<commit_message>
Added answer to question 2
</commit_message>
<xml_diff>
--- a/AI_236501_HW1_W2021.docx
+++ b/AI_236501_HW1_W2021.docx
@@ -1,6 +1,6 @@
 
 <file path=word/document.xml><?xml version="1.0" encoding="utf-8"?>
-<w:document xmlns:wpc="http://schemas.microsoft.com/office/word/2010/wordprocessingCanvas" xmlns:cx="http://schemas.microsoft.com/office/drawing/2014/chartex" xmlns:cx1="http://schemas.microsoft.com/office/drawing/2015/9/8/chartex" xmlns:cx2="http://schemas.microsoft.com/office/drawing/2015/10/21/chartex" xmlns:cx3="http://schemas.microsoft.com/office/drawing/2016/5/9/chartex" xmlns:cx4="http://schemas.microsoft.com/office/drawing/2016/5/10/chartex" xmlns:cx5="http://schemas.microsoft.com/office/drawing/2016/5/11/chartex" xmlns:cx6="http://schemas.microsoft.com/office/drawing/2016/5/12/chartex" xmlns:cx7="http://schemas.microsoft.com/office/drawing/2016/5/13/chartex" xmlns:cx8="http://schemas.microsoft.com/office/drawing/2016/5/14/chartex" xmlns:mc="http://schemas.openxmlformats.org/markup-compatibility/2006" xmlns:aink="http://schemas.microsoft.com/office/drawing/2016/ink" xmlns:am3d="http://schemas.microsoft.com/office/drawing/2017/model3d" xmlns:o="urn:schemas-microsoft-com:office:office" xmlns:r="http://schemas.openxmlformats.org/officeDocument/2006/relationships" xmlns:m="http://schemas.openxmlformats.org/officeDocument/2006/math" xmlns:v="urn:schemas-microsoft-com:vml" xmlns:wp14="http://schemas.microsoft.com/office/word/2010/wordprocessingDrawing" xmlns:wp="http://schemas.openxmlformats.org/drawingml/2006/wordprocessingDrawing" xmlns:w10="urn:schemas-microsoft-com:office:word" xmlns:w="http://schemas.openxmlformats.org/wordprocessingml/2006/main" xmlns:w14="http://schemas.microsoft.com/office/word/2010/wordml" xmlns:w15="http://schemas.microsoft.com/office/word/2012/wordml" xmlns:w16cex="http://schemas.microsoft.com/office/word/2018/wordml/cex" xmlns:w16cid="http://schemas.microsoft.com/office/word/2016/wordml/cid" xmlns:w16="http://schemas.microsoft.com/office/word/2018/wordml" xmlns:w16se="http://schemas.microsoft.com/office/word/2015/wordml/symex" xmlns:wpg="http://schemas.microsoft.com/office/word/2010/wordprocessingGroup" xmlns:wpi="http://schemas.microsoft.com/office/word/2010/wordprocessingInk" xmlns:wne="http://schemas.microsoft.com/office/word/2006/wordml" xmlns:wps="http://schemas.microsoft.com/office/word/2010/wordprocessingShape" mc:Ignorable="w14 w15 w16se w16cid w16 w16cex wp14">
+<w:document xmlns:wpc="http://schemas.microsoft.com/office/word/2010/wordprocessingCanvas" xmlns:cx="http://schemas.microsoft.com/office/drawing/2014/chartex" xmlns:cx1="http://schemas.microsoft.com/office/drawing/2015/9/8/chartex" xmlns:cx2="http://schemas.microsoft.com/office/drawing/2015/10/21/chartex" xmlns:cx3="http://schemas.microsoft.com/office/drawing/2016/5/9/chartex" xmlns:cx4="http://schemas.microsoft.com/office/drawing/2016/5/10/chartex" xmlns:cx5="http://schemas.microsoft.com/office/drawing/2016/5/11/chartex" xmlns:cx6="http://schemas.microsoft.com/office/drawing/2016/5/12/chartex" xmlns:cx7="http://schemas.microsoft.com/office/drawing/2016/5/13/chartex" xmlns:cx8="http://schemas.microsoft.com/office/drawing/2016/5/14/chartex" xmlns:mc="http://schemas.openxmlformats.org/markup-compatibility/2006" xmlns:aink="http://schemas.microsoft.com/office/drawing/2016/ink" xmlns:am3d="http://schemas.microsoft.com/office/drawing/2017/model3d" xmlns:o="urn:schemas-microsoft-com:office:office" xmlns:r="http://schemas.openxmlformats.org/officeDocument/2006/relationships" xmlns:m="http://schemas.openxmlformats.org/officeDocument/2006/math" xmlns:v="urn:schemas-microsoft-com:vml" xmlns:wp14="http://schemas.microsoft.com/office/word/2010/wordprocessingDrawing" xmlns:wp="http://schemas.openxmlformats.org/drawingml/2006/wordprocessingDrawing" xmlns:w10="urn:schemas-microsoft-com:office:word" xmlns:w="http://schemas.openxmlformats.org/wordprocessingml/2006/main" xmlns:w14="http://schemas.microsoft.com/office/word/2010/wordml" xmlns:w15="http://schemas.microsoft.com/office/word/2012/wordml" xmlns:w16cid="http://schemas.microsoft.com/office/word/2016/wordml/cid" xmlns:w16se="http://schemas.microsoft.com/office/word/2015/wordml/symex" xmlns:wpg="http://schemas.microsoft.com/office/word/2010/wordprocessingGroup" xmlns:wpi="http://schemas.microsoft.com/office/word/2010/wordprocessingInk" xmlns:wne="http://schemas.microsoft.com/office/word/2006/wordml" xmlns:wps="http://schemas.microsoft.com/office/word/2010/wordprocessingShape" mc:Ignorable="w14 w15 w16se w16cid wp14">
   <w:body>
     <w:p>
       <w:pPr>
@@ -450,6 +450,775 @@
           <w:rtl/>
         </w:rPr>
         <w:t>פתרון:</w:t>
+      </w:r>
+    </w:p>
+    <w:p>
+      <w:pPr>
+        <w:rPr>
+          <w:rFonts w:eastAsiaTheme="minorEastAsia"/>
+          <w:b/>
+          <w:bCs/>
+        </w:rPr>
+      </w:pPr>
+      <m:oMathPara>
+        <m:oMath>
+          <m:r>
+            <m:rPr>
+              <m:sty m:val="bi"/>
+            </m:rPr>
+            <w:rPr>
+              <w:rFonts w:ascii="Cambria Math" w:eastAsiaTheme="minorEastAsia" w:hAnsi="Cambria Math"/>
+            </w:rPr>
+            <m:t>k!*</m:t>
+          </m:r>
+          <m:sSup>
+            <m:sSupPr>
+              <m:ctrlPr>
+                <w:rPr>
+                  <w:rFonts w:ascii="Cambria Math" w:eastAsiaTheme="minorEastAsia" w:hAnsi="Cambria Math"/>
+                  <w:b/>
+                  <w:bCs/>
+                  <w:i/>
+                </w:rPr>
+              </m:ctrlPr>
+            </m:sSupPr>
+            <m:e>
+              <m:d>
+                <m:dPr>
+                  <m:ctrlPr>
+                    <w:rPr>
+                      <w:rFonts w:ascii="Cambria Math" w:eastAsiaTheme="minorEastAsia" w:hAnsi="Cambria Math"/>
+                      <w:b/>
+                      <w:bCs/>
+                      <w:i/>
+                    </w:rPr>
+                  </m:ctrlPr>
+                </m:dPr>
+                <m:e>
+                  <m:r>
+                    <m:rPr>
+                      <m:sty m:val="bi"/>
+                    </m:rPr>
+                    <w:rPr>
+                      <w:rFonts w:ascii="Cambria Math" w:eastAsiaTheme="minorEastAsia" w:hAnsi="Cambria Math"/>
+                    </w:rPr>
+                    <m:t>m+1</m:t>
+                  </m:r>
+                </m:e>
+              </m:d>
+            </m:e>
+            <m:sup>
+              <m:r>
+                <m:rPr>
+                  <m:sty m:val="bi"/>
+                </m:rPr>
+                <w:rPr>
+                  <w:rFonts w:ascii="Cambria Math" w:eastAsiaTheme="minorEastAsia" w:hAnsi="Cambria Math"/>
+                </w:rPr>
+                <m:t>k</m:t>
+              </m:r>
+            </m:sup>
+          </m:sSup>
+          <m:r>
+            <m:rPr>
+              <m:sty m:val="bi"/>
+            </m:rPr>
+            <w:rPr>
+              <w:rFonts w:ascii="Cambria Math" w:eastAsiaTheme="minorEastAsia" w:hAnsi="Cambria Math"/>
+            </w:rPr>
+            <m:t>*m+</m:t>
+          </m:r>
+          <m:nary>
+            <m:naryPr>
+              <m:chr m:val="∑"/>
+              <m:ctrlPr>
+                <w:rPr>
+                  <w:rFonts w:ascii="Cambria Math" w:eastAsiaTheme="minorEastAsia" w:hAnsi="Cambria Math"/>
+                  <w:b/>
+                  <w:bCs/>
+                  <w:i/>
+                </w:rPr>
+              </m:ctrlPr>
+            </m:naryPr>
+            <m:sub>
+              <m:r>
+                <m:rPr>
+                  <m:sty m:val="bi"/>
+                </m:rPr>
+                <w:rPr>
+                  <w:rFonts w:ascii="Cambria Math" w:eastAsiaTheme="minorEastAsia" w:hAnsi="Cambria Math"/>
+                </w:rPr>
+                <m:t>l=1</m:t>
+              </m:r>
+            </m:sub>
+            <m:sup>
+              <m:r>
+                <m:rPr>
+                  <m:sty m:val="bi"/>
+                </m:rPr>
+                <w:rPr>
+                  <w:rFonts w:ascii="Cambria Math" w:eastAsiaTheme="minorEastAsia" w:hAnsi="Cambria Math"/>
+                </w:rPr>
+                <m:t>m</m:t>
+              </m:r>
+            </m:sup>
+            <m:e>
+              <m:nary>
+                <m:naryPr>
+                  <m:chr m:val="∑"/>
+                  <m:ctrlPr>
+                    <w:rPr>
+                      <w:rFonts w:ascii="Cambria Math" w:eastAsiaTheme="minorEastAsia" w:hAnsi="Cambria Math"/>
+                      <w:b/>
+                      <w:bCs/>
+                      <w:i/>
+                    </w:rPr>
+                  </m:ctrlPr>
+                </m:naryPr>
+                <m:sub>
+                  <m:r>
+                    <m:rPr>
+                      <m:sty m:val="bi"/>
+                    </m:rPr>
+                    <w:rPr>
+                      <w:rFonts w:ascii="Cambria Math" w:eastAsiaTheme="minorEastAsia" w:hAnsi="Cambria Math"/>
+                    </w:rPr>
+                    <m:t>r=</m:t>
+                  </m:r>
+                  <m:r>
+                    <m:rPr>
+                      <m:sty m:val="bi"/>
+                    </m:rPr>
+                    <w:rPr>
+                      <w:rFonts w:ascii="Cambria Math" w:eastAsiaTheme="minorEastAsia" w:hAnsi="Cambria Math"/>
+                    </w:rPr>
+                    <m:t>0</m:t>
+                  </m:r>
+                </m:sub>
+                <m:sup>
+                  <m:r>
+                    <m:rPr>
+                      <m:sty m:val="bi"/>
+                    </m:rPr>
+                    <w:rPr>
+                      <w:rFonts w:ascii="Cambria Math" w:eastAsiaTheme="minorEastAsia" w:hAnsi="Cambria Math"/>
+                    </w:rPr>
+                    <m:t>k</m:t>
+                  </m:r>
+                </m:sup>
+                <m:e>
+                  <m:nary>
+                    <m:naryPr>
+                      <m:chr m:val="∑"/>
+                      <m:ctrlPr>
+                        <w:rPr>
+                          <w:rFonts w:ascii="Cambria Math" w:eastAsiaTheme="minorEastAsia" w:hAnsi="Cambria Math"/>
+                          <w:b/>
+                          <w:bCs/>
+                          <w:i/>
+                        </w:rPr>
+                      </m:ctrlPr>
+                    </m:naryPr>
+                    <m:sub>
+                      <m:r>
+                        <m:rPr>
+                          <m:sty m:val="bi"/>
+                        </m:rPr>
+                        <w:rPr>
+                          <w:rFonts w:ascii="Cambria Math" w:eastAsiaTheme="minorEastAsia" w:hAnsi="Cambria Math"/>
+                        </w:rPr>
+                        <m:t>d=0</m:t>
+                      </m:r>
+                    </m:sub>
+                    <m:sup>
+                      <m:r>
+                        <m:rPr>
+                          <m:sty m:val="bi"/>
+                        </m:rPr>
+                        <w:rPr>
+                          <w:rFonts w:ascii="Cambria Math" w:eastAsiaTheme="minorEastAsia" w:hAnsi="Cambria Math"/>
+                        </w:rPr>
+                        <m:t>k-r</m:t>
+                      </m:r>
+                    </m:sup>
+                    <m:e>
+                      <m:d>
+                        <m:dPr>
+                          <m:ctrlPr>
+                            <w:rPr>
+                              <w:rFonts w:ascii="Cambria Math" w:eastAsiaTheme="minorEastAsia" w:hAnsi="Cambria Math"/>
+                              <w:b/>
+                              <w:bCs/>
+                              <w:i/>
+                            </w:rPr>
+                          </m:ctrlPr>
+                        </m:dPr>
+                        <m:e>
+                          <m:f>
+                            <m:fPr>
+                              <m:type m:val="noBar"/>
+                              <m:ctrlPr>
+                                <w:rPr>
+                                  <w:rFonts w:ascii="Cambria Math" w:eastAsiaTheme="minorEastAsia" w:hAnsi="Cambria Math"/>
+                                  <w:b/>
+                                  <w:bCs/>
+                                  <w:i/>
+                                </w:rPr>
+                              </m:ctrlPr>
+                            </m:fPr>
+                            <m:num>
+                              <m:r>
+                                <m:rPr>
+                                  <m:sty m:val="bi"/>
+                                </m:rPr>
+                                <w:rPr>
+                                  <w:rFonts w:ascii="Cambria Math" w:eastAsiaTheme="minorEastAsia" w:hAnsi="Cambria Math"/>
+                                </w:rPr>
+                                <m:t>l</m:t>
+                              </m:r>
+                            </m:num>
+                            <m:den>
+                              <m:r>
+                                <m:rPr>
+                                  <m:sty m:val="bi"/>
+                                </m:rPr>
+                                <w:rPr>
+                                  <w:rFonts w:ascii="Cambria Math" w:eastAsiaTheme="minorEastAsia" w:hAnsi="Cambria Math"/>
+                                </w:rPr>
+                                <m:t>m</m:t>
+                              </m:r>
+                            </m:den>
+                          </m:f>
+                        </m:e>
+                      </m:d>
+                    </m:e>
+                  </m:nary>
+                  <m:r>
+                    <m:rPr>
+                      <m:sty m:val="bi"/>
+                    </m:rPr>
+                    <w:rPr>
+                      <w:rFonts w:ascii="Cambria Math" w:eastAsiaTheme="minorEastAsia" w:hAnsi="Cambria Math"/>
+                    </w:rPr>
+                    <m:t>*</m:t>
+                  </m:r>
+                  <m:d>
+                    <m:dPr>
+                      <m:ctrlPr>
+                        <w:rPr>
+                          <w:rFonts w:ascii="Cambria Math" w:eastAsiaTheme="minorEastAsia" w:hAnsi="Cambria Math"/>
+                          <w:b/>
+                          <w:bCs/>
+                          <w:i/>
+                        </w:rPr>
+                      </m:ctrlPr>
+                    </m:dPr>
+                    <m:e>
+                      <m:nary>
+                        <m:naryPr>
+                          <m:chr m:val="∑"/>
+                          <m:ctrlPr>
+                            <w:rPr>
+                              <w:rFonts w:ascii="Cambria Math" w:eastAsiaTheme="minorEastAsia" w:hAnsi="Cambria Math"/>
+                              <w:b/>
+                              <w:bCs/>
+                              <w:i/>
+                            </w:rPr>
+                          </m:ctrlPr>
+                        </m:naryPr>
+                        <m:sub>
+                          <m:r>
+                            <m:rPr>
+                              <m:sty m:val="bi"/>
+                            </m:rPr>
+                            <w:rPr>
+                              <w:rFonts w:ascii="Cambria Math" w:eastAsiaTheme="minorEastAsia" w:hAnsi="Cambria Math"/>
+                            </w:rPr>
+                            <m:t>j=0</m:t>
+                          </m:r>
+                        </m:sub>
+                        <m:sup>
+                          <m:r>
+                            <m:rPr>
+                              <m:sty m:val="bi"/>
+                            </m:rPr>
+                            <w:rPr>
+                              <w:rFonts w:ascii="Cambria Math" w:eastAsiaTheme="minorEastAsia" w:hAnsi="Cambria Math"/>
+                            </w:rPr>
+                            <m:t>l</m:t>
+                          </m:r>
+                        </m:sup>
+                        <m:e>
+                          <m:sSup>
+                            <m:sSupPr>
+                              <m:ctrlPr>
+                                <w:rPr>
+                                  <w:rFonts w:ascii="Cambria Math" w:eastAsiaTheme="minorEastAsia" w:hAnsi="Cambria Math"/>
+                                  <w:b/>
+                                  <w:bCs/>
+                                  <w:i/>
+                                </w:rPr>
+                              </m:ctrlPr>
+                            </m:sSupPr>
+                            <m:e>
+                              <m:d>
+                                <m:dPr>
+                                  <m:ctrlPr>
+                                    <w:rPr>
+                                      <w:rFonts w:ascii="Cambria Math" w:eastAsiaTheme="minorEastAsia" w:hAnsi="Cambria Math"/>
+                                      <w:b/>
+                                      <w:bCs/>
+                                      <w:i/>
+                                    </w:rPr>
+                                  </m:ctrlPr>
+                                </m:dPr>
+                                <m:e>
+                                  <m:r>
+                                    <m:rPr>
+                                      <m:sty m:val="bi"/>
+                                    </m:rPr>
+                                    <w:rPr>
+                                      <w:rFonts w:ascii="Cambria Math" w:eastAsiaTheme="minorEastAsia" w:hAnsi="Cambria Math"/>
+                                    </w:rPr>
+                                    <m:t>-1</m:t>
+                                  </m:r>
+                                </m:e>
+                              </m:d>
+                            </m:e>
+                            <m:sup>
+                              <m:r>
+                                <m:rPr>
+                                  <m:sty m:val="bi"/>
+                                </m:rPr>
+                                <w:rPr>
+                                  <w:rFonts w:ascii="Cambria Math" w:eastAsiaTheme="minorEastAsia" w:hAnsi="Cambria Math"/>
+                                </w:rPr>
+                                <m:t>j</m:t>
+                              </m:r>
+                            </m:sup>
+                          </m:sSup>
+                          <m:r>
+                            <m:rPr>
+                              <m:sty m:val="bi"/>
+                            </m:rPr>
+                            <w:rPr>
+                              <w:rFonts w:ascii="Cambria Math" w:eastAsiaTheme="minorEastAsia" w:hAnsi="Cambria Math"/>
+                            </w:rPr>
+                            <m:t>*</m:t>
+                          </m:r>
+                          <m:d>
+                            <m:dPr>
+                              <m:ctrlPr>
+                                <w:rPr>
+                                  <w:rFonts w:ascii="Cambria Math" w:eastAsiaTheme="minorEastAsia" w:hAnsi="Cambria Math"/>
+                                  <w:b/>
+                                  <w:bCs/>
+                                  <w:i/>
+                                </w:rPr>
+                              </m:ctrlPr>
+                            </m:dPr>
+                            <m:e>
+                              <m:f>
+                                <m:fPr>
+                                  <m:type m:val="noBar"/>
+                                  <m:ctrlPr>
+                                    <w:rPr>
+                                      <w:rFonts w:ascii="Cambria Math" w:eastAsiaTheme="minorEastAsia" w:hAnsi="Cambria Math"/>
+                                      <w:b/>
+                                      <w:bCs/>
+                                      <w:i/>
+                                    </w:rPr>
+                                  </m:ctrlPr>
+                                </m:fPr>
+                                <m:num>
+                                  <m:r>
+                                    <m:rPr>
+                                      <m:sty m:val="bi"/>
+                                    </m:rPr>
+                                    <w:rPr>
+                                      <w:rFonts w:ascii="Cambria Math" w:eastAsiaTheme="minorEastAsia" w:hAnsi="Cambria Math"/>
+                                    </w:rPr>
+                                    <m:t>l</m:t>
+                                  </m:r>
+                                </m:num>
+                                <m:den>
+                                  <m:r>
+                                    <m:rPr>
+                                      <m:sty m:val="bi"/>
+                                    </m:rPr>
+                                    <w:rPr>
+                                      <w:rFonts w:ascii="Cambria Math" w:eastAsiaTheme="minorEastAsia" w:hAnsi="Cambria Math"/>
+                                    </w:rPr>
+                                    <m:t>j</m:t>
+                                  </m:r>
+                                </m:den>
+                              </m:f>
+                            </m:e>
+                          </m:d>
+                          <m:r>
+                            <m:rPr>
+                              <m:sty m:val="bi"/>
+                            </m:rPr>
+                            <w:rPr>
+                              <w:rFonts w:ascii="Cambria Math" w:eastAsiaTheme="minorEastAsia" w:hAnsi="Cambria Math"/>
+                            </w:rPr>
+                            <m:t>*</m:t>
+                          </m:r>
+                          <m:sSup>
+                            <m:sSupPr>
+                              <m:ctrlPr>
+                                <w:rPr>
+                                  <w:rFonts w:ascii="Cambria Math" w:eastAsiaTheme="minorEastAsia" w:hAnsi="Cambria Math"/>
+                                  <w:b/>
+                                  <w:bCs/>
+                                  <w:i/>
+                                </w:rPr>
+                              </m:ctrlPr>
+                            </m:sSupPr>
+                            <m:e>
+                              <m:d>
+                                <m:dPr>
+                                  <m:ctrlPr>
+                                    <w:rPr>
+                                      <w:rFonts w:ascii="Cambria Math" w:eastAsiaTheme="minorEastAsia" w:hAnsi="Cambria Math"/>
+                                      <w:b/>
+                                      <w:bCs/>
+                                      <w:i/>
+                                    </w:rPr>
+                                  </m:ctrlPr>
+                                </m:dPr>
+                                <m:e>
+                                  <m:r>
+                                    <m:rPr>
+                                      <m:sty m:val="bi"/>
+                                    </m:rPr>
+                                    <w:rPr>
+                                      <w:rFonts w:ascii="Cambria Math" w:eastAsiaTheme="minorEastAsia" w:hAnsi="Cambria Math"/>
+                                    </w:rPr>
+                                    <m:t>l-j</m:t>
+                                  </m:r>
+                                </m:e>
+                              </m:d>
+                            </m:e>
+                            <m:sup>
+                              <m:r>
+                                <m:rPr>
+                                  <m:sty m:val="bi"/>
+                                </m:rPr>
+                                <w:rPr>
+                                  <w:rFonts w:ascii="Cambria Math" w:eastAsiaTheme="minorEastAsia" w:hAnsi="Cambria Math"/>
+                                </w:rPr>
+                                <m:t>l+r</m:t>
+                              </m:r>
+                            </m:sup>
+                          </m:sSup>
+                        </m:e>
+                      </m:nary>
+                    </m:e>
+                  </m:d>
+                  <m:r>
+                    <m:rPr>
+                      <m:sty m:val="bi"/>
+                    </m:rPr>
+                    <w:rPr>
+                      <w:rFonts w:ascii="Cambria Math" w:eastAsiaTheme="minorEastAsia" w:hAnsi="Cambria Math"/>
+                    </w:rPr>
+                    <m:t>*</m:t>
+                  </m:r>
+                  <m:d>
+                    <m:dPr>
+                      <m:ctrlPr>
+                        <w:rPr>
+                          <w:rFonts w:ascii="Cambria Math" w:eastAsiaTheme="minorEastAsia" w:hAnsi="Cambria Math"/>
+                          <w:b/>
+                          <w:bCs/>
+                          <w:i/>
+                        </w:rPr>
+                      </m:ctrlPr>
+                    </m:dPr>
+                    <m:e>
+                      <m:f>
+                        <m:fPr>
+                          <m:type m:val="noBar"/>
+                          <m:ctrlPr>
+                            <w:rPr>
+                              <w:rFonts w:ascii="Cambria Math" w:eastAsiaTheme="minorEastAsia" w:hAnsi="Cambria Math"/>
+                              <w:b/>
+                              <w:bCs/>
+                              <w:i/>
+                            </w:rPr>
+                          </m:ctrlPr>
+                        </m:fPr>
+                        <m:num>
+                          <m:r>
+                            <m:rPr>
+                              <m:sty m:val="bi"/>
+                            </m:rPr>
+                            <w:rPr>
+                              <w:rFonts w:ascii="Cambria Math" w:eastAsiaTheme="minorEastAsia" w:hAnsi="Cambria Math"/>
+                            </w:rPr>
+                            <m:t>l+r+1</m:t>
+                          </m:r>
+                        </m:num>
+                        <m:den>
+                          <m:r>
+                            <m:rPr>
+                              <m:sty m:val="bi"/>
+                            </m:rPr>
+                            <w:rPr>
+                              <w:rFonts w:ascii="Cambria Math" w:eastAsiaTheme="minorEastAsia" w:hAnsi="Cambria Math"/>
+                            </w:rPr>
+                            <m:t>k-d-r</m:t>
+                          </m:r>
+                        </m:den>
+                      </m:f>
+                    </m:e>
+                  </m:d>
+                  <m:r>
+                    <m:rPr>
+                      <m:sty m:val="bi"/>
+                    </m:rPr>
+                    <w:rPr>
+                      <w:rFonts w:ascii="Cambria Math" w:eastAsiaTheme="minorEastAsia" w:hAnsi="Cambria Math"/>
+                    </w:rPr>
+                    <m:t>*</m:t>
+                  </m:r>
+                  <m:sSup>
+                    <m:sSupPr>
+                      <m:ctrlPr>
+                        <w:rPr>
+                          <w:rFonts w:ascii="Cambria Math" w:eastAsiaTheme="minorEastAsia" w:hAnsi="Cambria Math"/>
+                          <w:b/>
+                          <w:bCs/>
+                          <w:i/>
+                        </w:rPr>
+                      </m:ctrlPr>
+                    </m:sSupPr>
+                    <m:e>
+                      <m:d>
+                        <m:dPr>
+                          <m:ctrlPr>
+                            <w:rPr>
+                              <w:rFonts w:ascii="Cambria Math" w:eastAsiaTheme="minorEastAsia" w:hAnsi="Cambria Math"/>
+                              <w:b/>
+                              <w:bCs/>
+                              <w:i/>
+                            </w:rPr>
+                          </m:ctrlPr>
+                        </m:dPr>
+                        <m:e>
+                          <m:r>
+                            <m:rPr>
+                              <m:sty m:val="bi"/>
+                            </m:rPr>
+                            <w:rPr>
+                              <w:rFonts w:ascii="Cambria Math" w:eastAsiaTheme="minorEastAsia" w:hAnsi="Cambria Math"/>
+                            </w:rPr>
+                            <m:t>m-l</m:t>
+                          </m:r>
+                        </m:e>
+                      </m:d>
+                    </m:e>
+                    <m:sup>
+                      <m:r>
+                        <m:rPr>
+                          <m:sty m:val="bi"/>
+                        </m:rPr>
+                        <w:rPr>
+                          <w:rFonts w:ascii="Cambria Math" w:eastAsiaTheme="minorEastAsia" w:hAnsi="Cambria Math"/>
+                        </w:rPr>
+                        <m:t>k-d-r</m:t>
+                      </m:r>
+                    </m:sup>
+                  </m:sSup>
+                  <m:r>
+                    <m:rPr>
+                      <m:sty m:val="bi"/>
+                    </m:rPr>
+                    <w:rPr>
+                      <w:rFonts w:ascii="Cambria Math" w:eastAsiaTheme="minorEastAsia" w:hAnsi="Cambria Math"/>
+                    </w:rPr>
+                    <m:t>*C</m:t>
+                  </m:r>
+                  <m:sSubSup>
+                    <m:sSubSupPr>
+                      <m:ctrlPr>
+                        <w:rPr>
+                          <w:rFonts w:ascii="Cambria Math" w:eastAsiaTheme="minorEastAsia" w:hAnsi="Cambria Math"/>
+                          <w:b/>
+                          <w:bCs/>
+                          <w:i/>
+                        </w:rPr>
+                      </m:ctrlPr>
+                    </m:sSubSupPr>
+                    <m:e>
+                      <m:r>
+                        <m:rPr>
+                          <m:sty m:val="bi"/>
+                        </m:rPr>
+                        <w:rPr>
+                          <w:rFonts w:ascii="Cambria Math" w:eastAsiaTheme="minorEastAsia" w:hAnsi="Cambria Math"/>
+                        </w:rPr>
+                        <m:t>C</m:t>
+                      </m:r>
+                    </m:e>
+                    <m:sub>
+                      <m:r>
+                        <m:rPr>
+                          <m:sty m:val="bi"/>
+                        </m:rPr>
+                        <w:rPr>
+                          <w:rFonts w:ascii="Cambria Math" w:eastAsiaTheme="minorEastAsia" w:hAnsi="Cambria Math"/>
+                        </w:rPr>
+                        <m:t>k-d</m:t>
+                      </m:r>
+                    </m:sub>
+                    <m:sup>
+                      <m:r>
+                        <m:rPr>
+                          <m:sty m:val="bi"/>
+                        </m:rPr>
+                        <w:rPr>
+                          <w:rFonts w:ascii="Cambria Math" w:eastAsiaTheme="minorEastAsia" w:hAnsi="Cambria Math"/>
+                        </w:rPr>
+                        <m:t>d</m:t>
+                      </m:r>
+                    </m:sup>
+                  </m:sSubSup>
+                  <m:r>
+                    <m:rPr>
+                      <m:sty m:val="bi"/>
+                    </m:rPr>
+                    <w:rPr>
+                      <w:rFonts w:ascii="Cambria Math" w:eastAsiaTheme="minorEastAsia" w:hAnsi="Cambria Math"/>
+                    </w:rPr>
+                    <m:t>*k!</m:t>
+                  </m:r>
+                </m:e>
+              </m:nary>
+            </m:e>
+          </m:nary>
+        </m:oMath>
+      </m:oMathPara>
+    </w:p>
+    <w:p>
+      <w:pPr>
+        <w:rPr>
+          <w:rFonts w:eastAsiaTheme="minorEastAsia" w:hint="cs"/>
+          <w:rtl/>
+        </w:rPr>
+      </w:pPr>
+      <w:r>
+        <w:rPr>
+          <w:rFonts w:eastAsiaTheme="minorEastAsia" w:hint="cs"/>
+          <w:rtl/>
+        </w:rPr>
+        <w:t xml:space="preserve">נפריד למקרים זרים ונסכום </w:t>
+      </w:r>
+      <w:r>
+        <w:rPr>
+          <w:rFonts w:eastAsiaTheme="minorEastAsia"/>
+          <w:rtl/>
+        </w:rPr>
+        <w:t>–</w:t>
+      </w:r>
+      <w:r>
+        <w:rPr>
+          <w:rFonts w:eastAsiaTheme="minorEastAsia" w:hint="cs"/>
+          <w:rtl/>
+        </w:rPr>
+        <w:t xml:space="preserve"> המקרה של סעיף 1 (כתוב בהתחלה) והמקרה שישנם </w:t>
+      </w:r>
+      <m:oMath>
+        <m:r>
+          <w:rPr>
+            <w:rFonts w:ascii="Cambria Math" w:eastAsiaTheme="minorEastAsia" w:hAnsi="Cambria Math"/>
+          </w:rPr>
+          <m:t>l&gt;0</m:t>
+        </m:r>
+      </m:oMath>
+      <w:r>
+        <w:rPr>
+          <w:rFonts w:eastAsiaTheme="minorEastAsia" w:hint="cs"/>
+          <w:rtl/>
+        </w:rPr>
+        <w:t xml:space="preserve"> מעבדות שבוקרו ללא מבחנות.  במקרה השני נפריד למקרים לפי מספר הביקורים החוזרים למעבדות אלה </w:t>
+      </w:r>
+      <w:r>
+        <w:rPr>
+          <w:rFonts w:eastAsiaTheme="minorEastAsia"/>
+        </w:rPr>
+        <w:t>r</w:t>
+      </w:r>
+      <w:r>
+        <w:rPr>
+          <w:rFonts w:eastAsiaTheme="minorEastAsia" w:hint="cs"/>
+          <w:rtl/>
+        </w:rPr>
+        <w:t xml:space="preserve"> ולמספר הדירות </w:t>
+      </w:r>
+      <w:r>
+        <w:rPr>
+          <w:rFonts w:eastAsiaTheme="minorEastAsia"/>
+        </w:rPr>
+        <w:t>d</w:t>
+      </w:r>
+      <w:r>
+        <w:rPr>
+          <w:rFonts w:eastAsiaTheme="minorEastAsia" w:hint="cs"/>
+          <w:rtl/>
+        </w:rPr>
+        <w:t xml:space="preserve"> שבוקרו ללא מעבדה אחריהם</w:t>
+      </w:r>
+      <w:r>
+        <w:rPr>
+          <w:rFonts w:eastAsiaTheme="minorEastAsia" w:hint="cs"/>
+          <w:rtl/>
+        </w:rPr>
+        <w:t>.  כעת נפתור</w:t>
+      </w:r>
+      <w:r>
+        <w:rPr>
+          <w:rFonts w:eastAsiaTheme="minorEastAsia" w:hint="cs"/>
+          <w:rtl/>
+        </w:rPr>
+        <w:t xml:space="preserve"> </w:t>
+      </w:r>
+      <w:r>
+        <w:rPr>
+          <w:rFonts w:eastAsiaTheme="minorEastAsia" w:hint="cs"/>
+          <w:rtl/>
+        </w:rPr>
+        <w:t>בעזרת</w:t>
+      </w:r>
+      <w:bookmarkStart w:id="0" w:name="_GoBack"/>
+      <w:bookmarkEnd w:id="0"/>
+      <w:r>
+        <w:rPr>
+          <w:rFonts w:eastAsiaTheme="minorEastAsia" w:hint="cs"/>
+          <w:rtl/>
+        </w:rPr>
+        <w:t xml:space="preserve"> הכלה והפרדה</w:t>
+      </w:r>
+      <w:r>
+        <w:rPr>
+          <w:rFonts w:eastAsiaTheme="minorEastAsia" w:hint="cs"/>
+          <w:rtl/>
+        </w:rPr>
+        <w:t xml:space="preserve"> (הסכימה לפי </w:t>
+      </w:r>
+      <w:r>
+        <w:rPr>
+          <w:rFonts w:eastAsiaTheme="minorEastAsia"/>
+        </w:rPr>
+        <w:t>j</w:t>
+      </w:r>
+      <w:r>
+        <w:rPr>
+          <w:rFonts w:eastAsiaTheme="minorEastAsia" w:hint="cs"/>
+          <w:rtl/>
+        </w:rPr>
+        <w:t>).</w:t>
       </w:r>
     </w:p>
     <w:p>
@@ -1133,6 +1902,7 @@
               <w:bidi w:val="0"/>
             </w:pPr>
             <w:r>
+              <w:lastRenderedPageBreak/>
               <w:t>~</w:t>
             </w:r>
             <w:r>
@@ -1772,7 +2542,6 @@
           <w:rFonts w:hint="cs"/>
           <w:rtl/>
         </w:rPr>
-        <w:lastRenderedPageBreak/>
         <w:t xml:space="preserve">חלק ג' </w:t>
       </w:r>
       <w:r>
@@ -1934,11 +2703,9 @@
         </w:rPr>
         <w:t xml:space="preserve">0, אם אין מספיק מטושים לכל הדיירים והאוטובוס נתקע במעבדה.  הערך המקסימלי הוא </w:t>
       </w:r>
-      <w:proofErr w:type="spellStart"/>
       <w:r>
         <w:t>m+k</w:t>
       </w:r>
-      <w:proofErr w:type="spellEnd"/>
       <w:r>
         <w:rPr>
           <w:rFonts w:hint="cs"/>
@@ -2396,7 +3163,15 @@
           <w:rFonts w:hint="cs"/>
           <w:rtl/>
         </w:rPr>
-        <w:t xml:space="preserve"> קשתות) הוא מבקר במעבדה כלשהו.  מסלול ארוך מזה יבקר שוב במצב ההתחלה או יבקר בדירה כלשהו פעמיים (שזה אסור) או יבקר במעבדה ישר לאחר ביקור אחר במעבדה, שאת זה ניתן רק לעשות </w:t>
+        <w:t xml:space="preserve"> קשתות) הוא מבקר במעבדה כלשהו.  מסלול ארוך מזה יבקר שוב במצב ההתחלה או יבקר </w:t>
+      </w:r>
+      <w:r>
+        <w:rPr>
+          <w:rFonts w:hint="cs"/>
+          <w:rtl/>
+        </w:rPr>
+        <w:lastRenderedPageBreak/>
+        <w:t xml:space="preserve">בדירה כלשהו פעמיים (שזה אסור) או יבקר במעבדה ישר לאחר ביקור אחר במעבדה, שאת זה ניתן רק לעשות </w:t>
       </w:r>
       <w:r>
         <w:rPr>
@@ -2775,7 +3550,6 @@
           <w:u w:val="single"/>
           <w:rtl/>
         </w:rPr>
-        <w:lastRenderedPageBreak/>
         <w:t>פתרון:</w:t>
       </w:r>
     </w:p>
@@ -6218,7 +6992,6 @@
         </w:rPr>
         <w:t xml:space="preserve">) העתק לדו״ח את שורת הקוד הרלוונטית שקובעת שאובייקטים מהטיפוס </w:t>
       </w:r>
-      <w:proofErr w:type="spellStart"/>
       <w:r>
         <w:t>M</w:t>
       </w:r>
@@ -6228,7 +7001,6 @@
       <w:r>
         <w:t>State</w:t>
       </w:r>
-      <w:proofErr w:type="spellEnd"/>
       <w:r>
         <w:rPr>
           <w:rFonts w:hint="cs"/>
@@ -6357,11 +7129,9 @@
         </w:rPr>
         <w:t xml:space="preserve">) הסבר למה אנחנו רוצים לעשות זאת ספציפית עבור הטיפוס </w:t>
       </w:r>
-      <w:proofErr w:type="spellStart"/>
       <w:r>
         <w:t>MDAState</w:t>
       </w:r>
-      <w:proofErr w:type="spellEnd"/>
       <w:r>
         <w:rPr>
           <w:rFonts w:hint="cs"/>
@@ -6382,11 +7152,9 @@
         </w:rPr>
         <w:t xml:space="preserve"> תן דוגמא למימוש שגוי של המתודה </w:t>
       </w:r>
-      <w:proofErr w:type="spellStart"/>
       <w:r>
         <w:t>expand_state_with_costs</w:t>
       </w:r>
-      <w:proofErr w:type="spellEnd"/>
       <w:r>
         <w:rPr>
           <w:rFonts w:hint="cs"/>
@@ -6394,11 +7162,9 @@
         </w:rPr>
         <w:t xml:space="preserve"> במחלקה </w:t>
       </w:r>
-      <w:proofErr w:type="spellStart"/>
       <w:r>
         <w:t>MDAProblem</w:t>
       </w:r>
-      <w:proofErr w:type="spellEnd"/>
       <w:r>
         <w:rPr>
           <w:rFonts w:hint="cs"/>
@@ -6538,11 +7304,9 @@
         </w:rPr>
         <w:t xml:space="preserve">נשים לב שיש שימוש בפקודות </w:t>
       </w:r>
-      <w:proofErr w:type="spellStart"/>
       <w:r>
         <w:t>FrozenSet</w:t>
       </w:r>
-      <w:proofErr w:type="spellEnd"/>
       <w:r>
         <w:rPr>
           <w:rFonts w:hint="cs"/>
@@ -6566,11 +7330,9 @@
         </w:rPr>
         <w:t xml:space="preserve"> על </w:t>
       </w:r>
-      <w:proofErr w:type="spellStart"/>
       <w:r>
         <w:t>FrozenSets</w:t>
       </w:r>
-      <w:proofErr w:type="spellEnd"/>
       <w:r>
         <w:rPr>
           <w:rFonts w:hint="cs"/>
@@ -6578,11 +7340,9 @@
         </w:rPr>
         <w:t xml:space="preserve"> שמחזירה כפלט </w:t>
       </w:r>
-      <w:proofErr w:type="spellStart"/>
       <w:r>
         <w:t>FrozenSet</w:t>
       </w:r>
-      <w:proofErr w:type="spellEnd"/>
       <w:r>
         <w:rPr>
           <w:rFonts w:hint="cs"/>
@@ -6605,7 +7365,6 @@
       <w:pPr>
         <w:pStyle w:val="ListParagraph"/>
         <w:rPr>
-          <w:rFonts w:hint="cs"/>
           <w:rtl/>
         </w:rPr>
       </w:pPr>
@@ -6698,7 +7457,6 @@
       <w:pPr>
         <w:pStyle w:val="ListParagraph"/>
         <w:rPr>
-          <w:rFonts w:hint="cs"/>
           <w:rtl/>
         </w:rPr>
       </w:pPr>
@@ -6800,14 +7558,12 @@
         </w:rPr>
         <w:t xml:space="preserve">(4 נק׳): הוכח/הפרך: ההיוריסטיקה </w:t>
       </w:r>
-      <w:proofErr w:type="spellStart"/>
       <w:r>
         <w:t>MDA</w:t>
       </w:r>
       <w:r>
         <w:t>MaxAirDistHeuristic</w:t>
       </w:r>
-      <w:proofErr w:type="spellEnd"/>
       <w:r>
         <w:rPr>
           <w:rFonts w:hint="cs"/>
@@ -6955,33 +7711,11 @@
         </w:rPr>
         <w:t xml:space="preserve"> ונניח ששאר הצמתים בהן הוא צריך לעבור הם הקבוצה </w:t>
       </w:r>
-      <w:proofErr w:type="spellStart"/>
       <w:r>
         <w:rPr>
           <w:rFonts w:eastAsiaTheme="minorEastAsia"/>
         </w:rPr>
-        <w:t>Junc</w:t>
-      </w:r>
-      <w:proofErr w:type="spellEnd"/>
-      <w:r>
-        <w:rPr>
-          <w:rFonts w:eastAsiaTheme="minorEastAsia"/>
-        </w:rPr>
-        <w:t xml:space="preserve"> = {j1,j2,……,</w:t>
-      </w:r>
-      <w:proofErr w:type="spellStart"/>
-      <w:r>
-        <w:rPr>
-          <w:rFonts w:eastAsiaTheme="minorEastAsia"/>
-        </w:rPr>
-        <w:t>jn</w:t>
-      </w:r>
-      <w:proofErr w:type="spellEnd"/>
-      <w:r>
-        <w:rPr>
-          <w:rFonts w:eastAsiaTheme="minorEastAsia"/>
-        </w:rPr>
-        <w:t>}</w:t>
+        <w:t>Junc = {j1,j2,……,jn}</w:t>
       </w:r>
       <w:r>
         <w:rPr>
@@ -6996,30 +7730,66 @@
         <w:pStyle w:val="ListParagraph"/>
         <w:ind w:left="360"/>
         <w:rPr>
+          <w:rFonts w:eastAsiaTheme="minorEastAsia"/>
+        </w:rPr>
+      </w:pPr>
+      <w:r>
+        <w:rPr>
           <w:rFonts w:eastAsiaTheme="minorEastAsia" w:hint="cs"/>
-        </w:rPr>
-      </w:pPr>
+          <w:rtl/>
+        </w:rPr>
+        <w:t xml:space="preserve">נסמן את המרחק המקסימלי בין שני צמתים בקבוצה </w:t>
+      </w:r>
+      <w:r>
+        <w:rPr>
+          <w:rFonts w:eastAsiaTheme="minorEastAsia"/>
+        </w:rPr>
+        <w:t>Junc</w:t>
+      </w:r>
       <w:r>
         <w:rPr>
           <w:rFonts w:eastAsiaTheme="minorEastAsia" w:hint="cs"/>
           <w:rtl/>
         </w:rPr>
-        <w:t xml:space="preserve">נסמן את המרחק המקסימלי בין שני צמתים בקבוצה </w:t>
-      </w:r>
-      <w:proofErr w:type="spellStart"/>
+        <w:t xml:space="preserve"> על ידי </w:t>
+      </w:r>
+      <w:r>
+        <w:rPr>
+          <w:rFonts w:eastAsiaTheme="minorEastAsia" w:hint="cs"/>
+        </w:rPr>
+        <w:t>L</w:t>
+      </w:r>
+      <w:r>
+        <w:rPr>
+          <w:rFonts w:eastAsiaTheme="minorEastAsia" w:hint="cs"/>
+          <w:rtl/>
+        </w:rPr>
+        <w:t xml:space="preserve"> , לכן כפי שלמדנו </w:t>
+      </w:r>
       <w:r>
         <w:rPr>
           <w:rFonts w:eastAsiaTheme="minorEastAsia"/>
         </w:rPr>
-        <w:t>Junc</w:t>
-      </w:r>
-      <w:proofErr w:type="spellEnd"/>
+        <w:t>h(</w:t>
+      </w:r>
+      <w:r>
+        <w:rPr>
+          <w:rFonts w:eastAsiaTheme="minorEastAsia"/>
+        </w:rPr>
+        <w:t>J</w:t>
+      </w:r>
+      <w:r>
+        <w:rPr>
+          <w:rFonts w:eastAsiaTheme="minorEastAsia"/>
+        </w:rPr>
+        <w:t>) = L</w:t>
+      </w:r>
       <w:r>
         <w:rPr>
           <w:rFonts w:eastAsiaTheme="minorEastAsia" w:hint="cs"/>
           <w:rtl/>
         </w:rPr>
-        <w:t xml:space="preserve"> על ידי </w:t>
+        <w:t xml:space="preserve"> ולכן אורך המסלול אותו האמבולנס צריך לעבור הוא גדול או שווה ל- </w:t>
       </w:r>
       <w:r>
         <w:rPr>
@@ -7032,108 +7802,46 @@
           <w:rFonts w:eastAsiaTheme="minorEastAsia" w:hint="cs"/>
           <w:rtl/>
         </w:rPr>
-        <w:t xml:space="preserve"> , לכן כפי שלמדנו </w:t>
+        <w:t xml:space="preserve"> מכיוון ומרחק אוקלידי הוא המרחק המינימלי בין שני צמתים </w:t>
+      </w:r>
+      <w:r>
+        <w:rPr>
+          <w:rFonts w:eastAsiaTheme="minorEastAsia" w:hint="cs"/>
+          <w:rtl/>
+        </w:rPr>
+        <w:t xml:space="preserve">כלשהם ולכן אם קיים מסלול כלשהו בין שני צמתים הוא בהכרח לפחות בגודל </w:t>
+      </w:r>
+      <w:r>
+        <w:rPr>
+          <w:rFonts w:eastAsiaTheme="minorEastAsia" w:hint="cs"/>
+        </w:rPr>
+        <w:t>L</w:t>
+      </w:r>
+      <w:r>
+        <w:rPr>
+          <w:rFonts w:eastAsiaTheme="minorEastAsia" w:hint="cs"/>
+          <w:rtl/>
+        </w:rPr>
+        <w:t xml:space="preserve"> ולכן מתקיים : </w:t>
       </w:r>
       <w:r>
         <w:rPr>
           <w:rFonts w:eastAsiaTheme="minorEastAsia"/>
         </w:rPr>
-        <w:t>h(</w:t>
+        <w:t>h(J)</w:t>
+      </w:r>
+      <w:r>
+        <w:rPr>
+          <w:rFonts w:eastAsiaTheme="minorEastAsia" w:hint="cs"/>
+          <w:rtl/>
+        </w:rPr>
+        <w:t xml:space="preserve"> קטן שווה ל- </w:t>
       </w:r>
       <w:r>
         <w:rPr>
           <w:rFonts w:eastAsiaTheme="minorEastAsia"/>
         </w:rPr>
-        <w:t>J</w:t>
-      </w:r>
-      <w:r>
-        <w:rPr>
-          <w:rFonts w:eastAsiaTheme="minorEastAsia"/>
-        </w:rPr>
-        <w:t>) = L</w:t>
-      </w:r>
-      <w:r>
-        <w:rPr>
-          <w:rFonts w:eastAsiaTheme="minorEastAsia" w:hint="cs"/>
-          <w:rtl/>
-        </w:rPr>
-        <w:t xml:space="preserve"> ולכן אורך המסלול אותו האמבולנס צריך לעבור הוא גדול או שווה ל- </w:t>
-      </w:r>
-      <w:r>
-        <w:rPr>
-          <w:rFonts w:eastAsiaTheme="minorEastAsia" w:hint="cs"/>
-        </w:rPr>
-        <w:t>L</w:t>
-      </w:r>
-      <w:r>
-        <w:rPr>
-          <w:rFonts w:eastAsiaTheme="minorEastAsia" w:hint="cs"/>
-          <w:rtl/>
-        </w:rPr>
-        <w:t xml:space="preserve"> מכיוון ומרחק אוקלידי הוא המרחק המינימלי בין שני צמתים </w:t>
-      </w:r>
-      <w:r>
-        <w:rPr>
-          <w:rFonts w:eastAsiaTheme="minorEastAsia" w:hint="cs"/>
-          <w:rtl/>
-        </w:rPr>
-        <w:t xml:space="preserve">כלשהם ולכן אם קיים מסלול כלשהו בין שני צמתים הוא בהכרח לפחות בגודל </w:t>
-      </w:r>
-      <w:r>
-        <w:rPr>
-          <w:rFonts w:eastAsiaTheme="minorEastAsia" w:hint="cs"/>
-        </w:rPr>
-        <w:t>L</w:t>
-      </w:r>
-      <w:r>
-        <w:rPr>
-          <w:rFonts w:eastAsiaTheme="minorEastAsia" w:hint="cs"/>
-          <w:rtl/>
-        </w:rPr>
-        <w:t xml:space="preserve"> ולכן מתקיים : </w:t>
-      </w:r>
-      <w:r>
-        <w:rPr>
-          <w:rFonts w:eastAsiaTheme="minorEastAsia"/>
-        </w:rPr>
-        <w:t>h(</w:t>
-      </w:r>
-      <w:r>
-        <w:rPr>
-          <w:rFonts w:eastAsiaTheme="minorEastAsia"/>
-        </w:rPr>
-        <w:t>J</w:t>
-      </w:r>
-      <w:r>
-        <w:rPr>
-          <w:rFonts w:eastAsiaTheme="minorEastAsia"/>
-        </w:rPr>
-        <w:t>)</w:t>
-      </w:r>
-      <w:r>
-        <w:rPr>
-          <w:rFonts w:eastAsiaTheme="minorEastAsia" w:hint="cs"/>
-          <w:rtl/>
-        </w:rPr>
-        <w:t xml:space="preserve"> קטן שווה ל- </w:t>
-      </w:r>
-      <w:r>
-        <w:rPr>
-          <w:rFonts w:eastAsiaTheme="minorEastAsia"/>
-        </w:rPr>
-        <w:t>h</w:t>
-      </w:r>
-      <w:r>
-        <w:rPr>
-          <w:rFonts w:eastAsiaTheme="minorEastAsia"/>
-        </w:rPr>
-        <w:t>*</w:t>
-      </w:r>
-      <w:r>
-        <w:rPr>
-          <w:rFonts w:eastAsiaTheme="minorEastAsia"/>
-        </w:rPr>
-        <w:t xml:space="preserve"> (J)</w:t>
+        <w:t>h* (J)</w:t>
       </w:r>
       <w:r>
         <w:rPr>
@@ -7156,25 +7864,7 @@
           <w:rPr>
             <w:rFonts w:ascii="Cambria Math" w:eastAsiaTheme="minorEastAsia" w:hAnsi="Cambria Math"/>
           </w:rPr>
-          <m:t>(</m:t>
-        </m:r>
-        <m:r>
-          <w:rPr>
-            <w:rFonts w:ascii="Cambria Math" w:eastAsiaTheme="minorEastAsia" w:hAnsi="Cambria Math"/>
-          </w:rPr>
-          <m:t>J</m:t>
-        </m:r>
-        <m:r>
-          <w:rPr>
-            <w:rFonts w:ascii="Cambria Math" w:eastAsiaTheme="minorEastAsia" w:hAnsi="Cambria Math"/>
-          </w:rPr>
-          <m:t>)≥</m:t>
-        </m:r>
-        <m:r>
-          <w:rPr>
-            <w:rFonts w:ascii="Cambria Math" w:eastAsiaTheme="minorEastAsia" w:hAnsi="Cambria Math"/>
-          </w:rPr>
-          <m:t>h(</m:t>
+          <m:t>(J)≥h(</m:t>
         </m:r>
         <m:r>
           <m:rPr>
@@ -7199,19 +7889,7 @@
           <w:rPr>
             <w:rFonts w:ascii="Cambria Math" w:eastAsiaTheme="minorEastAsia" w:hAnsi="Cambria Math"/>
           </w:rPr>
-          <m:t>)</m:t>
-        </m:r>
-        <m:r>
-          <w:rPr>
-            <w:rFonts w:ascii="Cambria Math" w:eastAsiaTheme="minorEastAsia" w:hAnsi="Cambria Math"/>
-          </w:rPr>
-          <m:t>≥</m:t>
-        </m:r>
-        <m:r>
-          <w:rPr>
-            <w:rFonts w:ascii="Cambria Math" w:eastAsiaTheme="minorEastAsia" w:hAnsi="Cambria Math"/>
-          </w:rPr>
-          <m:t>0</m:t>
+          <m:t>)≥0</m:t>
         </m:r>
       </m:oMath>
     </w:p>
@@ -7239,14 +7917,12 @@
         </w:rPr>
         <w:t xml:space="preserve">יבש (4 נק׳): הוכח/הפרך: ההיוריסטיקה </w:t>
       </w:r>
-      <w:proofErr w:type="spellStart"/>
       <w:r>
         <w:t>MDASum</w:t>
       </w:r>
       <w:r>
         <w:t>AirDistHeuristic</w:t>
       </w:r>
-      <w:proofErr w:type="spellEnd"/>
       <w:r>
         <w:rPr>
           <w:rFonts w:hint="cs"/>
@@ -7393,7 +8069,6 @@
         <w:pStyle w:val="ListParagraph"/>
         <w:ind w:left="360"/>
         <w:rPr>
-          <w:rFonts w:hint="cs"/>
           <w:rtl/>
         </w:rPr>
       </w:pPr>
@@ -7491,7 +8166,6 @@
         <w:pStyle w:val="ListParagraph"/>
         <w:ind w:left="360"/>
         <w:rPr>
-          <w:rFonts w:hint="cs"/>
           <w:rtl/>
         </w:rPr>
       </w:pPr>
@@ -7511,14 +8185,12 @@
         </w:rPr>
         <w:t xml:space="preserve">יבש (4 נק׳): הוכח/הפרך: ההיוריסטיקה </w:t>
       </w:r>
-      <w:proofErr w:type="spellStart"/>
       <w:r>
         <w:t>MDAMST</w:t>
       </w:r>
       <w:r>
         <w:t>AirDistHeuristic</w:t>
       </w:r>
-      <w:proofErr w:type="spellEnd"/>
       <w:r>
         <w:rPr>
           <w:rFonts w:hint="cs"/>
@@ -7682,21 +8354,7 @@
         <w:rPr>
           <w:rFonts w:eastAsiaTheme="minorEastAsia"/>
         </w:rPr>
-        <w:t xml:space="preserve">w(e) = </w:t>
-      </w:r>
-      <w:proofErr w:type="spellStart"/>
-      <w:r>
-        <w:rPr>
-          <w:rFonts w:eastAsiaTheme="minorEastAsia"/>
-        </w:rPr>
-        <w:t>dist</w:t>
-      </w:r>
-      <w:proofErr w:type="spellEnd"/>
-      <w:r>
-        <w:rPr>
-          <w:rFonts w:eastAsiaTheme="minorEastAsia"/>
-        </w:rPr>
-        <w:t>(j1,j2)</w:t>
+        <w:t>w(e) = dist(j1,j2)</w:t>
       </w:r>
       <w:r>
         <w:rPr>
@@ -7872,7 +8530,7 @@
         <w:pStyle w:val="ListParagraph"/>
         <w:ind w:left="360"/>
         <w:rPr>
-          <w:rFonts w:eastAsiaTheme="minorEastAsia" w:hint="cs"/>
+          <w:rFonts w:eastAsiaTheme="minorEastAsia"/>
           <w:rtl/>
         </w:rPr>
       </w:pPr>
@@ -8006,13 +8664,8 @@
         </w:rPr>
         <w:t xml:space="preserve">רטוב + יבש (1 נק׳): עתה נריץ את </w:t>
       </w:r>
-      <w:proofErr w:type="spellStart"/>
-      <w:r>
-        <w:t>wA</w:t>
-      </w:r>
-      <w:proofErr w:type="spellEnd"/>
-      <w:r>
-        <w:t>*</w:t>
+      <w:r>
+        <w:t>wA*</w:t>
       </w:r>
       <w:r>
         <w:rPr>
@@ -8070,11 +8723,9 @@
         </w:rPr>
         <w:t xml:space="preserve">. לצורך כך נשתמש בפונק׳ </w:t>
       </w:r>
-      <w:proofErr w:type="spellStart"/>
       <w:r>
         <w:t>run_astar_for_weights_in_range</w:t>
       </w:r>
-      <w:proofErr w:type="spellEnd"/>
       <w:r>
         <w:t>()</w:t>
       </w:r>
@@ -8714,7 +9365,6 @@
       <w:pPr>
         <w:spacing w:line="259" w:lineRule="auto"/>
         <w:rPr>
-          <w:rFonts w:hint="cs"/>
           <w:rtl/>
         </w:rPr>
       </w:pPr>
@@ -8941,14 +9591,12 @@
                 <w:rtl/>
               </w:rPr>
             </w:pPr>
-            <w:proofErr w:type="spellStart"/>
             <w:r>
               <w:t>MDAMax</w:t>
             </w:r>
             <w:r>
               <w:t>AirDistHeuristic</w:t>
             </w:r>
-            <w:proofErr w:type="spellEnd"/>
           </w:p>
         </w:tc>
         <w:tc>
@@ -8964,14 +9612,12 @@
                 <w:rtl/>
               </w:rPr>
             </w:pPr>
-            <w:proofErr w:type="spellStart"/>
             <w:r>
               <w:t>MDASum</w:t>
             </w:r>
             <w:r>
               <w:t>AirDistHeuristic</w:t>
             </w:r>
-            <w:proofErr w:type="spellEnd"/>
           </w:p>
         </w:tc>
         <w:tc>
@@ -8990,14 +9636,12 @@
                 <w:rtl/>
               </w:rPr>
             </w:pPr>
-            <w:proofErr w:type="spellStart"/>
             <w:r>
               <w:t>MDAMST</w:t>
             </w:r>
             <w:r>
               <w:t>AirDistHeuristic</w:t>
             </w:r>
-            <w:proofErr w:type="spellEnd"/>
           </w:p>
         </w:tc>
       </w:tr>
@@ -9529,11 +10173,9 @@
         </w:rPr>
         <w:t>ניתן גם כמובן להשוות את ה</w:t>
       </w:r>
-      <w:proofErr w:type="spellStart"/>
       <w:r>
         <w:t>g_cost</w:t>
       </w:r>
-      <w:proofErr w:type="spellEnd"/>
       <w:r>
         <w:rPr>
           <w:rFonts w:hint="cs"/>
@@ -9541,11 +10183,9 @@
         </w:rPr>
         <w:t xml:space="preserve"> (לא מצורף כאן) ל</w:t>
       </w:r>
-      <w:proofErr w:type="spellStart"/>
       <w:r>
         <w:t>MDACost</w:t>
       </w:r>
-      <w:proofErr w:type="spellEnd"/>
       <w:r>
         <w:rPr>
           <w:rFonts w:hint="cs"/>
@@ -9579,15 +10219,7 @@
         </w:rPr>
       </w:pPr>
       <w:r>
-        <w:t>MDA(</w:t>
-      </w:r>
-      <w:proofErr w:type="spellStart"/>
-      <w:r>
-        <w:t>small_MDA</w:t>
-      </w:r>
-      <w:proofErr w:type="spellEnd"/>
-      <w:r>
-        <w:t xml:space="preserve">(5):Distance)            </w:t>
+        <w:t xml:space="preserve">MDA(small_MDA(5):Distance)            </w:t>
       </w:r>
     </w:p>
     <w:p>
@@ -9598,11 +10230,9 @@
           <w:rtl/>
         </w:rPr>
       </w:pPr>
-      <w:proofErr w:type="spellStart"/>
       <w:r>
         <w:t>UniformCost</w:t>
       </w:r>
-      <w:proofErr w:type="spellEnd"/>
       <w:r>
         <w:rPr>
           <w:rtl/>
@@ -9615,21 +10245,8 @@
         <w:pStyle w:val="ListParagraph"/>
         <w:bidi w:val="0"/>
       </w:pPr>
-      <w:proofErr w:type="spellStart"/>
-      <w:r>
-        <w:t>MDACost</w:t>
-      </w:r>
-      <w:proofErr w:type="spellEnd"/>
-      <w:r>
-        <w:t>(</w:t>
-      </w:r>
-      <w:proofErr w:type="spellStart"/>
-      <w:r>
-        <w:t>dist</w:t>
-      </w:r>
-      <w:proofErr w:type="spellEnd"/>
-      <w:r>
-        <w:t>=  31528.659m, money=     49.107NIS, tests-travel=  52112.429m</w:t>
+      <w:r>
+        <w:t>MDACost(dist=  31528.659m, money=     49.107NIS, tests-travel=  52112.429m</w:t>
       </w:r>
       <w:r>
         <w:rPr>
@@ -9657,15 +10274,7 @@
         </w:rPr>
       </w:pPr>
       <w:r>
-        <w:t>MDA(</w:t>
-      </w:r>
-      <w:proofErr w:type="spellStart"/>
-      <w:r>
-        <w:t>moderate_MDA</w:t>
-      </w:r>
-      <w:proofErr w:type="spellEnd"/>
-      <w:r>
-        <w:t xml:space="preserve">(8):Distance)         </w:t>
+        <w:t xml:space="preserve">MDA(moderate_MDA(8):Distance)         </w:t>
       </w:r>
     </w:p>
     <w:p>
@@ -9677,15 +10286,7 @@
         </w:rPr>
       </w:pPr>
       <w:r>
-        <w:t>A* (h=MDA-Max-</w:t>
-      </w:r>
-      <w:proofErr w:type="spellStart"/>
-      <w:r>
-        <w:t>AirDist</w:t>
-      </w:r>
-      <w:proofErr w:type="spellEnd"/>
-      <w:r>
-        <w:t xml:space="preserve">, w=0.500) </w:t>
+        <w:t xml:space="preserve">A* (h=MDA-Max-AirDist, w=0.500) </w:t>
       </w:r>
     </w:p>
     <w:p>
@@ -9696,21 +10297,8 @@
           <w:rtl/>
         </w:rPr>
       </w:pPr>
-      <w:proofErr w:type="spellStart"/>
-      <w:r>
-        <w:t>MDACost</w:t>
-      </w:r>
-      <w:proofErr w:type="spellEnd"/>
-      <w:r>
-        <w:t>(</w:t>
-      </w:r>
-      <w:proofErr w:type="spellStart"/>
-      <w:r>
-        <w:t>dist</w:t>
-      </w:r>
-      <w:proofErr w:type="spellEnd"/>
-      <w:r>
-        <w:t>=  43082.235m, money=     95.715NIS, tests-travel= 177571.274m</w:t>
+      <w:r>
+        <w:t>MDACost(dist=  43082.235m, money=     95.715NIS, tests-travel= 177571.274m</w:t>
       </w:r>
       <w:r>
         <w:rPr>
@@ -9735,15 +10323,7 @@
         </w:rPr>
       </w:pPr>
       <w:r>
-        <w:t>MDA(</w:t>
-      </w:r>
-      <w:proofErr w:type="spellStart"/>
-      <w:r>
-        <w:t>moderate_MDA</w:t>
-      </w:r>
-      <w:proofErr w:type="spellEnd"/>
-      <w:r>
-        <w:t xml:space="preserve">(8):Distance)         </w:t>
+        <w:t xml:space="preserve">MDA(moderate_MDA(8):Distance)         </w:t>
       </w:r>
     </w:p>
     <w:p>
@@ -9755,15 +10335,7 @@
         </w:rPr>
       </w:pPr>
       <w:r>
-        <w:t>A* (h=MDA-Sum-</w:t>
-      </w:r>
-      <w:proofErr w:type="spellStart"/>
-      <w:r>
-        <w:t>AirDist</w:t>
-      </w:r>
-      <w:proofErr w:type="spellEnd"/>
-      <w:r>
-        <w:t>, w=0.500)</w:t>
+        <w:t>A* (h=MDA-Sum-AirDist, w=0.500)</w:t>
       </w:r>
     </w:p>
     <w:p>
@@ -9774,21 +10346,8 @@
           <w:rtl/>
         </w:rPr>
       </w:pPr>
-      <w:proofErr w:type="spellStart"/>
-      <w:r>
-        <w:t>MDACost</w:t>
-      </w:r>
-      <w:proofErr w:type="spellEnd"/>
-      <w:r>
-        <w:t>(</w:t>
-      </w:r>
-      <w:proofErr w:type="spellStart"/>
-      <w:r>
-        <w:t>dist</w:t>
-      </w:r>
-      <w:proofErr w:type="spellEnd"/>
-      <w:r>
-        <w:t>=  43082.235m, money=     95.715NIS, tests-travel= 177571.274m)</w:t>
+      <w:r>
+        <w:t>MDACost(dist=  43082.235m, money=     95.715NIS, tests-travel= 177571.274m)</w:t>
       </w:r>
     </w:p>
     <w:p>
@@ -9809,15 +10368,7 @@
         </w:rPr>
       </w:pPr>
       <w:r>
-        <w:t>MDA(</w:t>
-      </w:r>
-      <w:proofErr w:type="spellStart"/>
-      <w:r>
-        <w:t>small_MDA</w:t>
-      </w:r>
-      <w:proofErr w:type="spellEnd"/>
-      <w:r>
-        <w:t xml:space="preserve">(5):Monetary)            </w:t>
+        <w:t xml:space="preserve">MDA(small_MDA(5):Monetary)            </w:t>
       </w:r>
     </w:p>
     <w:p>
@@ -9828,13 +10379,8 @@
           <w:rtl/>
         </w:rPr>
       </w:pPr>
-      <w:proofErr w:type="spellStart"/>
-      <w:r>
-        <w:t>UniformCost</w:t>
-      </w:r>
-      <w:proofErr w:type="spellEnd"/>
-      <w:r>
-        <w:t xml:space="preserve">                   </w:t>
+      <w:r>
+        <w:t xml:space="preserve">UniformCost                   </w:t>
       </w:r>
     </w:p>
     <w:p>
@@ -9845,21 +10391,8 @@
           <w:rtl/>
         </w:rPr>
       </w:pPr>
-      <w:proofErr w:type="spellStart"/>
-      <w:r>
-        <w:t>MDACost</w:t>
-      </w:r>
-      <w:proofErr w:type="spellEnd"/>
-      <w:r>
-        <w:t>(</w:t>
-      </w:r>
-      <w:proofErr w:type="spellStart"/>
-      <w:r>
-        <w:t>dist</w:t>
-      </w:r>
-      <w:proofErr w:type="spellEnd"/>
-      <w:r>
-        <w:t xml:space="preserve">=  31923.809m, money=     41.440NIS, tests-travel=  53317.118m) </w:t>
+      <w:r>
+        <w:t xml:space="preserve">MDACost(dist=  31923.809m, money=     41.440NIS, tests-travel=  53317.118m) </w:t>
       </w:r>
     </w:p>
     <w:p>
@@ -9878,15 +10411,7 @@
         </w:rPr>
       </w:pPr>
       <w:r>
-        <w:t>MDA(</w:t>
-      </w:r>
-      <w:proofErr w:type="spellStart"/>
-      <w:r>
-        <w:t>moderate_MDA</w:t>
-      </w:r>
-      <w:proofErr w:type="spellEnd"/>
-      <w:r>
-        <w:t xml:space="preserve">(8):Monetary)         </w:t>
+        <w:t xml:space="preserve">MDA(moderate_MDA(8):Monetary)         </w:t>
       </w:r>
     </w:p>
     <w:p>
@@ -9898,13 +10423,8 @@
           <w:rtl/>
         </w:rPr>
       </w:pPr>
-      <w:proofErr w:type="spellStart"/>
-      <w:r>
-        <w:t>UniformCost</w:t>
-      </w:r>
-      <w:proofErr w:type="spellEnd"/>
-      <w:r>
-        <w:t xml:space="preserve">                   </w:t>
+      <w:r>
+        <w:t xml:space="preserve">UniformCost                   </w:t>
       </w:r>
     </w:p>
     <w:p>
@@ -9916,21 +10436,8 @@
           <w:rtl/>
         </w:rPr>
       </w:pPr>
-      <w:proofErr w:type="spellStart"/>
-      <w:r>
-        <w:t>MDACost</w:t>
-      </w:r>
-      <w:proofErr w:type="spellEnd"/>
-      <w:r>
-        <w:t>(</w:t>
-      </w:r>
-      <w:proofErr w:type="spellStart"/>
-      <w:r>
-        <w:t>dist</w:t>
-      </w:r>
-      <w:proofErr w:type="spellEnd"/>
-      <w:r>
-        <w:t>=  55101.186m, money=     77.118NIS, tests-travel= 174498.879m</w:t>
+      <w:r>
+        <w:t>MDACost(dist=  55101.186m, money=     77.118NIS, tests-travel= 174498.879m</w:t>
       </w:r>
       <w:r>
         <w:rPr>
@@ -9963,7 +10470,6 @@
         </w:rPr>
         <w:t xml:space="preserve">יבש (2 נק׳): הוכח/הפרך: ההיוריסטיקה </w:t>
       </w:r>
-      <w:proofErr w:type="spellStart"/>
       <w:r>
         <w:rPr>
           <w:i/>
@@ -9971,7 +10477,6 @@
         </w:rPr>
         <w:t>MDATestsTravelTimeToNearestLabHeuristic</w:t>
       </w:r>
-      <w:proofErr w:type="spellEnd"/>
       <w:r>
         <w:rPr>
           <w:rFonts w:hint="cs"/>
@@ -11019,11 +11524,9 @@
         </w:rPr>
         <w:t>ניתן גם כמובן להשוות את ה</w:t>
       </w:r>
-      <w:proofErr w:type="spellStart"/>
       <w:r>
         <w:t>g_cost</w:t>
       </w:r>
-      <w:proofErr w:type="spellEnd"/>
       <w:r>
         <w:rPr>
           <w:rFonts w:hint="cs"/>
@@ -11031,11 +11534,9 @@
         </w:rPr>
         <w:t xml:space="preserve"> (לא מצורף כאן) ל</w:t>
       </w:r>
-      <w:proofErr w:type="spellStart"/>
       <w:r>
         <w:t>MDACost</w:t>
       </w:r>
-      <w:proofErr w:type="spellEnd"/>
       <w:r>
         <w:rPr>
           <w:rFonts w:hint="cs"/>
@@ -11063,15 +11564,7 @@
         <w:bidi w:val="0"/>
       </w:pPr>
       <w:r>
-        <w:t>MDA(</w:t>
-      </w:r>
-      <w:proofErr w:type="spellStart"/>
-      <w:r>
-        <w:t>small_MDA</w:t>
-      </w:r>
-      <w:proofErr w:type="spellEnd"/>
-      <w:r>
-        <w:t xml:space="preserve">(5):Distance)            </w:t>
+        <w:t xml:space="preserve">MDA(small_MDA(5):Distance)            </w:t>
       </w:r>
     </w:p>
     <w:p>
@@ -11081,11 +11574,9 @@
           <w:rtl/>
         </w:rPr>
       </w:pPr>
-      <w:proofErr w:type="spellStart"/>
       <w:r>
         <w:t>UniformCost</w:t>
       </w:r>
-      <w:proofErr w:type="spellEnd"/>
       <w:r>
         <w:rPr>
           <w:rtl/>
@@ -11097,21 +11588,56 @@
       <w:pPr>
         <w:bidi w:val="0"/>
       </w:pPr>
-      <w:proofErr w:type="spellStart"/>
-      <w:r>
-        <w:t>MDACost</w:t>
-      </w:r>
-      <w:proofErr w:type="spellEnd"/>
-      <w:r>
+      <w:r>
+        <w:t>MDACost(dist=  31528.659m, money=     49.107NIS, tests-travel=  52112.429m</w:t>
+      </w:r>
+      <w:r>
+        <w:rPr>
+          <w:rFonts w:hint="cs"/>
+          <w:rtl/>
+        </w:rPr>
         <w:t>(</w:t>
       </w:r>
-      <w:proofErr w:type="spellStart"/>
-      <w:r>
-        <w:t>dist</w:t>
-      </w:r>
-      <w:proofErr w:type="spellEnd"/>
-      <w:r>
-        <w:t>=  31528.659m, money=     49.107NIS, tests-travel=  52112.429m</w:t>
+    </w:p>
+    <w:p>
+      <w:pPr>
+        <w:bidi w:val="0"/>
+        <w:rPr>
+          <w:rtl/>
+        </w:rPr>
+      </w:pPr>
+    </w:p>
+    <w:p>
+      <w:pPr>
+        <w:bidi w:val="0"/>
+        <w:rPr>
+          <w:rtl/>
+        </w:rPr>
+      </w:pPr>
+      <w:r>
+        <w:t xml:space="preserve">MDA(moderate_MDA(8):Distance)         </w:t>
+      </w:r>
+    </w:p>
+    <w:p>
+      <w:pPr>
+        <w:bidi w:val="0"/>
+        <w:rPr>
+          <w:rtl/>
+        </w:rPr>
+      </w:pPr>
+      <w:r>
+        <w:t xml:space="preserve">A* (h=MDA-Max-AirDist, w=0.500) </w:t>
+      </w:r>
+    </w:p>
+    <w:p>
+      <w:pPr>
+        <w:bidi w:val="0"/>
+        <w:rPr>
+          <w:rtl/>
+        </w:rPr>
+      </w:pPr>
+      <w:r>
+        <w:t>MDACost(dist=  43082.235m, money=     95.715NIS, tests-travel= 177571.274m</w:t>
       </w:r>
       <w:r>
         <w:rPr>
@@ -11124,9 +11650,6 @@
     <w:p>
       <w:pPr>
         <w:bidi w:val="0"/>
-        <w:rPr>
-          <w:rtl/>
-        </w:rPr>
       </w:pPr>
     </w:p>
     <w:p>
@@ -11137,15 +11660,7 @@
         </w:rPr>
       </w:pPr>
       <w:r>
-        <w:t>MDA(</w:t>
-      </w:r>
-      <w:proofErr w:type="spellStart"/>
-      <w:r>
-        <w:t>moderate_MDA</w:t>
-      </w:r>
-      <w:proofErr w:type="spellEnd"/>
-      <w:r>
-        <w:t xml:space="preserve">(8):Distance)         </w:t>
+        <w:t xml:space="preserve">MDA(moderate_MDA(8):Distance)         </w:t>
       </w:r>
     </w:p>
     <w:p>
@@ -11156,15 +11671,7 @@
         </w:rPr>
       </w:pPr>
       <w:r>
-        <w:t>A* (h=MDA-Max-</w:t>
-      </w:r>
-      <w:proofErr w:type="spellStart"/>
-      <w:r>
-        <w:t>AirDist</w:t>
-      </w:r>
-      <w:proofErr w:type="spellEnd"/>
-      <w:r>
-        <w:t xml:space="preserve">, w=0.500) </w:t>
+        <w:t>A* (h=MDA-Sum-AirDist, w=0.500)</w:t>
       </w:r>
     </w:p>
     <w:p>
@@ -11174,34 +11681,46 @@
           <w:rtl/>
         </w:rPr>
       </w:pPr>
-      <w:proofErr w:type="spellStart"/>
-      <w:r>
-        <w:t>MDACost</w:t>
-      </w:r>
-      <w:proofErr w:type="spellEnd"/>
-      <w:r>
+      <w:r>
+        <w:t>MDACost(dist=  43082.235m, money=     95.715NIS, tests-travel= 177571.274m)</w:t>
+      </w:r>
+    </w:p>
+    <w:p>
+      <w:pPr>
+        <w:bidi w:val="0"/>
+        <w:rPr>
+          <w:rtl/>
+        </w:rPr>
+      </w:pPr>
+    </w:p>
+    <w:p>
+      <w:pPr>
+        <w:bidi w:val="0"/>
+        <w:rPr>
+          <w:rtl/>
+        </w:rPr>
+      </w:pPr>
+      <w:r>
+        <w:t>MDA(moderate_MDA(8):TestsTravelDistance</w:t>
+      </w:r>
+      <w:r>
+        <w:rPr>
+          <w:rFonts w:hint="cs"/>
+          <w:rtl/>
+        </w:rPr>
         <w:t>(</w:t>
       </w:r>
-      <w:proofErr w:type="spellStart"/>
-      <w:r>
-        <w:t>dist</w:t>
-      </w:r>
-      <w:proofErr w:type="spellEnd"/>
-      <w:r>
-        <w:t>=  43082.235m, money=     95.715NIS, tests-travel= 177571.274m</w:t>
-      </w:r>
-      <w:r>
-        <w:rPr>
-          <w:rFonts w:hint="cs"/>
-          <w:rtl/>
-        </w:rPr>
-        <w:t>(</w:t>
-      </w:r>
     </w:p>
     <w:p>
       <w:pPr>
         <w:bidi w:val="0"/>
-      </w:pPr>
+        <w:rPr>
+          <w:rtl/>
+        </w:rPr>
+      </w:pPr>
+      <w:r>
+        <w:t xml:space="preserve">A* (h=MDA-TimeObjectiveSumOfMinAirDistFromLab, w=0.500)   </w:t>
+      </w:r>
     </w:p>
     <w:p>
       <w:pPr>
@@ -11211,140 +11730,7 @@
         </w:rPr>
       </w:pPr>
       <w:r>
-        <w:t>MDA(</w:t>
-      </w:r>
-      <w:proofErr w:type="spellStart"/>
-      <w:r>
-        <w:t>moderate_MDA</w:t>
-      </w:r>
-      <w:proofErr w:type="spellEnd"/>
-      <w:r>
-        <w:t xml:space="preserve">(8):Distance)         </w:t>
-      </w:r>
-    </w:p>
-    <w:p>
-      <w:pPr>
-        <w:bidi w:val="0"/>
-        <w:rPr>
-          <w:rtl/>
-        </w:rPr>
-      </w:pPr>
-      <w:r>
-        <w:t>A* (h=MDA-Sum-</w:t>
-      </w:r>
-      <w:proofErr w:type="spellStart"/>
-      <w:r>
-        <w:t>AirDist</w:t>
-      </w:r>
-      <w:proofErr w:type="spellEnd"/>
-      <w:r>
-        <w:t>, w=0.500)</w:t>
-      </w:r>
-    </w:p>
-    <w:p>
-      <w:pPr>
-        <w:bidi w:val="0"/>
-        <w:rPr>
-          <w:rtl/>
-        </w:rPr>
-      </w:pPr>
-      <w:proofErr w:type="spellStart"/>
-      <w:r>
-        <w:t>MDACost</w:t>
-      </w:r>
-      <w:proofErr w:type="spellEnd"/>
-      <w:r>
-        <w:t>(</w:t>
-      </w:r>
-      <w:proofErr w:type="spellStart"/>
-      <w:r>
-        <w:t>dist</w:t>
-      </w:r>
-      <w:proofErr w:type="spellEnd"/>
-      <w:r>
-        <w:t>=  43082.235m, money=     95.715NIS, tests-travel= 177571.274m)</w:t>
-      </w:r>
-    </w:p>
-    <w:p>
-      <w:pPr>
-        <w:bidi w:val="0"/>
-        <w:rPr>
-          <w:rtl/>
-        </w:rPr>
-      </w:pPr>
-    </w:p>
-    <w:p>
-      <w:pPr>
-        <w:bidi w:val="0"/>
-        <w:rPr>
-          <w:rtl/>
-        </w:rPr>
-      </w:pPr>
-      <w:r>
-        <w:t>MDA(</w:t>
-      </w:r>
-      <w:proofErr w:type="spellStart"/>
-      <w:r>
-        <w:t>moderate_MDA</w:t>
-      </w:r>
-      <w:proofErr w:type="spellEnd"/>
-      <w:r>
-        <w:t>(8):</w:t>
-      </w:r>
-      <w:proofErr w:type="spellStart"/>
-      <w:r>
-        <w:t>TestsTravelDistance</w:t>
-      </w:r>
-      <w:proofErr w:type="spellEnd"/>
-      <w:r>
-        <w:rPr>
-          <w:rFonts w:hint="cs"/>
-          <w:rtl/>
-        </w:rPr>
-        <w:t>(</w:t>
-      </w:r>
-    </w:p>
-    <w:p>
-      <w:pPr>
-        <w:bidi w:val="0"/>
-        <w:rPr>
-          <w:rtl/>
-        </w:rPr>
-      </w:pPr>
-      <w:r>
-        <w:t>A* (h=MDA-</w:t>
-      </w:r>
-      <w:proofErr w:type="spellStart"/>
-      <w:r>
-        <w:t>TimeObjectiveSumOfMinAirDistFromLab</w:t>
-      </w:r>
-      <w:proofErr w:type="spellEnd"/>
-      <w:r>
-        <w:t xml:space="preserve">, w=0.500)   </w:t>
-      </w:r>
-    </w:p>
-    <w:p>
-      <w:pPr>
-        <w:bidi w:val="0"/>
-        <w:rPr>
-          <w:rtl/>
-        </w:rPr>
-      </w:pPr>
-      <w:proofErr w:type="spellStart"/>
-      <w:r>
-        <w:t>MDACost</w:t>
-      </w:r>
-      <w:proofErr w:type="spellEnd"/>
-      <w:r>
-        <w:t>(</w:t>
-      </w:r>
-      <w:proofErr w:type="spellStart"/>
-      <w:r>
-        <w:t>dist</w:t>
-      </w:r>
-      <w:proofErr w:type="spellEnd"/>
-      <w:r>
-        <w:t>=  87850.369m, money=123.398NIS, tests-travel= 131265.153m)</w:t>
+        <w:t>MDACost(dist=  87850.369m, money=123.398NIS, tests-travel= 131265.153m)</w:t>
       </w:r>
     </w:p>
     <w:p>
@@ -11988,7 +12374,7 @@
               <w:spacing w:line="259" w:lineRule="auto"/>
               <w:ind w:left="0"/>
             </w:pPr>
-            <w:bookmarkStart w:id="0" w:name="_Hlk57241641"/>
+            <w:bookmarkStart w:id="1" w:name="_Hlk57241641"/>
             <w:r>
               <w:t>S1</w:t>
             </w:r>
@@ -12054,7 +12440,7 @@
               </w:rPr>
               <w:t>=2)</w:t>
             </w:r>
-            <w:bookmarkEnd w:id="0"/>
+            <w:bookmarkEnd w:id="1"/>
           </w:p>
         </w:tc>
         <w:tc>
@@ -13586,15 +13972,7 @@
         </w:rPr>
       </w:pPr>
       <w:r>
-        <w:t>MDA(</w:t>
-      </w:r>
-      <w:proofErr w:type="spellStart"/>
-      <w:r>
-        <w:t>moderate_MDA</w:t>
-      </w:r>
-      <w:proofErr w:type="spellEnd"/>
-      <w:r>
-        <w:t xml:space="preserve">(8):Distance)         </w:t>
+        <w:t xml:space="preserve">MDA(moderate_MDA(8):Distance)         </w:t>
       </w:r>
     </w:p>
     <w:p>
@@ -13605,15 +13983,7 @@
         </w:rPr>
       </w:pPr>
       <w:r>
-        <w:t>A* (h=MDA-Sum-</w:t>
-      </w:r>
-      <w:proofErr w:type="spellStart"/>
-      <w:r>
-        <w:t>AirDist</w:t>
-      </w:r>
-      <w:proofErr w:type="spellEnd"/>
-      <w:r>
-        <w:t>, w=0.500)</w:t>
+        <w:t>A* (h=MDA-Sum-AirDist, w=0.500)</w:t>
       </w:r>
     </w:p>
     <w:p>
@@ -13623,22 +13993,50 @@
           <w:rtl/>
         </w:rPr>
       </w:pPr>
-      <w:proofErr w:type="spellStart"/>
-      <w:r>
-        <w:t>MDACost</w:t>
-      </w:r>
-      <w:proofErr w:type="spellEnd"/>
-      <w:r>
+      <w:r>
+        <w:t>MDACost(dist=  43082.235m, money=     95.715NIS, tests-travel= 177571.274m)</w:t>
+      </w:r>
+    </w:p>
+    <w:p>
+      <w:pPr>
+        <w:bidi w:val="0"/>
+        <w:rPr>
+          <w:rtl/>
+        </w:rPr>
+      </w:pPr>
+    </w:p>
+    <w:p>
+      <w:pPr>
+        <w:bidi w:val="0"/>
+        <w:rPr>
+          <w:rtl/>
+        </w:rPr>
+      </w:pPr>
+      <w:r>
+        <w:rPr>
+          <w:rFonts w:hint="cs"/>
+          <w:rtl/>
+        </w:rPr>
+        <w:t>מדד מרחקי נסיעת מבחנות:</w:t>
+      </w:r>
+    </w:p>
+    <w:p>
+      <w:pPr>
+        <w:bidi w:val="0"/>
+        <w:rPr>
+          <w:rtl/>
+        </w:rPr>
+      </w:pPr>
+      <w:r>
+        <w:t>MDA(moderate_MDA(8):TestsTravelDistance</w:t>
+      </w:r>
+      <w:r>
+        <w:rPr>
+          <w:rFonts w:hint="cs"/>
+          <w:rtl/>
+        </w:rPr>
         <w:t>(</w:t>
       </w:r>
-      <w:proofErr w:type="spellStart"/>
-      <w:r>
-        <w:t>dist</w:t>
-      </w:r>
-      <w:proofErr w:type="spellEnd"/>
-      <w:r>
-        <w:t>=  43082.235m, money=     95.715NIS, tests-travel= 177571.274m)</w:t>
-      </w:r>
     </w:p>
     <w:p>
       <w:pPr>
@@ -13647,6 +14045,9 @@
           <w:rtl/>
         </w:rPr>
       </w:pPr>
+      <w:r>
+        <w:t xml:space="preserve">A* (h=MDA-TimeObjectiveSumOfMinAirDistFromLab, w=0.500)   </w:t>
+      </w:r>
     </w:p>
     <w:p>
       <w:pPr>
@@ -13656,11 +14057,7 @@
         </w:rPr>
       </w:pPr>
       <w:r>
-        <w:rPr>
-          <w:rFonts w:hint="cs"/>
-          <w:rtl/>
-        </w:rPr>
-        <w:t>מדד מרחקי נסיעת מבחנות:</w:t>
+        <w:t>MDACost(dist=  87850.369m, money=123.398NIS, tests-travel= 131265.153m)</w:t>
       </w:r>
     </w:p>
     <w:p>
@@ -13670,29 +14067,6 @@
           <w:rtl/>
         </w:rPr>
       </w:pPr>
-      <w:r>
-        <w:t>MDA(</w:t>
-      </w:r>
-      <w:proofErr w:type="spellStart"/>
-      <w:r>
-        <w:t>moderate_MDA</w:t>
-      </w:r>
-      <w:proofErr w:type="spellEnd"/>
-      <w:r>
-        <w:t>(8):</w:t>
-      </w:r>
-      <w:proofErr w:type="spellStart"/>
-      <w:r>
-        <w:t>TestsTravelDistance</w:t>
-      </w:r>
-      <w:proofErr w:type="spellEnd"/>
-      <w:r>
-        <w:rPr>
-          <w:rFonts w:hint="cs"/>
-          <w:rtl/>
-        </w:rPr>
-        <w:t>(</w:t>
-      </w:r>
     </w:p>
     <w:p>
       <w:pPr>
@@ -13702,15 +14076,11 @@
         </w:rPr>
       </w:pPr>
       <w:r>
-        <w:t>A* (h=MDA-</w:t>
-      </w:r>
-      <w:proofErr w:type="spellStart"/>
-      <w:r>
-        <w:t>TimeObjectiveSumOfMinAirDistFromLab</w:t>
-      </w:r>
-      <w:proofErr w:type="spellEnd"/>
-      <w:r>
-        <w:t xml:space="preserve">, w=0.500)   </w:t>
+        <w:rPr>
+          <w:rFonts w:hint="cs"/>
+          <w:rtl/>
+        </w:rPr>
+        <w:t>מדד משולב:</w:t>
       </w:r>
     </w:p>
     <w:p>
@@ -13720,21 +14090,8 @@
           <w:rtl/>
         </w:rPr>
       </w:pPr>
-      <w:proofErr w:type="spellStart"/>
-      <w:r>
-        <w:t>MDACost</w:t>
-      </w:r>
-      <w:proofErr w:type="spellEnd"/>
-      <w:r>
-        <w:t>(</w:t>
-      </w:r>
-      <w:proofErr w:type="spellStart"/>
-      <w:r>
-        <w:t>dist</w:t>
-      </w:r>
-      <w:proofErr w:type="spellEnd"/>
-      <w:r>
-        <w:t>=  87850.369m, money=123.398NIS, tests-travel= 131265.153m)</w:t>
+      <w:r>
+        <w:t xml:space="preserve">MDA(moderate_MDA(8):TestsTravelDistance)   </w:t>
       </w:r>
     </w:p>
     <w:p>
@@ -13744,6 +14101,9 @@
           <w:rtl/>
         </w:rPr>
       </w:pPr>
+      <w:r>
+        <w:t>A* (h=MDA-TimeObjectiveSumOfMinAirDistFromLab, w=0.500</w:t>
+      </w:r>
     </w:p>
     <w:p>
       <w:pPr>
@@ -13753,81 +14113,7 @@
         </w:rPr>
       </w:pPr>
       <w:r>
-        <w:rPr>
-          <w:rFonts w:hint="cs"/>
-          <w:rtl/>
-        </w:rPr>
-        <w:t>מדד משולב:</w:t>
-      </w:r>
-    </w:p>
-    <w:p>
-      <w:pPr>
-        <w:bidi w:val="0"/>
-        <w:rPr>
-          <w:rtl/>
-        </w:rPr>
-      </w:pPr>
-      <w:r>
-        <w:t>MDA(</w:t>
-      </w:r>
-      <w:proofErr w:type="spellStart"/>
-      <w:r>
-        <w:t>moderate_MDA</w:t>
-      </w:r>
-      <w:proofErr w:type="spellEnd"/>
-      <w:r>
-        <w:t>(8):</w:t>
-      </w:r>
-      <w:proofErr w:type="spellStart"/>
-      <w:r>
-        <w:t>TestsTravelDistance</w:t>
-      </w:r>
-      <w:proofErr w:type="spellEnd"/>
-      <w:r>
-        <w:t xml:space="preserve">)   </w:t>
-      </w:r>
-    </w:p>
-    <w:p>
-      <w:pPr>
-        <w:bidi w:val="0"/>
-        <w:rPr>
-          <w:rtl/>
-        </w:rPr>
-      </w:pPr>
-      <w:r>
-        <w:t>A* (h=MDA-</w:t>
-      </w:r>
-      <w:proofErr w:type="spellStart"/>
-      <w:r>
-        <w:t>TimeObjectiveSumOfMinAirDistFromLab</w:t>
-      </w:r>
-      <w:proofErr w:type="spellEnd"/>
-      <w:r>
-        <w:t>, w=0.500</w:t>
-      </w:r>
-    </w:p>
-    <w:p>
-      <w:pPr>
-        <w:bidi w:val="0"/>
-        <w:rPr>
-          <w:rtl/>
-        </w:rPr>
-      </w:pPr>
-      <w:proofErr w:type="spellStart"/>
-      <w:r>
-        <w:t>MDACost</w:t>
-      </w:r>
-      <w:proofErr w:type="spellEnd"/>
-      <w:r>
-        <w:t>(</w:t>
-      </w:r>
-      <w:proofErr w:type="spellStart"/>
-      <w:r>
-        <w:t>dist</w:t>
-      </w:r>
-      <w:proofErr w:type="spellEnd"/>
-      <w:r>
-        <w:t>=  65577.980m, money=    110.443NIS, tests-travel= 134889.839m)</w:t>
+        <w:t>MDACost(dist=  65577.980m, money=    110.443NIS, tests-travel= 134889.839m)</w:t>
       </w:r>
     </w:p>
     <w:p>
@@ -16670,14 +16956,12 @@
         </w:rPr>
         <w:t>לפי אי"ש ברנולי וכך ש</w:t>
       </w:r>
-      <w:proofErr w:type="spellStart"/>
       <w:r>
         <w:rPr>
           <w:rFonts w:eastAsiaTheme="minorEastAsia"/>
         </w:rPr>
         <w:t>m,k</w:t>
       </w:r>
-      <w:proofErr w:type="spellEnd"/>
       <w:r>
         <w:rPr>
           <w:rFonts w:eastAsiaTheme="minorEastAsia" w:hint="cs"/>
@@ -17165,7 +17449,7 @@
       <w:pPr>
         <w:spacing w:line="259" w:lineRule="auto"/>
         <w:rPr>
-          <w:rFonts w:asciiTheme="majorHAnsi" w:eastAsiaTheme="majorEastAsia" w:hAnsiTheme="majorHAnsi" w:hint="cs"/>
+          <w:rFonts w:asciiTheme="majorHAnsi" w:eastAsiaTheme="majorEastAsia" w:hAnsiTheme="majorHAnsi"/>
           <w:bCs/>
           <w:color w:val="2F5496" w:themeColor="accent1" w:themeShade="BF"/>
           <w:sz w:val="26"/>
@@ -17621,11 +17905,9 @@
         </w:rPr>
         <w:t xml:space="preserve">מאחר והאלג' מבצע העמקה הדרגתית כי ניתנת לו מגבלת </w:t>
       </w:r>
-      <w:proofErr w:type="spellStart"/>
       <w:r>
         <w:t>f_limit</w:t>
       </w:r>
-      <w:proofErr w:type="spellEnd"/>
       <w:r>
         <w:rPr>
           <w:rFonts w:hint="cs"/>
@@ -19176,7 +19458,7 @@
 </file>
 
 <file path=word/endnotes.xml><?xml version="1.0" encoding="utf-8"?>
-<w:endnotes xmlns:wpc="http://schemas.microsoft.com/office/word/2010/wordprocessingCanvas" xmlns:cx="http://schemas.microsoft.com/office/drawing/2014/chartex" xmlns:cx1="http://schemas.microsoft.com/office/drawing/2015/9/8/chartex" xmlns:cx2="http://schemas.microsoft.com/office/drawing/2015/10/21/chartex" xmlns:cx3="http://schemas.microsoft.com/office/drawing/2016/5/9/chartex" xmlns:cx4="http://schemas.microsoft.com/office/drawing/2016/5/10/chartex" xmlns:cx5="http://schemas.microsoft.com/office/drawing/2016/5/11/chartex" xmlns:cx6="http://schemas.microsoft.com/office/drawing/2016/5/12/chartex" xmlns:cx7="http://schemas.microsoft.com/office/drawing/2016/5/13/chartex" xmlns:cx8="http://schemas.microsoft.com/office/drawing/2016/5/14/chartex" xmlns:mc="http://schemas.openxmlformats.org/markup-compatibility/2006" xmlns:aink="http://schemas.microsoft.com/office/drawing/2016/ink" xmlns:am3d="http://schemas.microsoft.com/office/drawing/2017/model3d" xmlns:o="urn:schemas-microsoft-com:office:office" xmlns:r="http://schemas.openxmlformats.org/officeDocument/2006/relationships" xmlns:m="http://schemas.openxmlformats.org/officeDocument/2006/math" xmlns:v="urn:schemas-microsoft-com:vml" xmlns:wp14="http://schemas.microsoft.com/office/word/2010/wordprocessingDrawing" xmlns:wp="http://schemas.openxmlformats.org/drawingml/2006/wordprocessingDrawing" xmlns:w10="urn:schemas-microsoft-com:office:word" xmlns:w="http://schemas.openxmlformats.org/wordprocessingml/2006/main" xmlns:w14="http://schemas.microsoft.com/office/word/2010/wordml" xmlns:w15="http://schemas.microsoft.com/office/word/2012/wordml" xmlns:w16cex="http://schemas.microsoft.com/office/word/2018/wordml/cex" xmlns:w16cid="http://schemas.microsoft.com/office/word/2016/wordml/cid" xmlns:w16="http://schemas.microsoft.com/office/word/2018/wordml" xmlns:w16se="http://schemas.microsoft.com/office/word/2015/wordml/symex" xmlns:wpg="http://schemas.microsoft.com/office/word/2010/wordprocessingGroup" xmlns:wpi="http://schemas.microsoft.com/office/word/2010/wordprocessingInk" xmlns:wne="http://schemas.microsoft.com/office/word/2006/wordml" xmlns:wps="http://schemas.microsoft.com/office/word/2010/wordprocessingShape" mc:Ignorable="w14 w15 w16se w16cid w16 w16cex wp14">
+<w:endnotes xmlns:wpc="http://schemas.microsoft.com/office/word/2010/wordprocessingCanvas" xmlns:cx="http://schemas.microsoft.com/office/drawing/2014/chartex" xmlns:cx1="http://schemas.microsoft.com/office/drawing/2015/9/8/chartex" xmlns:cx2="http://schemas.microsoft.com/office/drawing/2015/10/21/chartex" xmlns:cx3="http://schemas.microsoft.com/office/drawing/2016/5/9/chartex" xmlns:cx4="http://schemas.microsoft.com/office/drawing/2016/5/10/chartex" xmlns:cx5="http://schemas.microsoft.com/office/drawing/2016/5/11/chartex" xmlns:cx6="http://schemas.microsoft.com/office/drawing/2016/5/12/chartex" xmlns:cx7="http://schemas.microsoft.com/office/drawing/2016/5/13/chartex" xmlns:cx8="http://schemas.microsoft.com/office/drawing/2016/5/14/chartex" xmlns:mc="http://schemas.openxmlformats.org/markup-compatibility/2006" xmlns:aink="http://schemas.microsoft.com/office/drawing/2016/ink" xmlns:am3d="http://schemas.microsoft.com/office/drawing/2017/model3d" xmlns:o="urn:schemas-microsoft-com:office:office" xmlns:r="http://schemas.openxmlformats.org/officeDocument/2006/relationships" xmlns:m="http://schemas.openxmlformats.org/officeDocument/2006/math" xmlns:v="urn:schemas-microsoft-com:vml" xmlns:wp14="http://schemas.microsoft.com/office/word/2010/wordprocessingDrawing" xmlns:wp="http://schemas.openxmlformats.org/drawingml/2006/wordprocessingDrawing" xmlns:w10="urn:schemas-microsoft-com:office:word" xmlns:w="http://schemas.openxmlformats.org/wordprocessingml/2006/main" xmlns:w14="http://schemas.microsoft.com/office/word/2010/wordml" xmlns:w15="http://schemas.microsoft.com/office/word/2012/wordml" xmlns:w16cid="http://schemas.microsoft.com/office/word/2016/wordml/cid" xmlns:w16se="http://schemas.microsoft.com/office/word/2015/wordml/symex" xmlns:wpg="http://schemas.microsoft.com/office/word/2010/wordprocessingGroup" xmlns:wpi="http://schemas.microsoft.com/office/word/2010/wordprocessingInk" xmlns:wne="http://schemas.microsoft.com/office/word/2006/wordml" xmlns:wps="http://schemas.microsoft.com/office/word/2010/wordprocessingShape" mc:Ignorable="w14 w15 w16se w16cid wp14">
   <w:endnote w:type="separator" w:id="-1">
     <w:p>
       <w:pPr>
@@ -19201,7 +19483,7 @@
 </file>
 
 <file path=word/footer1.xml><?xml version="1.0" encoding="utf-8"?>
-<w:ftr xmlns:wpc="http://schemas.microsoft.com/office/word/2010/wordprocessingCanvas" xmlns:cx="http://schemas.microsoft.com/office/drawing/2014/chartex" xmlns:cx1="http://schemas.microsoft.com/office/drawing/2015/9/8/chartex" xmlns:cx2="http://schemas.microsoft.com/office/drawing/2015/10/21/chartex" xmlns:cx3="http://schemas.microsoft.com/office/drawing/2016/5/9/chartex" xmlns:cx4="http://schemas.microsoft.com/office/drawing/2016/5/10/chartex" xmlns:cx5="http://schemas.microsoft.com/office/drawing/2016/5/11/chartex" xmlns:cx6="http://schemas.microsoft.com/office/drawing/2016/5/12/chartex" xmlns:cx7="http://schemas.microsoft.com/office/drawing/2016/5/13/chartex" xmlns:cx8="http://schemas.microsoft.com/office/drawing/2016/5/14/chartex" xmlns:mc="http://schemas.openxmlformats.org/markup-compatibility/2006" xmlns:aink="http://schemas.microsoft.com/office/drawing/2016/ink" xmlns:am3d="http://schemas.microsoft.com/office/drawing/2017/model3d" xmlns:o="urn:schemas-microsoft-com:office:office" xmlns:r="http://schemas.openxmlformats.org/officeDocument/2006/relationships" xmlns:m="http://schemas.openxmlformats.org/officeDocument/2006/math" xmlns:v="urn:schemas-microsoft-com:vml" xmlns:wp14="http://schemas.microsoft.com/office/word/2010/wordprocessingDrawing" xmlns:wp="http://schemas.openxmlformats.org/drawingml/2006/wordprocessingDrawing" xmlns:w10="urn:schemas-microsoft-com:office:word" xmlns:w="http://schemas.openxmlformats.org/wordprocessingml/2006/main" xmlns:w14="http://schemas.microsoft.com/office/word/2010/wordml" xmlns:w15="http://schemas.microsoft.com/office/word/2012/wordml" xmlns:w16cex="http://schemas.microsoft.com/office/word/2018/wordml/cex" xmlns:w16cid="http://schemas.microsoft.com/office/word/2016/wordml/cid" xmlns:w16="http://schemas.microsoft.com/office/word/2018/wordml" xmlns:w16se="http://schemas.microsoft.com/office/word/2015/wordml/symex" xmlns:wpg="http://schemas.microsoft.com/office/word/2010/wordprocessingGroup" xmlns:wpi="http://schemas.microsoft.com/office/word/2010/wordprocessingInk" xmlns:wne="http://schemas.microsoft.com/office/word/2006/wordml" xmlns:wps="http://schemas.microsoft.com/office/word/2010/wordprocessingShape" mc:Ignorable="w14 w15 w16se w16cid w16 w16cex wp14">
+<w:ftr xmlns:wpc="http://schemas.microsoft.com/office/word/2010/wordprocessingCanvas" xmlns:cx="http://schemas.microsoft.com/office/drawing/2014/chartex" xmlns:cx1="http://schemas.microsoft.com/office/drawing/2015/9/8/chartex" xmlns:cx2="http://schemas.microsoft.com/office/drawing/2015/10/21/chartex" xmlns:cx3="http://schemas.microsoft.com/office/drawing/2016/5/9/chartex" xmlns:cx4="http://schemas.microsoft.com/office/drawing/2016/5/10/chartex" xmlns:cx5="http://schemas.microsoft.com/office/drawing/2016/5/11/chartex" xmlns:cx6="http://schemas.microsoft.com/office/drawing/2016/5/12/chartex" xmlns:cx7="http://schemas.microsoft.com/office/drawing/2016/5/13/chartex" xmlns:cx8="http://schemas.microsoft.com/office/drawing/2016/5/14/chartex" xmlns:mc="http://schemas.openxmlformats.org/markup-compatibility/2006" xmlns:aink="http://schemas.microsoft.com/office/drawing/2016/ink" xmlns:am3d="http://schemas.microsoft.com/office/drawing/2017/model3d" xmlns:o="urn:schemas-microsoft-com:office:office" xmlns:r="http://schemas.openxmlformats.org/officeDocument/2006/relationships" xmlns:m="http://schemas.openxmlformats.org/officeDocument/2006/math" xmlns:v="urn:schemas-microsoft-com:vml" xmlns:wp14="http://schemas.microsoft.com/office/word/2010/wordprocessingDrawing" xmlns:wp="http://schemas.openxmlformats.org/drawingml/2006/wordprocessingDrawing" xmlns:w10="urn:schemas-microsoft-com:office:word" xmlns:w="http://schemas.openxmlformats.org/wordprocessingml/2006/main" xmlns:w14="http://schemas.microsoft.com/office/word/2010/wordml" xmlns:w15="http://schemas.microsoft.com/office/word/2012/wordml" xmlns:w16cid="http://schemas.microsoft.com/office/word/2016/wordml/cid" xmlns:w16se="http://schemas.microsoft.com/office/word/2015/wordml/symex" xmlns:wpg="http://schemas.microsoft.com/office/word/2010/wordprocessingGroup" xmlns:wpi="http://schemas.microsoft.com/office/word/2010/wordprocessingInk" xmlns:wne="http://schemas.microsoft.com/office/word/2006/wordml" xmlns:wps="http://schemas.microsoft.com/office/word/2010/wordprocessingShape" mc:Ignorable="w14 w15 w16se w16cid wp14">
   <w:p>
     <w:pPr>
       <w:pStyle w:val="Footer"/>
@@ -19212,7 +19494,7 @@
 </file>
 
 <file path=word/footnotes.xml><?xml version="1.0" encoding="utf-8"?>
-<w:footnotes xmlns:wpc="http://schemas.microsoft.com/office/word/2010/wordprocessingCanvas" xmlns:cx="http://schemas.microsoft.com/office/drawing/2014/chartex" xmlns:cx1="http://schemas.microsoft.com/office/drawing/2015/9/8/chartex" xmlns:cx2="http://schemas.microsoft.com/office/drawing/2015/10/21/chartex" xmlns:cx3="http://schemas.microsoft.com/office/drawing/2016/5/9/chartex" xmlns:cx4="http://schemas.microsoft.com/office/drawing/2016/5/10/chartex" xmlns:cx5="http://schemas.microsoft.com/office/drawing/2016/5/11/chartex" xmlns:cx6="http://schemas.microsoft.com/office/drawing/2016/5/12/chartex" xmlns:cx7="http://schemas.microsoft.com/office/drawing/2016/5/13/chartex" xmlns:cx8="http://schemas.microsoft.com/office/drawing/2016/5/14/chartex" xmlns:mc="http://schemas.openxmlformats.org/markup-compatibility/2006" xmlns:aink="http://schemas.microsoft.com/office/drawing/2016/ink" xmlns:am3d="http://schemas.microsoft.com/office/drawing/2017/model3d" xmlns:o="urn:schemas-microsoft-com:office:office" xmlns:r="http://schemas.openxmlformats.org/officeDocument/2006/relationships" xmlns:m="http://schemas.openxmlformats.org/officeDocument/2006/math" xmlns:v="urn:schemas-microsoft-com:vml" xmlns:wp14="http://schemas.microsoft.com/office/word/2010/wordprocessingDrawing" xmlns:wp="http://schemas.openxmlformats.org/drawingml/2006/wordprocessingDrawing" xmlns:w10="urn:schemas-microsoft-com:office:word" xmlns:w="http://schemas.openxmlformats.org/wordprocessingml/2006/main" xmlns:w14="http://schemas.microsoft.com/office/word/2010/wordml" xmlns:w15="http://schemas.microsoft.com/office/word/2012/wordml" xmlns:w16cex="http://schemas.microsoft.com/office/word/2018/wordml/cex" xmlns:w16cid="http://schemas.microsoft.com/office/word/2016/wordml/cid" xmlns:w16="http://schemas.microsoft.com/office/word/2018/wordml" xmlns:w16se="http://schemas.microsoft.com/office/word/2015/wordml/symex" xmlns:wpg="http://schemas.microsoft.com/office/word/2010/wordprocessingGroup" xmlns:wpi="http://schemas.microsoft.com/office/word/2010/wordprocessingInk" xmlns:wne="http://schemas.microsoft.com/office/word/2006/wordml" xmlns:wps="http://schemas.microsoft.com/office/word/2010/wordprocessingShape" mc:Ignorable="w14 w15 w16se w16cid w16 w16cex wp14">
+<w:footnotes xmlns:wpc="http://schemas.microsoft.com/office/word/2010/wordprocessingCanvas" xmlns:cx="http://schemas.microsoft.com/office/drawing/2014/chartex" xmlns:cx1="http://schemas.microsoft.com/office/drawing/2015/9/8/chartex" xmlns:cx2="http://schemas.microsoft.com/office/drawing/2015/10/21/chartex" xmlns:cx3="http://schemas.microsoft.com/office/drawing/2016/5/9/chartex" xmlns:cx4="http://schemas.microsoft.com/office/drawing/2016/5/10/chartex" xmlns:cx5="http://schemas.microsoft.com/office/drawing/2016/5/11/chartex" xmlns:cx6="http://schemas.microsoft.com/office/drawing/2016/5/12/chartex" xmlns:cx7="http://schemas.microsoft.com/office/drawing/2016/5/13/chartex" xmlns:cx8="http://schemas.microsoft.com/office/drawing/2016/5/14/chartex" xmlns:mc="http://schemas.openxmlformats.org/markup-compatibility/2006" xmlns:aink="http://schemas.microsoft.com/office/drawing/2016/ink" xmlns:am3d="http://schemas.microsoft.com/office/drawing/2017/model3d" xmlns:o="urn:schemas-microsoft-com:office:office" xmlns:r="http://schemas.openxmlformats.org/officeDocument/2006/relationships" xmlns:m="http://schemas.openxmlformats.org/officeDocument/2006/math" xmlns:v="urn:schemas-microsoft-com:vml" xmlns:wp14="http://schemas.microsoft.com/office/word/2010/wordprocessingDrawing" xmlns:wp="http://schemas.openxmlformats.org/drawingml/2006/wordprocessingDrawing" xmlns:w10="urn:schemas-microsoft-com:office:word" xmlns:w="http://schemas.openxmlformats.org/wordprocessingml/2006/main" xmlns:w14="http://schemas.microsoft.com/office/word/2010/wordml" xmlns:w15="http://schemas.microsoft.com/office/word/2012/wordml" xmlns:w16cid="http://schemas.microsoft.com/office/word/2016/wordml/cid" xmlns:w16se="http://schemas.microsoft.com/office/word/2015/wordml/symex" xmlns:wpg="http://schemas.microsoft.com/office/word/2010/wordprocessingGroup" xmlns:wpi="http://schemas.microsoft.com/office/word/2010/wordprocessingInk" xmlns:wne="http://schemas.microsoft.com/office/word/2006/wordml" xmlns:wps="http://schemas.microsoft.com/office/word/2010/wordprocessingShape" mc:Ignorable="w14 w15 w16se w16cid wp14">
   <w:footnote w:type="separator" w:id="-1">
     <w:p>
       <w:pPr>
@@ -19237,7 +19519,7 @@
 </file>
 
 <file path=word/header1.xml><?xml version="1.0" encoding="utf-8"?>
-<w:hdr xmlns:wpc="http://schemas.microsoft.com/office/word/2010/wordprocessingCanvas" xmlns:cx="http://schemas.microsoft.com/office/drawing/2014/chartex" xmlns:cx1="http://schemas.microsoft.com/office/drawing/2015/9/8/chartex" xmlns:cx2="http://schemas.microsoft.com/office/drawing/2015/10/21/chartex" xmlns:cx3="http://schemas.microsoft.com/office/drawing/2016/5/9/chartex" xmlns:cx4="http://schemas.microsoft.com/office/drawing/2016/5/10/chartex" xmlns:cx5="http://schemas.microsoft.com/office/drawing/2016/5/11/chartex" xmlns:cx6="http://schemas.microsoft.com/office/drawing/2016/5/12/chartex" xmlns:cx7="http://schemas.microsoft.com/office/drawing/2016/5/13/chartex" xmlns:cx8="http://schemas.microsoft.com/office/drawing/2016/5/14/chartex" xmlns:mc="http://schemas.openxmlformats.org/markup-compatibility/2006" xmlns:aink="http://schemas.microsoft.com/office/drawing/2016/ink" xmlns:am3d="http://schemas.microsoft.com/office/drawing/2017/model3d" xmlns:o="urn:schemas-microsoft-com:office:office" xmlns:r="http://schemas.openxmlformats.org/officeDocument/2006/relationships" xmlns:m="http://schemas.openxmlformats.org/officeDocument/2006/math" xmlns:v="urn:schemas-microsoft-com:vml" xmlns:wp14="http://schemas.microsoft.com/office/word/2010/wordprocessingDrawing" xmlns:wp="http://schemas.openxmlformats.org/drawingml/2006/wordprocessingDrawing" xmlns:w10="urn:schemas-microsoft-com:office:word" xmlns:w="http://schemas.openxmlformats.org/wordprocessingml/2006/main" xmlns:w14="http://schemas.microsoft.com/office/word/2010/wordml" xmlns:w15="http://schemas.microsoft.com/office/word/2012/wordml" xmlns:w16cex="http://schemas.microsoft.com/office/word/2018/wordml/cex" xmlns:w16cid="http://schemas.microsoft.com/office/word/2016/wordml/cid" xmlns:w16="http://schemas.microsoft.com/office/word/2018/wordml" xmlns:w16se="http://schemas.microsoft.com/office/word/2015/wordml/symex" xmlns:wpg="http://schemas.microsoft.com/office/word/2010/wordprocessingGroup" xmlns:wpi="http://schemas.microsoft.com/office/word/2010/wordprocessingInk" xmlns:wne="http://schemas.microsoft.com/office/word/2006/wordml" xmlns:wps="http://schemas.microsoft.com/office/word/2010/wordprocessingShape" mc:Ignorable="w14 w15 w16se w16cid w16 w16cex wp14">
+<w:hdr xmlns:wpc="http://schemas.microsoft.com/office/word/2010/wordprocessingCanvas" xmlns:cx="http://schemas.microsoft.com/office/drawing/2014/chartex" xmlns:cx1="http://schemas.microsoft.com/office/drawing/2015/9/8/chartex" xmlns:cx2="http://schemas.microsoft.com/office/drawing/2015/10/21/chartex" xmlns:cx3="http://schemas.microsoft.com/office/drawing/2016/5/9/chartex" xmlns:cx4="http://schemas.microsoft.com/office/drawing/2016/5/10/chartex" xmlns:cx5="http://schemas.microsoft.com/office/drawing/2016/5/11/chartex" xmlns:cx6="http://schemas.microsoft.com/office/drawing/2016/5/12/chartex" xmlns:cx7="http://schemas.microsoft.com/office/drawing/2016/5/13/chartex" xmlns:cx8="http://schemas.microsoft.com/office/drawing/2016/5/14/chartex" xmlns:mc="http://schemas.openxmlformats.org/markup-compatibility/2006" xmlns:aink="http://schemas.microsoft.com/office/drawing/2016/ink" xmlns:am3d="http://schemas.microsoft.com/office/drawing/2017/model3d" xmlns:o="urn:schemas-microsoft-com:office:office" xmlns:r="http://schemas.openxmlformats.org/officeDocument/2006/relationships" xmlns:m="http://schemas.openxmlformats.org/officeDocument/2006/math" xmlns:v="urn:schemas-microsoft-com:vml" xmlns:wp14="http://schemas.microsoft.com/office/word/2010/wordprocessingDrawing" xmlns:wp="http://schemas.openxmlformats.org/drawingml/2006/wordprocessingDrawing" xmlns:w10="urn:schemas-microsoft-com:office:word" xmlns:w="http://schemas.openxmlformats.org/wordprocessingml/2006/main" xmlns:w14="http://schemas.microsoft.com/office/word/2010/wordml" xmlns:w15="http://schemas.microsoft.com/office/word/2012/wordml" xmlns:w16cid="http://schemas.microsoft.com/office/word/2016/wordml/cid" xmlns:w16se="http://schemas.microsoft.com/office/word/2015/wordml/symex" xmlns:wpg="http://schemas.microsoft.com/office/word/2010/wordprocessingGroup" xmlns:wpi="http://schemas.microsoft.com/office/word/2010/wordprocessingInk" xmlns:wne="http://schemas.microsoft.com/office/word/2006/wordml" xmlns:wps="http://schemas.microsoft.com/office/word/2010/wordprocessingShape" mc:Ignorable="w14 w15 w16se w16cid wp14">
   <w:p>
     <w:pPr>
       <w:pStyle w:val="Header"/>
@@ -19248,7 +19530,7 @@
 </file>
 
 <file path=word/numbering.xml><?xml version="1.0" encoding="utf-8"?>
-<w:numbering xmlns:wpc="http://schemas.microsoft.com/office/word/2010/wordprocessingCanvas" xmlns:cx="http://schemas.microsoft.com/office/drawing/2014/chartex" xmlns:cx1="http://schemas.microsoft.com/office/drawing/2015/9/8/chartex" xmlns:cx2="http://schemas.microsoft.com/office/drawing/2015/10/21/chartex" xmlns:cx3="http://schemas.microsoft.com/office/drawing/2016/5/9/chartex" xmlns:cx4="http://schemas.microsoft.com/office/drawing/2016/5/10/chartex" xmlns:cx5="http://schemas.microsoft.com/office/drawing/2016/5/11/chartex" xmlns:cx6="http://schemas.microsoft.com/office/drawing/2016/5/12/chartex" xmlns:cx7="http://schemas.microsoft.com/office/drawing/2016/5/13/chartex" xmlns:cx8="http://schemas.microsoft.com/office/drawing/2016/5/14/chartex" xmlns:mc="http://schemas.openxmlformats.org/markup-compatibility/2006" xmlns:aink="http://schemas.microsoft.com/office/drawing/2016/ink" xmlns:am3d="http://schemas.microsoft.com/office/drawing/2017/model3d" xmlns:o="urn:schemas-microsoft-com:office:office" xmlns:r="http://schemas.openxmlformats.org/officeDocument/2006/relationships" xmlns:m="http://schemas.openxmlformats.org/officeDocument/2006/math" xmlns:v="urn:schemas-microsoft-com:vml" xmlns:wp14="http://schemas.microsoft.com/office/word/2010/wordprocessingDrawing" xmlns:wp="http://schemas.openxmlformats.org/drawingml/2006/wordprocessingDrawing" xmlns:w10="urn:schemas-microsoft-com:office:word" xmlns:w="http://schemas.openxmlformats.org/wordprocessingml/2006/main" xmlns:w14="http://schemas.microsoft.com/office/word/2010/wordml" xmlns:w15="http://schemas.microsoft.com/office/word/2012/wordml" xmlns:w16cex="http://schemas.microsoft.com/office/word/2018/wordml/cex" xmlns:w16cid="http://schemas.microsoft.com/office/word/2016/wordml/cid" xmlns:w16="http://schemas.microsoft.com/office/word/2018/wordml" xmlns:w16se="http://schemas.microsoft.com/office/word/2015/wordml/symex" xmlns:wpg="http://schemas.microsoft.com/office/word/2010/wordprocessingGroup" xmlns:wpi="http://schemas.microsoft.com/office/word/2010/wordprocessingInk" xmlns:wne="http://schemas.microsoft.com/office/word/2006/wordml" xmlns:wps="http://schemas.microsoft.com/office/word/2010/wordprocessingShape" mc:Ignorable="w14 w15 w16se w16cid w16 w16cex wp14">
+<w:numbering xmlns:wpc="http://schemas.microsoft.com/office/word/2010/wordprocessingCanvas" xmlns:cx="http://schemas.microsoft.com/office/drawing/2014/chartex" xmlns:cx1="http://schemas.microsoft.com/office/drawing/2015/9/8/chartex" xmlns:cx2="http://schemas.microsoft.com/office/drawing/2015/10/21/chartex" xmlns:cx3="http://schemas.microsoft.com/office/drawing/2016/5/9/chartex" xmlns:cx4="http://schemas.microsoft.com/office/drawing/2016/5/10/chartex" xmlns:cx5="http://schemas.microsoft.com/office/drawing/2016/5/11/chartex" xmlns:cx6="http://schemas.microsoft.com/office/drawing/2016/5/12/chartex" xmlns:cx7="http://schemas.microsoft.com/office/drawing/2016/5/13/chartex" xmlns:cx8="http://schemas.microsoft.com/office/drawing/2016/5/14/chartex" xmlns:mc="http://schemas.openxmlformats.org/markup-compatibility/2006" xmlns:aink="http://schemas.microsoft.com/office/drawing/2016/ink" xmlns:am3d="http://schemas.microsoft.com/office/drawing/2017/model3d" xmlns:o="urn:schemas-microsoft-com:office:office" xmlns:r="http://schemas.openxmlformats.org/officeDocument/2006/relationships" xmlns:m="http://schemas.openxmlformats.org/officeDocument/2006/math" xmlns:v="urn:schemas-microsoft-com:vml" xmlns:wp14="http://schemas.microsoft.com/office/word/2010/wordprocessingDrawing" xmlns:wp="http://schemas.openxmlformats.org/drawingml/2006/wordprocessingDrawing" xmlns:w10="urn:schemas-microsoft-com:office:word" xmlns:w="http://schemas.openxmlformats.org/wordprocessingml/2006/main" xmlns:w14="http://schemas.microsoft.com/office/word/2010/wordml" xmlns:w15="http://schemas.microsoft.com/office/word/2012/wordml" xmlns:w16cid="http://schemas.microsoft.com/office/word/2016/wordml/cid" xmlns:w16se="http://schemas.microsoft.com/office/word/2015/wordml/symex" xmlns:wpg="http://schemas.microsoft.com/office/word/2010/wordprocessingGroup" xmlns:wpi="http://schemas.microsoft.com/office/word/2010/wordprocessingInk" xmlns:wne="http://schemas.microsoft.com/office/word/2006/wordml" xmlns:wps="http://schemas.microsoft.com/office/word/2010/wordprocessingShape" mc:Ignorable="w14 w15 w16se w16cid wp14">
   <w:abstractNum w:abstractNumId="0" w15:restartNumberingAfterBreak="0">
     <w:nsid w:val="078F168F"/>
     <w:multiLevelType w:val="hybridMultilevel"/>
@@ -22842,7 +23124,7 @@
 </file>
 
 <file path=word/styles.xml><?xml version="1.0" encoding="utf-8"?>
-<w:styles xmlns:mc="http://schemas.openxmlformats.org/markup-compatibility/2006" xmlns:r="http://schemas.openxmlformats.org/officeDocument/2006/relationships" xmlns:w="http://schemas.openxmlformats.org/wordprocessingml/2006/main" xmlns:w14="http://schemas.microsoft.com/office/word/2010/wordml" xmlns:w15="http://schemas.microsoft.com/office/word/2012/wordml" xmlns:w16cex="http://schemas.microsoft.com/office/word/2018/wordml/cex" xmlns:w16cid="http://schemas.microsoft.com/office/word/2016/wordml/cid" xmlns:w16="http://schemas.microsoft.com/office/word/2018/wordml" xmlns:w16se="http://schemas.microsoft.com/office/word/2015/wordml/symex" mc:Ignorable="w14 w15 w16se w16cid w16 w16cex">
+<w:styles xmlns:mc="http://schemas.openxmlformats.org/markup-compatibility/2006" xmlns:r="http://schemas.openxmlformats.org/officeDocument/2006/relationships" xmlns:w="http://schemas.openxmlformats.org/wordprocessingml/2006/main" xmlns:w14="http://schemas.microsoft.com/office/word/2010/wordml" xmlns:w15="http://schemas.microsoft.com/office/word/2012/wordml" xmlns:w16cid="http://schemas.microsoft.com/office/word/2016/wordml/cid" xmlns:w16se="http://schemas.microsoft.com/office/word/2015/wordml/symex" mc:Ignorable="w14 w15 w16se w16cid">
   <w:docDefaults>
     <w:rPrDefault>
       <w:rPr>
@@ -32116,7 +32398,7 @@
 </file>
 
 <file path=customXml/itemProps1.xml><?xml version="1.0" encoding="utf-8"?>
-<ds:datastoreItem xmlns:ds="http://schemas.openxmlformats.org/officeDocument/2006/customXml" ds:itemID="{9CFCE94C-C18B-49E6-9161-CD6E458C2F3C}">
+<ds:datastoreItem xmlns:ds="http://schemas.openxmlformats.org/officeDocument/2006/customXml" ds:itemID="{C155289B-08EA-4FD5-9607-CCE57525990C}">
   <ds:schemaRefs>
     <ds:schemaRef ds:uri="http://schemas.openxmlformats.org/officeDocument/2006/bibliography"/>
   </ds:schemaRefs>

</xml_diff>

<commit_message>
more solutions to the dry part
</commit_message>
<xml_diff>
--- a/AI_236501_HW1_W2021.docx
+++ b/AI_236501_HW1_W2021.docx
@@ -1,6 +1,6 @@
 
 <file path=word/document.xml><?xml version="1.0" encoding="utf-8"?>
-<w:document xmlns:wpc="http://schemas.microsoft.com/office/word/2010/wordprocessingCanvas" xmlns:cx="http://schemas.microsoft.com/office/drawing/2014/chartex" xmlns:cx1="http://schemas.microsoft.com/office/drawing/2015/9/8/chartex" xmlns:cx2="http://schemas.microsoft.com/office/drawing/2015/10/21/chartex" xmlns:cx3="http://schemas.microsoft.com/office/drawing/2016/5/9/chartex" xmlns:cx4="http://schemas.microsoft.com/office/drawing/2016/5/10/chartex" xmlns:cx5="http://schemas.microsoft.com/office/drawing/2016/5/11/chartex" xmlns:cx6="http://schemas.microsoft.com/office/drawing/2016/5/12/chartex" xmlns:cx7="http://schemas.microsoft.com/office/drawing/2016/5/13/chartex" xmlns:cx8="http://schemas.microsoft.com/office/drawing/2016/5/14/chartex" xmlns:mc="http://schemas.openxmlformats.org/markup-compatibility/2006" xmlns:aink="http://schemas.microsoft.com/office/drawing/2016/ink" xmlns:am3d="http://schemas.microsoft.com/office/drawing/2017/model3d" xmlns:o="urn:schemas-microsoft-com:office:office" xmlns:r="http://schemas.openxmlformats.org/officeDocument/2006/relationships" xmlns:m="http://schemas.openxmlformats.org/officeDocument/2006/math" xmlns:v="urn:schemas-microsoft-com:vml" xmlns:wp14="http://schemas.microsoft.com/office/word/2010/wordprocessingDrawing" xmlns:wp="http://schemas.openxmlformats.org/drawingml/2006/wordprocessingDrawing" xmlns:w10="urn:schemas-microsoft-com:office:word" xmlns:w="http://schemas.openxmlformats.org/wordprocessingml/2006/main" xmlns:w14="http://schemas.microsoft.com/office/word/2010/wordml" xmlns:w15="http://schemas.microsoft.com/office/word/2012/wordml" xmlns:w16cid="http://schemas.microsoft.com/office/word/2016/wordml/cid" xmlns:w16se="http://schemas.microsoft.com/office/word/2015/wordml/symex" xmlns:wpg="http://schemas.microsoft.com/office/word/2010/wordprocessingGroup" xmlns:wpi="http://schemas.microsoft.com/office/word/2010/wordprocessingInk" xmlns:wne="http://schemas.microsoft.com/office/word/2006/wordml" xmlns:wps="http://schemas.microsoft.com/office/word/2010/wordprocessingShape" mc:Ignorable="w14 w15 w16se w16cid wp14">
+<w:document xmlns:wpc="http://schemas.microsoft.com/office/word/2010/wordprocessingCanvas" xmlns:cx="http://schemas.microsoft.com/office/drawing/2014/chartex" xmlns:cx1="http://schemas.microsoft.com/office/drawing/2015/9/8/chartex" xmlns:cx2="http://schemas.microsoft.com/office/drawing/2015/10/21/chartex" xmlns:cx3="http://schemas.microsoft.com/office/drawing/2016/5/9/chartex" xmlns:cx4="http://schemas.microsoft.com/office/drawing/2016/5/10/chartex" xmlns:cx5="http://schemas.microsoft.com/office/drawing/2016/5/11/chartex" xmlns:cx6="http://schemas.microsoft.com/office/drawing/2016/5/12/chartex" xmlns:cx7="http://schemas.microsoft.com/office/drawing/2016/5/13/chartex" xmlns:cx8="http://schemas.microsoft.com/office/drawing/2016/5/14/chartex" xmlns:mc="http://schemas.openxmlformats.org/markup-compatibility/2006" xmlns:aink="http://schemas.microsoft.com/office/drawing/2016/ink" xmlns:am3d="http://schemas.microsoft.com/office/drawing/2017/model3d" xmlns:o="urn:schemas-microsoft-com:office:office" xmlns:r="http://schemas.openxmlformats.org/officeDocument/2006/relationships" xmlns:m="http://schemas.openxmlformats.org/officeDocument/2006/math" xmlns:v="urn:schemas-microsoft-com:vml" xmlns:wp14="http://schemas.microsoft.com/office/word/2010/wordprocessingDrawing" xmlns:wp="http://schemas.openxmlformats.org/drawingml/2006/wordprocessingDrawing" xmlns:w10="urn:schemas-microsoft-com:office:word" xmlns:w="http://schemas.openxmlformats.org/wordprocessingml/2006/main" xmlns:w14="http://schemas.microsoft.com/office/word/2010/wordml" xmlns:w15="http://schemas.microsoft.com/office/word/2012/wordml" xmlns:w16cex="http://schemas.microsoft.com/office/word/2018/wordml/cex" xmlns:w16cid="http://schemas.microsoft.com/office/word/2016/wordml/cid" xmlns:w16="http://schemas.microsoft.com/office/word/2018/wordml" xmlns:w16se="http://schemas.microsoft.com/office/word/2015/wordml/symex" xmlns:wpg="http://schemas.microsoft.com/office/word/2010/wordprocessingGroup" xmlns:wpi="http://schemas.microsoft.com/office/word/2010/wordprocessingInk" xmlns:wne="http://schemas.microsoft.com/office/word/2006/wordml" xmlns:wps="http://schemas.microsoft.com/office/word/2010/wordprocessingShape" mc:Ignorable="w14 w15 w16se w16cid w16 w16cex wp14">
   <w:body>
     <w:p>
       <w:pPr>
@@ -583,16 +583,7 @@
                     <w:rPr>
                       <w:rFonts w:ascii="Cambria Math" w:eastAsiaTheme="minorEastAsia" w:hAnsi="Cambria Math"/>
                     </w:rPr>
-                    <m:t>r=</m:t>
-                  </m:r>
-                  <m:r>
-                    <m:rPr>
-                      <m:sty m:val="bi"/>
-                    </m:rPr>
-                    <w:rPr>
-                      <w:rFonts w:ascii="Cambria Math" w:eastAsiaTheme="minorEastAsia" w:hAnsi="Cambria Math"/>
-                    </w:rPr>
-                    <m:t>0</m:t>
+                    <m:t>r=0</m:t>
                   </m:r>
                 </m:sub>
                 <m:sup>
@@ -1104,7 +1095,7 @@
     <w:p>
       <w:pPr>
         <w:rPr>
-          <w:rFonts w:eastAsiaTheme="minorEastAsia" w:hint="cs"/>
+          <w:rFonts w:eastAsiaTheme="minorEastAsia"/>
           <w:rtl/>
         </w:rPr>
       </w:pPr>
@@ -1191,8 +1182,6 @@
         </w:rPr>
         <w:t>בעזרת</w:t>
       </w:r>
-      <w:bookmarkStart w:id="0" w:name="_GoBack"/>
-      <w:bookmarkEnd w:id="0"/>
       <w:r>
         <w:rPr>
           <w:rFonts w:eastAsiaTheme="minorEastAsia" w:hint="cs"/>
@@ -6913,7 +6902,6 @@
           <w:b/>
           <w:bCs/>
           <w:u w:val="single"/>
-          <w:rtl/>
         </w:rPr>
       </w:pPr>
       <w:r>
@@ -6925,6 +6913,68 @@
           <w:rtl/>
         </w:rPr>
         <w:t>פתרון:</w:t>
+      </w:r>
+    </w:p>
+    <w:p>
+      <w:pPr>
+        <w:pStyle w:val="ListParagraph"/>
+        <w:ind w:left="0"/>
+        <w:rPr>
+          <w:rFonts w:eastAsiaTheme="minorEastAsia" w:hint="cs"/>
+          <w:rtl/>
+        </w:rPr>
+      </w:pPr>
+      <w:r>
+        <w:rPr>
+          <w:rFonts w:eastAsiaTheme="minorEastAsia" w:hint="cs"/>
+          <w:rtl/>
+        </w:rPr>
+        <w:t xml:space="preserve">החיסרון בגישה זו הוא חוסר יעילות שבמקום להשתמש בפונקציה </w:t>
+      </w:r>
+      <w:r>
+        <w:rPr>
+          <w:rFonts w:eastAsiaTheme="minorEastAsia"/>
+        </w:rPr>
+        <w:t>Cached_map_distance_finder()</w:t>
+      </w:r>
+      <w:r>
+        <w:rPr>
+          <w:rFonts w:eastAsiaTheme="minorEastAsia" w:hint="cs"/>
+          <w:rtl/>
+        </w:rPr>
+        <w:t xml:space="preserve"> שמחזירה לנו את המרחק במפה ב-</w:t>
+      </w:r>
+      <w:r>
+        <w:rPr>
+          <w:rFonts w:eastAsiaTheme="minorEastAsia"/>
+        </w:rPr>
+        <w:t>O(1)</w:t>
+      </w:r>
+      <w:r>
+        <w:rPr>
+          <w:rFonts w:eastAsiaTheme="minorEastAsia" w:hint="cs"/>
+          <w:rtl/>
+        </w:rPr>
+        <w:t xml:space="preserve"> מתוצאות חישוב קודמות שביצעו ושמרנו, כעת אנו נאלצים כל פעם לחשב מחדש מפני שכל פעם אנחנו פותרים בעיה אחרת עם מצבים אחרים ולכן לא ניתן לשמור ב</w:t>
+      </w:r>
+      <w:r>
+        <w:rPr>
+          <w:rFonts w:eastAsiaTheme="minorEastAsia" w:hint="cs"/>
+        </w:rPr>
+        <w:t>C</w:t>
+      </w:r>
+      <w:r>
+        <w:rPr>
+          <w:rFonts w:eastAsiaTheme="minorEastAsia"/>
+        </w:rPr>
+        <w:t>ache</w:t>
+      </w:r>
+      <w:r>
+        <w:rPr>
+          <w:rFonts w:eastAsiaTheme="minorEastAsia" w:hint="cs"/>
+          <w:rtl/>
+        </w:rPr>
+        <w:t xml:space="preserve"> (עלות הזיכרון מאוד גדולה).</w:t>
       </w:r>
     </w:p>
     <w:p>
@@ -7464,23 +7514,14 @@
     <w:p>
       <w:pPr>
         <w:pStyle w:val="ListParagraph"/>
-        <w:numPr>
-          <w:ilvl w:val="0"/>
-          <w:numId w:val="37"/>
-        </w:numPr>
-      </w:pPr>
-      <w:r>
-        <w:rPr>
-          <w:rFonts w:hint="cs"/>
-          <w:rtl/>
-        </w:rPr>
-        <w:t xml:space="preserve">להשלים </w:t>
-      </w:r>
+        <w:rPr>
+          <w:rtl/>
+        </w:rPr>
+      </w:pPr>
     </w:p>
     <w:p>
       <w:pPr>
         <w:pStyle w:val="ListParagraph"/>
-        <w:ind w:left="1080"/>
         <w:rPr>
           <w:rtl/>
         </w:rPr>
@@ -7489,7 +7530,33 @@
     <w:p>
       <w:pPr>
         <w:pStyle w:val="ListParagraph"/>
-        <w:ind w:left="1080"/>
+        <w:rPr>
+          <w:rtl/>
+        </w:rPr>
+      </w:pPr>
+    </w:p>
+    <w:p>
+      <w:pPr>
+        <w:pStyle w:val="ListParagraph"/>
+        <w:rPr>
+          <w:rtl/>
+        </w:rPr>
+      </w:pPr>
+    </w:p>
+    <w:p>
+      <w:pPr>
+        <w:pStyle w:val="ListParagraph"/>
+        <w:rPr>
+          <w:rtl/>
+        </w:rPr>
+      </w:pPr>
+    </w:p>
+    <w:p>
+      <w:pPr>
+        <w:pStyle w:val="ListParagraph"/>
+        <w:rPr>
+          <w:rtl/>
+        </w:rPr>
       </w:pPr>
     </w:p>
     <w:p>
@@ -7505,7 +7572,763 @@
           <w:rFonts w:hint="cs"/>
           <w:rtl/>
         </w:rPr>
-        <w:t>להשלים</w:t>
+        <w:lastRenderedPageBreak/>
+        <w:t xml:space="preserve">אכן בהסתכלות על הפסאודו קוד של אלגוריתם </w:t>
+      </w:r>
+      <w:r>
+        <w:rPr>
+          <w:rFonts w:hint="cs"/>
+        </w:rPr>
+        <w:t>A</w:t>
+      </w:r>
+      <w:r>
+        <w:t>*</w:t>
+      </w:r>
+      <w:r>
+        <w:rPr>
+          <w:rFonts w:hint="cs"/>
+          <w:rtl/>
+        </w:rPr>
+        <w:t xml:space="preserve">,  מההרצאה ניתן לראות שניתן לפגוש מצב בשנית לאחר שפיתחנו אותו </w:t>
+      </w:r>
+      <w:r>
+        <w:rPr>
+          <w:rFonts w:hint="cs"/>
+          <w:rtl/>
+        </w:rPr>
+        <w:t>נצרף צילום מסך שבו השורה הרלוונטית מסומנת:</w:t>
+      </w:r>
+    </w:p>
+    <w:p>
+      <w:pPr>
+        <w:rPr>
+          <w:rtl/>
+        </w:rPr>
+      </w:pPr>
+      <w:r>
+        <w:rPr>
+          <w:noProof/>
+        </w:rPr>
+        <w:drawing>
+          <wp:anchor distT="0" distB="0" distL="114300" distR="114300" simplePos="0" relativeHeight="251665408" behindDoc="0" locked="0" layoutInCell="1" allowOverlap="1" wp14:anchorId="2D3A80B1" wp14:editId="3A9DB1ED">
+            <wp:simplePos x="0" y="0"/>
+            <wp:positionH relativeFrom="column">
+              <wp:posOffset>276482</wp:posOffset>
+            </wp:positionH>
+            <wp:positionV relativeFrom="paragraph">
+              <wp:posOffset>5220</wp:posOffset>
+            </wp:positionV>
+            <wp:extent cx="4336388" cy="2710112"/>
+            <wp:effectExtent l="0" t="0" r="7620" b="0"/>
+            <wp:wrapNone/>
+            <wp:docPr id="9" name="Picture 9"/>
+            <wp:cNvGraphicFramePr>
+              <a:graphicFrameLocks xmlns:a="http://schemas.openxmlformats.org/drawingml/2006/main" noChangeAspect="1"/>
+            </wp:cNvGraphicFramePr>
+            <a:graphic xmlns:a="http://schemas.openxmlformats.org/drawingml/2006/main">
+              <a:graphicData uri="http://schemas.openxmlformats.org/drawingml/2006/picture">
+                <pic:pic xmlns:pic="http://schemas.openxmlformats.org/drawingml/2006/picture">
+                  <pic:nvPicPr>
+                    <pic:cNvPr id="1" name=""/>
+                    <pic:cNvPicPr/>
+                  </pic:nvPicPr>
+                  <pic:blipFill>
+                    <a:blip r:embed="rId12"/>
+                    <a:stretch>
+                      <a:fillRect/>
+                    </a:stretch>
+                  </pic:blipFill>
+                  <pic:spPr>
+                    <a:xfrm>
+                      <a:off x="0" y="0"/>
+                      <a:ext cx="4336388" cy="2710112"/>
+                    </a:xfrm>
+                    <a:prstGeom prst="rect">
+                      <a:avLst/>
+                    </a:prstGeom>
+                  </pic:spPr>
+                </pic:pic>
+              </a:graphicData>
+            </a:graphic>
+            <wp14:sizeRelH relativeFrom="margin">
+              <wp14:pctWidth>0</wp14:pctWidth>
+            </wp14:sizeRelH>
+            <wp14:sizeRelV relativeFrom="margin">
+              <wp14:pctHeight>0</wp14:pctHeight>
+            </wp14:sizeRelV>
+          </wp:anchor>
+        </w:drawing>
+      </w:r>
+    </w:p>
+    <w:p/>
+    <w:p>
+      <w:pPr>
+        <w:pStyle w:val="ListParagraph"/>
+        <w:ind w:left="1080"/>
+        <w:rPr>
+          <w:rtl/>
+        </w:rPr>
+      </w:pPr>
+    </w:p>
+    <w:p>
+      <w:pPr>
+        <w:pStyle w:val="ListParagraph"/>
+        <w:ind w:left="1080"/>
+        <w:rPr>
+          <w:rtl/>
+        </w:rPr>
+      </w:pPr>
+    </w:p>
+    <w:p>
+      <w:pPr>
+        <w:pStyle w:val="ListParagraph"/>
+        <w:ind w:left="1080"/>
+        <w:rPr>
+          <w:rtl/>
+        </w:rPr>
+      </w:pPr>
+    </w:p>
+    <w:p>
+      <w:pPr>
+        <w:pStyle w:val="ListParagraph"/>
+        <w:ind w:left="1080"/>
+        <w:rPr>
+          <w:rtl/>
+        </w:rPr>
+      </w:pPr>
+    </w:p>
+    <w:p>
+      <w:pPr>
+        <w:pStyle w:val="ListParagraph"/>
+        <w:ind w:left="1080"/>
+        <w:rPr>
+          <w:rtl/>
+        </w:rPr>
+      </w:pPr>
+    </w:p>
+    <w:p>
+      <w:pPr>
+        <w:pStyle w:val="ListParagraph"/>
+        <w:ind w:left="1080"/>
+        <w:rPr>
+          <w:rtl/>
+        </w:rPr>
+      </w:pPr>
+    </w:p>
+    <w:p>
+      <w:pPr>
+        <w:pStyle w:val="ListParagraph"/>
+        <w:ind w:left="1080"/>
+        <w:rPr>
+          <w:rtl/>
+        </w:rPr>
+      </w:pPr>
+    </w:p>
+    <w:p>
+      <w:pPr>
+        <w:pStyle w:val="ListParagraph"/>
+        <w:ind w:left="1080"/>
+        <w:rPr>
+          <w:rtl/>
+        </w:rPr>
+      </w:pPr>
+    </w:p>
+    <w:p>
+      <w:pPr>
+        <w:pStyle w:val="ListParagraph"/>
+        <w:ind w:left="1080"/>
+        <w:rPr>
+          <w:rtl/>
+        </w:rPr>
+      </w:pPr>
+    </w:p>
+    <w:p>
+      <w:pPr>
+        <w:pStyle w:val="ListParagraph"/>
+        <w:ind w:left="1080"/>
+        <w:rPr>
+          <w:rtl/>
+        </w:rPr>
+      </w:pPr>
+    </w:p>
+    <w:p>
+      <w:pPr>
+        <w:pStyle w:val="ListParagraph"/>
+        <w:ind w:left="1080"/>
+        <w:rPr>
+          <w:rtl/>
+        </w:rPr>
+      </w:pPr>
+    </w:p>
+    <w:p>
+      <w:pPr>
+        <w:pStyle w:val="ListParagraph"/>
+        <w:ind w:left="1080"/>
+        <w:rPr>
+          <w:rtl/>
+        </w:rPr>
+      </w:pPr>
+    </w:p>
+    <w:p>
+      <w:pPr>
+        <w:pStyle w:val="ListParagraph"/>
+        <w:ind w:left="1080"/>
+        <w:rPr>
+          <w:rtl/>
+        </w:rPr>
+      </w:pPr>
+    </w:p>
+    <w:p>
+      <w:pPr>
+        <w:pStyle w:val="ListParagraph"/>
+        <w:ind w:left="1080"/>
+        <w:rPr>
+          <w:rtl/>
+        </w:rPr>
+      </w:pPr>
+      <w:r>
+        <w:rPr>
+          <w:noProof/>
+        </w:rPr>
+        <w:drawing>
+          <wp:anchor distT="0" distB="0" distL="114300" distR="114300" simplePos="0" relativeHeight="251669504" behindDoc="0" locked="0" layoutInCell="1" allowOverlap="1" wp14:anchorId="0CB0EB3B" wp14:editId="5E42853B">
+            <wp:simplePos x="0" y="0"/>
+            <wp:positionH relativeFrom="margin">
+              <wp:posOffset>265064</wp:posOffset>
+            </wp:positionH>
+            <wp:positionV relativeFrom="paragraph">
+              <wp:posOffset>7223</wp:posOffset>
+            </wp:positionV>
+            <wp:extent cx="4346629" cy="2739015"/>
+            <wp:effectExtent l="0" t="0" r="0" b="4445"/>
+            <wp:wrapNone/>
+            <wp:docPr id="11" name="Picture 11"/>
+            <wp:cNvGraphicFramePr>
+              <a:graphicFrameLocks xmlns:a="http://schemas.openxmlformats.org/drawingml/2006/main" noChangeAspect="1"/>
+            </wp:cNvGraphicFramePr>
+            <a:graphic xmlns:a="http://schemas.openxmlformats.org/drawingml/2006/main">
+              <a:graphicData uri="http://schemas.openxmlformats.org/drawingml/2006/picture">
+                <pic:pic xmlns:pic="http://schemas.openxmlformats.org/drawingml/2006/picture">
+                  <pic:nvPicPr>
+                    <pic:cNvPr id="1" name=""/>
+                    <pic:cNvPicPr/>
+                  </pic:nvPicPr>
+                  <pic:blipFill>
+                    <a:blip r:embed="rId13"/>
+                    <a:stretch>
+                      <a:fillRect/>
+                    </a:stretch>
+                  </pic:blipFill>
+                  <pic:spPr>
+                    <a:xfrm>
+                      <a:off x="0" y="0"/>
+                      <a:ext cx="4359335" cy="2747022"/>
+                    </a:xfrm>
+                    <a:prstGeom prst="rect">
+                      <a:avLst/>
+                    </a:prstGeom>
+                  </pic:spPr>
+                </pic:pic>
+              </a:graphicData>
+            </a:graphic>
+            <wp14:sizeRelH relativeFrom="margin">
+              <wp14:pctWidth>0</wp14:pctWidth>
+            </wp14:sizeRelH>
+            <wp14:sizeRelV relativeFrom="margin">
+              <wp14:pctHeight>0</wp14:pctHeight>
+            </wp14:sizeRelV>
+          </wp:anchor>
+        </w:drawing>
+      </w:r>
+    </w:p>
+    <w:p>
+      <w:pPr>
+        <w:pStyle w:val="ListParagraph"/>
+        <w:ind w:left="1080"/>
+        <w:rPr>
+          <w:rtl/>
+        </w:rPr>
+      </w:pPr>
+    </w:p>
+    <w:p>
+      <w:pPr>
+        <w:pStyle w:val="ListParagraph"/>
+        <w:ind w:left="1080"/>
+        <w:rPr>
+          <w:rtl/>
+        </w:rPr>
+      </w:pPr>
+    </w:p>
+    <w:p>
+      <w:pPr>
+        <w:pStyle w:val="ListParagraph"/>
+        <w:ind w:left="1080"/>
+        <w:rPr>
+          <w:rtl/>
+        </w:rPr>
+      </w:pPr>
+    </w:p>
+    <w:p>
+      <w:pPr>
+        <w:pStyle w:val="ListParagraph"/>
+        <w:ind w:left="1080"/>
+        <w:rPr>
+          <w:rtl/>
+        </w:rPr>
+      </w:pPr>
+    </w:p>
+    <w:p>
+      <w:pPr>
+        <w:pStyle w:val="ListParagraph"/>
+        <w:ind w:left="1080"/>
+        <w:rPr>
+          <w:rtl/>
+        </w:rPr>
+      </w:pPr>
+    </w:p>
+    <w:p>
+      <w:pPr>
+        <w:pStyle w:val="ListParagraph"/>
+        <w:ind w:left="1080"/>
+        <w:rPr>
+          <w:rtl/>
+        </w:rPr>
+      </w:pPr>
+    </w:p>
+    <w:p>
+      <w:pPr>
+        <w:pStyle w:val="ListParagraph"/>
+        <w:ind w:left="1080"/>
+        <w:rPr>
+          <w:rtl/>
+        </w:rPr>
+      </w:pPr>
+    </w:p>
+    <w:p>
+      <w:pPr>
+        <w:pStyle w:val="ListParagraph"/>
+        <w:ind w:left="1080"/>
+        <w:rPr>
+          <w:rtl/>
+        </w:rPr>
+      </w:pPr>
+    </w:p>
+    <w:p>
+      <w:pPr>
+        <w:pStyle w:val="ListParagraph"/>
+        <w:ind w:left="1080"/>
+        <w:rPr>
+          <w:rtl/>
+        </w:rPr>
+      </w:pPr>
+    </w:p>
+    <w:p>
+      <w:pPr>
+        <w:pStyle w:val="ListParagraph"/>
+        <w:ind w:left="1080"/>
+        <w:rPr>
+          <w:rtl/>
+        </w:rPr>
+      </w:pPr>
+    </w:p>
+    <w:p>
+      <w:pPr>
+        <w:pStyle w:val="ListParagraph"/>
+        <w:ind w:left="1080"/>
+        <w:rPr>
+          <w:rtl/>
+        </w:rPr>
+      </w:pPr>
+    </w:p>
+    <w:p>
+      <w:pPr>
+        <w:pStyle w:val="ListParagraph"/>
+        <w:ind w:left="1080"/>
+        <w:rPr>
+          <w:rtl/>
+        </w:rPr>
+      </w:pPr>
+    </w:p>
+    <w:p>
+      <w:pPr>
+        <w:pStyle w:val="ListParagraph"/>
+        <w:ind w:left="1080"/>
+        <w:rPr>
+          <w:rtl/>
+        </w:rPr>
+      </w:pPr>
+    </w:p>
+    <w:p>
+      <w:pPr>
+        <w:pStyle w:val="ListParagraph"/>
+        <w:ind w:left="1080"/>
+        <w:rPr>
+          <w:rtl/>
+        </w:rPr>
+      </w:pPr>
+    </w:p>
+    <w:p>
+      <w:pPr>
+        <w:pStyle w:val="ListParagraph"/>
+        <w:ind w:left="1080"/>
+        <w:rPr>
+          <w:rtl/>
+        </w:rPr>
+      </w:pPr>
+    </w:p>
+    <w:p>
+      <w:pPr>
+        <w:pStyle w:val="ListParagraph"/>
+        <w:ind w:left="1080"/>
+        <w:rPr>
+          <w:rtl/>
+        </w:rPr>
+      </w:pPr>
+    </w:p>
+    <w:p>
+      <w:pPr>
+        <w:pStyle w:val="ListParagraph"/>
+        <w:ind w:left="1080"/>
+        <w:rPr>
+          <w:rtl/>
+        </w:rPr>
+      </w:pPr>
+      <w:r>
+        <w:rPr>
+          <w:rFonts w:hint="cs"/>
+          <w:rtl/>
+        </w:rPr>
+        <w:t xml:space="preserve">ניתן לראות שבשורה המסומנת בעצם אנחנו מחזרים </w:t>
+      </w:r>
+      <w:r>
+        <w:t>Node</w:t>
+      </w:r>
+      <w:r>
+        <w:rPr>
+          <w:rFonts w:hint="cs"/>
+          <w:rtl/>
+        </w:rPr>
+        <w:t xml:space="preserve"> קודם שהיה ב-</w:t>
+      </w:r>
+      <w:r>
+        <w:t>Closed</w:t>
+      </w:r>
+      <w:r>
+        <w:rPr>
+          <w:rFonts w:hint="cs"/>
+          <w:rtl/>
+        </w:rPr>
+        <w:t xml:space="preserve"> ומחזירים אותו ל-</w:t>
+      </w:r>
+      <w:r>
+        <w:t>Open</w:t>
+      </w:r>
+      <w:r>
+        <w:rPr>
+          <w:rFonts w:hint="cs"/>
+          <w:rtl/>
+        </w:rPr>
+        <w:t xml:space="preserve"> ובמקרה זה נפגוש אותו בשנית</w:t>
+      </w:r>
+      <w:r>
+        <w:rPr>
+          <w:rFonts w:hint="cs"/>
+          <w:rtl/>
+        </w:rPr>
+        <w:t>.</w:t>
+      </w:r>
+    </w:p>
+    <w:p>
+      <w:pPr>
+        <w:pStyle w:val="ListParagraph"/>
+        <w:ind w:left="1080"/>
+      </w:pPr>
+    </w:p>
+    <w:p>
+      <w:pPr>
+        <w:pStyle w:val="ListParagraph"/>
+        <w:numPr>
+          <w:ilvl w:val="0"/>
+          <w:numId w:val="37"/>
+        </w:numPr>
+      </w:pPr>
+      <w:r>
+        <w:rPr>
+          <w:noProof/>
+        </w:rPr>
+        <w:drawing>
+          <wp:anchor distT="0" distB="0" distL="114300" distR="114300" simplePos="0" relativeHeight="251671552" behindDoc="0" locked="0" layoutInCell="1" allowOverlap="1" wp14:anchorId="015B2420" wp14:editId="508A1D9D">
+            <wp:simplePos x="0" y="0"/>
+            <wp:positionH relativeFrom="column">
+              <wp:posOffset>-497871</wp:posOffset>
+            </wp:positionH>
+            <wp:positionV relativeFrom="paragraph">
+              <wp:posOffset>232652</wp:posOffset>
+            </wp:positionV>
+            <wp:extent cx="5274310" cy="448785"/>
+            <wp:effectExtent l="0" t="0" r="2540" b="8890"/>
+            <wp:wrapNone/>
+            <wp:docPr id="12" name="Picture 12"/>
+            <wp:cNvGraphicFramePr>
+              <a:graphicFrameLocks xmlns:a="http://schemas.openxmlformats.org/drawingml/2006/main" noChangeAspect="1"/>
+            </wp:cNvGraphicFramePr>
+            <a:graphic xmlns:a="http://schemas.openxmlformats.org/drawingml/2006/main">
+              <a:graphicData uri="http://schemas.openxmlformats.org/drawingml/2006/picture">
+                <pic:pic xmlns:pic="http://schemas.openxmlformats.org/drawingml/2006/picture">
+                  <pic:nvPicPr>
+                    <pic:cNvPr id="1" name=""/>
+                    <pic:cNvPicPr/>
+                  </pic:nvPicPr>
+                  <pic:blipFill rotWithShape="1">
+                    <a:blip r:embed="rId14"/>
+                    <a:srcRect b="38167"/>
+                    <a:stretch/>
+                  </pic:blipFill>
+                  <pic:spPr bwMode="auto">
+                    <a:xfrm>
+                      <a:off x="0" y="0"/>
+                      <a:ext cx="5274310" cy="448785"/>
+                    </a:xfrm>
+                    <a:prstGeom prst="rect">
+                      <a:avLst/>
+                    </a:prstGeom>
+                    <a:ln>
+                      <a:noFill/>
+                    </a:ln>
+                    <a:extLst>
+                      <a:ext uri="{53640926-AAD7-44D8-BBD7-CCE9431645EC}">
+                        <a14:shadowObscured xmlns:a14="http://schemas.microsoft.com/office/drawing/2010/main"/>
+                      </a:ext>
+                    </a:extLst>
+                  </pic:spPr>
+                </pic:pic>
+              </a:graphicData>
+            </a:graphic>
+            <wp14:sizeRelV relativeFrom="margin">
+              <wp14:pctHeight>0</wp14:pctHeight>
+            </wp14:sizeRelV>
+          </wp:anchor>
+        </w:drawing>
+      </w:r>
+      <w:r>
+        <w:rPr>
+          <w:rFonts w:hint="cs"/>
+          <w:rtl/>
+        </w:rPr>
+        <w:t xml:space="preserve">המימוש המקורי </w:t>
+      </w:r>
+      <w:r>
+        <w:rPr>
+          <w:rFonts w:hint="cs"/>
+          <w:rtl/>
+        </w:rPr>
+        <w:t xml:space="preserve">שלנו (שימוש ב- </w:t>
+      </w:r>
+      <w:r>
+        <w:t>Frozenset</w:t>
+      </w:r>
+      <w:r>
+        <w:rPr>
+          <w:rFonts w:hint="cs"/>
+          <w:rtl/>
+        </w:rPr>
+        <w:t xml:space="preserve">) </w:t>
+      </w:r>
+      <w:r>
+        <w:rPr>
+          <w:rFonts w:hint="cs"/>
+          <w:rtl/>
+        </w:rPr>
+        <w:t xml:space="preserve">: </w:t>
+      </w:r>
+    </w:p>
+    <w:p>
+      <w:pPr>
+        <w:rPr>
+          <w:rtl/>
+        </w:rPr>
+      </w:pPr>
+    </w:p>
+    <w:p>
+      <w:pPr>
+        <w:ind w:left="1080"/>
+        <w:rPr>
+          <w:rtl/>
+        </w:rPr>
+      </w:pPr>
+    </w:p>
+    <w:p>
+      <w:pPr>
+        <w:ind w:left="1080"/>
+        <w:rPr>
+          <w:rtl/>
+        </w:rPr>
+      </w:pPr>
+      <w:r>
+        <w:rPr>
+          <w:rFonts w:hint="cs"/>
+          <w:rtl/>
+        </w:rPr>
+        <w:t>מימוש שגוי :</w:t>
+      </w:r>
+    </w:p>
+    <w:p>
+      <w:pPr>
+        <w:ind w:left="1080"/>
+        <w:rPr>
+          <w:rtl/>
+        </w:rPr>
+      </w:pPr>
+      <w:r>
+        <w:rPr>
+          <w:noProof/>
+        </w:rPr>
+        <w:drawing>
+          <wp:anchor distT="0" distB="0" distL="114300" distR="114300" simplePos="0" relativeHeight="251673600" behindDoc="0" locked="0" layoutInCell="1" allowOverlap="1" wp14:anchorId="06E24232" wp14:editId="5B448306">
+            <wp:simplePos x="0" y="0"/>
+            <wp:positionH relativeFrom="column">
+              <wp:posOffset>399828</wp:posOffset>
+            </wp:positionH>
+            <wp:positionV relativeFrom="paragraph">
+              <wp:posOffset>28159</wp:posOffset>
+            </wp:positionV>
+            <wp:extent cx="3786626" cy="480289"/>
+            <wp:effectExtent l="0" t="0" r="4445" b="0"/>
+            <wp:wrapNone/>
+            <wp:docPr id="13" name="Picture 13"/>
+            <wp:cNvGraphicFramePr>
+              <a:graphicFrameLocks xmlns:a="http://schemas.openxmlformats.org/drawingml/2006/main" noChangeAspect="1"/>
+            </wp:cNvGraphicFramePr>
+            <a:graphic xmlns:a="http://schemas.openxmlformats.org/drawingml/2006/main">
+              <a:graphicData uri="http://schemas.openxmlformats.org/drawingml/2006/picture">
+                <pic:pic xmlns:pic="http://schemas.openxmlformats.org/drawingml/2006/picture">
+                  <pic:nvPicPr>
+                    <pic:cNvPr id="1" name=""/>
+                    <pic:cNvPicPr/>
+                  </pic:nvPicPr>
+                  <pic:blipFill>
+                    <a:blip r:embed="rId15"/>
+                    <a:stretch>
+                      <a:fillRect/>
+                    </a:stretch>
+                  </pic:blipFill>
+                  <pic:spPr>
+                    <a:xfrm>
+                      <a:off x="0" y="0"/>
+                      <a:ext cx="3786626" cy="480289"/>
+                    </a:xfrm>
+                    <a:prstGeom prst="rect">
+                      <a:avLst/>
+                    </a:prstGeom>
+                  </pic:spPr>
+                </pic:pic>
+              </a:graphicData>
+            </a:graphic>
+            <wp14:sizeRelH relativeFrom="margin">
+              <wp14:pctWidth>0</wp14:pctWidth>
+            </wp14:sizeRelH>
+            <wp14:sizeRelV relativeFrom="margin">
+              <wp14:pctHeight>0</wp14:pctHeight>
+            </wp14:sizeRelV>
+          </wp:anchor>
+        </w:drawing>
+      </w:r>
+    </w:p>
+    <w:p>
+      <w:pPr>
+        <w:rPr>
+          <w:rtl/>
+        </w:rPr>
+      </w:pPr>
+    </w:p>
+    <w:p>
+      <w:pPr>
+        <w:rPr>
+          <w:rtl/>
+        </w:rPr>
+      </w:pPr>
+    </w:p>
+    <w:p>
+      <w:pPr>
+        <w:ind w:left="720"/>
+        <w:rPr>
+          <w:rtl/>
+        </w:rPr>
+      </w:pPr>
+      <w:r>
+        <w:rPr>
+          <w:rFonts w:hint="cs"/>
+          <w:rtl/>
+        </w:rPr>
+        <w:t>כלומר ניתן לראות שהשינוי הוא לא להשתמש ב-</w:t>
+      </w:r>
+      <w:r>
+        <w:t>Frozenset</w:t>
+      </w:r>
+      <w:r>
+        <w:rPr>
+          <w:rFonts w:hint="cs"/>
+          <w:rtl/>
+        </w:rPr>
+        <w:t xml:space="preserve">, במצב זה בעצם נבצע עדכון של </w:t>
+      </w:r>
+      <w:r>
+        <w:t>MDAState</w:t>
+      </w:r>
+      <w:r>
+        <w:rPr>
+          <w:rFonts w:hint="cs"/>
+          <w:rtl/>
+        </w:rPr>
+        <w:t xml:space="preserve">, ולא יצירה של מצב חדש כי המשתנה ה"חדש" שניצור עדיין יחזיק מצביע לאותו אובייקט שהיה בצומת המקורי, כלומר יצרנו בעצם תרחיש בו הצומת המקורי והצומת העוקב לו </w:t>
+      </w:r>
+      <w:r>
+        <w:rPr>
+          <w:rFonts w:hint="cs"/>
+          <w:rtl/>
+        </w:rPr>
+        <w:lastRenderedPageBreak/>
+        <w:t xml:space="preserve">שניהם מצביעים על אותו </w:t>
+      </w:r>
+      <w:r>
+        <w:t>Visited_Labs</w:t>
+      </w:r>
+      <w:r>
+        <w:rPr>
+          <w:rFonts w:hint="cs"/>
+          <w:rtl/>
+        </w:rPr>
+        <w:t xml:space="preserve"> למרות שלצומת הנוכחית לא היה אמור להתווסף מעבדה נוספת. </w:t>
+      </w:r>
+    </w:p>
+    <w:p>
+      <w:pPr>
+        <w:ind w:left="720"/>
+      </w:pPr>
+      <w:r>
+        <w:rPr>
+          <w:rFonts w:hint="cs"/>
+          <w:rtl/>
+        </w:rPr>
+        <w:t>המצב בעייתי מאחר ויכול להיות תרחיש שנגיע לאותו מצב משני מצבים שונים וכאשר נגיע למצב בפעם השניה הוא יכיל שדות לא רלוונטיים (כי שינינו אותם בפעם הראשונה שהגענו אליו) והמידע בו יהיה שגוי וישפיע על התוצאה.</w:t>
+      </w:r>
+      <w:r>
+        <w:rPr>
+          <w:rtl/>
+        </w:rPr>
+        <w:tab/>
+      </w:r>
+      <w:r>
+        <w:rPr>
+          <w:rtl/>
+        </w:rPr>
+        <w:tab/>
+      </w:r>
+      <w:r>
+        <w:rPr>
+          <w:rtl/>
+        </w:rPr>
+        <w:tab/>
       </w:r>
     </w:p>
     <w:p>
@@ -7695,7 +8518,6 @@
           <w:rFonts w:eastAsiaTheme="minorEastAsia" w:hint="cs"/>
           <w:rtl/>
         </w:rPr>
-        <w:lastRenderedPageBreak/>
         <w:t xml:space="preserve">יהי האמבולנס בצומת שנסמנה </w:t>
       </w:r>
       <w:r>
@@ -8057,7 +8879,7 @@
             <wp:cNvGraphicFramePr/>
             <a:graphic xmlns:a="http://schemas.openxmlformats.org/drawingml/2006/main">
               <a:graphicData uri="http://schemas.openxmlformats.org/drawingml/2006/diagram">
-                <dgm:relIds xmlns:dgm="http://schemas.openxmlformats.org/drawingml/2006/diagram" xmlns:r="http://schemas.openxmlformats.org/officeDocument/2006/relationships" r:dm="rId12" r:lo="rId13" r:qs="rId14" r:cs="rId15"/>
+                <dgm:relIds xmlns:dgm="http://schemas.openxmlformats.org/drawingml/2006/diagram" xmlns:r="http://schemas.openxmlformats.org/officeDocument/2006/relationships" r:dm="rId16" r:lo="rId17" r:qs="rId18" r:cs="rId19"/>
               </a:graphicData>
             </a:graphic>
           </wp:inline>
@@ -8662,6 +9484,7 @@
           <w:rFonts w:hint="cs"/>
           <w:rtl/>
         </w:rPr>
+        <w:lastRenderedPageBreak/>
         <w:t xml:space="preserve">רטוב + יבש (1 נק׳): עתה נריץ את </w:t>
       </w:r>
       <w:r>
@@ -8879,7 +9702,6 @@
           <w:rtl/>
           <w:lang w:val="he-IL"/>
         </w:rPr>
-        <w:lastRenderedPageBreak/>
         <w:drawing>
           <wp:anchor distT="0" distB="0" distL="114300" distR="114300" simplePos="0" relativeHeight="251662336" behindDoc="0" locked="0" layoutInCell="1" allowOverlap="1" wp14:anchorId="380148F4" wp14:editId="4D0C97C0">
             <wp:simplePos x="0" y="0"/>
@@ -8906,7 +9728,7 @@
                     </pic:cNvPicPr>
                   </pic:nvPicPr>
                   <pic:blipFill>
-                    <a:blip r:embed="rId17">
+                    <a:blip r:embed="rId21">
                       <a:extLst>
                         <a:ext uri="{28A0092B-C50C-407E-A947-70E740481C1C}">
                           <a14:useLocalDpi xmlns:a14="http://schemas.microsoft.com/office/drawing/2010/main" val="0"/>
@@ -9036,35 +9858,6 @@
     </w:p>
     <w:p>
       <w:pPr>
-        <w:pStyle w:val="ListParagraph"/>
-        <w:ind w:left="360"/>
-        <w:rPr>
-          <w:rtl/>
-        </w:rPr>
-      </w:pPr>
-    </w:p>
-    <w:p>
-      <w:pPr>
-        <w:pStyle w:val="ListParagraph"/>
-        <w:ind w:left="360"/>
-        <w:rPr>
-          <w:rtl/>
-        </w:rPr>
-      </w:pPr>
-    </w:p>
-    <w:p>
-      <w:pPr>
-        <w:pStyle w:val="ListParagraph"/>
-        <w:ind w:left="360"/>
-        <w:rPr>
-          <w:rtl/>
-        </w:rPr>
-      </w:pPr>
-    </w:p>
-    <w:p>
-      <w:pPr>
-        <w:pStyle w:val="ListParagraph"/>
-        <w:ind w:left="360"/>
         <w:rPr>
           <w:rtl/>
         </w:rPr>
@@ -9137,7 +9930,7 @@
                     </pic:cNvPicPr>
                   </pic:nvPicPr>
                   <pic:blipFill>
-                    <a:blip r:embed="rId18">
+                    <a:blip r:embed="rId22">
                       <a:extLst>
                         <a:ext uri="{28A0092B-C50C-407E-A947-70E740481C1C}">
                           <a14:useLocalDpi xmlns:a14="http://schemas.microsoft.com/office/drawing/2010/main" val="0"/>
@@ -9378,120 +10171,6 @@
     </w:p>
     <w:p>
       <w:pPr>
-        <w:bidi w:val="0"/>
-        <w:spacing w:line="259" w:lineRule="auto"/>
-        <w:jc w:val="right"/>
-        <w:rPr>
-          <w:rtl/>
-        </w:rPr>
-      </w:pPr>
-    </w:p>
-    <w:p>
-      <w:pPr>
-        <w:bidi w:val="0"/>
-        <w:spacing w:line="259" w:lineRule="auto"/>
-        <w:jc w:val="right"/>
-        <w:rPr>
-          <w:rtl/>
-        </w:rPr>
-      </w:pPr>
-    </w:p>
-    <w:p>
-      <w:pPr>
-        <w:bidi w:val="0"/>
-        <w:spacing w:line="259" w:lineRule="auto"/>
-        <w:jc w:val="right"/>
-        <w:rPr>
-          <w:rtl/>
-        </w:rPr>
-      </w:pPr>
-    </w:p>
-    <w:p>
-      <w:pPr>
-        <w:bidi w:val="0"/>
-        <w:spacing w:line="259" w:lineRule="auto"/>
-        <w:jc w:val="right"/>
-        <w:rPr>
-          <w:rtl/>
-        </w:rPr>
-      </w:pPr>
-    </w:p>
-    <w:p>
-      <w:pPr>
-        <w:bidi w:val="0"/>
-        <w:spacing w:line="259" w:lineRule="auto"/>
-        <w:jc w:val="right"/>
-        <w:rPr>
-          <w:rtl/>
-        </w:rPr>
-      </w:pPr>
-    </w:p>
-    <w:p>
-      <w:pPr>
-        <w:bidi w:val="0"/>
-        <w:spacing w:line="259" w:lineRule="auto"/>
-        <w:jc w:val="right"/>
-        <w:rPr>
-          <w:rtl/>
-        </w:rPr>
-      </w:pPr>
-    </w:p>
-    <w:p>
-      <w:pPr>
-        <w:bidi w:val="0"/>
-        <w:spacing w:line="259" w:lineRule="auto"/>
-        <w:jc w:val="right"/>
-        <w:rPr>
-          <w:rtl/>
-        </w:rPr>
-      </w:pPr>
-    </w:p>
-    <w:p>
-      <w:pPr>
-        <w:bidi w:val="0"/>
-        <w:spacing w:line="259" w:lineRule="auto"/>
-        <w:jc w:val="right"/>
-        <w:rPr>
-          <w:rtl/>
-        </w:rPr>
-      </w:pPr>
-    </w:p>
-    <w:p>
-      <w:pPr>
-        <w:bidi w:val="0"/>
-        <w:spacing w:line="259" w:lineRule="auto"/>
-        <w:jc w:val="right"/>
-        <w:rPr>
-          <w:rtl/>
-        </w:rPr>
-      </w:pPr>
-    </w:p>
-    <w:p>
-      <w:pPr>
-        <w:bidi w:val="0"/>
-        <w:spacing w:line="259" w:lineRule="auto"/>
-        <w:jc w:val="right"/>
-        <w:rPr>
-          <w:rtl/>
-        </w:rPr>
-      </w:pPr>
-    </w:p>
-    <w:p>
-      <w:pPr>
-        <w:bidi w:val="0"/>
-        <w:spacing w:line="259" w:lineRule="auto"/>
-        <w:rPr>
-          <w:rFonts w:asciiTheme="majorHAnsi" w:eastAsiaTheme="majorEastAsia" w:hAnsiTheme="majorHAnsi"/>
-          <w:bCs/>
-          <w:color w:val="2F5496" w:themeColor="accent1" w:themeShade="BF"/>
-          <w:sz w:val="26"/>
-          <w:szCs w:val="22"/>
-          <w:rtl/>
-        </w:rPr>
-      </w:pPr>
-    </w:p>
-    <w:p>
-      <w:pPr>
         <w:pStyle w:val="Heading2"/>
         <w:rPr>
           <w:rtl/>
@@ -9501,6 +10180,7 @@
         <w:rPr>
           <w:rtl/>
         </w:rPr>
+        <w:lastRenderedPageBreak/>
         <w:t xml:space="preserve">חלק ז' – </w:t>
       </w:r>
       <w:r>
@@ -10583,6 +11263,7 @@
           <w:rFonts w:hint="cs"/>
           <w:rtl/>
         </w:rPr>
+        <w:lastRenderedPageBreak/>
         <w:t>הוכחה: יהי</w:t>
       </w:r>
       <w:r>
@@ -11777,6 +12458,7 @@
           <w:rFonts w:hint="cs"/>
           <w:rtl/>
         </w:rPr>
+        <w:lastRenderedPageBreak/>
         <w:t xml:space="preserve">שילוב בין </w:t>
       </w:r>
       <w:r>
@@ -12024,7 +12706,7 @@
             <wp:cNvGraphicFramePr/>
             <a:graphic xmlns:a="http://schemas.openxmlformats.org/drawingml/2006/main">
               <a:graphicData uri="http://schemas.openxmlformats.org/drawingml/2006/diagram">
-                <dgm:relIds xmlns:dgm="http://schemas.openxmlformats.org/drawingml/2006/diagram" xmlns:r="http://schemas.openxmlformats.org/officeDocument/2006/relationships" r:dm="rId19" r:lo="rId20" r:qs="rId21" r:cs="rId22"/>
+                <dgm:relIds xmlns:dgm="http://schemas.openxmlformats.org/drawingml/2006/diagram" xmlns:r="http://schemas.openxmlformats.org/officeDocument/2006/relationships" r:dm="rId23" r:lo="rId24" r:qs="rId25" r:cs="rId26"/>
               </a:graphicData>
             </a:graphic>
           </wp:inline>
@@ -12374,7 +13056,7 @@
               <w:spacing w:line="259" w:lineRule="auto"/>
               <w:ind w:left="0"/>
             </w:pPr>
-            <w:bookmarkStart w:id="1" w:name="_Hlk57241641"/>
+            <w:bookmarkStart w:id="0" w:name="_Hlk57241641"/>
             <w:r>
               <w:t>S1</w:t>
             </w:r>
@@ -12440,7 +13122,7 @@
               </w:rPr>
               <w:t>=2)</w:t>
             </w:r>
-            <w:bookmarkEnd w:id="1"/>
+            <w:bookmarkEnd w:id="0"/>
           </w:p>
         </w:tc>
         <w:tc>
@@ -13631,6 +14313,7 @@
           <w:rFonts w:hint="cs"/>
           <w:rtl/>
         </w:rPr>
+        <w:lastRenderedPageBreak/>
         <w:t xml:space="preserve">רטוב + יבש (0.5 נק׳): בשלב זה נממש ונריץ ווריאציה של </w:t>
       </w:r>
       <m:oMath>
@@ -14575,7 +15258,6 @@
           <w:rFonts w:hint="cs"/>
           <w:rtl/>
         </w:rPr>
-        <w:lastRenderedPageBreak/>
         <w:t>יבש (</w:t>
       </w:r>
       <w:r>
@@ -14714,6 +15396,7 @@
           <w:u w:val="single"/>
           <w:rtl/>
         </w:rPr>
+        <w:lastRenderedPageBreak/>
         <w:t>פתרון:</w:t>
       </w:r>
     </w:p>
@@ -14798,7 +15481,7 @@
             <wp:cNvGraphicFramePr/>
             <a:graphic xmlns:a="http://schemas.openxmlformats.org/drawingml/2006/main">
               <a:graphicData uri="http://schemas.openxmlformats.org/drawingml/2006/diagram">
-                <dgm:relIds xmlns:dgm="http://schemas.openxmlformats.org/drawingml/2006/diagram" xmlns:r="http://schemas.openxmlformats.org/officeDocument/2006/relationships" r:dm="rId24" r:lo="rId25" r:qs="rId26" r:cs="rId27"/>
+                <dgm:relIds xmlns:dgm="http://schemas.openxmlformats.org/drawingml/2006/diagram" xmlns:r="http://schemas.openxmlformats.org/officeDocument/2006/relationships" r:dm="rId28" r:lo="rId29" r:qs="rId30" r:cs="rId31"/>
               </a:graphicData>
             </a:graphic>
           </wp:inline>
@@ -16780,7 +17463,6 @@
         <w:rPr>
           <w:rFonts w:eastAsiaTheme="minorEastAsia" w:hint="cs"/>
         </w:rPr>
-        <w:lastRenderedPageBreak/>
         <w:t>A</w:t>
       </w:r>
       <w:r>
@@ -17116,14 +17798,6 @@
     </w:p>
     <w:p>
       <w:pPr>
-        <w:pStyle w:val="Heading2"/>
-        <w:rPr>
-          <w:rtl/>
-        </w:rPr>
-      </w:pPr>
-    </w:p>
-    <w:p>
-      <w:pPr>
         <w:bidi w:val="0"/>
         <w:spacing w:line="259" w:lineRule="auto"/>
         <w:rPr>
@@ -17135,12 +17809,6 @@
           <w:rtl/>
         </w:rPr>
       </w:pPr>
-      <w:r>
-        <w:rPr>
-          <w:rtl/>
-        </w:rPr>
-        <w:br w:type="page"/>
-      </w:r>
     </w:p>
     <w:p>
       <w:pPr>
@@ -17408,6 +18076,7 @@
           <w:b/>
           <w:bCs/>
           <w:u w:val="single"/>
+          <w:rtl/>
         </w:rPr>
       </w:pPr>
       <w:r>
@@ -17423,6 +18092,68 @@
     </w:p>
     <w:p>
       <w:pPr>
+        <w:rPr>
+          <w:rFonts w:eastAsiaTheme="minorEastAsia"/>
+          <w:rtl/>
+        </w:rPr>
+      </w:pPr>
+      <w:r>
+        <w:rPr>
+          <w:rFonts w:eastAsiaTheme="minorEastAsia" w:hint="cs"/>
+          <w:rtl/>
+        </w:rPr>
+        <w:t>התוצאות שקיבלנו הן:</w:t>
+      </w:r>
+    </w:p>
+    <w:p>
+      <w:pPr>
+        <w:jc w:val="right"/>
+        <w:rPr>
+          <w:rFonts w:eastAsiaTheme="minorEastAsia"/>
+          <w:sz w:val="20"/>
+          <w:szCs w:val="20"/>
+          <w:rtl/>
+        </w:rPr>
+      </w:pPr>
+      <w:r>
+        <w:rPr>
+          <w:rFonts w:eastAsiaTheme="minorEastAsia"/>
+          <w:sz w:val="20"/>
+          <w:szCs w:val="20"/>
+        </w:rPr>
+        <w:t xml:space="preserve">MDA(small_MDA(5):Distance)            A* (h=MDA-MST-AirDist, w=0.500)   time:  18.59   #dev: 543     |space|: 877      total_g_cost: 31528.65909   total_cost: MDACost(dist=  31528.659m, money=     49.717NIS, tests-travel=  52112.429m)   |path|: 8     </w:t>
+      </w:r>
+    </w:p>
+    <w:p>
+      <w:pPr>
+        <w:jc w:val="right"/>
+        <w:rPr>
+          <w:rFonts w:eastAsiaTheme="minorEastAsia"/>
+          <w:sz w:val="20"/>
+          <w:szCs w:val="20"/>
+        </w:rPr>
+      </w:pPr>
+    </w:p>
+    <w:p>
+      <w:pPr>
+        <w:jc w:val="right"/>
+        <w:rPr>
+          <w:rFonts w:eastAsiaTheme="minorEastAsia"/>
+          <w:sz w:val="20"/>
+          <w:szCs w:val="20"/>
+        </w:rPr>
+      </w:pPr>
+      <w:r>
+        <w:rPr>
+          <w:rFonts w:eastAsiaTheme="minorEastAsia"/>
+          <w:sz w:val="20"/>
+          <w:szCs w:val="20"/>
+        </w:rPr>
+        <w:t xml:space="preserve">MDA(small_MDA(5):Distance)            A*eps (h=MDA-MST-AirDist, w=0.500)   time:   6.17   #dev: 491     |space|: 821      total_g_cost: 31528.65909   total_cost: MDACost(dist=  31528.659m, money=     49.717NIS, tests-travel=  52112.429m)   |path|: 8     </w:t>
+      </w:r>
+    </w:p>
+    <w:p>
+      <w:pPr>
         <w:pStyle w:val="ListParagraph"/>
         <w:spacing w:line="259" w:lineRule="auto"/>
         <w:ind w:left="0"/>
@@ -17442,7 +18173,21 @@
           <w:rFonts w:hint="cs"/>
           <w:rtl/>
         </w:rPr>
-        <w:t>לפי התוצאות המצורפות ניתן לראות שהצלחנו לחסוך בפיתוח של ___ מצבים.</w:t>
+        <w:t xml:space="preserve">לפי התוצאות המצורפות ניתן לראות שהצלחנו לחסוך בפיתוח של </w:t>
+      </w:r>
+      <w:r>
+        <w:rPr>
+          <w:rFonts w:hint="cs"/>
+          <w:rtl/>
+        </w:rPr>
+        <w:t>52</w:t>
+      </w:r>
+      <w:r>
+        <w:rPr>
+          <w:rFonts w:hint="cs"/>
+          <w:rtl/>
+        </w:rPr>
+        <w:t xml:space="preserve"> מצבים.</w:t>
       </w:r>
     </w:p>
     <w:p>
@@ -18368,6 +19113,108 @@
         </w:rPr>
         <w:t xml:space="preserve"> אנחנו גם מפתחים את אותם הצמתים שפותחו בעבר, אבל פעולה זו לא יקרה באותה מידה מאחר שבעץ רוב הצמתים הם בתחתית, והצמתים שבשכבות העליונות הם אלה שמפתחים מספר פעמים.</w:t>
       </w:r>
+    </w:p>
+    <w:p>
+      <w:pPr>
+        <w:pStyle w:val="ListParagraph"/>
+        <w:numPr>
+          <w:ilvl w:val="0"/>
+          <w:numId w:val="39"/>
+        </w:numPr>
+        <w:spacing w:after="0" w:line="240" w:lineRule="auto"/>
+      </w:pPr>
+      <w:r>
+        <w:rPr>
+          <w:rFonts w:hint="cs"/>
+          <w:u w:val="single"/>
+          <w:rtl/>
+        </w:rPr>
+        <w:t>אופציה 2 :</w:t>
+      </w:r>
+      <w:r>
+        <w:rPr>
+          <w:rFonts w:hint="cs"/>
+          <w:rtl/>
+        </w:rPr>
+        <w:t xml:space="preserve"> </w:t>
+      </w:r>
+      <w:r>
+        <w:rPr>
+          <w:rFonts w:hint="cs"/>
+          <w:rtl/>
+        </w:rPr>
+        <w:t>מדד זה נפגע באותו האופן כמו שהוא נפגע ב-</w:t>
+      </w:r>
+      <w:r>
+        <w:t xml:space="preserve">ID-DFS </w:t>
+      </w:r>
+      <w:r>
+        <w:rPr>
+          <w:rFonts w:hint="cs"/>
+          <w:rtl/>
+        </w:rPr>
+        <w:t xml:space="preserve"> לעומת </w:t>
+      </w:r>
+      <w:r>
+        <w:t>BFS</w:t>
+      </w:r>
+      <w:r>
+        <w:rPr>
+          <w:rFonts w:hint="cs"/>
+          <w:rtl/>
+        </w:rPr>
+        <w:t xml:space="preserve"> מאחר שב-</w:t>
+      </w:r>
+      <w:r>
+        <w:t>ID-DFS</w:t>
+      </w:r>
+      <w:r>
+        <w:rPr>
+          <w:rFonts w:hint="cs"/>
+          <w:rtl/>
+        </w:rPr>
+        <w:t xml:space="preserve"> אנחנו גם מפתחים את אותם הצמתים שפותחו בעבר</w:t>
+      </w:r>
+      <w:r>
+        <w:rPr>
+          <w:rFonts w:hint="cs"/>
+          <w:rtl/>
+        </w:rPr>
+        <w:t xml:space="preserve"> (מכניזם דומה)</w:t>
+      </w:r>
+      <w:r>
+        <w:rPr>
+          <w:rFonts w:hint="cs"/>
+          <w:rtl/>
+        </w:rPr>
+        <w:t xml:space="preserve">, </w:t>
+      </w:r>
+      <w:r>
+        <w:rPr>
+          <w:rFonts w:hint="cs"/>
+          <w:rtl/>
+        </w:rPr>
+        <w:t>אבל הפגיעה קשה יותר כי כעת כל הקשתות בעלות משקל 1 ולכן יהיה הרבה יותר איטרציות(אחת לכל עלות שקיימת בגרף החיפוש) במקום איטרציה אחת לכל קשת כמו שהיה ב-</w:t>
+      </w:r>
+      <w:r>
+        <w:rPr>
+          <w:rFonts w:hint="cs"/>
+        </w:rPr>
+        <w:t>BFS</w:t>
+      </w:r>
+      <w:r>
+        <w:rPr>
+          <w:rFonts w:hint="cs"/>
+          <w:rtl/>
+        </w:rPr>
+        <w:t>.</w:t>
+      </w:r>
+    </w:p>
+    <w:p>
+      <w:pPr>
+        <w:pStyle w:val="ListParagraph"/>
+        <w:spacing w:after="0" w:line="240" w:lineRule="auto"/>
+      </w:pPr>
     </w:p>
     <w:p>
       <w:pPr>
@@ -19444,8 +20291,8 @@
     </w:p>
     <w:p/>
     <w:sectPr>
-      <w:headerReference w:type="default" r:id="rId29"/>
-      <w:footerReference w:type="default" r:id="rId30"/>
+      <w:headerReference w:type="default" r:id="rId33"/>
+      <w:footerReference w:type="default" r:id="rId34"/>
       <w:pgSz w:w="11906" w:h="16838"/>
       <w:pgMar w:top="990" w:right="1800" w:bottom="810" w:left="1800" w:header="708" w:footer="708" w:gutter="0"/>
       <w:cols w:space="708"/>
@@ -19458,7 +20305,7 @@
 </file>
 
 <file path=word/endnotes.xml><?xml version="1.0" encoding="utf-8"?>
-<w:endnotes xmlns:wpc="http://schemas.microsoft.com/office/word/2010/wordprocessingCanvas" xmlns:cx="http://schemas.microsoft.com/office/drawing/2014/chartex" xmlns:cx1="http://schemas.microsoft.com/office/drawing/2015/9/8/chartex" xmlns:cx2="http://schemas.microsoft.com/office/drawing/2015/10/21/chartex" xmlns:cx3="http://schemas.microsoft.com/office/drawing/2016/5/9/chartex" xmlns:cx4="http://schemas.microsoft.com/office/drawing/2016/5/10/chartex" xmlns:cx5="http://schemas.microsoft.com/office/drawing/2016/5/11/chartex" xmlns:cx6="http://schemas.microsoft.com/office/drawing/2016/5/12/chartex" xmlns:cx7="http://schemas.microsoft.com/office/drawing/2016/5/13/chartex" xmlns:cx8="http://schemas.microsoft.com/office/drawing/2016/5/14/chartex" xmlns:mc="http://schemas.openxmlformats.org/markup-compatibility/2006" xmlns:aink="http://schemas.microsoft.com/office/drawing/2016/ink" xmlns:am3d="http://schemas.microsoft.com/office/drawing/2017/model3d" xmlns:o="urn:schemas-microsoft-com:office:office" xmlns:r="http://schemas.openxmlformats.org/officeDocument/2006/relationships" xmlns:m="http://schemas.openxmlformats.org/officeDocument/2006/math" xmlns:v="urn:schemas-microsoft-com:vml" xmlns:wp14="http://schemas.microsoft.com/office/word/2010/wordprocessingDrawing" xmlns:wp="http://schemas.openxmlformats.org/drawingml/2006/wordprocessingDrawing" xmlns:w10="urn:schemas-microsoft-com:office:word" xmlns:w="http://schemas.openxmlformats.org/wordprocessingml/2006/main" xmlns:w14="http://schemas.microsoft.com/office/word/2010/wordml" xmlns:w15="http://schemas.microsoft.com/office/word/2012/wordml" xmlns:w16cid="http://schemas.microsoft.com/office/word/2016/wordml/cid" xmlns:w16se="http://schemas.microsoft.com/office/word/2015/wordml/symex" xmlns:wpg="http://schemas.microsoft.com/office/word/2010/wordprocessingGroup" xmlns:wpi="http://schemas.microsoft.com/office/word/2010/wordprocessingInk" xmlns:wne="http://schemas.microsoft.com/office/word/2006/wordml" xmlns:wps="http://schemas.microsoft.com/office/word/2010/wordprocessingShape" mc:Ignorable="w14 w15 w16se w16cid wp14">
+<w:endnotes xmlns:wpc="http://schemas.microsoft.com/office/word/2010/wordprocessingCanvas" xmlns:cx="http://schemas.microsoft.com/office/drawing/2014/chartex" xmlns:cx1="http://schemas.microsoft.com/office/drawing/2015/9/8/chartex" xmlns:cx2="http://schemas.microsoft.com/office/drawing/2015/10/21/chartex" xmlns:cx3="http://schemas.microsoft.com/office/drawing/2016/5/9/chartex" xmlns:cx4="http://schemas.microsoft.com/office/drawing/2016/5/10/chartex" xmlns:cx5="http://schemas.microsoft.com/office/drawing/2016/5/11/chartex" xmlns:cx6="http://schemas.microsoft.com/office/drawing/2016/5/12/chartex" xmlns:cx7="http://schemas.microsoft.com/office/drawing/2016/5/13/chartex" xmlns:cx8="http://schemas.microsoft.com/office/drawing/2016/5/14/chartex" xmlns:mc="http://schemas.openxmlformats.org/markup-compatibility/2006" xmlns:aink="http://schemas.microsoft.com/office/drawing/2016/ink" xmlns:am3d="http://schemas.microsoft.com/office/drawing/2017/model3d" xmlns:o="urn:schemas-microsoft-com:office:office" xmlns:r="http://schemas.openxmlformats.org/officeDocument/2006/relationships" xmlns:m="http://schemas.openxmlformats.org/officeDocument/2006/math" xmlns:v="urn:schemas-microsoft-com:vml" xmlns:wp14="http://schemas.microsoft.com/office/word/2010/wordprocessingDrawing" xmlns:wp="http://schemas.openxmlformats.org/drawingml/2006/wordprocessingDrawing" xmlns:w10="urn:schemas-microsoft-com:office:word" xmlns:w="http://schemas.openxmlformats.org/wordprocessingml/2006/main" xmlns:w14="http://schemas.microsoft.com/office/word/2010/wordml" xmlns:w15="http://schemas.microsoft.com/office/word/2012/wordml" xmlns:w16cex="http://schemas.microsoft.com/office/word/2018/wordml/cex" xmlns:w16cid="http://schemas.microsoft.com/office/word/2016/wordml/cid" xmlns:w16="http://schemas.microsoft.com/office/word/2018/wordml" xmlns:w16se="http://schemas.microsoft.com/office/word/2015/wordml/symex" xmlns:wpg="http://schemas.microsoft.com/office/word/2010/wordprocessingGroup" xmlns:wpi="http://schemas.microsoft.com/office/word/2010/wordprocessingInk" xmlns:wne="http://schemas.microsoft.com/office/word/2006/wordml" xmlns:wps="http://schemas.microsoft.com/office/word/2010/wordprocessingShape" mc:Ignorable="w14 w15 w16se w16cid w16 w16cex wp14">
   <w:endnote w:type="separator" w:id="-1">
     <w:p>
       <w:pPr>
@@ -19483,7 +20330,7 @@
 </file>
 
 <file path=word/footer1.xml><?xml version="1.0" encoding="utf-8"?>
-<w:ftr xmlns:wpc="http://schemas.microsoft.com/office/word/2010/wordprocessingCanvas" xmlns:cx="http://schemas.microsoft.com/office/drawing/2014/chartex" xmlns:cx1="http://schemas.microsoft.com/office/drawing/2015/9/8/chartex" xmlns:cx2="http://schemas.microsoft.com/office/drawing/2015/10/21/chartex" xmlns:cx3="http://schemas.microsoft.com/office/drawing/2016/5/9/chartex" xmlns:cx4="http://schemas.microsoft.com/office/drawing/2016/5/10/chartex" xmlns:cx5="http://schemas.microsoft.com/office/drawing/2016/5/11/chartex" xmlns:cx6="http://schemas.microsoft.com/office/drawing/2016/5/12/chartex" xmlns:cx7="http://schemas.microsoft.com/office/drawing/2016/5/13/chartex" xmlns:cx8="http://schemas.microsoft.com/office/drawing/2016/5/14/chartex" xmlns:mc="http://schemas.openxmlformats.org/markup-compatibility/2006" xmlns:aink="http://schemas.microsoft.com/office/drawing/2016/ink" xmlns:am3d="http://schemas.microsoft.com/office/drawing/2017/model3d" xmlns:o="urn:schemas-microsoft-com:office:office" xmlns:r="http://schemas.openxmlformats.org/officeDocument/2006/relationships" xmlns:m="http://schemas.openxmlformats.org/officeDocument/2006/math" xmlns:v="urn:schemas-microsoft-com:vml" xmlns:wp14="http://schemas.microsoft.com/office/word/2010/wordprocessingDrawing" xmlns:wp="http://schemas.openxmlformats.org/drawingml/2006/wordprocessingDrawing" xmlns:w10="urn:schemas-microsoft-com:office:word" xmlns:w="http://schemas.openxmlformats.org/wordprocessingml/2006/main" xmlns:w14="http://schemas.microsoft.com/office/word/2010/wordml" xmlns:w15="http://schemas.microsoft.com/office/word/2012/wordml" xmlns:w16cid="http://schemas.microsoft.com/office/word/2016/wordml/cid" xmlns:w16se="http://schemas.microsoft.com/office/word/2015/wordml/symex" xmlns:wpg="http://schemas.microsoft.com/office/word/2010/wordprocessingGroup" xmlns:wpi="http://schemas.microsoft.com/office/word/2010/wordprocessingInk" xmlns:wne="http://schemas.microsoft.com/office/word/2006/wordml" xmlns:wps="http://schemas.microsoft.com/office/word/2010/wordprocessingShape" mc:Ignorable="w14 w15 w16se w16cid wp14">
+<w:ftr xmlns:wpc="http://schemas.microsoft.com/office/word/2010/wordprocessingCanvas" xmlns:cx="http://schemas.microsoft.com/office/drawing/2014/chartex" xmlns:cx1="http://schemas.microsoft.com/office/drawing/2015/9/8/chartex" xmlns:cx2="http://schemas.microsoft.com/office/drawing/2015/10/21/chartex" xmlns:cx3="http://schemas.microsoft.com/office/drawing/2016/5/9/chartex" xmlns:cx4="http://schemas.microsoft.com/office/drawing/2016/5/10/chartex" xmlns:cx5="http://schemas.microsoft.com/office/drawing/2016/5/11/chartex" xmlns:cx6="http://schemas.microsoft.com/office/drawing/2016/5/12/chartex" xmlns:cx7="http://schemas.microsoft.com/office/drawing/2016/5/13/chartex" xmlns:cx8="http://schemas.microsoft.com/office/drawing/2016/5/14/chartex" xmlns:mc="http://schemas.openxmlformats.org/markup-compatibility/2006" xmlns:aink="http://schemas.microsoft.com/office/drawing/2016/ink" xmlns:am3d="http://schemas.microsoft.com/office/drawing/2017/model3d" xmlns:o="urn:schemas-microsoft-com:office:office" xmlns:r="http://schemas.openxmlformats.org/officeDocument/2006/relationships" xmlns:m="http://schemas.openxmlformats.org/officeDocument/2006/math" xmlns:v="urn:schemas-microsoft-com:vml" xmlns:wp14="http://schemas.microsoft.com/office/word/2010/wordprocessingDrawing" xmlns:wp="http://schemas.openxmlformats.org/drawingml/2006/wordprocessingDrawing" xmlns:w10="urn:schemas-microsoft-com:office:word" xmlns:w="http://schemas.openxmlformats.org/wordprocessingml/2006/main" xmlns:w14="http://schemas.microsoft.com/office/word/2010/wordml" xmlns:w15="http://schemas.microsoft.com/office/word/2012/wordml" xmlns:w16cex="http://schemas.microsoft.com/office/word/2018/wordml/cex" xmlns:w16cid="http://schemas.microsoft.com/office/word/2016/wordml/cid" xmlns:w16="http://schemas.microsoft.com/office/word/2018/wordml" xmlns:w16se="http://schemas.microsoft.com/office/word/2015/wordml/symex" xmlns:wpg="http://schemas.microsoft.com/office/word/2010/wordprocessingGroup" xmlns:wpi="http://schemas.microsoft.com/office/word/2010/wordprocessingInk" xmlns:wne="http://schemas.microsoft.com/office/word/2006/wordml" xmlns:wps="http://schemas.microsoft.com/office/word/2010/wordprocessingShape" mc:Ignorable="w14 w15 w16se w16cid w16 w16cex wp14">
   <w:p>
     <w:pPr>
       <w:pStyle w:val="Footer"/>
@@ -19494,7 +20341,7 @@
 </file>
 
 <file path=word/footnotes.xml><?xml version="1.0" encoding="utf-8"?>
-<w:footnotes xmlns:wpc="http://schemas.microsoft.com/office/word/2010/wordprocessingCanvas" xmlns:cx="http://schemas.microsoft.com/office/drawing/2014/chartex" xmlns:cx1="http://schemas.microsoft.com/office/drawing/2015/9/8/chartex" xmlns:cx2="http://schemas.microsoft.com/office/drawing/2015/10/21/chartex" xmlns:cx3="http://schemas.microsoft.com/office/drawing/2016/5/9/chartex" xmlns:cx4="http://schemas.microsoft.com/office/drawing/2016/5/10/chartex" xmlns:cx5="http://schemas.microsoft.com/office/drawing/2016/5/11/chartex" xmlns:cx6="http://schemas.microsoft.com/office/drawing/2016/5/12/chartex" xmlns:cx7="http://schemas.microsoft.com/office/drawing/2016/5/13/chartex" xmlns:cx8="http://schemas.microsoft.com/office/drawing/2016/5/14/chartex" xmlns:mc="http://schemas.openxmlformats.org/markup-compatibility/2006" xmlns:aink="http://schemas.microsoft.com/office/drawing/2016/ink" xmlns:am3d="http://schemas.microsoft.com/office/drawing/2017/model3d" xmlns:o="urn:schemas-microsoft-com:office:office" xmlns:r="http://schemas.openxmlformats.org/officeDocument/2006/relationships" xmlns:m="http://schemas.openxmlformats.org/officeDocument/2006/math" xmlns:v="urn:schemas-microsoft-com:vml" xmlns:wp14="http://schemas.microsoft.com/office/word/2010/wordprocessingDrawing" xmlns:wp="http://schemas.openxmlformats.org/drawingml/2006/wordprocessingDrawing" xmlns:w10="urn:schemas-microsoft-com:office:word" xmlns:w="http://schemas.openxmlformats.org/wordprocessingml/2006/main" xmlns:w14="http://schemas.microsoft.com/office/word/2010/wordml" xmlns:w15="http://schemas.microsoft.com/office/word/2012/wordml" xmlns:w16cid="http://schemas.microsoft.com/office/word/2016/wordml/cid" xmlns:w16se="http://schemas.microsoft.com/office/word/2015/wordml/symex" xmlns:wpg="http://schemas.microsoft.com/office/word/2010/wordprocessingGroup" xmlns:wpi="http://schemas.microsoft.com/office/word/2010/wordprocessingInk" xmlns:wne="http://schemas.microsoft.com/office/word/2006/wordml" xmlns:wps="http://schemas.microsoft.com/office/word/2010/wordprocessingShape" mc:Ignorable="w14 w15 w16se w16cid wp14">
+<w:footnotes xmlns:wpc="http://schemas.microsoft.com/office/word/2010/wordprocessingCanvas" xmlns:cx="http://schemas.microsoft.com/office/drawing/2014/chartex" xmlns:cx1="http://schemas.microsoft.com/office/drawing/2015/9/8/chartex" xmlns:cx2="http://schemas.microsoft.com/office/drawing/2015/10/21/chartex" xmlns:cx3="http://schemas.microsoft.com/office/drawing/2016/5/9/chartex" xmlns:cx4="http://schemas.microsoft.com/office/drawing/2016/5/10/chartex" xmlns:cx5="http://schemas.microsoft.com/office/drawing/2016/5/11/chartex" xmlns:cx6="http://schemas.microsoft.com/office/drawing/2016/5/12/chartex" xmlns:cx7="http://schemas.microsoft.com/office/drawing/2016/5/13/chartex" xmlns:cx8="http://schemas.microsoft.com/office/drawing/2016/5/14/chartex" xmlns:mc="http://schemas.openxmlformats.org/markup-compatibility/2006" xmlns:aink="http://schemas.microsoft.com/office/drawing/2016/ink" xmlns:am3d="http://schemas.microsoft.com/office/drawing/2017/model3d" xmlns:o="urn:schemas-microsoft-com:office:office" xmlns:r="http://schemas.openxmlformats.org/officeDocument/2006/relationships" xmlns:m="http://schemas.openxmlformats.org/officeDocument/2006/math" xmlns:v="urn:schemas-microsoft-com:vml" xmlns:wp14="http://schemas.microsoft.com/office/word/2010/wordprocessingDrawing" xmlns:wp="http://schemas.openxmlformats.org/drawingml/2006/wordprocessingDrawing" xmlns:w10="urn:schemas-microsoft-com:office:word" xmlns:w="http://schemas.openxmlformats.org/wordprocessingml/2006/main" xmlns:w14="http://schemas.microsoft.com/office/word/2010/wordml" xmlns:w15="http://schemas.microsoft.com/office/word/2012/wordml" xmlns:w16cex="http://schemas.microsoft.com/office/word/2018/wordml/cex" xmlns:w16cid="http://schemas.microsoft.com/office/word/2016/wordml/cid" xmlns:w16="http://schemas.microsoft.com/office/word/2018/wordml" xmlns:w16se="http://schemas.microsoft.com/office/word/2015/wordml/symex" xmlns:wpg="http://schemas.microsoft.com/office/word/2010/wordprocessingGroup" xmlns:wpi="http://schemas.microsoft.com/office/word/2010/wordprocessingInk" xmlns:wne="http://schemas.microsoft.com/office/word/2006/wordml" xmlns:wps="http://schemas.microsoft.com/office/word/2010/wordprocessingShape" mc:Ignorable="w14 w15 w16se w16cid w16 w16cex wp14">
   <w:footnote w:type="separator" w:id="-1">
     <w:p>
       <w:pPr>
@@ -19519,7 +20366,7 @@
 </file>
 
 <file path=word/header1.xml><?xml version="1.0" encoding="utf-8"?>
-<w:hdr xmlns:wpc="http://schemas.microsoft.com/office/word/2010/wordprocessingCanvas" xmlns:cx="http://schemas.microsoft.com/office/drawing/2014/chartex" xmlns:cx1="http://schemas.microsoft.com/office/drawing/2015/9/8/chartex" xmlns:cx2="http://schemas.microsoft.com/office/drawing/2015/10/21/chartex" xmlns:cx3="http://schemas.microsoft.com/office/drawing/2016/5/9/chartex" xmlns:cx4="http://schemas.microsoft.com/office/drawing/2016/5/10/chartex" xmlns:cx5="http://schemas.microsoft.com/office/drawing/2016/5/11/chartex" xmlns:cx6="http://schemas.microsoft.com/office/drawing/2016/5/12/chartex" xmlns:cx7="http://schemas.microsoft.com/office/drawing/2016/5/13/chartex" xmlns:cx8="http://schemas.microsoft.com/office/drawing/2016/5/14/chartex" xmlns:mc="http://schemas.openxmlformats.org/markup-compatibility/2006" xmlns:aink="http://schemas.microsoft.com/office/drawing/2016/ink" xmlns:am3d="http://schemas.microsoft.com/office/drawing/2017/model3d" xmlns:o="urn:schemas-microsoft-com:office:office" xmlns:r="http://schemas.openxmlformats.org/officeDocument/2006/relationships" xmlns:m="http://schemas.openxmlformats.org/officeDocument/2006/math" xmlns:v="urn:schemas-microsoft-com:vml" xmlns:wp14="http://schemas.microsoft.com/office/word/2010/wordprocessingDrawing" xmlns:wp="http://schemas.openxmlformats.org/drawingml/2006/wordprocessingDrawing" xmlns:w10="urn:schemas-microsoft-com:office:word" xmlns:w="http://schemas.openxmlformats.org/wordprocessingml/2006/main" xmlns:w14="http://schemas.microsoft.com/office/word/2010/wordml" xmlns:w15="http://schemas.microsoft.com/office/word/2012/wordml" xmlns:w16cid="http://schemas.microsoft.com/office/word/2016/wordml/cid" xmlns:w16se="http://schemas.microsoft.com/office/word/2015/wordml/symex" xmlns:wpg="http://schemas.microsoft.com/office/word/2010/wordprocessingGroup" xmlns:wpi="http://schemas.microsoft.com/office/word/2010/wordprocessingInk" xmlns:wne="http://schemas.microsoft.com/office/word/2006/wordml" xmlns:wps="http://schemas.microsoft.com/office/word/2010/wordprocessingShape" mc:Ignorable="w14 w15 w16se w16cid wp14">
+<w:hdr xmlns:wpc="http://schemas.microsoft.com/office/word/2010/wordprocessingCanvas" xmlns:cx="http://schemas.microsoft.com/office/drawing/2014/chartex" xmlns:cx1="http://schemas.microsoft.com/office/drawing/2015/9/8/chartex" xmlns:cx2="http://schemas.microsoft.com/office/drawing/2015/10/21/chartex" xmlns:cx3="http://schemas.microsoft.com/office/drawing/2016/5/9/chartex" xmlns:cx4="http://schemas.microsoft.com/office/drawing/2016/5/10/chartex" xmlns:cx5="http://schemas.microsoft.com/office/drawing/2016/5/11/chartex" xmlns:cx6="http://schemas.microsoft.com/office/drawing/2016/5/12/chartex" xmlns:cx7="http://schemas.microsoft.com/office/drawing/2016/5/13/chartex" xmlns:cx8="http://schemas.microsoft.com/office/drawing/2016/5/14/chartex" xmlns:mc="http://schemas.openxmlformats.org/markup-compatibility/2006" xmlns:aink="http://schemas.microsoft.com/office/drawing/2016/ink" xmlns:am3d="http://schemas.microsoft.com/office/drawing/2017/model3d" xmlns:o="urn:schemas-microsoft-com:office:office" xmlns:r="http://schemas.openxmlformats.org/officeDocument/2006/relationships" xmlns:m="http://schemas.openxmlformats.org/officeDocument/2006/math" xmlns:v="urn:schemas-microsoft-com:vml" xmlns:wp14="http://schemas.microsoft.com/office/word/2010/wordprocessingDrawing" xmlns:wp="http://schemas.openxmlformats.org/drawingml/2006/wordprocessingDrawing" xmlns:w10="urn:schemas-microsoft-com:office:word" xmlns:w="http://schemas.openxmlformats.org/wordprocessingml/2006/main" xmlns:w14="http://schemas.microsoft.com/office/word/2010/wordml" xmlns:w15="http://schemas.microsoft.com/office/word/2012/wordml" xmlns:w16cex="http://schemas.microsoft.com/office/word/2018/wordml/cex" xmlns:w16cid="http://schemas.microsoft.com/office/word/2016/wordml/cid" xmlns:w16="http://schemas.microsoft.com/office/word/2018/wordml" xmlns:w16se="http://schemas.microsoft.com/office/word/2015/wordml/symex" xmlns:wpg="http://schemas.microsoft.com/office/word/2010/wordprocessingGroup" xmlns:wpi="http://schemas.microsoft.com/office/word/2010/wordprocessingInk" xmlns:wne="http://schemas.microsoft.com/office/word/2006/wordml" xmlns:wps="http://schemas.microsoft.com/office/word/2010/wordprocessingShape" mc:Ignorable="w14 w15 w16se w16cid w16 w16cex wp14">
   <w:p>
     <w:pPr>
       <w:pStyle w:val="Header"/>
@@ -19530,7 +20377,7 @@
 </file>
 
 <file path=word/numbering.xml><?xml version="1.0" encoding="utf-8"?>
-<w:numbering xmlns:wpc="http://schemas.microsoft.com/office/word/2010/wordprocessingCanvas" xmlns:cx="http://schemas.microsoft.com/office/drawing/2014/chartex" xmlns:cx1="http://schemas.microsoft.com/office/drawing/2015/9/8/chartex" xmlns:cx2="http://schemas.microsoft.com/office/drawing/2015/10/21/chartex" xmlns:cx3="http://schemas.microsoft.com/office/drawing/2016/5/9/chartex" xmlns:cx4="http://schemas.microsoft.com/office/drawing/2016/5/10/chartex" xmlns:cx5="http://schemas.microsoft.com/office/drawing/2016/5/11/chartex" xmlns:cx6="http://schemas.microsoft.com/office/drawing/2016/5/12/chartex" xmlns:cx7="http://schemas.microsoft.com/office/drawing/2016/5/13/chartex" xmlns:cx8="http://schemas.microsoft.com/office/drawing/2016/5/14/chartex" xmlns:mc="http://schemas.openxmlformats.org/markup-compatibility/2006" xmlns:aink="http://schemas.microsoft.com/office/drawing/2016/ink" xmlns:am3d="http://schemas.microsoft.com/office/drawing/2017/model3d" xmlns:o="urn:schemas-microsoft-com:office:office" xmlns:r="http://schemas.openxmlformats.org/officeDocument/2006/relationships" xmlns:m="http://schemas.openxmlformats.org/officeDocument/2006/math" xmlns:v="urn:schemas-microsoft-com:vml" xmlns:wp14="http://schemas.microsoft.com/office/word/2010/wordprocessingDrawing" xmlns:wp="http://schemas.openxmlformats.org/drawingml/2006/wordprocessingDrawing" xmlns:w10="urn:schemas-microsoft-com:office:word" xmlns:w="http://schemas.openxmlformats.org/wordprocessingml/2006/main" xmlns:w14="http://schemas.microsoft.com/office/word/2010/wordml" xmlns:w15="http://schemas.microsoft.com/office/word/2012/wordml" xmlns:w16cid="http://schemas.microsoft.com/office/word/2016/wordml/cid" xmlns:w16se="http://schemas.microsoft.com/office/word/2015/wordml/symex" xmlns:wpg="http://schemas.microsoft.com/office/word/2010/wordprocessingGroup" xmlns:wpi="http://schemas.microsoft.com/office/word/2010/wordprocessingInk" xmlns:wne="http://schemas.microsoft.com/office/word/2006/wordml" xmlns:wps="http://schemas.microsoft.com/office/word/2010/wordprocessingShape" mc:Ignorable="w14 w15 w16se w16cid wp14">
+<w:numbering xmlns:wpc="http://schemas.microsoft.com/office/word/2010/wordprocessingCanvas" xmlns:cx="http://schemas.microsoft.com/office/drawing/2014/chartex" xmlns:cx1="http://schemas.microsoft.com/office/drawing/2015/9/8/chartex" xmlns:cx2="http://schemas.microsoft.com/office/drawing/2015/10/21/chartex" xmlns:cx3="http://schemas.microsoft.com/office/drawing/2016/5/9/chartex" xmlns:cx4="http://schemas.microsoft.com/office/drawing/2016/5/10/chartex" xmlns:cx5="http://schemas.microsoft.com/office/drawing/2016/5/11/chartex" xmlns:cx6="http://schemas.microsoft.com/office/drawing/2016/5/12/chartex" xmlns:cx7="http://schemas.microsoft.com/office/drawing/2016/5/13/chartex" xmlns:cx8="http://schemas.microsoft.com/office/drawing/2016/5/14/chartex" xmlns:mc="http://schemas.openxmlformats.org/markup-compatibility/2006" xmlns:aink="http://schemas.microsoft.com/office/drawing/2016/ink" xmlns:am3d="http://schemas.microsoft.com/office/drawing/2017/model3d" xmlns:o="urn:schemas-microsoft-com:office:office" xmlns:r="http://schemas.openxmlformats.org/officeDocument/2006/relationships" xmlns:m="http://schemas.openxmlformats.org/officeDocument/2006/math" xmlns:v="urn:schemas-microsoft-com:vml" xmlns:wp14="http://schemas.microsoft.com/office/word/2010/wordprocessingDrawing" xmlns:wp="http://schemas.openxmlformats.org/drawingml/2006/wordprocessingDrawing" xmlns:w10="urn:schemas-microsoft-com:office:word" xmlns:w="http://schemas.openxmlformats.org/wordprocessingml/2006/main" xmlns:w14="http://schemas.microsoft.com/office/word/2010/wordml" xmlns:w15="http://schemas.microsoft.com/office/word/2012/wordml" xmlns:w16cex="http://schemas.microsoft.com/office/word/2018/wordml/cex" xmlns:w16cid="http://schemas.microsoft.com/office/word/2016/wordml/cid" xmlns:w16="http://schemas.microsoft.com/office/word/2018/wordml" xmlns:w16se="http://schemas.microsoft.com/office/word/2015/wordml/symex" xmlns:wpg="http://schemas.microsoft.com/office/word/2010/wordprocessingGroup" xmlns:wpi="http://schemas.microsoft.com/office/word/2010/wordprocessingInk" xmlns:wne="http://schemas.microsoft.com/office/word/2006/wordml" xmlns:wps="http://schemas.microsoft.com/office/word/2010/wordprocessingShape" mc:Ignorable="w14 w15 w16se w16cid w16 w16cex wp14">
   <w:abstractNum w:abstractNumId="0" w15:restartNumberingAfterBreak="0">
     <w:nsid w:val="078F168F"/>
     <w:multiLevelType w:val="hybridMultilevel"/>
@@ -22108,6 +22955,95 @@
     </w:lvl>
   </w:abstractNum>
   <w:abstractNum w:abstractNumId="28" w15:restartNumberingAfterBreak="0">
+    <w:nsid w:val="6215182B"/>
+    <w:multiLevelType w:val="hybridMultilevel"/>
+    <w:tmpl w:val="C12C6EA0"/>
+    <w:lvl w:ilvl="0" w:tplc="AC70AF1E">
+      <w:start w:val="3"/>
+      <w:numFmt w:val="lowerRoman"/>
+      <w:lvlText w:val="(%1)"/>
+      <w:lvlJc w:val="left"/>
+      <w:pPr>
+        <w:ind w:left="720" w:hanging="720"/>
+      </w:pPr>
+      <w:rPr>
+        <w:rFonts w:hint="default"/>
+      </w:rPr>
+    </w:lvl>
+    <w:lvl w:ilvl="1" w:tplc="20000019" w:tentative="1">
+      <w:start w:val="1"/>
+      <w:numFmt w:val="lowerLetter"/>
+      <w:lvlText w:val="%2."/>
+      <w:lvlJc w:val="left"/>
+      <w:pPr>
+        <w:ind w:left="1440" w:hanging="360"/>
+      </w:pPr>
+    </w:lvl>
+    <w:lvl w:ilvl="2" w:tplc="2000001B" w:tentative="1">
+      <w:start w:val="1"/>
+      <w:numFmt w:val="lowerRoman"/>
+      <w:lvlText w:val="%3."/>
+      <w:lvlJc w:val="right"/>
+      <w:pPr>
+        <w:ind w:left="2160" w:hanging="180"/>
+      </w:pPr>
+    </w:lvl>
+    <w:lvl w:ilvl="3" w:tplc="2000000F" w:tentative="1">
+      <w:start w:val="1"/>
+      <w:numFmt w:val="decimal"/>
+      <w:lvlText w:val="%4."/>
+      <w:lvlJc w:val="left"/>
+      <w:pPr>
+        <w:ind w:left="2880" w:hanging="360"/>
+      </w:pPr>
+    </w:lvl>
+    <w:lvl w:ilvl="4" w:tplc="20000019" w:tentative="1">
+      <w:start w:val="1"/>
+      <w:numFmt w:val="lowerLetter"/>
+      <w:lvlText w:val="%5."/>
+      <w:lvlJc w:val="left"/>
+      <w:pPr>
+        <w:ind w:left="3600" w:hanging="360"/>
+      </w:pPr>
+    </w:lvl>
+    <w:lvl w:ilvl="5" w:tplc="2000001B" w:tentative="1">
+      <w:start w:val="1"/>
+      <w:numFmt w:val="lowerRoman"/>
+      <w:lvlText w:val="%6."/>
+      <w:lvlJc w:val="right"/>
+      <w:pPr>
+        <w:ind w:left="4320" w:hanging="180"/>
+      </w:pPr>
+    </w:lvl>
+    <w:lvl w:ilvl="6" w:tplc="2000000F" w:tentative="1">
+      <w:start w:val="1"/>
+      <w:numFmt w:val="decimal"/>
+      <w:lvlText w:val="%7."/>
+      <w:lvlJc w:val="left"/>
+      <w:pPr>
+        <w:ind w:left="5040" w:hanging="360"/>
+      </w:pPr>
+    </w:lvl>
+    <w:lvl w:ilvl="7" w:tplc="20000019" w:tentative="1">
+      <w:start w:val="1"/>
+      <w:numFmt w:val="lowerLetter"/>
+      <w:lvlText w:val="%8."/>
+      <w:lvlJc w:val="left"/>
+      <w:pPr>
+        <w:ind w:left="5760" w:hanging="360"/>
+      </w:pPr>
+    </w:lvl>
+    <w:lvl w:ilvl="8" w:tplc="2000001B" w:tentative="1">
+      <w:start w:val="1"/>
+      <w:numFmt w:val="lowerRoman"/>
+      <w:lvlText w:val="%9."/>
+      <w:lvlJc w:val="right"/>
+      <w:pPr>
+        <w:ind w:left="6480" w:hanging="180"/>
+      </w:pPr>
+    </w:lvl>
+  </w:abstractNum>
+  <w:abstractNum w:abstractNumId="29" w15:restartNumberingAfterBreak="0">
     <w:nsid w:val="62743B88"/>
     <w:multiLevelType w:val="hybridMultilevel"/>
     <w:tmpl w:val="09B8343C"/>
@@ -22196,7 +23132,7 @@
       </w:pPr>
     </w:lvl>
   </w:abstractNum>
-  <w:abstractNum w:abstractNumId="29" w15:restartNumberingAfterBreak="0">
+  <w:abstractNum w:abstractNumId="30" w15:restartNumberingAfterBreak="0">
     <w:nsid w:val="6F804258"/>
     <w:multiLevelType w:val="hybridMultilevel"/>
     <w:tmpl w:val="BFB047D0"/>
@@ -22285,7 +23221,7 @@
       </w:pPr>
     </w:lvl>
   </w:abstractNum>
-  <w:abstractNum w:abstractNumId="30" w15:restartNumberingAfterBreak="0">
+  <w:abstractNum w:abstractNumId="31" w15:restartNumberingAfterBreak="0">
     <w:nsid w:val="6FB36304"/>
     <w:multiLevelType w:val="hybridMultilevel"/>
     <w:tmpl w:val="CFBA954C"/>
@@ -22375,7 +23311,7 @@
       </w:pPr>
     </w:lvl>
   </w:abstractNum>
-  <w:abstractNum w:abstractNumId="31" w15:restartNumberingAfterBreak="0">
+  <w:abstractNum w:abstractNumId="32" w15:restartNumberingAfterBreak="0">
     <w:nsid w:val="70386053"/>
     <w:multiLevelType w:val="hybridMultilevel"/>
     <w:tmpl w:val="CFBA954C"/>
@@ -22465,7 +23401,7 @@
       </w:pPr>
     </w:lvl>
   </w:abstractNum>
-  <w:abstractNum w:abstractNumId="32" w15:restartNumberingAfterBreak="0">
+  <w:abstractNum w:abstractNumId="33" w15:restartNumberingAfterBreak="0">
     <w:nsid w:val="73E02937"/>
     <w:multiLevelType w:val="hybridMultilevel"/>
     <w:tmpl w:val="AC1AF4FA"/>
@@ -22558,7 +23494,7 @@
       </w:pPr>
     </w:lvl>
   </w:abstractNum>
-  <w:abstractNum w:abstractNumId="33" w15:restartNumberingAfterBreak="0">
+  <w:abstractNum w:abstractNumId="34" w15:restartNumberingAfterBreak="0">
     <w:nsid w:val="74F41547"/>
     <w:multiLevelType w:val="hybridMultilevel"/>
     <w:tmpl w:val="43A22334"/>
@@ -22647,7 +23583,7 @@
       </w:pPr>
     </w:lvl>
   </w:abstractNum>
-  <w:abstractNum w:abstractNumId="34" w15:restartNumberingAfterBreak="0">
+  <w:abstractNum w:abstractNumId="35" w15:restartNumberingAfterBreak="0">
     <w:nsid w:val="7C825119"/>
     <w:multiLevelType w:val="hybridMultilevel"/>
     <w:tmpl w:val="ED90350E"/>
@@ -22737,7 +23673,7 @@
       </w:pPr>
     </w:lvl>
   </w:abstractNum>
-  <w:abstractNum w:abstractNumId="35" w15:restartNumberingAfterBreak="0">
+  <w:abstractNum w:abstractNumId="36" w15:restartNumberingAfterBreak="0">
     <w:nsid w:val="7C947E92"/>
     <w:multiLevelType w:val="hybridMultilevel"/>
     <w:tmpl w:val="13449518"/>
@@ -22826,7 +23762,7 @@
       </w:pPr>
     </w:lvl>
   </w:abstractNum>
-  <w:abstractNum w:abstractNumId="36" w15:restartNumberingAfterBreak="0">
+  <w:abstractNum w:abstractNumId="37" w15:restartNumberingAfterBreak="0">
     <w:nsid w:val="7E414611"/>
     <w:multiLevelType w:val="hybridMultilevel"/>
     <w:tmpl w:val="A0240FA4"/>
@@ -22916,7 +23852,7 @@
       </w:pPr>
     </w:lvl>
   </w:abstractNum>
-  <w:abstractNum w:abstractNumId="37" w15:restartNumberingAfterBreak="0">
+  <w:abstractNum w:abstractNumId="38" w15:restartNumberingAfterBreak="0">
     <w:nsid w:val="7F965EDB"/>
     <w:multiLevelType w:val="hybridMultilevel"/>
     <w:tmpl w:val="A6B4FB2A"/>
@@ -23016,7 +23952,7 @@
     <w:abstractNumId w:val="9"/>
   </w:num>
   <w:num w:numId="4">
-    <w:abstractNumId w:val="32"/>
+    <w:abstractNumId w:val="33"/>
   </w:num>
   <w:num w:numId="5">
     <w:abstractNumId w:val="0"/>
@@ -23034,10 +23970,10 @@
     <w:abstractNumId w:val="11"/>
   </w:num>
   <w:num w:numId="10">
-    <w:abstractNumId w:val="30"/>
+    <w:abstractNumId w:val="31"/>
   </w:num>
   <w:num w:numId="11">
-    <w:abstractNumId w:val="31"/>
+    <w:abstractNumId w:val="32"/>
   </w:num>
   <w:num w:numId="12">
     <w:abstractNumId w:val="5"/>
@@ -23052,10 +23988,10 @@
     <w:abstractNumId w:val="13"/>
   </w:num>
   <w:num w:numId="16">
-    <w:abstractNumId w:val="35"/>
+    <w:abstractNumId w:val="36"/>
   </w:num>
   <w:num w:numId="17">
-    <w:abstractNumId w:val="29"/>
+    <w:abstractNumId w:val="30"/>
   </w:num>
   <w:num w:numId="18">
     <w:abstractNumId w:val="22"/>
@@ -23064,13 +24000,13 @@
     <w:abstractNumId w:val="1"/>
   </w:num>
   <w:num w:numId="20">
-    <w:abstractNumId w:val="28"/>
+    <w:abstractNumId w:val="29"/>
   </w:num>
   <w:num w:numId="21">
     <w:abstractNumId w:val="27"/>
   </w:num>
   <w:num w:numId="22">
-    <w:abstractNumId w:val="33"/>
+    <w:abstractNumId w:val="34"/>
   </w:num>
   <w:num w:numId="23">
     <w:abstractNumId w:val="21"/>
@@ -23082,13 +24018,13 @@
     <w:abstractNumId w:val="20"/>
   </w:num>
   <w:num w:numId="26">
-    <w:abstractNumId w:val="36"/>
+    <w:abstractNumId w:val="37"/>
   </w:num>
   <w:num w:numId="27">
     <w:abstractNumId w:val="15"/>
   </w:num>
   <w:num w:numId="28">
-    <w:abstractNumId w:val="37"/>
+    <w:abstractNumId w:val="38"/>
   </w:num>
   <w:num w:numId="29">
     <w:abstractNumId w:val="10"/>
@@ -23103,7 +24039,7 @@
     <w:abstractNumId w:val="17"/>
   </w:num>
   <w:num w:numId="33">
-    <w:abstractNumId w:val="34"/>
+    <w:abstractNumId w:val="35"/>
   </w:num>
   <w:num w:numId="34">
     <w:abstractNumId w:val="2"/>
@@ -23120,11 +24056,14 @@
   <w:num w:numId="38">
     <w:abstractNumId w:val="18"/>
   </w:num>
+  <w:num w:numId="39">
+    <w:abstractNumId w:val="28"/>
+  </w:num>
 </w:numbering>
 </file>
 
 <file path=word/styles.xml><?xml version="1.0" encoding="utf-8"?>
-<w:styles xmlns:mc="http://schemas.openxmlformats.org/markup-compatibility/2006" xmlns:r="http://schemas.openxmlformats.org/officeDocument/2006/relationships" xmlns:w="http://schemas.openxmlformats.org/wordprocessingml/2006/main" xmlns:w14="http://schemas.microsoft.com/office/word/2010/wordml" xmlns:w15="http://schemas.microsoft.com/office/word/2012/wordml" xmlns:w16cid="http://schemas.microsoft.com/office/word/2016/wordml/cid" xmlns:w16se="http://schemas.microsoft.com/office/word/2015/wordml/symex" mc:Ignorable="w14 w15 w16se w16cid">
+<w:styles xmlns:mc="http://schemas.openxmlformats.org/markup-compatibility/2006" xmlns:r="http://schemas.openxmlformats.org/officeDocument/2006/relationships" xmlns:w="http://schemas.openxmlformats.org/wordprocessingml/2006/main" xmlns:w14="http://schemas.microsoft.com/office/word/2010/wordml" xmlns:w15="http://schemas.microsoft.com/office/word/2012/wordml" xmlns:w16cex="http://schemas.microsoft.com/office/word/2018/wordml/cex" xmlns:w16cid="http://schemas.microsoft.com/office/word/2016/wordml/cid" xmlns:w16="http://schemas.microsoft.com/office/word/2018/wordml" xmlns:w16se="http://schemas.microsoft.com/office/word/2015/wordml/symex" mc:Ignorable="w14 w15 w16se w16cid w16 w16cex">
   <w:docDefaults>
     <w:rPrDefault>
       <w:rPr>
@@ -26603,7 +27542,7 @@
   <dgm:whole/>
   <dgm:extLst>
     <a:ext uri="http://schemas.microsoft.com/office/drawing/2008/diagram">
-      <dsp:dataModelExt xmlns:dsp="http://schemas.microsoft.com/office/drawing/2008/diagram" relId="rId16" minVer="http://schemas.openxmlformats.org/drawingml/2006/diagram"/>
+      <dsp:dataModelExt xmlns:dsp="http://schemas.microsoft.com/office/drawing/2008/diagram" relId="rId20" minVer="http://schemas.openxmlformats.org/drawingml/2006/diagram"/>
     </a:ext>
   </dgm:extLst>
 </dgm:dataModel>
@@ -26826,7 +27765,7 @@
   <dgm:whole/>
   <dgm:extLst>
     <a:ext uri="http://schemas.microsoft.com/office/drawing/2008/diagram">
-      <dsp:dataModelExt xmlns:dsp="http://schemas.microsoft.com/office/drawing/2008/diagram" relId="rId23" minVer="http://schemas.openxmlformats.org/drawingml/2006/diagram"/>
+      <dsp:dataModelExt xmlns:dsp="http://schemas.microsoft.com/office/drawing/2008/diagram" relId="rId27" minVer="http://schemas.openxmlformats.org/drawingml/2006/diagram"/>
     </a:ext>
   </dgm:extLst>
 </dgm:dataModel>
@@ -27049,7 +27988,7 @@
   <dgm:whole/>
   <dgm:extLst>
     <a:ext uri="http://schemas.microsoft.com/office/drawing/2008/diagram">
-      <dsp:dataModelExt xmlns:dsp="http://schemas.microsoft.com/office/drawing/2008/diagram" relId="rId28" minVer="http://schemas.openxmlformats.org/drawingml/2006/diagram"/>
+      <dsp:dataModelExt xmlns:dsp="http://schemas.microsoft.com/office/drawing/2008/diagram" relId="rId32" minVer="http://schemas.openxmlformats.org/drawingml/2006/diagram"/>
     </a:ext>
   </dgm:extLst>
 </dgm:dataModel>

</xml_diff>

<commit_message>
Revert "Theoretical answers update: fixed answer 36, improved answer 29"
This reverts commit 856cfd61
</commit_message>
<xml_diff>
--- a/AI_236501_HW1_W2021.docx
+++ b/AI_236501_HW1_W2021.docx
@@ -1,6 +1,6 @@
 
 <file path=word/document.xml><?xml version="1.0" encoding="utf-8"?>
-<w:document xmlns:wpc="http://schemas.microsoft.com/office/word/2010/wordprocessingCanvas" xmlns:cx="http://schemas.microsoft.com/office/drawing/2014/chartex" xmlns:cx1="http://schemas.microsoft.com/office/drawing/2015/9/8/chartex" xmlns:cx2="http://schemas.microsoft.com/office/drawing/2015/10/21/chartex" xmlns:cx3="http://schemas.microsoft.com/office/drawing/2016/5/9/chartex" xmlns:cx4="http://schemas.microsoft.com/office/drawing/2016/5/10/chartex" xmlns:cx5="http://schemas.microsoft.com/office/drawing/2016/5/11/chartex" xmlns:cx6="http://schemas.microsoft.com/office/drawing/2016/5/12/chartex" xmlns:cx7="http://schemas.microsoft.com/office/drawing/2016/5/13/chartex" xmlns:cx8="http://schemas.microsoft.com/office/drawing/2016/5/14/chartex" xmlns:mc="http://schemas.openxmlformats.org/markup-compatibility/2006" xmlns:aink="http://schemas.microsoft.com/office/drawing/2016/ink" xmlns:am3d="http://schemas.microsoft.com/office/drawing/2017/model3d" xmlns:o="urn:schemas-microsoft-com:office:office" xmlns:r="http://schemas.openxmlformats.org/officeDocument/2006/relationships" xmlns:m="http://schemas.openxmlformats.org/officeDocument/2006/math" xmlns:v="urn:schemas-microsoft-com:vml" xmlns:wp14="http://schemas.microsoft.com/office/word/2010/wordprocessingDrawing" xmlns:wp="http://schemas.openxmlformats.org/drawingml/2006/wordprocessingDrawing" xmlns:w10="urn:schemas-microsoft-com:office:word" xmlns:w="http://schemas.openxmlformats.org/wordprocessingml/2006/main" xmlns:w14="http://schemas.microsoft.com/office/word/2010/wordml" xmlns:w15="http://schemas.microsoft.com/office/word/2012/wordml" xmlns:w16cid="http://schemas.microsoft.com/office/word/2016/wordml/cid" xmlns:w16se="http://schemas.microsoft.com/office/word/2015/wordml/symex" xmlns:wpg="http://schemas.microsoft.com/office/word/2010/wordprocessingGroup" xmlns:wpi="http://schemas.microsoft.com/office/word/2010/wordprocessingInk" xmlns:wne="http://schemas.microsoft.com/office/word/2006/wordml" xmlns:wps="http://schemas.microsoft.com/office/word/2010/wordprocessingShape" mc:Ignorable="w14 w15 w16se w16cid wp14">
+<w:document xmlns:wpc="http://schemas.microsoft.com/office/word/2010/wordprocessingCanvas" xmlns:cx="http://schemas.microsoft.com/office/drawing/2014/chartex" xmlns:cx1="http://schemas.microsoft.com/office/drawing/2015/9/8/chartex" xmlns:cx2="http://schemas.microsoft.com/office/drawing/2015/10/21/chartex" xmlns:cx3="http://schemas.microsoft.com/office/drawing/2016/5/9/chartex" xmlns:cx4="http://schemas.microsoft.com/office/drawing/2016/5/10/chartex" xmlns:cx5="http://schemas.microsoft.com/office/drawing/2016/5/11/chartex" xmlns:cx6="http://schemas.microsoft.com/office/drawing/2016/5/12/chartex" xmlns:cx7="http://schemas.microsoft.com/office/drawing/2016/5/13/chartex" xmlns:cx8="http://schemas.microsoft.com/office/drawing/2016/5/14/chartex" xmlns:mc="http://schemas.openxmlformats.org/markup-compatibility/2006" xmlns:aink="http://schemas.microsoft.com/office/drawing/2016/ink" xmlns:am3d="http://schemas.microsoft.com/office/drawing/2017/model3d" xmlns:o="urn:schemas-microsoft-com:office:office" xmlns:r="http://schemas.openxmlformats.org/officeDocument/2006/relationships" xmlns:m="http://schemas.openxmlformats.org/officeDocument/2006/math" xmlns:v="urn:schemas-microsoft-com:vml" xmlns:wp14="http://schemas.microsoft.com/office/word/2010/wordprocessingDrawing" xmlns:wp="http://schemas.openxmlformats.org/drawingml/2006/wordprocessingDrawing" xmlns:w10="urn:schemas-microsoft-com:office:word" xmlns:w="http://schemas.openxmlformats.org/wordprocessingml/2006/main" xmlns:w14="http://schemas.microsoft.com/office/word/2010/wordml" xmlns:w15="http://schemas.microsoft.com/office/word/2012/wordml" xmlns:w16cex="http://schemas.microsoft.com/office/word/2018/wordml/cex" xmlns:w16cid="http://schemas.microsoft.com/office/word/2016/wordml/cid" xmlns:w16="http://schemas.microsoft.com/office/word/2018/wordml" xmlns:w16se="http://schemas.microsoft.com/office/word/2015/wordml/symex" xmlns:wpg="http://schemas.microsoft.com/office/word/2010/wordprocessingGroup" xmlns:wpi="http://schemas.microsoft.com/office/word/2010/wordprocessingInk" xmlns:wne="http://schemas.microsoft.com/office/word/2006/wordml" xmlns:wps="http://schemas.microsoft.com/office/word/2010/wordprocessingShape" mc:Ignorable="w14 w15 w16se w16cid w16 w16cex wp14">
   <w:body>
     <w:p>
       <w:pPr>
@@ -583,16 +583,7 @@
                     <w:rPr>
                       <w:rFonts w:ascii="Cambria Math" w:eastAsiaTheme="minorEastAsia" w:hAnsi="Cambria Math"/>
                     </w:rPr>
-                    <m:t>r=</m:t>
-                  </m:r>
-                  <m:r>
-                    <m:rPr>
-                      <m:sty m:val="bi"/>
-                    </m:rPr>
-                    <w:rPr>
-                      <w:rFonts w:ascii="Cambria Math" w:eastAsiaTheme="minorEastAsia" w:hAnsi="Cambria Math"/>
-                    </w:rPr>
-                    <m:t>0</m:t>
+                    <m:t>r=0</m:t>
                   </m:r>
                 </m:sub>
                 <m:sup>
@@ -1104,7 +1095,7 @@
     <w:p>
       <w:pPr>
         <w:rPr>
-          <w:rFonts w:eastAsiaTheme="minorEastAsia" w:hint="cs"/>
+          <w:rFonts w:eastAsiaTheme="minorEastAsia"/>
           <w:rtl/>
         </w:rPr>
       </w:pPr>
@@ -1191,8 +1182,6 @@
         </w:rPr>
         <w:t>בעזרת</w:t>
       </w:r>
-      <w:bookmarkStart w:id="0" w:name="_GoBack"/>
-      <w:bookmarkEnd w:id="0"/>
       <w:r>
         <w:rPr>
           <w:rFonts w:eastAsiaTheme="minorEastAsia" w:hint="cs"/>
@@ -6913,7 +6902,6 @@
           <w:b/>
           <w:bCs/>
           <w:u w:val="single"/>
-          <w:rtl/>
         </w:rPr>
       </w:pPr>
       <w:r>
@@ -6925,6 +6913,68 @@
           <w:rtl/>
         </w:rPr>
         <w:t>פתרון:</w:t>
+      </w:r>
+    </w:p>
+    <w:p>
+      <w:pPr>
+        <w:pStyle w:val="ListParagraph"/>
+        <w:ind w:left="0"/>
+        <w:rPr>
+          <w:rFonts w:eastAsiaTheme="minorEastAsia" w:hint="cs"/>
+          <w:rtl/>
+        </w:rPr>
+      </w:pPr>
+      <w:r>
+        <w:rPr>
+          <w:rFonts w:eastAsiaTheme="minorEastAsia" w:hint="cs"/>
+          <w:rtl/>
+        </w:rPr>
+        <w:t xml:space="preserve">החיסרון בגישה זו הוא חוסר יעילות שבמקום להשתמש בפונקציה </w:t>
+      </w:r>
+      <w:r>
+        <w:rPr>
+          <w:rFonts w:eastAsiaTheme="minorEastAsia"/>
+        </w:rPr>
+        <w:t>Cached_map_distance_finder()</w:t>
+      </w:r>
+      <w:r>
+        <w:rPr>
+          <w:rFonts w:eastAsiaTheme="minorEastAsia" w:hint="cs"/>
+          <w:rtl/>
+        </w:rPr>
+        <w:t xml:space="preserve"> שמחזירה לנו את המרחק במפה ב-</w:t>
+      </w:r>
+      <w:r>
+        <w:rPr>
+          <w:rFonts w:eastAsiaTheme="minorEastAsia"/>
+        </w:rPr>
+        <w:t>O(1)</w:t>
+      </w:r>
+      <w:r>
+        <w:rPr>
+          <w:rFonts w:eastAsiaTheme="minorEastAsia" w:hint="cs"/>
+          <w:rtl/>
+        </w:rPr>
+        <w:t xml:space="preserve"> מתוצאות חישוב קודמות שביצעו ושמרנו, כעת אנו נאלצים כל פעם לחשב מחדש מפני שכל פעם אנחנו פותרים בעיה אחרת עם מצבים אחרים ולכן לא ניתן לשמור ב</w:t>
+      </w:r>
+      <w:r>
+        <w:rPr>
+          <w:rFonts w:eastAsiaTheme="minorEastAsia" w:hint="cs"/>
+        </w:rPr>
+        <w:t>C</w:t>
+      </w:r>
+      <w:r>
+        <w:rPr>
+          <w:rFonts w:eastAsiaTheme="minorEastAsia"/>
+        </w:rPr>
+        <w:t>ache</w:t>
+      </w:r>
+      <w:r>
+        <w:rPr>
+          <w:rFonts w:eastAsiaTheme="minorEastAsia" w:hint="cs"/>
+          <w:rtl/>
+        </w:rPr>
+        <w:t xml:space="preserve"> (עלות הזיכרון מאוד גדולה).</w:t>
       </w:r>
     </w:p>
     <w:p>
@@ -7464,23 +7514,14 @@
     <w:p>
       <w:pPr>
         <w:pStyle w:val="ListParagraph"/>
-        <w:numPr>
-          <w:ilvl w:val="0"/>
-          <w:numId w:val="37"/>
-        </w:numPr>
-      </w:pPr>
-      <w:r>
-        <w:rPr>
-          <w:rFonts w:hint="cs"/>
-          <w:rtl/>
-        </w:rPr>
-        <w:t xml:space="preserve">להשלים </w:t>
-      </w:r>
+        <w:rPr>
+          <w:rtl/>
+        </w:rPr>
+      </w:pPr>
     </w:p>
     <w:p>
       <w:pPr>
         <w:pStyle w:val="ListParagraph"/>
-        <w:ind w:left="1080"/>
         <w:rPr>
           <w:rtl/>
         </w:rPr>
@@ -7489,7 +7530,33 @@
     <w:p>
       <w:pPr>
         <w:pStyle w:val="ListParagraph"/>
-        <w:ind w:left="1080"/>
+        <w:rPr>
+          <w:rtl/>
+        </w:rPr>
+      </w:pPr>
+    </w:p>
+    <w:p>
+      <w:pPr>
+        <w:pStyle w:val="ListParagraph"/>
+        <w:rPr>
+          <w:rtl/>
+        </w:rPr>
+      </w:pPr>
+    </w:p>
+    <w:p>
+      <w:pPr>
+        <w:pStyle w:val="ListParagraph"/>
+        <w:rPr>
+          <w:rtl/>
+        </w:rPr>
+      </w:pPr>
+    </w:p>
+    <w:p>
+      <w:pPr>
+        <w:pStyle w:val="ListParagraph"/>
+        <w:rPr>
+          <w:rtl/>
+        </w:rPr>
       </w:pPr>
     </w:p>
     <w:p>
@@ -7505,7 +7572,763 @@
           <w:rFonts w:hint="cs"/>
           <w:rtl/>
         </w:rPr>
-        <w:t>להשלים</w:t>
+        <w:lastRenderedPageBreak/>
+        <w:t xml:space="preserve">אכן בהסתכלות על הפסאודו קוד של אלגוריתם </w:t>
+      </w:r>
+      <w:r>
+        <w:rPr>
+          <w:rFonts w:hint="cs"/>
+        </w:rPr>
+        <w:t>A</w:t>
+      </w:r>
+      <w:r>
+        <w:t>*</w:t>
+      </w:r>
+      <w:r>
+        <w:rPr>
+          <w:rFonts w:hint="cs"/>
+          <w:rtl/>
+        </w:rPr>
+        <w:t xml:space="preserve">,  מההרצאה ניתן לראות שניתן לפגוש מצב בשנית לאחר שפיתחנו אותו </w:t>
+      </w:r>
+      <w:r>
+        <w:rPr>
+          <w:rFonts w:hint="cs"/>
+          <w:rtl/>
+        </w:rPr>
+        <w:t>נצרף צילום מסך שבו השורה הרלוונטית מסומנת:</w:t>
+      </w:r>
+    </w:p>
+    <w:p>
+      <w:pPr>
+        <w:rPr>
+          <w:rtl/>
+        </w:rPr>
+      </w:pPr>
+      <w:r>
+        <w:rPr>
+          <w:noProof/>
+        </w:rPr>
+        <w:drawing>
+          <wp:anchor distT="0" distB="0" distL="114300" distR="114300" simplePos="0" relativeHeight="251665408" behindDoc="0" locked="0" layoutInCell="1" allowOverlap="1" wp14:anchorId="2D3A80B1" wp14:editId="3A9DB1ED">
+            <wp:simplePos x="0" y="0"/>
+            <wp:positionH relativeFrom="column">
+              <wp:posOffset>276482</wp:posOffset>
+            </wp:positionH>
+            <wp:positionV relativeFrom="paragraph">
+              <wp:posOffset>5220</wp:posOffset>
+            </wp:positionV>
+            <wp:extent cx="4336388" cy="2710112"/>
+            <wp:effectExtent l="0" t="0" r="7620" b="0"/>
+            <wp:wrapNone/>
+            <wp:docPr id="9" name="Picture 9"/>
+            <wp:cNvGraphicFramePr>
+              <a:graphicFrameLocks xmlns:a="http://schemas.openxmlformats.org/drawingml/2006/main" noChangeAspect="1"/>
+            </wp:cNvGraphicFramePr>
+            <a:graphic xmlns:a="http://schemas.openxmlformats.org/drawingml/2006/main">
+              <a:graphicData uri="http://schemas.openxmlformats.org/drawingml/2006/picture">
+                <pic:pic xmlns:pic="http://schemas.openxmlformats.org/drawingml/2006/picture">
+                  <pic:nvPicPr>
+                    <pic:cNvPr id="1" name=""/>
+                    <pic:cNvPicPr/>
+                  </pic:nvPicPr>
+                  <pic:blipFill>
+                    <a:blip r:embed="rId12"/>
+                    <a:stretch>
+                      <a:fillRect/>
+                    </a:stretch>
+                  </pic:blipFill>
+                  <pic:spPr>
+                    <a:xfrm>
+                      <a:off x="0" y="0"/>
+                      <a:ext cx="4336388" cy="2710112"/>
+                    </a:xfrm>
+                    <a:prstGeom prst="rect">
+                      <a:avLst/>
+                    </a:prstGeom>
+                  </pic:spPr>
+                </pic:pic>
+              </a:graphicData>
+            </a:graphic>
+            <wp14:sizeRelH relativeFrom="margin">
+              <wp14:pctWidth>0</wp14:pctWidth>
+            </wp14:sizeRelH>
+            <wp14:sizeRelV relativeFrom="margin">
+              <wp14:pctHeight>0</wp14:pctHeight>
+            </wp14:sizeRelV>
+          </wp:anchor>
+        </w:drawing>
+      </w:r>
+    </w:p>
+    <w:p/>
+    <w:p>
+      <w:pPr>
+        <w:pStyle w:val="ListParagraph"/>
+        <w:ind w:left="1080"/>
+        <w:rPr>
+          <w:rtl/>
+        </w:rPr>
+      </w:pPr>
+    </w:p>
+    <w:p>
+      <w:pPr>
+        <w:pStyle w:val="ListParagraph"/>
+        <w:ind w:left="1080"/>
+        <w:rPr>
+          <w:rtl/>
+        </w:rPr>
+      </w:pPr>
+    </w:p>
+    <w:p>
+      <w:pPr>
+        <w:pStyle w:val="ListParagraph"/>
+        <w:ind w:left="1080"/>
+        <w:rPr>
+          <w:rtl/>
+        </w:rPr>
+      </w:pPr>
+    </w:p>
+    <w:p>
+      <w:pPr>
+        <w:pStyle w:val="ListParagraph"/>
+        <w:ind w:left="1080"/>
+        <w:rPr>
+          <w:rtl/>
+        </w:rPr>
+      </w:pPr>
+    </w:p>
+    <w:p>
+      <w:pPr>
+        <w:pStyle w:val="ListParagraph"/>
+        <w:ind w:left="1080"/>
+        <w:rPr>
+          <w:rtl/>
+        </w:rPr>
+      </w:pPr>
+    </w:p>
+    <w:p>
+      <w:pPr>
+        <w:pStyle w:val="ListParagraph"/>
+        <w:ind w:left="1080"/>
+        <w:rPr>
+          <w:rtl/>
+        </w:rPr>
+      </w:pPr>
+    </w:p>
+    <w:p>
+      <w:pPr>
+        <w:pStyle w:val="ListParagraph"/>
+        <w:ind w:left="1080"/>
+        <w:rPr>
+          <w:rtl/>
+        </w:rPr>
+      </w:pPr>
+    </w:p>
+    <w:p>
+      <w:pPr>
+        <w:pStyle w:val="ListParagraph"/>
+        <w:ind w:left="1080"/>
+        <w:rPr>
+          <w:rtl/>
+        </w:rPr>
+      </w:pPr>
+    </w:p>
+    <w:p>
+      <w:pPr>
+        <w:pStyle w:val="ListParagraph"/>
+        <w:ind w:left="1080"/>
+        <w:rPr>
+          <w:rtl/>
+        </w:rPr>
+      </w:pPr>
+    </w:p>
+    <w:p>
+      <w:pPr>
+        <w:pStyle w:val="ListParagraph"/>
+        <w:ind w:left="1080"/>
+        <w:rPr>
+          <w:rtl/>
+        </w:rPr>
+      </w:pPr>
+    </w:p>
+    <w:p>
+      <w:pPr>
+        <w:pStyle w:val="ListParagraph"/>
+        <w:ind w:left="1080"/>
+        <w:rPr>
+          <w:rtl/>
+        </w:rPr>
+      </w:pPr>
+    </w:p>
+    <w:p>
+      <w:pPr>
+        <w:pStyle w:val="ListParagraph"/>
+        <w:ind w:left="1080"/>
+        <w:rPr>
+          <w:rtl/>
+        </w:rPr>
+      </w:pPr>
+    </w:p>
+    <w:p>
+      <w:pPr>
+        <w:pStyle w:val="ListParagraph"/>
+        <w:ind w:left="1080"/>
+        <w:rPr>
+          <w:rtl/>
+        </w:rPr>
+      </w:pPr>
+    </w:p>
+    <w:p>
+      <w:pPr>
+        <w:pStyle w:val="ListParagraph"/>
+        <w:ind w:left="1080"/>
+        <w:rPr>
+          <w:rtl/>
+        </w:rPr>
+      </w:pPr>
+      <w:r>
+        <w:rPr>
+          <w:noProof/>
+        </w:rPr>
+        <w:drawing>
+          <wp:anchor distT="0" distB="0" distL="114300" distR="114300" simplePos="0" relativeHeight="251669504" behindDoc="0" locked="0" layoutInCell="1" allowOverlap="1" wp14:anchorId="0CB0EB3B" wp14:editId="5E42853B">
+            <wp:simplePos x="0" y="0"/>
+            <wp:positionH relativeFrom="margin">
+              <wp:posOffset>265064</wp:posOffset>
+            </wp:positionH>
+            <wp:positionV relativeFrom="paragraph">
+              <wp:posOffset>7223</wp:posOffset>
+            </wp:positionV>
+            <wp:extent cx="4346629" cy="2739015"/>
+            <wp:effectExtent l="0" t="0" r="0" b="4445"/>
+            <wp:wrapNone/>
+            <wp:docPr id="11" name="Picture 11"/>
+            <wp:cNvGraphicFramePr>
+              <a:graphicFrameLocks xmlns:a="http://schemas.openxmlformats.org/drawingml/2006/main" noChangeAspect="1"/>
+            </wp:cNvGraphicFramePr>
+            <a:graphic xmlns:a="http://schemas.openxmlformats.org/drawingml/2006/main">
+              <a:graphicData uri="http://schemas.openxmlformats.org/drawingml/2006/picture">
+                <pic:pic xmlns:pic="http://schemas.openxmlformats.org/drawingml/2006/picture">
+                  <pic:nvPicPr>
+                    <pic:cNvPr id="1" name=""/>
+                    <pic:cNvPicPr/>
+                  </pic:nvPicPr>
+                  <pic:blipFill>
+                    <a:blip r:embed="rId13"/>
+                    <a:stretch>
+                      <a:fillRect/>
+                    </a:stretch>
+                  </pic:blipFill>
+                  <pic:spPr>
+                    <a:xfrm>
+                      <a:off x="0" y="0"/>
+                      <a:ext cx="4359335" cy="2747022"/>
+                    </a:xfrm>
+                    <a:prstGeom prst="rect">
+                      <a:avLst/>
+                    </a:prstGeom>
+                  </pic:spPr>
+                </pic:pic>
+              </a:graphicData>
+            </a:graphic>
+            <wp14:sizeRelH relativeFrom="margin">
+              <wp14:pctWidth>0</wp14:pctWidth>
+            </wp14:sizeRelH>
+            <wp14:sizeRelV relativeFrom="margin">
+              <wp14:pctHeight>0</wp14:pctHeight>
+            </wp14:sizeRelV>
+          </wp:anchor>
+        </w:drawing>
+      </w:r>
+    </w:p>
+    <w:p>
+      <w:pPr>
+        <w:pStyle w:val="ListParagraph"/>
+        <w:ind w:left="1080"/>
+        <w:rPr>
+          <w:rtl/>
+        </w:rPr>
+      </w:pPr>
+    </w:p>
+    <w:p>
+      <w:pPr>
+        <w:pStyle w:val="ListParagraph"/>
+        <w:ind w:left="1080"/>
+        <w:rPr>
+          <w:rtl/>
+        </w:rPr>
+      </w:pPr>
+    </w:p>
+    <w:p>
+      <w:pPr>
+        <w:pStyle w:val="ListParagraph"/>
+        <w:ind w:left="1080"/>
+        <w:rPr>
+          <w:rtl/>
+        </w:rPr>
+      </w:pPr>
+    </w:p>
+    <w:p>
+      <w:pPr>
+        <w:pStyle w:val="ListParagraph"/>
+        <w:ind w:left="1080"/>
+        <w:rPr>
+          <w:rtl/>
+        </w:rPr>
+      </w:pPr>
+    </w:p>
+    <w:p>
+      <w:pPr>
+        <w:pStyle w:val="ListParagraph"/>
+        <w:ind w:left="1080"/>
+        <w:rPr>
+          <w:rtl/>
+        </w:rPr>
+      </w:pPr>
+    </w:p>
+    <w:p>
+      <w:pPr>
+        <w:pStyle w:val="ListParagraph"/>
+        <w:ind w:left="1080"/>
+        <w:rPr>
+          <w:rtl/>
+        </w:rPr>
+      </w:pPr>
+    </w:p>
+    <w:p>
+      <w:pPr>
+        <w:pStyle w:val="ListParagraph"/>
+        <w:ind w:left="1080"/>
+        <w:rPr>
+          <w:rtl/>
+        </w:rPr>
+      </w:pPr>
+    </w:p>
+    <w:p>
+      <w:pPr>
+        <w:pStyle w:val="ListParagraph"/>
+        <w:ind w:left="1080"/>
+        <w:rPr>
+          <w:rtl/>
+        </w:rPr>
+      </w:pPr>
+    </w:p>
+    <w:p>
+      <w:pPr>
+        <w:pStyle w:val="ListParagraph"/>
+        <w:ind w:left="1080"/>
+        <w:rPr>
+          <w:rtl/>
+        </w:rPr>
+      </w:pPr>
+    </w:p>
+    <w:p>
+      <w:pPr>
+        <w:pStyle w:val="ListParagraph"/>
+        <w:ind w:left="1080"/>
+        <w:rPr>
+          <w:rtl/>
+        </w:rPr>
+      </w:pPr>
+    </w:p>
+    <w:p>
+      <w:pPr>
+        <w:pStyle w:val="ListParagraph"/>
+        <w:ind w:left="1080"/>
+        <w:rPr>
+          <w:rtl/>
+        </w:rPr>
+      </w:pPr>
+    </w:p>
+    <w:p>
+      <w:pPr>
+        <w:pStyle w:val="ListParagraph"/>
+        <w:ind w:left="1080"/>
+        <w:rPr>
+          <w:rtl/>
+        </w:rPr>
+      </w:pPr>
+    </w:p>
+    <w:p>
+      <w:pPr>
+        <w:pStyle w:val="ListParagraph"/>
+        <w:ind w:left="1080"/>
+        <w:rPr>
+          <w:rtl/>
+        </w:rPr>
+      </w:pPr>
+    </w:p>
+    <w:p>
+      <w:pPr>
+        <w:pStyle w:val="ListParagraph"/>
+        <w:ind w:left="1080"/>
+        <w:rPr>
+          <w:rtl/>
+        </w:rPr>
+      </w:pPr>
+    </w:p>
+    <w:p>
+      <w:pPr>
+        <w:pStyle w:val="ListParagraph"/>
+        <w:ind w:left="1080"/>
+        <w:rPr>
+          <w:rtl/>
+        </w:rPr>
+      </w:pPr>
+    </w:p>
+    <w:p>
+      <w:pPr>
+        <w:pStyle w:val="ListParagraph"/>
+        <w:ind w:left="1080"/>
+        <w:rPr>
+          <w:rtl/>
+        </w:rPr>
+      </w:pPr>
+    </w:p>
+    <w:p>
+      <w:pPr>
+        <w:pStyle w:val="ListParagraph"/>
+        <w:ind w:left="1080"/>
+        <w:rPr>
+          <w:rtl/>
+        </w:rPr>
+      </w:pPr>
+      <w:r>
+        <w:rPr>
+          <w:rFonts w:hint="cs"/>
+          <w:rtl/>
+        </w:rPr>
+        <w:t xml:space="preserve">ניתן לראות שבשורה המסומנת בעצם אנחנו מחזרים </w:t>
+      </w:r>
+      <w:r>
+        <w:t>Node</w:t>
+      </w:r>
+      <w:r>
+        <w:rPr>
+          <w:rFonts w:hint="cs"/>
+          <w:rtl/>
+        </w:rPr>
+        <w:t xml:space="preserve"> קודם שהיה ב-</w:t>
+      </w:r>
+      <w:r>
+        <w:t>Closed</w:t>
+      </w:r>
+      <w:r>
+        <w:rPr>
+          <w:rFonts w:hint="cs"/>
+          <w:rtl/>
+        </w:rPr>
+        <w:t xml:space="preserve"> ומחזירים אותו ל-</w:t>
+      </w:r>
+      <w:r>
+        <w:t>Open</w:t>
+      </w:r>
+      <w:r>
+        <w:rPr>
+          <w:rFonts w:hint="cs"/>
+          <w:rtl/>
+        </w:rPr>
+        <w:t xml:space="preserve"> ובמקרה זה נפגוש אותו בשנית</w:t>
+      </w:r>
+      <w:r>
+        <w:rPr>
+          <w:rFonts w:hint="cs"/>
+          <w:rtl/>
+        </w:rPr>
+        <w:t>.</w:t>
+      </w:r>
+    </w:p>
+    <w:p>
+      <w:pPr>
+        <w:pStyle w:val="ListParagraph"/>
+        <w:ind w:left="1080"/>
+      </w:pPr>
+    </w:p>
+    <w:p>
+      <w:pPr>
+        <w:pStyle w:val="ListParagraph"/>
+        <w:numPr>
+          <w:ilvl w:val="0"/>
+          <w:numId w:val="37"/>
+        </w:numPr>
+      </w:pPr>
+      <w:r>
+        <w:rPr>
+          <w:noProof/>
+        </w:rPr>
+        <w:drawing>
+          <wp:anchor distT="0" distB="0" distL="114300" distR="114300" simplePos="0" relativeHeight="251671552" behindDoc="0" locked="0" layoutInCell="1" allowOverlap="1" wp14:anchorId="015B2420" wp14:editId="508A1D9D">
+            <wp:simplePos x="0" y="0"/>
+            <wp:positionH relativeFrom="column">
+              <wp:posOffset>-497871</wp:posOffset>
+            </wp:positionH>
+            <wp:positionV relativeFrom="paragraph">
+              <wp:posOffset>232652</wp:posOffset>
+            </wp:positionV>
+            <wp:extent cx="5274310" cy="448785"/>
+            <wp:effectExtent l="0" t="0" r="2540" b="8890"/>
+            <wp:wrapNone/>
+            <wp:docPr id="12" name="Picture 12"/>
+            <wp:cNvGraphicFramePr>
+              <a:graphicFrameLocks xmlns:a="http://schemas.openxmlformats.org/drawingml/2006/main" noChangeAspect="1"/>
+            </wp:cNvGraphicFramePr>
+            <a:graphic xmlns:a="http://schemas.openxmlformats.org/drawingml/2006/main">
+              <a:graphicData uri="http://schemas.openxmlformats.org/drawingml/2006/picture">
+                <pic:pic xmlns:pic="http://schemas.openxmlformats.org/drawingml/2006/picture">
+                  <pic:nvPicPr>
+                    <pic:cNvPr id="1" name=""/>
+                    <pic:cNvPicPr/>
+                  </pic:nvPicPr>
+                  <pic:blipFill rotWithShape="1">
+                    <a:blip r:embed="rId14"/>
+                    <a:srcRect b="38167"/>
+                    <a:stretch/>
+                  </pic:blipFill>
+                  <pic:spPr bwMode="auto">
+                    <a:xfrm>
+                      <a:off x="0" y="0"/>
+                      <a:ext cx="5274310" cy="448785"/>
+                    </a:xfrm>
+                    <a:prstGeom prst="rect">
+                      <a:avLst/>
+                    </a:prstGeom>
+                    <a:ln>
+                      <a:noFill/>
+                    </a:ln>
+                    <a:extLst>
+                      <a:ext uri="{53640926-AAD7-44D8-BBD7-CCE9431645EC}">
+                        <a14:shadowObscured xmlns:a14="http://schemas.microsoft.com/office/drawing/2010/main"/>
+                      </a:ext>
+                    </a:extLst>
+                  </pic:spPr>
+                </pic:pic>
+              </a:graphicData>
+            </a:graphic>
+            <wp14:sizeRelV relativeFrom="margin">
+              <wp14:pctHeight>0</wp14:pctHeight>
+            </wp14:sizeRelV>
+          </wp:anchor>
+        </w:drawing>
+      </w:r>
+      <w:r>
+        <w:rPr>
+          <w:rFonts w:hint="cs"/>
+          <w:rtl/>
+        </w:rPr>
+        <w:t xml:space="preserve">המימוש המקורי </w:t>
+      </w:r>
+      <w:r>
+        <w:rPr>
+          <w:rFonts w:hint="cs"/>
+          <w:rtl/>
+        </w:rPr>
+        <w:t xml:space="preserve">שלנו (שימוש ב- </w:t>
+      </w:r>
+      <w:r>
+        <w:t>Frozenset</w:t>
+      </w:r>
+      <w:r>
+        <w:rPr>
+          <w:rFonts w:hint="cs"/>
+          <w:rtl/>
+        </w:rPr>
+        <w:t xml:space="preserve">) </w:t>
+      </w:r>
+      <w:r>
+        <w:rPr>
+          <w:rFonts w:hint="cs"/>
+          <w:rtl/>
+        </w:rPr>
+        <w:t xml:space="preserve">: </w:t>
+      </w:r>
+    </w:p>
+    <w:p>
+      <w:pPr>
+        <w:rPr>
+          <w:rtl/>
+        </w:rPr>
+      </w:pPr>
+    </w:p>
+    <w:p>
+      <w:pPr>
+        <w:ind w:left="1080"/>
+        <w:rPr>
+          <w:rtl/>
+        </w:rPr>
+      </w:pPr>
+    </w:p>
+    <w:p>
+      <w:pPr>
+        <w:ind w:left="1080"/>
+        <w:rPr>
+          <w:rtl/>
+        </w:rPr>
+      </w:pPr>
+      <w:r>
+        <w:rPr>
+          <w:rFonts w:hint="cs"/>
+          <w:rtl/>
+        </w:rPr>
+        <w:t>מימוש שגוי :</w:t>
+      </w:r>
+    </w:p>
+    <w:p>
+      <w:pPr>
+        <w:ind w:left="1080"/>
+        <w:rPr>
+          <w:rtl/>
+        </w:rPr>
+      </w:pPr>
+      <w:r>
+        <w:rPr>
+          <w:noProof/>
+        </w:rPr>
+        <w:drawing>
+          <wp:anchor distT="0" distB="0" distL="114300" distR="114300" simplePos="0" relativeHeight="251673600" behindDoc="0" locked="0" layoutInCell="1" allowOverlap="1" wp14:anchorId="06E24232" wp14:editId="5B448306">
+            <wp:simplePos x="0" y="0"/>
+            <wp:positionH relativeFrom="column">
+              <wp:posOffset>399828</wp:posOffset>
+            </wp:positionH>
+            <wp:positionV relativeFrom="paragraph">
+              <wp:posOffset>28159</wp:posOffset>
+            </wp:positionV>
+            <wp:extent cx="3786626" cy="480289"/>
+            <wp:effectExtent l="0" t="0" r="4445" b="0"/>
+            <wp:wrapNone/>
+            <wp:docPr id="13" name="Picture 13"/>
+            <wp:cNvGraphicFramePr>
+              <a:graphicFrameLocks xmlns:a="http://schemas.openxmlformats.org/drawingml/2006/main" noChangeAspect="1"/>
+            </wp:cNvGraphicFramePr>
+            <a:graphic xmlns:a="http://schemas.openxmlformats.org/drawingml/2006/main">
+              <a:graphicData uri="http://schemas.openxmlformats.org/drawingml/2006/picture">
+                <pic:pic xmlns:pic="http://schemas.openxmlformats.org/drawingml/2006/picture">
+                  <pic:nvPicPr>
+                    <pic:cNvPr id="1" name=""/>
+                    <pic:cNvPicPr/>
+                  </pic:nvPicPr>
+                  <pic:blipFill>
+                    <a:blip r:embed="rId15"/>
+                    <a:stretch>
+                      <a:fillRect/>
+                    </a:stretch>
+                  </pic:blipFill>
+                  <pic:spPr>
+                    <a:xfrm>
+                      <a:off x="0" y="0"/>
+                      <a:ext cx="3786626" cy="480289"/>
+                    </a:xfrm>
+                    <a:prstGeom prst="rect">
+                      <a:avLst/>
+                    </a:prstGeom>
+                  </pic:spPr>
+                </pic:pic>
+              </a:graphicData>
+            </a:graphic>
+            <wp14:sizeRelH relativeFrom="margin">
+              <wp14:pctWidth>0</wp14:pctWidth>
+            </wp14:sizeRelH>
+            <wp14:sizeRelV relativeFrom="margin">
+              <wp14:pctHeight>0</wp14:pctHeight>
+            </wp14:sizeRelV>
+          </wp:anchor>
+        </w:drawing>
+      </w:r>
+    </w:p>
+    <w:p>
+      <w:pPr>
+        <w:rPr>
+          <w:rtl/>
+        </w:rPr>
+      </w:pPr>
+    </w:p>
+    <w:p>
+      <w:pPr>
+        <w:rPr>
+          <w:rtl/>
+        </w:rPr>
+      </w:pPr>
+    </w:p>
+    <w:p>
+      <w:pPr>
+        <w:ind w:left="720"/>
+        <w:rPr>
+          <w:rtl/>
+        </w:rPr>
+      </w:pPr>
+      <w:r>
+        <w:rPr>
+          <w:rFonts w:hint="cs"/>
+          <w:rtl/>
+        </w:rPr>
+        <w:t>כלומר ניתן לראות שהשינוי הוא לא להשתמש ב-</w:t>
+      </w:r>
+      <w:r>
+        <w:t>Frozenset</w:t>
+      </w:r>
+      <w:r>
+        <w:rPr>
+          <w:rFonts w:hint="cs"/>
+          <w:rtl/>
+        </w:rPr>
+        <w:t xml:space="preserve">, במצב זה בעצם נבצע עדכון של </w:t>
+      </w:r>
+      <w:r>
+        <w:t>MDAState</w:t>
+      </w:r>
+      <w:r>
+        <w:rPr>
+          <w:rFonts w:hint="cs"/>
+          <w:rtl/>
+        </w:rPr>
+        <w:t xml:space="preserve">, ולא יצירה של מצב חדש כי המשתנה ה"חדש" שניצור עדיין יחזיק מצביע לאותו אובייקט שהיה בצומת המקורי, כלומר יצרנו בעצם תרחיש בו הצומת המקורי והצומת העוקב לו </w:t>
+      </w:r>
+      <w:r>
+        <w:rPr>
+          <w:rFonts w:hint="cs"/>
+          <w:rtl/>
+        </w:rPr>
+        <w:lastRenderedPageBreak/>
+        <w:t xml:space="preserve">שניהם מצביעים על אותו </w:t>
+      </w:r>
+      <w:r>
+        <w:t>Visited_Labs</w:t>
+      </w:r>
+      <w:r>
+        <w:rPr>
+          <w:rFonts w:hint="cs"/>
+          <w:rtl/>
+        </w:rPr>
+        <w:t xml:space="preserve"> למרות שלצומת הנוכחית לא היה אמור להתווסף מעבדה נוספת. </w:t>
+      </w:r>
+    </w:p>
+    <w:p>
+      <w:pPr>
+        <w:ind w:left="720"/>
+      </w:pPr>
+      <w:r>
+        <w:rPr>
+          <w:rFonts w:hint="cs"/>
+          <w:rtl/>
+        </w:rPr>
+        <w:t>המצב בעייתי מאחר ויכול להיות תרחיש שנגיע לאותו מצב משני מצבים שונים וכאשר נגיע למצב בפעם השניה הוא יכיל שדות לא רלוונטיים (כי שינינו אותם בפעם הראשונה שהגענו אליו) והמידע בו יהיה שגוי וישפיע על התוצאה.</w:t>
+      </w:r>
+      <w:r>
+        <w:rPr>
+          <w:rtl/>
+        </w:rPr>
+        <w:tab/>
+      </w:r>
+      <w:r>
+        <w:rPr>
+          <w:rtl/>
+        </w:rPr>
+        <w:tab/>
+      </w:r>
+      <w:r>
+        <w:rPr>
+          <w:rtl/>
+        </w:rPr>
+        <w:tab/>
       </w:r>
     </w:p>
     <w:p>
@@ -7695,7 +8518,6 @@
           <w:rFonts w:eastAsiaTheme="minorEastAsia" w:hint="cs"/>
           <w:rtl/>
         </w:rPr>
-        <w:lastRenderedPageBreak/>
         <w:t xml:space="preserve">יהי האמבולנס בצומת שנסמנה </w:t>
       </w:r>
       <w:r>
@@ -8057,7 +8879,7 @@
             <wp:cNvGraphicFramePr/>
             <a:graphic xmlns:a="http://schemas.openxmlformats.org/drawingml/2006/main">
               <a:graphicData uri="http://schemas.openxmlformats.org/drawingml/2006/diagram">
-                <dgm:relIds xmlns:dgm="http://schemas.openxmlformats.org/drawingml/2006/diagram" xmlns:r="http://schemas.openxmlformats.org/officeDocument/2006/relationships" r:dm="rId12" r:lo="rId13" r:qs="rId14" r:cs="rId15"/>
+                <dgm:relIds xmlns:dgm="http://schemas.openxmlformats.org/drawingml/2006/diagram" xmlns:r="http://schemas.openxmlformats.org/officeDocument/2006/relationships" r:dm="rId16" r:lo="rId17" r:qs="rId18" r:cs="rId19"/>
               </a:graphicData>
             </a:graphic>
           </wp:inline>
@@ -8662,6 +9484,7 @@
           <w:rFonts w:hint="cs"/>
           <w:rtl/>
         </w:rPr>
+        <w:lastRenderedPageBreak/>
         <w:t xml:space="preserve">רטוב + יבש (1 נק׳): עתה נריץ את </w:t>
       </w:r>
       <w:r>
@@ -8879,7 +9702,6 @@
           <w:rtl/>
           <w:lang w:val="he-IL"/>
         </w:rPr>
-        <w:lastRenderedPageBreak/>
         <w:drawing>
           <wp:anchor distT="0" distB="0" distL="114300" distR="114300" simplePos="0" relativeHeight="251662336" behindDoc="0" locked="0" layoutInCell="1" allowOverlap="1" wp14:anchorId="380148F4" wp14:editId="4D0C97C0">
             <wp:simplePos x="0" y="0"/>
@@ -8906,7 +9728,7 @@
                     </pic:cNvPicPr>
                   </pic:nvPicPr>
                   <pic:blipFill>
-                    <a:blip r:embed="rId17">
+                    <a:blip r:embed="rId21">
                       <a:extLst>
                         <a:ext uri="{28A0092B-C50C-407E-A947-70E740481C1C}">
                           <a14:useLocalDpi xmlns:a14="http://schemas.microsoft.com/office/drawing/2010/main" val="0"/>
@@ -9036,35 +9858,6 @@
     </w:p>
     <w:p>
       <w:pPr>
-        <w:pStyle w:val="ListParagraph"/>
-        <w:ind w:left="360"/>
-        <w:rPr>
-          <w:rtl/>
-        </w:rPr>
-      </w:pPr>
-    </w:p>
-    <w:p>
-      <w:pPr>
-        <w:pStyle w:val="ListParagraph"/>
-        <w:ind w:left="360"/>
-        <w:rPr>
-          <w:rtl/>
-        </w:rPr>
-      </w:pPr>
-    </w:p>
-    <w:p>
-      <w:pPr>
-        <w:pStyle w:val="ListParagraph"/>
-        <w:ind w:left="360"/>
-        <w:rPr>
-          <w:rtl/>
-        </w:rPr>
-      </w:pPr>
-    </w:p>
-    <w:p>
-      <w:pPr>
-        <w:pStyle w:val="ListParagraph"/>
-        <w:ind w:left="360"/>
         <w:rPr>
           <w:rtl/>
         </w:rPr>
@@ -9137,7 +9930,7 @@
                     </pic:cNvPicPr>
                   </pic:nvPicPr>
                   <pic:blipFill>
-                    <a:blip r:embed="rId18">
+                    <a:blip r:embed="rId22">
                       <a:extLst>
                         <a:ext uri="{28A0092B-C50C-407E-A947-70E740481C1C}">
                           <a14:useLocalDpi xmlns:a14="http://schemas.microsoft.com/office/drawing/2010/main" val="0"/>
@@ -9378,120 +10171,6 @@
     </w:p>
     <w:p>
       <w:pPr>
-        <w:bidi w:val="0"/>
-        <w:spacing w:line="259" w:lineRule="auto"/>
-        <w:jc w:val="right"/>
-        <w:rPr>
-          <w:rtl/>
-        </w:rPr>
-      </w:pPr>
-    </w:p>
-    <w:p>
-      <w:pPr>
-        <w:bidi w:val="0"/>
-        <w:spacing w:line="259" w:lineRule="auto"/>
-        <w:jc w:val="right"/>
-        <w:rPr>
-          <w:rtl/>
-        </w:rPr>
-      </w:pPr>
-    </w:p>
-    <w:p>
-      <w:pPr>
-        <w:bidi w:val="0"/>
-        <w:spacing w:line="259" w:lineRule="auto"/>
-        <w:jc w:val="right"/>
-        <w:rPr>
-          <w:rtl/>
-        </w:rPr>
-      </w:pPr>
-    </w:p>
-    <w:p>
-      <w:pPr>
-        <w:bidi w:val="0"/>
-        <w:spacing w:line="259" w:lineRule="auto"/>
-        <w:jc w:val="right"/>
-        <w:rPr>
-          <w:rtl/>
-        </w:rPr>
-      </w:pPr>
-    </w:p>
-    <w:p>
-      <w:pPr>
-        <w:bidi w:val="0"/>
-        <w:spacing w:line="259" w:lineRule="auto"/>
-        <w:jc w:val="right"/>
-        <w:rPr>
-          <w:rtl/>
-        </w:rPr>
-      </w:pPr>
-    </w:p>
-    <w:p>
-      <w:pPr>
-        <w:bidi w:val="0"/>
-        <w:spacing w:line="259" w:lineRule="auto"/>
-        <w:jc w:val="right"/>
-        <w:rPr>
-          <w:rtl/>
-        </w:rPr>
-      </w:pPr>
-    </w:p>
-    <w:p>
-      <w:pPr>
-        <w:bidi w:val="0"/>
-        <w:spacing w:line="259" w:lineRule="auto"/>
-        <w:jc w:val="right"/>
-        <w:rPr>
-          <w:rtl/>
-        </w:rPr>
-      </w:pPr>
-    </w:p>
-    <w:p>
-      <w:pPr>
-        <w:bidi w:val="0"/>
-        <w:spacing w:line="259" w:lineRule="auto"/>
-        <w:jc w:val="right"/>
-        <w:rPr>
-          <w:rtl/>
-        </w:rPr>
-      </w:pPr>
-    </w:p>
-    <w:p>
-      <w:pPr>
-        <w:bidi w:val="0"/>
-        <w:spacing w:line="259" w:lineRule="auto"/>
-        <w:jc w:val="right"/>
-        <w:rPr>
-          <w:rtl/>
-        </w:rPr>
-      </w:pPr>
-    </w:p>
-    <w:p>
-      <w:pPr>
-        <w:bidi w:val="0"/>
-        <w:spacing w:line="259" w:lineRule="auto"/>
-        <w:jc w:val="right"/>
-        <w:rPr>
-          <w:rtl/>
-        </w:rPr>
-      </w:pPr>
-    </w:p>
-    <w:p>
-      <w:pPr>
-        <w:bidi w:val="0"/>
-        <w:spacing w:line="259" w:lineRule="auto"/>
-        <w:rPr>
-          <w:rFonts w:asciiTheme="majorHAnsi" w:eastAsiaTheme="majorEastAsia" w:hAnsiTheme="majorHAnsi"/>
-          <w:bCs/>
-          <w:color w:val="2F5496" w:themeColor="accent1" w:themeShade="BF"/>
-          <w:sz w:val="26"/>
-          <w:szCs w:val="22"/>
-          <w:rtl/>
-        </w:rPr>
-      </w:pPr>
-    </w:p>
-    <w:p>
-      <w:pPr>
         <w:pStyle w:val="Heading2"/>
         <w:rPr>
           <w:rtl/>
@@ -9501,6 +10180,7 @@
         <w:rPr>
           <w:rtl/>
         </w:rPr>
+        <w:lastRenderedPageBreak/>
         <w:t xml:space="preserve">חלק ז' – </w:t>
       </w:r>
       <w:r>
@@ -10583,6 +11263,7 @@
           <w:rFonts w:hint="cs"/>
           <w:rtl/>
         </w:rPr>
+        <w:lastRenderedPageBreak/>
         <w:t>הוכחה: יהי</w:t>
       </w:r>
       <w:r>
@@ -11777,6 +12458,7 @@
           <w:rFonts w:hint="cs"/>
           <w:rtl/>
         </w:rPr>
+        <w:lastRenderedPageBreak/>
         <w:t xml:space="preserve">שילוב בין </w:t>
       </w:r>
       <w:r>
@@ -12024,7 +12706,7 @@
             <wp:cNvGraphicFramePr/>
             <a:graphic xmlns:a="http://schemas.openxmlformats.org/drawingml/2006/main">
               <a:graphicData uri="http://schemas.openxmlformats.org/drawingml/2006/diagram">
-                <dgm:relIds xmlns:dgm="http://schemas.openxmlformats.org/drawingml/2006/diagram" xmlns:r="http://schemas.openxmlformats.org/officeDocument/2006/relationships" r:dm="rId19" r:lo="rId20" r:qs="rId21" r:cs="rId22"/>
+                <dgm:relIds xmlns:dgm="http://schemas.openxmlformats.org/drawingml/2006/diagram" xmlns:r="http://schemas.openxmlformats.org/officeDocument/2006/relationships" r:dm="rId23" r:lo="rId24" r:qs="rId25" r:cs="rId26"/>
               </a:graphicData>
             </a:graphic>
           </wp:inline>
@@ -12374,7 +13056,7 @@
               <w:spacing w:line="259" w:lineRule="auto"/>
               <w:ind w:left="0"/>
             </w:pPr>
-            <w:bookmarkStart w:id="1" w:name="_Hlk57241641"/>
+            <w:bookmarkStart w:id="0" w:name="_Hlk57241641"/>
             <w:r>
               <w:t>S1</w:t>
             </w:r>
@@ -12440,7 +13122,7 @@
               </w:rPr>
               <w:t>=2)</w:t>
             </w:r>
-            <w:bookmarkEnd w:id="1"/>
+            <w:bookmarkEnd w:id="0"/>
           </w:p>
         </w:tc>
         <w:tc>
@@ -13631,6 +14313,7 @@
           <w:rFonts w:hint="cs"/>
           <w:rtl/>
         </w:rPr>
+        <w:lastRenderedPageBreak/>
         <w:t xml:space="preserve">רטוב + יבש (0.5 נק׳): בשלב זה נממש ונריץ ווריאציה של </w:t>
       </w:r>
       <m:oMath>
@@ -14575,7 +15258,6 @@
           <w:rFonts w:hint="cs"/>
           <w:rtl/>
         </w:rPr>
-        <w:lastRenderedPageBreak/>
         <w:t>יבש (</w:t>
       </w:r>
       <w:r>
@@ -14714,6 +15396,7 @@
           <w:u w:val="single"/>
           <w:rtl/>
         </w:rPr>
+        <w:lastRenderedPageBreak/>
         <w:t>פתרון:</w:t>
       </w:r>
     </w:p>
@@ -14798,7 +15481,7 @@
             <wp:cNvGraphicFramePr/>
             <a:graphic xmlns:a="http://schemas.openxmlformats.org/drawingml/2006/main">
               <a:graphicData uri="http://schemas.openxmlformats.org/drawingml/2006/diagram">
-                <dgm:relIds xmlns:dgm="http://schemas.openxmlformats.org/drawingml/2006/diagram" xmlns:r="http://schemas.openxmlformats.org/officeDocument/2006/relationships" r:dm="rId24" r:lo="rId25" r:qs="rId26" r:cs="rId27"/>
+                <dgm:relIds xmlns:dgm="http://schemas.openxmlformats.org/drawingml/2006/diagram" xmlns:r="http://schemas.openxmlformats.org/officeDocument/2006/relationships" r:dm="rId28" r:lo="rId29" r:qs="rId30" r:cs="rId31"/>
               </a:graphicData>
             </a:graphic>
           </wp:inline>
@@ -16780,7 +17463,6 @@
         <w:rPr>
           <w:rFonts w:eastAsiaTheme="minorEastAsia" w:hint="cs"/>
         </w:rPr>
-        <w:lastRenderedPageBreak/>
         <w:t>A</w:t>
       </w:r>
       <w:r>
@@ -17116,14 +17798,6 @@
     </w:p>
     <w:p>
       <w:pPr>
-        <w:pStyle w:val="Heading2"/>
-        <w:rPr>
-          <w:rtl/>
-        </w:rPr>
-      </w:pPr>
-    </w:p>
-    <w:p>
-      <w:pPr>
         <w:bidi w:val="0"/>
         <w:spacing w:line="259" w:lineRule="auto"/>
         <w:rPr>
@@ -17135,12 +17809,6 @@
           <w:rtl/>
         </w:rPr>
       </w:pPr>
-      <w:r>
-        <w:rPr>
-          <w:rtl/>
-        </w:rPr>
-        <w:br w:type="page"/>
-      </w:r>
     </w:p>
     <w:p>
       <w:pPr>
@@ -17408,6 +18076,7 @@
           <w:b/>
           <w:bCs/>
           <w:u w:val="single"/>
+          <w:rtl/>
         </w:rPr>
       </w:pPr>
       <w:r>
@@ -17423,6 +18092,68 @@
     </w:p>
     <w:p>
       <w:pPr>
+        <w:rPr>
+          <w:rFonts w:eastAsiaTheme="minorEastAsia"/>
+          <w:rtl/>
+        </w:rPr>
+      </w:pPr>
+      <w:r>
+        <w:rPr>
+          <w:rFonts w:eastAsiaTheme="minorEastAsia" w:hint="cs"/>
+          <w:rtl/>
+        </w:rPr>
+        <w:t>התוצאות שקיבלנו הן:</w:t>
+      </w:r>
+    </w:p>
+    <w:p>
+      <w:pPr>
+        <w:jc w:val="right"/>
+        <w:rPr>
+          <w:rFonts w:eastAsiaTheme="minorEastAsia"/>
+          <w:sz w:val="20"/>
+          <w:szCs w:val="20"/>
+          <w:rtl/>
+        </w:rPr>
+      </w:pPr>
+      <w:r>
+        <w:rPr>
+          <w:rFonts w:eastAsiaTheme="minorEastAsia"/>
+          <w:sz w:val="20"/>
+          <w:szCs w:val="20"/>
+        </w:rPr>
+        <w:t xml:space="preserve">MDA(small_MDA(5):Distance)            A* (h=MDA-MST-AirDist, w=0.500)   time:  18.59   #dev: 543     |space|: 877      total_g_cost: 31528.65909   total_cost: MDACost(dist=  31528.659m, money=     49.717NIS, tests-travel=  52112.429m)   |path|: 8     </w:t>
+      </w:r>
+    </w:p>
+    <w:p>
+      <w:pPr>
+        <w:jc w:val="right"/>
+        <w:rPr>
+          <w:rFonts w:eastAsiaTheme="minorEastAsia"/>
+          <w:sz w:val="20"/>
+          <w:szCs w:val="20"/>
+        </w:rPr>
+      </w:pPr>
+    </w:p>
+    <w:p>
+      <w:pPr>
+        <w:jc w:val="right"/>
+        <w:rPr>
+          <w:rFonts w:eastAsiaTheme="minorEastAsia"/>
+          <w:sz w:val="20"/>
+          <w:szCs w:val="20"/>
+        </w:rPr>
+      </w:pPr>
+      <w:r>
+        <w:rPr>
+          <w:rFonts w:eastAsiaTheme="minorEastAsia"/>
+          <w:sz w:val="20"/>
+          <w:szCs w:val="20"/>
+        </w:rPr>
+        <w:t xml:space="preserve">MDA(small_MDA(5):Distance)            A*eps (h=MDA-MST-AirDist, w=0.500)   time:   6.17   #dev: 491     |space|: 821      total_g_cost: 31528.65909   total_cost: MDACost(dist=  31528.659m, money=     49.717NIS, tests-travel=  52112.429m)   |path|: 8     </w:t>
+      </w:r>
+    </w:p>
+    <w:p>
+      <w:pPr>
         <w:pStyle w:val="ListParagraph"/>
         <w:spacing w:line="259" w:lineRule="auto"/>
         <w:ind w:left="0"/>
@@ -17442,7 +18173,21 @@
           <w:rFonts w:hint="cs"/>
           <w:rtl/>
         </w:rPr>
-        <w:t>לפי התוצאות המצורפות ניתן לראות שהצלחנו לחסוך בפיתוח של ___ מצבים.</w:t>
+        <w:t xml:space="preserve">לפי התוצאות המצורפות ניתן לראות שהצלחנו לחסוך בפיתוח של </w:t>
+      </w:r>
+      <w:r>
+        <w:rPr>
+          <w:rFonts w:hint="cs"/>
+          <w:rtl/>
+        </w:rPr>
+        <w:t>52</w:t>
+      </w:r>
+      <w:r>
+        <w:rPr>
+          <w:rFonts w:hint="cs"/>
+          <w:rtl/>
+        </w:rPr>
+        <w:t xml:space="preserve"> מצבים.</w:t>
       </w:r>
     </w:p>
     <w:p>
@@ -18368,6 +19113,108 @@
         </w:rPr>
         <w:t xml:space="preserve"> אנחנו גם מפתחים את אותם הצמתים שפותחו בעבר, אבל פעולה זו לא יקרה באותה מידה מאחר שבעץ רוב הצמתים הם בתחתית, והצמתים שבשכבות העליונות הם אלה שמפתחים מספר פעמים.</w:t>
       </w:r>
+    </w:p>
+    <w:p>
+      <w:pPr>
+        <w:pStyle w:val="ListParagraph"/>
+        <w:numPr>
+          <w:ilvl w:val="0"/>
+          <w:numId w:val="39"/>
+        </w:numPr>
+        <w:spacing w:after="0" w:line="240" w:lineRule="auto"/>
+      </w:pPr>
+      <w:r>
+        <w:rPr>
+          <w:rFonts w:hint="cs"/>
+          <w:u w:val="single"/>
+          <w:rtl/>
+        </w:rPr>
+        <w:t>אופציה 2 :</w:t>
+      </w:r>
+      <w:r>
+        <w:rPr>
+          <w:rFonts w:hint="cs"/>
+          <w:rtl/>
+        </w:rPr>
+        <w:t xml:space="preserve"> </w:t>
+      </w:r>
+      <w:r>
+        <w:rPr>
+          <w:rFonts w:hint="cs"/>
+          <w:rtl/>
+        </w:rPr>
+        <w:t>מדד זה נפגע באותו האופן כמו שהוא נפגע ב-</w:t>
+      </w:r>
+      <w:r>
+        <w:t xml:space="preserve">ID-DFS </w:t>
+      </w:r>
+      <w:r>
+        <w:rPr>
+          <w:rFonts w:hint="cs"/>
+          <w:rtl/>
+        </w:rPr>
+        <w:t xml:space="preserve"> לעומת </w:t>
+      </w:r>
+      <w:r>
+        <w:t>BFS</w:t>
+      </w:r>
+      <w:r>
+        <w:rPr>
+          <w:rFonts w:hint="cs"/>
+          <w:rtl/>
+        </w:rPr>
+        <w:t xml:space="preserve"> מאחר שב-</w:t>
+      </w:r>
+      <w:r>
+        <w:t>ID-DFS</w:t>
+      </w:r>
+      <w:r>
+        <w:rPr>
+          <w:rFonts w:hint="cs"/>
+          <w:rtl/>
+        </w:rPr>
+        <w:t xml:space="preserve"> אנחנו גם מפתחים את אותם הצמתים שפותחו בעבר</w:t>
+      </w:r>
+      <w:r>
+        <w:rPr>
+          <w:rFonts w:hint="cs"/>
+          <w:rtl/>
+        </w:rPr>
+        <w:t xml:space="preserve"> (מכניזם דומה)</w:t>
+      </w:r>
+      <w:r>
+        <w:rPr>
+          <w:rFonts w:hint="cs"/>
+          <w:rtl/>
+        </w:rPr>
+        <w:t xml:space="preserve">, </w:t>
+      </w:r>
+      <w:r>
+        <w:rPr>
+          <w:rFonts w:hint="cs"/>
+          <w:rtl/>
+        </w:rPr>
+        <w:t>אבל הפגיעה קשה יותר כי כעת כל הקשתות בעלות משקל 1 ולכן יהיה הרבה יותר איטרציות(אחת לכל עלות שקיימת בגרף החיפוש) במקום איטרציה אחת לכל קשת כמו שהיה ב-</w:t>
+      </w:r>
+      <w:r>
+        <w:rPr>
+          <w:rFonts w:hint="cs"/>
+        </w:rPr>
+        <w:t>BFS</w:t>
+      </w:r>
+      <w:r>
+        <w:rPr>
+          <w:rFonts w:hint="cs"/>
+          <w:rtl/>
+        </w:rPr>
+        <w:t>.</w:t>
+      </w:r>
+    </w:p>
+    <w:p>
+      <w:pPr>
+        <w:pStyle w:val="ListParagraph"/>
+        <w:spacing w:after="0" w:line="240" w:lineRule="auto"/>
+      </w:pPr>
     </w:p>
     <w:p>
       <w:pPr>
@@ -19444,8 +20291,8 @@
     </w:p>
     <w:p/>
     <w:sectPr>
-      <w:headerReference w:type="default" r:id="rId29"/>
-      <w:footerReference w:type="default" r:id="rId30"/>
+      <w:headerReference w:type="default" r:id="rId33"/>
+      <w:footerReference w:type="default" r:id="rId34"/>
       <w:pgSz w:w="11906" w:h="16838"/>
       <w:pgMar w:top="990" w:right="1800" w:bottom="810" w:left="1800" w:header="708" w:footer="708" w:gutter="0"/>
       <w:cols w:space="708"/>
@@ -19458,7 +20305,7 @@
 </file>
 
 <file path=word/endnotes.xml><?xml version="1.0" encoding="utf-8"?>
-<w:endnotes xmlns:wpc="http://schemas.microsoft.com/office/word/2010/wordprocessingCanvas" xmlns:cx="http://schemas.microsoft.com/office/drawing/2014/chartex" xmlns:cx1="http://schemas.microsoft.com/office/drawing/2015/9/8/chartex" xmlns:cx2="http://schemas.microsoft.com/office/drawing/2015/10/21/chartex" xmlns:cx3="http://schemas.microsoft.com/office/drawing/2016/5/9/chartex" xmlns:cx4="http://schemas.microsoft.com/office/drawing/2016/5/10/chartex" xmlns:cx5="http://schemas.microsoft.com/office/drawing/2016/5/11/chartex" xmlns:cx6="http://schemas.microsoft.com/office/drawing/2016/5/12/chartex" xmlns:cx7="http://schemas.microsoft.com/office/drawing/2016/5/13/chartex" xmlns:cx8="http://schemas.microsoft.com/office/drawing/2016/5/14/chartex" xmlns:mc="http://schemas.openxmlformats.org/markup-compatibility/2006" xmlns:aink="http://schemas.microsoft.com/office/drawing/2016/ink" xmlns:am3d="http://schemas.microsoft.com/office/drawing/2017/model3d" xmlns:o="urn:schemas-microsoft-com:office:office" xmlns:r="http://schemas.openxmlformats.org/officeDocument/2006/relationships" xmlns:m="http://schemas.openxmlformats.org/officeDocument/2006/math" xmlns:v="urn:schemas-microsoft-com:vml" xmlns:wp14="http://schemas.microsoft.com/office/word/2010/wordprocessingDrawing" xmlns:wp="http://schemas.openxmlformats.org/drawingml/2006/wordprocessingDrawing" xmlns:w10="urn:schemas-microsoft-com:office:word" xmlns:w="http://schemas.openxmlformats.org/wordprocessingml/2006/main" xmlns:w14="http://schemas.microsoft.com/office/word/2010/wordml" xmlns:w15="http://schemas.microsoft.com/office/word/2012/wordml" xmlns:w16cid="http://schemas.microsoft.com/office/word/2016/wordml/cid" xmlns:w16se="http://schemas.microsoft.com/office/word/2015/wordml/symex" xmlns:wpg="http://schemas.microsoft.com/office/word/2010/wordprocessingGroup" xmlns:wpi="http://schemas.microsoft.com/office/word/2010/wordprocessingInk" xmlns:wne="http://schemas.microsoft.com/office/word/2006/wordml" xmlns:wps="http://schemas.microsoft.com/office/word/2010/wordprocessingShape" mc:Ignorable="w14 w15 w16se w16cid wp14">
+<w:endnotes xmlns:wpc="http://schemas.microsoft.com/office/word/2010/wordprocessingCanvas" xmlns:cx="http://schemas.microsoft.com/office/drawing/2014/chartex" xmlns:cx1="http://schemas.microsoft.com/office/drawing/2015/9/8/chartex" xmlns:cx2="http://schemas.microsoft.com/office/drawing/2015/10/21/chartex" xmlns:cx3="http://schemas.microsoft.com/office/drawing/2016/5/9/chartex" xmlns:cx4="http://schemas.microsoft.com/office/drawing/2016/5/10/chartex" xmlns:cx5="http://schemas.microsoft.com/office/drawing/2016/5/11/chartex" xmlns:cx6="http://schemas.microsoft.com/office/drawing/2016/5/12/chartex" xmlns:cx7="http://schemas.microsoft.com/office/drawing/2016/5/13/chartex" xmlns:cx8="http://schemas.microsoft.com/office/drawing/2016/5/14/chartex" xmlns:mc="http://schemas.openxmlformats.org/markup-compatibility/2006" xmlns:aink="http://schemas.microsoft.com/office/drawing/2016/ink" xmlns:am3d="http://schemas.microsoft.com/office/drawing/2017/model3d" xmlns:o="urn:schemas-microsoft-com:office:office" xmlns:r="http://schemas.openxmlformats.org/officeDocument/2006/relationships" xmlns:m="http://schemas.openxmlformats.org/officeDocument/2006/math" xmlns:v="urn:schemas-microsoft-com:vml" xmlns:wp14="http://schemas.microsoft.com/office/word/2010/wordprocessingDrawing" xmlns:wp="http://schemas.openxmlformats.org/drawingml/2006/wordprocessingDrawing" xmlns:w10="urn:schemas-microsoft-com:office:word" xmlns:w="http://schemas.openxmlformats.org/wordprocessingml/2006/main" xmlns:w14="http://schemas.microsoft.com/office/word/2010/wordml" xmlns:w15="http://schemas.microsoft.com/office/word/2012/wordml" xmlns:w16cex="http://schemas.microsoft.com/office/word/2018/wordml/cex" xmlns:w16cid="http://schemas.microsoft.com/office/word/2016/wordml/cid" xmlns:w16="http://schemas.microsoft.com/office/word/2018/wordml" xmlns:w16se="http://schemas.microsoft.com/office/word/2015/wordml/symex" xmlns:wpg="http://schemas.microsoft.com/office/word/2010/wordprocessingGroup" xmlns:wpi="http://schemas.microsoft.com/office/word/2010/wordprocessingInk" xmlns:wne="http://schemas.microsoft.com/office/word/2006/wordml" xmlns:wps="http://schemas.microsoft.com/office/word/2010/wordprocessingShape" mc:Ignorable="w14 w15 w16se w16cid w16 w16cex wp14">
   <w:endnote w:type="separator" w:id="-1">
     <w:p>
       <w:pPr>
@@ -19483,7 +20330,7 @@
 </file>
 
 <file path=word/footer1.xml><?xml version="1.0" encoding="utf-8"?>
-<w:ftr xmlns:wpc="http://schemas.microsoft.com/office/word/2010/wordprocessingCanvas" xmlns:cx="http://schemas.microsoft.com/office/drawing/2014/chartex" xmlns:cx1="http://schemas.microsoft.com/office/drawing/2015/9/8/chartex" xmlns:cx2="http://schemas.microsoft.com/office/drawing/2015/10/21/chartex" xmlns:cx3="http://schemas.microsoft.com/office/drawing/2016/5/9/chartex" xmlns:cx4="http://schemas.microsoft.com/office/drawing/2016/5/10/chartex" xmlns:cx5="http://schemas.microsoft.com/office/drawing/2016/5/11/chartex" xmlns:cx6="http://schemas.microsoft.com/office/drawing/2016/5/12/chartex" xmlns:cx7="http://schemas.microsoft.com/office/drawing/2016/5/13/chartex" xmlns:cx8="http://schemas.microsoft.com/office/drawing/2016/5/14/chartex" xmlns:mc="http://schemas.openxmlformats.org/markup-compatibility/2006" xmlns:aink="http://schemas.microsoft.com/office/drawing/2016/ink" xmlns:am3d="http://schemas.microsoft.com/office/drawing/2017/model3d" xmlns:o="urn:schemas-microsoft-com:office:office" xmlns:r="http://schemas.openxmlformats.org/officeDocument/2006/relationships" xmlns:m="http://schemas.openxmlformats.org/officeDocument/2006/math" xmlns:v="urn:schemas-microsoft-com:vml" xmlns:wp14="http://schemas.microsoft.com/office/word/2010/wordprocessingDrawing" xmlns:wp="http://schemas.openxmlformats.org/drawingml/2006/wordprocessingDrawing" xmlns:w10="urn:schemas-microsoft-com:office:word" xmlns:w="http://schemas.openxmlformats.org/wordprocessingml/2006/main" xmlns:w14="http://schemas.microsoft.com/office/word/2010/wordml" xmlns:w15="http://schemas.microsoft.com/office/word/2012/wordml" xmlns:w16cid="http://schemas.microsoft.com/office/word/2016/wordml/cid" xmlns:w16se="http://schemas.microsoft.com/office/word/2015/wordml/symex" xmlns:wpg="http://schemas.microsoft.com/office/word/2010/wordprocessingGroup" xmlns:wpi="http://schemas.microsoft.com/office/word/2010/wordprocessingInk" xmlns:wne="http://schemas.microsoft.com/office/word/2006/wordml" xmlns:wps="http://schemas.microsoft.com/office/word/2010/wordprocessingShape" mc:Ignorable="w14 w15 w16se w16cid wp14">
+<w:ftr xmlns:wpc="http://schemas.microsoft.com/office/word/2010/wordprocessingCanvas" xmlns:cx="http://schemas.microsoft.com/office/drawing/2014/chartex" xmlns:cx1="http://schemas.microsoft.com/office/drawing/2015/9/8/chartex" xmlns:cx2="http://schemas.microsoft.com/office/drawing/2015/10/21/chartex" xmlns:cx3="http://schemas.microsoft.com/office/drawing/2016/5/9/chartex" xmlns:cx4="http://schemas.microsoft.com/office/drawing/2016/5/10/chartex" xmlns:cx5="http://schemas.microsoft.com/office/drawing/2016/5/11/chartex" xmlns:cx6="http://schemas.microsoft.com/office/drawing/2016/5/12/chartex" xmlns:cx7="http://schemas.microsoft.com/office/drawing/2016/5/13/chartex" xmlns:cx8="http://schemas.microsoft.com/office/drawing/2016/5/14/chartex" xmlns:mc="http://schemas.openxmlformats.org/markup-compatibility/2006" xmlns:aink="http://schemas.microsoft.com/office/drawing/2016/ink" xmlns:am3d="http://schemas.microsoft.com/office/drawing/2017/model3d" xmlns:o="urn:schemas-microsoft-com:office:office" xmlns:r="http://schemas.openxmlformats.org/officeDocument/2006/relationships" xmlns:m="http://schemas.openxmlformats.org/officeDocument/2006/math" xmlns:v="urn:schemas-microsoft-com:vml" xmlns:wp14="http://schemas.microsoft.com/office/word/2010/wordprocessingDrawing" xmlns:wp="http://schemas.openxmlformats.org/drawingml/2006/wordprocessingDrawing" xmlns:w10="urn:schemas-microsoft-com:office:word" xmlns:w="http://schemas.openxmlformats.org/wordprocessingml/2006/main" xmlns:w14="http://schemas.microsoft.com/office/word/2010/wordml" xmlns:w15="http://schemas.microsoft.com/office/word/2012/wordml" xmlns:w16cex="http://schemas.microsoft.com/office/word/2018/wordml/cex" xmlns:w16cid="http://schemas.microsoft.com/office/word/2016/wordml/cid" xmlns:w16="http://schemas.microsoft.com/office/word/2018/wordml" xmlns:w16se="http://schemas.microsoft.com/office/word/2015/wordml/symex" xmlns:wpg="http://schemas.microsoft.com/office/word/2010/wordprocessingGroup" xmlns:wpi="http://schemas.microsoft.com/office/word/2010/wordprocessingInk" xmlns:wne="http://schemas.microsoft.com/office/word/2006/wordml" xmlns:wps="http://schemas.microsoft.com/office/word/2010/wordprocessingShape" mc:Ignorable="w14 w15 w16se w16cid w16 w16cex wp14">
   <w:p>
     <w:pPr>
       <w:pStyle w:val="Footer"/>
@@ -19494,7 +20341,7 @@
 </file>
 
 <file path=word/footnotes.xml><?xml version="1.0" encoding="utf-8"?>
-<w:footnotes xmlns:wpc="http://schemas.microsoft.com/office/word/2010/wordprocessingCanvas" xmlns:cx="http://schemas.microsoft.com/office/drawing/2014/chartex" xmlns:cx1="http://schemas.microsoft.com/office/drawing/2015/9/8/chartex" xmlns:cx2="http://schemas.microsoft.com/office/drawing/2015/10/21/chartex" xmlns:cx3="http://schemas.microsoft.com/office/drawing/2016/5/9/chartex" xmlns:cx4="http://schemas.microsoft.com/office/drawing/2016/5/10/chartex" xmlns:cx5="http://schemas.microsoft.com/office/drawing/2016/5/11/chartex" xmlns:cx6="http://schemas.microsoft.com/office/drawing/2016/5/12/chartex" xmlns:cx7="http://schemas.microsoft.com/office/drawing/2016/5/13/chartex" xmlns:cx8="http://schemas.microsoft.com/office/drawing/2016/5/14/chartex" xmlns:mc="http://schemas.openxmlformats.org/markup-compatibility/2006" xmlns:aink="http://schemas.microsoft.com/office/drawing/2016/ink" xmlns:am3d="http://schemas.microsoft.com/office/drawing/2017/model3d" xmlns:o="urn:schemas-microsoft-com:office:office" xmlns:r="http://schemas.openxmlformats.org/officeDocument/2006/relationships" xmlns:m="http://schemas.openxmlformats.org/officeDocument/2006/math" xmlns:v="urn:schemas-microsoft-com:vml" xmlns:wp14="http://schemas.microsoft.com/office/word/2010/wordprocessingDrawing" xmlns:wp="http://schemas.openxmlformats.org/drawingml/2006/wordprocessingDrawing" xmlns:w10="urn:schemas-microsoft-com:office:word" xmlns:w="http://schemas.openxmlformats.org/wordprocessingml/2006/main" xmlns:w14="http://schemas.microsoft.com/office/word/2010/wordml" xmlns:w15="http://schemas.microsoft.com/office/word/2012/wordml" xmlns:w16cid="http://schemas.microsoft.com/office/word/2016/wordml/cid" xmlns:w16se="http://schemas.microsoft.com/office/word/2015/wordml/symex" xmlns:wpg="http://schemas.microsoft.com/office/word/2010/wordprocessingGroup" xmlns:wpi="http://schemas.microsoft.com/office/word/2010/wordprocessingInk" xmlns:wne="http://schemas.microsoft.com/office/word/2006/wordml" xmlns:wps="http://schemas.microsoft.com/office/word/2010/wordprocessingShape" mc:Ignorable="w14 w15 w16se w16cid wp14">
+<w:footnotes xmlns:wpc="http://schemas.microsoft.com/office/word/2010/wordprocessingCanvas" xmlns:cx="http://schemas.microsoft.com/office/drawing/2014/chartex" xmlns:cx1="http://schemas.microsoft.com/office/drawing/2015/9/8/chartex" xmlns:cx2="http://schemas.microsoft.com/office/drawing/2015/10/21/chartex" xmlns:cx3="http://schemas.microsoft.com/office/drawing/2016/5/9/chartex" xmlns:cx4="http://schemas.microsoft.com/office/drawing/2016/5/10/chartex" xmlns:cx5="http://schemas.microsoft.com/office/drawing/2016/5/11/chartex" xmlns:cx6="http://schemas.microsoft.com/office/drawing/2016/5/12/chartex" xmlns:cx7="http://schemas.microsoft.com/office/drawing/2016/5/13/chartex" xmlns:cx8="http://schemas.microsoft.com/office/drawing/2016/5/14/chartex" xmlns:mc="http://schemas.openxmlformats.org/markup-compatibility/2006" xmlns:aink="http://schemas.microsoft.com/office/drawing/2016/ink" xmlns:am3d="http://schemas.microsoft.com/office/drawing/2017/model3d" xmlns:o="urn:schemas-microsoft-com:office:office" xmlns:r="http://schemas.openxmlformats.org/officeDocument/2006/relationships" xmlns:m="http://schemas.openxmlformats.org/officeDocument/2006/math" xmlns:v="urn:schemas-microsoft-com:vml" xmlns:wp14="http://schemas.microsoft.com/office/word/2010/wordprocessingDrawing" xmlns:wp="http://schemas.openxmlformats.org/drawingml/2006/wordprocessingDrawing" xmlns:w10="urn:schemas-microsoft-com:office:word" xmlns:w="http://schemas.openxmlformats.org/wordprocessingml/2006/main" xmlns:w14="http://schemas.microsoft.com/office/word/2010/wordml" xmlns:w15="http://schemas.microsoft.com/office/word/2012/wordml" xmlns:w16cex="http://schemas.microsoft.com/office/word/2018/wordml/cex" xmlns:w16cid="http://schemas.microsoft.com/office/word/2016/wordml/cid" xmlns:w16="http://schemas.microsoft.com/office/word/2018/wordml" xmlns:w16se="http://schemas.microsoft.com/office/word/2015/wordml/symex" xmlns:wpg="http://schemas.microsoft.com/office/word/2010/wordprocessingGroup" xmlns:wpi="http://schemas.microsoft.com/office/word/2010/wordprocessingInk" xmlns:wne="http://schemas.microsoft.com/office/word/2006/wordml" xmlns:wps="http://schemas.microsoft.com/office/word/2010/wordprocessingShape" mc:Ignorable="w14 w15 w16se w16cid w16 w16cex wp14">
   <w:footnote w:type="separator" w:id="-1">
     <w:p>
       <w:pPr>
@@ -19519,7 +20366,7 @@
 </file>
 
 <file path=word/header1.xml><?xml version="1.0" encoding="utf-8"?>
-<w:hdr xmlns:wpc="http://schemas.microsoft.com/office/word/2010/wordprocessingCanvas" xmlns:cx="http://schemas.microsoft.com/office/drawing/2014/chartex" xmlns:cx1="http://schemas.microsoft.com/office/drawing/2015/9/8/chartex" xmlns:cx2="http://schemas.microsoft.com/office/drawing/2015/10/21/chartex" xmlns:cx3="http://schemas.microsoft.com/office/drawing/2016/5/9/chartex" xmlns:cx4="http://schemas.microsoft.com/office/drawing/2016/5/10/chartex" xmlns:cx5="http://schemas.microsoft.com/office/drawing/2016/5/11/chartex" xmlns:cx6="http://schemas.microsoft.com/office/drawing/2016/5/12/chartex" xmlns:cx7="http://schemas.microsoft.com/office/drawing/2016/5/13/chartex" xmlns:cx8="http://schemas.microsoft.com/office/drawing/2016/5/14/chartex" xmlns:mc="http://schemas.openxmlformats.org/markup-compatibility/2006" xmlns:aink="http://schemas.microsoft.com/office/drawing/2016/ink" xmlns:am3d="http://schemas.microsoft.com/office/drawing/2017/model3d" xmlns:o="urn:schemas-microsoft-com:office:office" xmlns:r="http://schemas.openxmlformats.org/officeDocument/2006/relationships" xmlns:m="http://schemas.openxmlformats.org/officeDocument/2006/math" xmlns:v="urn:schemas-microsoft-com:vml" xmlns:wp14="http://schemas.microsoft.com/office/word/2010/wordprocessingDrawing" xmlns:wp="http://schemas.openxmlformats.org/drawingml/2006/wordprocessingDrawing" xmlns:w10="urn:schemas-microsoft-com:office:word" xmlns:w="http://schemas.openxmlformats.org/wordprocessingml/2006/main" xmlns:w14="http://schemas.microsoft.com/office/word/2010/wordml" xmlns:w15="http://schemas.microsoft.com/office/word/2012/wordml" xmlns:w16cid="http://schemas.microsoft.com/office/word/2016/wordml/cid" xmlns:w16se="http://schemas.microsoft.com/office/word/2015/wordml/symex" xmlns:wpg="http://schemas.microsoft.com/office/word/2010/wordprocessingGroup" xmlns:wpi="http://schemas.microsoft.com/office/word/2010/wordprocessingInk" xmlns:wne="http://schemas.microsoft.com/office/word/2006/wordml" xmlns:wps="http://schemas.microsoft.com/office/word/2010/wordprocessingShape" mc:Ignorable="w14 w15 w16se w16cid wp14">
+<w:hdr xmlns:wpc="http://schemas.microsoft.com/office/word/2010/wordprocessingCanvas" xmlns:cx="http://schemas.microsoft.com/office/drawing/2014/chartex" xmlns:cx1="http://schemas.microsoft.com/office/drawing/2015/9/8/chartex" xmlns:cx2="http://schemas.microsoft.com/office/drawing/2015/10/21/chartex" xmlns:cx3="http://schemas.microsoft.com/office/drawing/2016/5/9/chartex" xmlns:cx4="http://schemas.microsoft.com/office/drawing/2016/5/10/chartex" xmlns:cx5="http://schemas.microsoft.com/office/drawing/2016/5/11/chartex" xmlns:cx6="http://schemas.microsoft.com/office/drawing/2016/5/12/chartex" xmlns:cx7="http://schemas.microsoft.com/office/drawing/2016/5/13/chartex" xmlns:cx8="http://schemas.microsoft.com/office/drawing/2016/5/14/chartex" xmlns:mc="http://schemas.openxmlformats.org/markup-compatibility/2006" xmlns:aink="http://schemas.microsoft.com/office/drawing/2016/ink" xmlns:am3d="http://schemas.microsoft.com/office/drawing/2017/model3d" xmlns:o="urn:schemas-microsoft-com:office:office" xmlns:r="http://schemas.openxmlformats.org/officeDocument/2006/relationships" xmlns:m="http://schemas.openxmlformats.org/officeDocument/2006/math" xmlns:v="urn:schemas-microsoft-com:vml" xmlns:wp14="http://schemas.microsoft.com/office/word/2010/wordprocessingDrawing" xmlns:wp="http://schemas.openxmlformats.org/drawingml/2006/wordprocessingDrawing" xmlns:w10="urn:schemas-microsoft-com:office:word" xmlns:w="http://schemas.openxmlformats.org/wordprocessingml/2006/main" xmlns:w14="http://schemas.microsoft.com/office/word/2010/wordml" xmlns:w15="http://schemas.microsoft.com/office/word/2012/wordml" xmlns:w16cex="http://schemas.microsoft.com/office/word/2018/wordml/cex" xmlns:w16cid="http://schemas.microsoft.com/office/word/2016/wordml/cid" xmlns:w16="http://schemas.microsoft.com/office/word/2018/wordml" xmlns:w16se="http://schemas.microsoft.com/office/word/2015/wordml/symex" xmlns:wpg="http://schemas.microsoft.com/office/word/2010/wordprocessingGroup" xmlns:wpi="http://schemas.microsoft.com/office/word/2010/wordprocessingInk" xmlns:wne="http://schemas.microsoft.com/office/word/2006/wordml" xmlns:wps="http://schemas.microsoft.com/office/word/2010/wordprocessingShape" mc:Ignorable="w14 w15 w16se w16cid w16 w16cex wp14">
   <w:p>
     <w:pPr>
       <w:pStyle w:val="Header"/>
@@ -19530,7 +20377,7 @@
 </file>
 
 <file path=word/numbering.xml><?xml version="1.0" encoding="utf-8"?>
-<w:numbering xmlns:wpc="http://schemas.microsoft.com/office/word/2010/wordprocessingCanvas" xmlns:cx="http://schemas.microsoft.com/office/drawing/2014/chartex" xmlns:cx1="http://schemas.microsoft.com/office/drawing/2015/9/8/chartex" xmlns:cx2="http://schemas.microsoft.com/office/drawing/2015/10/21/chartex" xmlns:cx3="http://schemas.microsoft.com/office/drawing/2016/5/9/chartex" xmlns:cx4="http://schemas.microsoft.com/office/drawing/2016/5/10/chartex" xmlns:cx5="http://schemas.microsoft.com/office/drawing/2016/5/11/chartex" xmlns:cx6="http://schemas.microsoft.com/office/drawing/2016/5/12/chartex" xmlns:cx7="http://schemas.microsoft.com/office/drawing/2016/5/13/chartex" xmlns:cx8="http://schemas.microsoft.com/office/drawing/2016/5/14/chartex" xmlns:mc="http://schemas.openxmlformats.org/markup-compatibility/2006" xmlns:aink="http://schemas.microsoft.com/office/drawing/2016/ink" xmlns:am3d="http://schemas.microsoft.com/office/drawing/2017/model3d" xmlns:o="urn:schemas-microsoft-com:office:office" xmlns:r="http://schemas.openxmlformats.org/officeDocument/2006/relationships" xmlns:m="http://schemas.openxmlformats.org/officeDocument/2006/math" xmlns:v="urn:schemas-microsoft-com:vml" xmlns:wp14="http://schemas.microsoft.com/office/word/2010/wordprocessingDrawing" xmlns:wp="http://schemas.openxmlformats.org/drawingml/2006/wordprocessingDrawing" xmlns:w10="urn:schemas-microsoft-com:office:word" xmlns:w="http://schemas.openxmlformats.org/wordprocessingml/2006/main" xmlns:w14="http://schemas.microsoft.com/office/word/2010/wordml" xmlns:w15="http://schemas.microsoft.com/office/word/2012/wordml" xmlns:w16cid="http://schemas.microsoft.com/office/word/2016/wordml/cid" xmlns:w16se="http://schemas.microsoft.com/office/word/2015/wordml/symex" xmlns:wpg="http://schemas.microsoft.com/office/word/2010/wordprocessingGroup" xmlns:wpi="http://schemas.microsoft.com/office/word/2010/wordprocessingInk" xmlns:wne="http://schemas.microsoft.com/office/word/2006/wordml" xmlns:wps="http://schemas.microsoft.com/office/word/2010/wordprocessingShape" mc:Ignorable="w14 w15 w16se w16cid wp14">
+<w:numbering xmlns:wpc="http://schemas.microsoft.com/office/word/2010/wordprocessingCanvas" xmlns:cx="http://schemas.microsoft.com/office/drawing/2014/chartex" xmlns:cx1="http://schemas.microsoft.com/office/drawing/2015/9/8/chartex" xmlns:cx2="http://schemas.microsoft.com/office/drawing/2015/10/21/chartex" xmlns:cx3="http://schemas.microsoft.com/office/drawing/2016/5/9/chartex" xmlns:cx4="http://schemas.microsoft.com/office/drawing/2016/5/10/chartex" xmlns:cx5="http://schemas.microsoft.com/office/drawing/2016/5/11/chartex" xmlns:cx6="http://schemas.microsoft.com/office/drawing/2016/5/12/chartex" xmlns:cx7="http://schemas.microsoft.com/office/drawing/2016/5/13/chartex" xmlns:cx8="http://schemas.microsoft.com/office/drawing/2016/5/14/chartex" xmlns:mc="http://schemas.openxmlformats.org/markup-compatibility/2006" xmlns:aink="http://schemas.microsoft.com/office/drawing/2016/ink" xmlns:am3d="http://schemas.microsoft.com/office/drawing/2017/model3d" xmlns:o="urn:schemas-microsoft-com:office:office" xmlns:r="http://schemas.openxmlformats.org/officeDocument/2006/relationships" xmlns:m="http://schemas.openxmlformats.org/officeDocument/2006/math" xmlns:v="urn:schemas-microsoft-com:vml" xmlns:wp14="http://schemas.microsoft.com/office/word/2010/wordprocessingDrawing" xmlns:wp="http://schemas.openxmlformats.org/drawingml/2006/wordprocessingDrawing" xmlns:w10="urn:schemas-microsoft-com:office:word" xmlns:w="http://schemas.openxmlformats.org/wordprocessingml/2006/main" xmlns:w14="http://schemas.microsoft.com/office/word/2010/wordml" xmlns:w15="http://schemas.microsoft.com/office/word/2012/wordml" xmlns:w16cex="http://schemas.microsoft.com/office/word/2018/wordml/cex" xmlns:w16cid="http://schemas.microsoft.com/office/word/2016/wordml/cid" xmlns:w16="http://schemas.microsoft.com/office/word/2018/wordml" xmlns:w16se="http://schemas.microsoft.com/office/word/2015/wordml/symex" xmlns:wpg="http://schemas.microsoft.com/office/word/2010/wordprocessingGroup" xmlns:wpi="http://schemas.microsoft.com/office/word/2010/wordprocessingInk" xmlns:wne="http://schemas.microsoft.com/office/word/2006/wordml" xmlns:wps="http://schemas.microsoft.com/office/word/2010/wordprocessingShape" mc:Ignorable="w14 w15 w16se w16cid w16 w16cex wp14">
   <w:abstractNum w:abstractNumId="0" w15:restartNumberingAfterBreak="0">
     <w:nsid w:val="078F168F"/>
     <w:multiLevelType w:val="hybridMultilevel"/>
@@ -22108,6 +22955,95 @@
     </w:lvl>
   </w:abstractNum>
   <w:abstractNum w:abstractNumId="28" w15:restartNumberingAfterBreak="0">
+    <w:nsid w:val="6215182B"/>
+    <w:multiLevelType w:val="hybridMultilevel"/>
+    <w:tmpl w:val="C12C6EA0"/>
+    <w:lvl w:ilvl="0" w:tplc="AC70AF1E">
+      <w:start w:val="3"/>
+      <w:numFmt w:val="lowerRoman"/>
+      <w:lvlText w:val="(%1)"/>
+      <w:lvlJc w:val="left"/>
+      <w:pPr>
+        <w:ind w:left="720" w:hanging="720"/>
+      </w:pPr>
+      <w:rPr>
+        <w:rFonts w:hint="default"/>
+      </w:rPr>
+    </w:lvl>
+    <w:lvl w:ilvl="1" w:tplc="20000019" w:tentative="1">
+      <w:start w:val="1"/>
+      <w:numFmt w:val="lowerLetter"/>
+      <w:lvlText w:val="%2."/>
+      <w:lvlJc w:val="left"/>
+      <w:pPr>
+        <w:ind w:left="1440" w:hanging="360"/>
+      </w:pPr>
+    </w:lvl>
+    <w:lvl w:ilvl="2" w:tplc="2000001B" w:tentative="1">
+      <w:start w:val="1"/>
+      <w:numFmt w:val="lowerRoman"/>
+      <w:lvlText w:val="%3."/>
+      <w:lvlJc w:val="right"/>
+      <w:pPr>
+        <w:ind w:left="2160" w:hanging="180"/>
+      </w:pPr>
+    </w:lvl>
+    <w:lvl w:ilvl="3" w:tplc="2000000F" w:tentative="1">
+      <w:start w:val="1"/>
+      <w:numFmt w:val="decimal"/>
+      <w:lvlText w:val="%4."/>
+      <w:lvlJc w:val="left"/>
+      <w:pPr>
+        <w:ind w:left="2880" w:hanging="360"/>
+      </w:pPr>
+    </w:lvl>
+    <w:lvl w:ilvl="4" w:tplc="20000019" w:tentative="1">
+      <w:start w:val="1"/>
+      <w:numFmt w:val="lowerLetter"/>
+      <w:lvlText w:val="%5."/>
+      <w:lvlJc w:val="left"/>
+      <w:pPr>
+        <w:ind w:left="3600" w:hanging="360"/>
+      </w:pPr>
+    </w:lvl>
+    <w:lvl w:ilvl="5" w:tplc="2000001B" w:tentative="1">
+      <w:start w:val="1"/>
+      <w:numFmt w:val="lowerRoman"/>
+      <w:lvlText w:val="%6."/>
+      <w:lvlJc w:val="right"/>
+      <w:pPr>
+        <w:ind w:left="4320" w:hanging="180"/>
+      </w:pPr>
+    </w:lvl>
+    <w:lvl w:ilvl="6" w:tplc="2000000F" w:tentative="1">
+      <w:start w:val="1"/>
+      <w:numFmt w:val="decimal"/>
+      <w:lvlText w:val="%7."/>
+      <w:lvlJc w:val="left"/>
+      <w:pPr>
+        <w:ind w:left="5040" w:hanging="360"/>
+      </w:pPr>
+    </w:lvl>
+    <w:lvl w:ilvl="7" w:tplc="20000019" w:tentative="1">
+      <w:start w:val="1"/>
+      <w:numFmt w:val="lowerLetter"/>
+      <w:lvlText w:val="%8."/>
+      <w:lvlJc w:val="left"/>
+      <w:pPr>
+        <w:ind w:left="5760" w:hanging="360"/>
+      </w:pPr>
+    </w:lvl>
+    <w:lvl w:ilvl="8" w:tplc="2000001B" w:tentative="1">
+      <w:start w:val="1"/>
+      <w:numFmt w:val="lowerRoman"/>
+      <w:lvlText w:val="%9."/>
+      <w:lvlJc w:val="right"/>
+      <w:pPr>
+        <w:ind w:left="6480" w:hanging="180"/>
+      </w:pPr>
+    </w:lvl>
+  </w:abstractNum>
+  <w:abstractNum w:abstractNumId="29" w15:restartNumberingAfterBreak="0">
     <w:nsid w:val="62743B88"/>
     <w:multiLevelType w:val="hybridMultilevel"/>
     <w:tmpl w:val="09B8343C"/>
@@ -22196,7 +23132,7 @@
       </w:pPr>
     </w:lvl>
   </w:abstractNum>
-  <w:abstractNum w:abstractNumId="29" w15:restartNumberingAfterBreak="0">
+  <w:abstractNum w:abstractNumId="30" w15:restartNumberingAfterBreak="0">
     <w:nsid w:val="6F804258"/>
     <w:multiLevelType w:val="hybridMultilevel"/>
     <w:tmpl w:val="BFB047D0"/>
@@ -22285,7 +23221,7 @@
       </w:pPr>
     </w:lvl>
   </w:abstractNum>
-  <w:abstractNum w:abstractNumId="30" w15:restartNumberingAfterBreak="0">
+  <w:abstractNum w:abstractNumId="31" w15:restartNumberingAfterBreak="0">
     <w:nsid w:val="6FB36304"/>
     <w:multiLevelType w:val="hybridMultilevel"/>
     <w:tmpl w:val="CFBA954C"/>
@@ -22375,7 +23311,7 @@
       </w:pPr>
     </w:lvl>
   </w:abstractNum>
-  <w:abstractNum w:abstractNumId="31" w15:restartNumberingAfterBreak="0">
+  <w:abstractNum w:abstractNumId="32" w15:restartNumberingAfterBreak="0">
     <w:nsid w:val="70386053"/>
     <w:multiLevelType w:val="hybridMultilevel"/>
     <w:tmpl w:val="CFBA954C"/>
@@ -22465,7 +23401,7 @@
       </w:pPr>
     </w:lvl>
   </w:abstractNum>
-  <w:abstractNum w:abstractNumId="32" w15:restartNumberingAfterBreak="0">
+  <w:abstractNum w:abstractNumId="33" w15:restartNumberingAfterBreak="0">
     <w:nsid w:val="73E02937"/>
     <w:multiLevelType w:val="hybridMultilevel"/>
     <w:tmpl w:val="AC1AF4FA"/>
@@ -22558,7 +23494,7 @@
       </w:pPr>
     </w:lvl>
   </w:abstractNum>
-  <w:abstractNum w:abstractNumId="33" w15:restartNumberingAfterBreak="0">
+  <w:abstractNum w:abstractNumId="34" w15:restartNumberingAfterBreak="0">
     <w:nsid w:val="74F41547"/>
     <w:multiLevelType w:val="hybridMultilevel"/>
     <w:tmpl w:val="43A22334"/>
@@ -22647,7 +23583,7 @@
       </w:pPr>
     </w:lvl>
   </w:abstractNum>
-  <w:abstractNum w:abstractNumId="34" w15:restartNumberingAfterBreak="0">
+  <w:abstractNum w:abstractNumId="35" w15:restartNumberingAfterBreak="0">
     <w:nsid w:val="7C825119"/>
     <w:multiLevelType w:val="hybridMultilevel"/>
     <w:tmpl w:val="ED90350E"/>
@@ -22737,7 +23673,7 @@
       </w:pPr>
     </w:lvl>
   </w:abstractNum>
-  <w:abstractNum w:abstractNumId="35" w15:restartNumberingAfterBreak="0">
+  <w:abstractNum w:abstractNumId="36" w15:restartNumberingAfterBreak="0">
     <w:nsid w:val="7C947E92"/>
     <w:multiLevelType w:val="hybridMultilevel"/>
     <w:tmpl w:val="13449518"/>
@@ -22826,7 +23762,7 @@
       </w:pPr>
     </w:lvl>
   </w:abstractNum>
-  <w:abstractNum w:abstractNumId="36" w15:restartNumberingAfterBreak="0">
+  <w:abstractNum w:abstractNumId="37" w15:restartNumberingAfterBreak="0">
     <w:nsid w:val="7E414611"/>
     <w:multiLevelType w:val="hybridMultilevel"/>
     <w:tmpl w:val="A0240FA4"/>
@@ -22916,7 +23852,7 @@
       </w:pPr>
     </w:lvl>
   </w:abstractNum>
-  <w:abstractNum w:abstractNumId="37" w15:restartNumberingAfterBreak="0">
+  <w:abstractNum w:abstractNumId="38" w15:restartNumberingAfterBreak="0">
     <w:nsid w:val="7F965EDB"/>
     <w:multiLevelType w:val="hybridMultilevel"/>
     <w:tmpl w:val="A6B4FB2A"/>
@@ -23016,7 +23952,7 @@
     <w:abstractNumId w:val="9"/>
   </w:num>
   <w:num w:numId="4">
-    <w:abstractNumId w:val="32"/>
+    <w:abstractNumId w:val="33"/>
   </w:num>
   <w:num w:numId="5">
     <w:abstractNumId w:val="0"/>
@@ -23034,10 +23970,10 @@
     <w:abstractNumId w:val="11"/>
   </w:num>
   <w:num w:numId="10">
-    <w:abstractNumId w:val="30"/>
+    <w:abstractNumId w:val="31"/>
   </w:num>
   <w:num w:numId="11">
-    <w:abstractNumId w:val="31"/>
+    <w:abstractNumId w:val="32"/>
   </w:num>
   <w:num w:numId="12">
     <w:abstractNumId w:val="5"/>
@@ -23052,10 +23988,10 @@
     <w:abstractNumId w:val="13"/>
   </w:num>
   <w:num w:numId="16">
-    <w:abstractNumId w:val="35"/>
+    <w:abstractNumId w:val="36"/>
   </w:num>
   <w:num w:numId="17">
-    <w:abstractNumId w:val="29"/>
+    <w:abstractNumId w:val="30"/>
   </w:num>
   <w:num w:numId="18">
     <w:abstractNumId w:val="22"/>
@@ -23064,13 +24000,13 @@
     <w:abstractNumId w:val="1"/>
   </w:num>
   <w:num w:numId="20">
-    <w:abstractNumId w:val="28"/>
+    <w:abstractNumId w:val="29"/>
   </w:num>
   <w:num w:numId="21">
     <w:abstractNumId w:val="27"/>
   </w:num>
   <w:num w:numId="22">
-    <w:abstractNumId w:val="33"/>
+    <w:abstractNumId w:val="34"/>
   </w:num>
   <w:num w:numId="23">
     <w:abstractNumId w:val="21"/>
@@ -23082,13 +24018,13 @@
     <w:abstractNumId w:val="20"/>
   </w:num>
   <w:num w:numId="26">
-    <w:abstractNumId w:val="36"/>
+    <w:abstractNumId w:val="37"/>
   </w:num>
   <w:num w:numId="27">
     <w:abstractNumId w:val="15"/>
   </w:num>
   <w:num w:numId="28">
-    <w:abstractNumId w:val="37"/>
+    <w:abstractNumId w:val="38"/>
   </w:num>
   <w:num w:numId="29">
     <w:abstractNumId w:val="10"/>
@@ -23103,7 +24039,7 @@
     <w:abstractNumId w:val="17"/>
   </w:num>
   <w:num w:numId="33">
-    <w:abstractNumId w:val="34"/>
+    <w:abstractNumId w:val="35"/>
   </w:num>
   <w:num w:numId="34">
     <w:abstractNumId w:val="2"/>
@@ -23120,11 +24056,14 @@
   <w:num w:numId="38">
     <w:abstractNumId w:val="18"/>
   </w:num>
+  <w:num w:numId="39">
+    <w:abstractNumId w:val="28"/>
+  </w:num>
 </w:numbering>
 </file>
 
 <file path=word/styles.xml><?xml version="1.0" encoding="utf-8"?>
-<w:styles xmlns:mc="http://schemas.openxmlformats.org/markup-compatibility/2006" xmlns:r="http://schemas.openxmlformats.org/officeDocument/2006/relationships" xmlns:w="http://schemas.openxmlformats.org/wordprocessingml/2006/main" xmlns:w14="http://schemas.microsoft.com/office/word/2010/wordml" xmlns:w15="http://schemas.microsoft.com/office/word/2012/wordml" xmlns:w16cid="http://schemas.microsoft.com/office/word/2016/wordml/cid" xmlns:w16se="http://schemas.microsoft.com/office/word/2015/wordml/symex" mc:Ignorable="w14 w15 w16se w16cid">
+<w:styles xmlns:mc="http://schemas.openxmlformats.org/markup-compatibility/2006" xmlns:r="http://schemas.openxmlformats.org/officeDocument/2006/relationships" xmlns:w="http://schemas.openxmlformats.org/wordprocessingml/2006/main" xmlns:w14="http://schemas.microsoft.com/office/word/2010/wordml" xmlns:w15="http://schemas.microsoft.com/office/word/2012/wordml" xmlns:w16cex="http://schemas.microsoft.com/office/word/2018/wordml/cex" xmlns:w16cid="http://schemas.microsoft.com/office/word/2016/wordml/cid" xmlns:w16="http://schemas.microsoft.com/office/word/2018/wordml" xmlns:w16se="http://schemas.microsoft.com/office/word/2015/wordml/symex" mc:Ignorable="w14 w15 w16se w16cid w16 w16cex">
   <w:docDefaults>
     <w:rPrDefault>
       <w:rPr>
@@ -26603,7 +27542,7 @@
   <dgm:whole/>
   <dgm:extLst>
     <a:ext uri="http://schemas.microsoft.com/office/drawing/2008/diagram">
-      <dsp:dataModelExt xmlns:dsp="http://schemas.microsoft.com/office/drawing/2008/diagram" relId="rId16" minVer="http://schemas.openxmlformats.org/drawingml/2006/diagram"/>
+      <dsp:dataModelExt xmlns:dsp="http://schemas.microsoft.com/office/drawing/2008/diagram" relId="rId20" minVer="http://schemas.openxmlformats.org/drawingml/2006/diagram"/>
     </a:ext>
   </dgm:extLst>
 </dgm:dataModel>
@@ -26826,7 +27765,7 @@
   <dgm:whole/>
   <dgm:extLst>
     <a:ext uri="http://schemas.microsoft.com/office/drawing/2008/diagram">
-      <dsp:dataModelExt xmlns:dsp="http://schemas.microsoft.com/office/drawing/2008/diagram" relId="rId23" minVer="http://schemas.openxmlformats.org/drawingml/2006/diagram"/>
+      <dsp:dataModelExt xmlns:dsp="http://schemas.microsoft.com/office/drawing/2008/diagram" relId="rId27" minVer="http://schemas.openxmlformats.org/drawingml/2006/diagram"/>
     </a:ext>
   </dgm:extLst>
 </dgm:dataModel>
@@ -27049,7 +27988,7 @@
   <dgm:whole/>
   <dgm:extLst>
     <a:ext uri="http://schemas.microsoft.com/office/drawing/2008/diagram">
-      <dsp:dataModelExt xmlns:dsp="http://schemas.microsoft.com/office/drawing/2008/diagram" relId="rId28" minVer="http://schemas.openxmlformats.org/drawingml/2006/diagram"/>
+      <dsp:dataModelExt xmlns:dsp="http://schemas.microsoft.com/office/drawing/2008/diagram" relId="rId32" minVer="http://schemas.openxmlformats.org/drawingml/2006/diagram"/>
     </a:ext>
   </dgm:extLst>
 </dgm:dataModel>

</xml_diff>

<commit_message>
Theoretical answers update: fixed answer 36, improved answer 29
</commit_message>
<xml_diff>
--- a/AI_236501_HW1_W2021.docx
+++ b/AI_236501_HW1_W2021.docx
@@ -1,6 +1,6 @@
 
 <file path=word/document.xml><?xml version="1.0" encoding="utf-8"?>
-<w:document xmlns:wpc="http://schemas.microsoft.com/office/word/2010/wordprocessingCanvas" xmlns:cx="http://schemas.microsoft.com/office/drawing/2014/chartex" xmlns:cx1="http://schemas.microsoft.com/office/drawing/2015/9/8/chartex" xmlns:cx2="http://schemas.microsoft.com/office/drawing/2015/10/21/chartex" xmlns:cx3="http://schemas.microsoft.com/office/drawing/2016/5/9/chartex" xmlns:cx4="http://schemas.microsoft.com/office/drawing/2016/5/10/chartex" xmlns:cx5="http://schemas.microsoft.com/office/drawing/2016/5/11/chartex" xmlns:cx6="http://schemas.microsoft.com/office/drawing/2016/5/12/chartex" xmlns:cx7="http://schemas.microsoft.com/office/drawing/2016/5/13/chartex" xmlns:cx8="http://schemas.microsoft.com/office/drawing/2016/5/14/chartex" xmlns:mc="http://schemas.openxmlformats.org/markup-compatibility/2006" xmlns:aink="http://schemas.microsoft.com/office/drawing/2016/ink" xmlns:am3d="http://schemas.microsoft.com/office/drawing/2017/model3d" xmlns:o="urn:schemas-microsoft-com:office:office" xmlns:r="http://schemas.openxmlformats.org/officeDocument/2006/relationships" xmlns:m="http://schemas.openxmlformats.org/officeDocument/2006/math" xmlns:v="urn:schemas-microsoft-com:vml" xmlns:wp14="http://schemas.microsoft.com/office/word/2010/wordprocessingDrawing" xmlns:wp="http://schemas.openxmlformats.org/drawingml/2006/wordprocessingDrawing" xmlns:w10="urn:schemas-microsoft-com:office:word" xmlns:w="http://schemas.openxmlformats.org/wordprocessingml/2006/main" xmlns:w14="http://schemas.microsoft.com/office/word/2010/wordml" xmlns:w15="http://schemas.microsoft.com/office/word/2012/wordml" xmlns:w16cex="http://schemas.microsoft.com/office/word/2018/wordml/cex" xmlns:w16cid="http://schemas.microsoft.com/office/word/2016/wordml/cid" xmlns:w16="http://schemas.microsoft.com/office/word/2018/wordml" xmlns:w16se="http://schemas.microsoft.com/office/word/2015/wordml/symex" xmlns:wpg="http://schemas.microsoft.com/office/word/2010/wordprocessingGroup" xmlns:wpi="http://schemas.microsoft.com/office/word/2010/wordprocessingInk" xmlns:wne="http://schemas.microsoft.com/office/word/2006/wordml" xmlns:wps="http://schemas.microsoft.com/office/word/2010/wordprocessingShape" mc:Ignorable="w14 w15 w16se w16cid w16 w16cex wp14">
+<w:document xmlns:wpc="http://schemas.microsoft.com/office/word/2010/wordprocessingCanvas" xmlns:cx="http://schemas.microsoft.com/office/drawing/2014/chartex" xmlns:cx1="http://schemas.microsoft.com/office/drawing/2015/9/8/chartex" xmlns:cx2="http://schemas.microsoft.com/office/drawing/2015/10/21/chartex" xmlns:cx3="http://schemas.microsoft.com/office/drawing/2016/5/9/chartex" xmlns:cx4="http://schemas.microsoft.com/office/drawing/2016/5/10/chartex" xmlns:cx5="http://schemas.microsoft.com/office/drawing/2016/5/11/chartex" xmlns:cx6="http://schemas.microsoft.com/office/drawing/2016/5/12/chartex" xmlns:cx7="http://schemas.microsoft.com/office/drawing/2016/5/13/chartex" xmlns:cx8="http://schemas.microsoft.com/office/drawing/2016/5/14/chartex" xmlns:mc="http://schemas.openxmlformats.org/markup-compatibility/2006" xmlns:aink="http://schemas.microsoft.com/office/drawing/2016/ink" xmlns:am3d="http://schemas.microsoft.com/office/drawing/2017/model3d" xmlns:o="urn:schemas-microsoft-com:office:office" xmlns:r="http://schemas.openxmlformats.org/officeDocument/2006/relationships" xmlns:m="http://schemas.openxmlformats.org/officeDocument/2006/math" xmlns:v="urn:schemas-microsoft-com:vml" xmlns:wp14="http://schemas.microsoft.com/office/word/2010/wordprocessingDrawing" xmlns:wp="http://schemas.openxmlformats.org/drawingml/2006/wordprocessingDrawing" xmlns:w10="urn:schemas-microsoft-com:office:word" xmlns:w="http://schemas.openxmlformats.org/wordprocessingml/2006/main" xmlns:w14="http://schemas.microsoft.com/office/word/2010/wordml" xmlns:w15="http://schemas.microsoft.com/office/word/2012/wordml" xmlns:w16cid="http://schemas.microsoft.com/office/word/2016/wordml/cid" xmlns:w16se="http://schemas.microsoft.com/office/word/2015/wordml/symex" xmlns:wpg="http://schemas.microsoft.com/office/word/2010/wordprocessingGroup" xmlns:wpi="http://schemas.microsoft.com/office/word/2010/wordprocessingInk" xmlns:wne="http://schemas.microsoft.com/office/word/2006/wordml" xmlns:wps="http://schemas.microsoft.com/office/word/2010/wordprocessingShape" mc:Ignorable="w14 w15 w16se w16cid wp14">
   <w:body>
     <w:p>
       <w:pPr>
@@ -7037,9 +7037,11 @@
         </w:rPr>
         <w:t>(</w:t>
       </w:r>
+      <w:proofErr w:type="spellStart"/>
       <w:r>
         <w:t>i</w:t>
       </w:r>
+      <w:proofErr w:type="spellEnd"/>
       <w:r>
         <w:rPr>
           <w:rFonts w:hint="cs"/>
@@ -8677,7 +8679,23 @@
           <w:rFonts w:eastAsiaTheme="minorEastAsia" w:hint="cs"/>
           <w:rtl/>
         </w:rPr>
-        <w:t xml:space="preserve"> מכיוון ומרחק אוקלידי הוא המרחק המינימלי בין שני צמתים </w:t>
+        <w:t xml:space="preserve"> מכיוון ומרחק </w:t>
+      </w:r>
+      <w:proofErr w:type="spellStart"/>
+      <w:r>
+        <w:rPr>
+          <w:rFonts w:eastAsiaTheme="minorEastAsia" w:hint="cs"/>
+          <w:rtl/>
+        </w:rPr>
+        <w:t>אוקלידי</w:t>
+      </w:r>
+      <w:proofErr w:type="spellEnd"/>
+      <w:r>
+        <w:rPr>
+          <w:rFonts w:eastAsiaTheme="minorEastAsia" w:hint="cs"/>
+          <w:rtl/>
+        </w:rPr>
+        <w:t xml:space="preserve"> הוא המרחק המינימלי בין שני צמתים </w:t>
       </w:r>
       <w:r>
         <w:rPr>
@@ -9322,7 +9340,23 @@
           <w:rFonts w:eastAsiaTheme="minorEastAsia" w:hint="cs"/>
           <w:rtl/>
         </w:rPr>
-        <w:t xml:space="preserve"> עפ"מ של </w:t>
+        <w:t xml:space="preserve"> </w:t>
+      </w:r>
+      <w:proofErr w:type="spellStart"/>
+      <w:r>
+        <w:rPr>
+          <w:rFonts w:eastAsiaTheme="minorEastAsia" w:hint="cs"/>
+          <w:rtl/>
+        </w:rPr>
+        <w:t>עפ"מ</w:t>
+      </w:r>
+      <w:proofErr w:type="spellEnd"/>
+      <w:r>
+        <w:rPr>
+          <w:rFonts w:eastAsiaTheme="minorEastAsia" w:hint="cs"/>
+          <w:rtl/>
+        </w:rPr>
+        <w:t xml:space="preserve"> של </w:t>
       </w:r>
       <w:r>
         <w:rPr>
@@ -15517,6 +15551,315 @@
     </w:p>
     <w:p>
       <w:pPr>
+        <w:rPr>
+          <w:rFonts w:hint="cs"/>
+          <w:rtl/>
+        </w:rPr>
+      </w:pPr>
+      <w:r>
+        <w:rPr>
+          <w:rFonts w:eastAsiaTheme="minorEastAsia" w:hint="cs"/>
+          <w:rtl/>
+        </w:rPr>
+        <w:t xml:space="preserve">הוכחה: אלגוריתם </w:t>
+      </w:r>
+      <w:r>
+        <w:rPr>
+          <w:rFonts w:eastAsiaTheme="minorEastAsia" w:hint="cs"/>
+        </w:rPr>
+        <w:t>UCS</w:t>
+      </w:r>
+      <w:r>
+        <w:rPr>
+          <w:rFonts w:eastAsiaTheme="minorEastAsia" w:hint="cs"/>
+          <w:rtl/>
+        </w:rPr>
+        <w:t xml:space="preserve"> הוא אלגוריתם שלם, והוא ימשיך לשותת בעץ</w:t>
+      </w:r>
+      <w:r>
+        <w:rPr>
+          <w:rFonts w:eastAsiaTheme="minorEastAsia" w:hint="cs"/>
+          <w:rtl/>
+        </w:rPr>
+        <w:t xml:space="preserve"> (קריא: ליצור מסלולים בעץ)</w:t>
+      </w:r>
+      <w:r>
+        <w:rPr>
+          <w:rFonts w:eastAsiaTheme="minorEastAsia" w:hint="cs"/>
+          <w:rtl/>
+        </w:rPr>
+        <w:t xml:space="preserve"> עד אשר ימצא פתרון בו מגיע למצב סוף.  נניח שקיים פתרון במרחב </w:t>
+      </w:r>
+      <m:oMath>
+        <m:r>
+          <w:rPr>
+            <w:rFonts w:ascii="Cambria Math" w:eastAsiaTheme="minorEastAsia" w:hAnsi="Cambria Math"/>
+          </w:rPr>
+          <m:t>P=(</m:t>
+        </m:r>
+        <m:sSub>
+          <m:sSubPr>
+            <m:ctrlPr>
+              <w:rPr>
+                <w:rFonts w:ascii="Cambria Math" w:eastAsiaTheme="minorEastAsia" w:hAnsi="Cambria Math"/>
+                <w:i/>
+              </w:rPr>
+            </m:ctrlPr>
+          </m:sSubPr>
+          <m:e>
+            <m:r>
+              <w:rPr>
+                <w:rFonts w:ascii="Cambria Math" w:eastAsiaTheme="minorEastAsia" w:hAnsi="Cambria Math"/>
+              </w:rPr>
+              <m:t>S</m:t>
+            </m:r>
+          </m:e>
+          <m:sub>
+            <m:r>
+              <w:rPr>
+                <w:rFonts w:ascii="Cambria Math" w:eastAsiaTheme="minorEastAsia" w:hAnsi="Cambria Math"/>
+              </w:rPr>
+              <m:t>1</m:t>
+            </m:r>
+          </m:sub>
+        </m:sSub>
+        <m:r>
+          <w:rPr>
+            <w:rFonts w:ascii="Cambria Math" w:eastAsiaTheme="minorEastAsia" w:hAnsi="Cambria Math"/>
+          </w:rPr>
+          <m:t>,</m:t>
+        </m:r>
+        <m:sSub>
+          <m:sSubPr>
+            <m:ctrlPr>
+              <w:rPr>
+                <w:rFonts w:ascii="Cambria Math" w:eastAsiaTheme="minorEastAsia" w:hAnsi="Cambria Math"/>
+                <w:i/>
+              </w:rPr>
+            </m:ctrlPr>
+          </m:sSubPr>
+          <m:e>
+            <m:r>
+              <w:rPr>
+                <w:rFonts w:ascii="Cambria Math" w:eastAsiaTheme="minorEastAsia" w:hAnsi="Cambria Math"/>
+              </w:rPr>
+              <m:t>S</m:t>
+            </m:r>
+          </m:e>
+          <m:sub>
+            <m:r>
+              <w:rPr>
+                <w:rFonts w:ascii="Cambria Math" w:eastAsiaTheme="minorEastAsia" w:hAnsi="Cambria Math"/>
+              </w:rPr>
+              <m:t>2</m:t>
+            </m:r>
+          </m:sub>
+        </m:sSub>
+        <m:r>
+          <w:rPr>
+            <w:rFonts w:ascii="Cambria Math" w:eastAsiaTheme="minorEastAsia" w:hAnsi="Cambria Math"/>
+          </w:rPr>
+          <m:t>,…,</m:t>
+        </m:r>
+        <m:sSub>
+          <m:sSubPr>
+            <m:ctrlPr>
+              <w:rPr>
+                <w:rFonts w:ascii="Cambria Math" w:eastAsiaTheme="minorEastAsia" w:hAnsi="Cambria Math"/>
+                <w:i/>
+              </w:rPr>
+            </m:ctrlPr>
+          </m:sSubPr>
+          <m:e>
+            <m:r>
+              <w:rPr>
+                <w:rFonts w:ascii="Cambria Math" w:eastAsiaTheme="minorEastAsia" w:hAnsi="Cambria Math"/>
+              </w:rPr>
+              <m:t>S</m:t>
+            </m:r>
+          </m:e>
+          <m:sub>
+            <m:r>
+              <w:rPr>
+                <w:rFonts w:ascii="Cambria Math" w:eastAsiaTheme="minorEastAsia" w:hAnsi="Cambria Math"/>
+              </w:rPr>
+              <m:t>t</m:t>
+            </m:r>
+          </m:sub>
+        </m:sSub>
+        <m:r>
+          <w:rPr>
+            <w:rFonts w:ascii="Cambria Math" w:eastAsiaTheme="minorEastAsia" w:hAnsi="Cambria Math"/>
+          </w:rPr>
+          <m:t>)</m:t>
+        </m:r>
+      </m:oMath>
+      <w:r>
+        <w:rPr>
+          <w:rFonts w:eastAsiaTheme="minorEastAsia" w:hint="cs"/>
+          <w:rtl/>
+        </w:rPr>
+        <w:t xml:space="preserve">, אז מסלול זה קיים בעץ החיפוש ולא ימחקו בו צמתים (כיוון שהמסלול חוקי לפי הנחה ולכן כל צומת בו אינו עולה על המרחק </w:t>
+      </w:r>
+      <m:oMath>
+        <m:sSubSup>
+          <m:sSubSupPr>
+            <m:ctrlPr>
+              <w:rPr>
+                <w:rFonts w:ascii="Cambria Math" w:eastAsiaTheme="minorEastAsia" w:hAnsi="Cambria Math"/>
+                <w:i/>
+              </w:rPr>
+            </m:ctrlPr>
+          </m:sSubSupPr>
+          <m:e>
+            <m:r>
+              <w:rPr>
+                <w:rFonts w:ascii="Cambria Math" w:eastAsiaTheme="minorEastAsia" w:hAnsi="Cambria Math"/>
+              </w:rPr>
+              <m:t>C</m:t>
+            </m:r>
+          </m:e>
+          <m:sub>
+            <m:r>
+              <w:rPr>
+                <w:rFonts w:ascii="Cambria Math" w:eastAsiaTheme="minorEastAsia" w:hAnsi="Cambria Math"/>
+              </w:rPr>
+              <m:t>dist</m:t>
+            </m:r>
+          </m:sub>
+          <m:sup>
+            <m:r>
+              <w:rPr>
+                <w:rFonts w:ascii="Cambria Math" w:eastAsiaTheme="minorEastAsia" w:hAnsi="Cambria Math"/>
+              </w:rPr>
+              <m:t>*</m:t>
+            </m:r>
+          </m:sup>
+        </m:sSubSup>
+      </m:oMath>
+      <w:r>
+        <w:rPr>
+          <w:rFonts w:eastAsiaTheme="minorEastAsia"/>
+        </w:rPr>
+        <w:t xml:space="preserve"> </w:t>
+      </w:r>
+      <w:r>
+        <w:rPr>
+          <w:rFonts w:eastAsiaTheme="minorEastAsia" w:hint="cs"/>
+          <w:rtl/>
+        </w:rPr>
+        <w:t>האופטימלי, וכיוון</w:t>
+      </w:r>
+      <w:r>
+        <w:rPr>
+          <w:rFonts w:eastAsiaTheme="minorEastAsia"/>
+        </w:rPr>
+        <w:t xml:space="preserve"> </w:t>
+      </w:r>
+      <w:r>
+        <w:rPr>
+          <w:rFonts w:eastAsiaTheme="minorEastAsia" w:hint="cs"/>
+          <w:rtl/>
+        </w:rPr>
+        <w:t>שמדובר ב</w:t>
+      </w:r>
+      <w:r>
+        <w:rPr>
+          <w:rFonts w:eastAsiaTheme="minorEastAsia" w:hint="cs"/>
+          <w:b/>
+          <w:bCs/>
+          <w:rtl/>
+        </w:rPr>
+        <w:t>עץ</w:t>
+      </w:r>
+      <w:r>
+        <w:rPr>
+          <w:rFonts w:eastAsiaTheme="minorEastAsia" w:hint="cs"/>
+          <w:rtl/>
+        </w:rPr>
+        <w:t xml:space="preserve"> חיפוש, בו יש רק מסלול אחד לכל צומת מהשורש, ולכן אף מצב במסלול זה לא ימחק כיוון שניתן להגיע לכל צומת כזה רק דרך תת מסלול ב</w:t>
+      </w:r>
+      <w:r>
+        <w:rPr>
+          <w:rFonts w:eastAsiaTheme="minorEastAsia" w:hint="cs"/>
+        </w:rPr>
+        <w:t>P</w:t>
+      </w:r>
+      <w:r>
+        <w:rPr>
+          <w:rFonts w:eastAsiaTheme="minorEastAsia" w:hint="cs"/>
+          <w:rtl/>
+        </w:rPr>
+        <w:t xml:space="preserve"> שהוא בפרט מסלול שאינו עולה על המרחק האופטימלי).  לכן באיזשהו שלב האלגוריתם יגיע למסלול זה עקב סופיות עץ החיפוש (כי ראינו בסעיפים הראשונים שיש מספר סופי של מסלולים סה"כ ולכן גם מספר סופי של מצבים).</w:t>
+      </w:r>
+      <w:r>
+        <w:rPr>
+          <w:rFonts w:eastAsiaTheme="minorEastAsia" w:hint="cs"/>
+          <w:rtl/>
+        </w:rPr>
+        <w:t xml:space="preserve">  יש לשים לב שאם מצב כבר קיים ב</w:t>
+      </w:r>
+      <w:r>
+        <w:rPr>
+          <w:rFonts w:eastAsiaTheme="minorEastAsia"/>
+        </w:rPr>
+        <w:t>open</w:t>
+      </w:r>
+      <w:r>
+        <w:rPr>
+          <w:rFonts w:eastAsiaTheme="minorEastAsia" w:hint="cs"/>
+          <w:rtl/>
+        </w:rPr>
+        <w:t xml:space="preserve"> הוא לא יושפע מיצירת אותו מצב דרך מסלול אחר שמרחקו גדול מהמרחק המותר, כי נתון שמוחקים </w:t>
+      </w:r>
+      <w:r>
+        <w:rPr>
+          <w:rFonts w:eastAsiaTheme="minorEastAsia" w:hint="cs"/>
+          <w:b/>
+          <w:bCs/>
+          <w:rtl/>
+        </w:rPr>
+        <w:t>מיד</w:t>
+      </w:r>
+      <w:r>
+        <w:rPr>
+          <w:rFonts w:eastAsiaTheme="minorEastAsia" w:hint="cs"/>
+          <w:rtl/>
+        </w:rPr>
+        <w:t xml:space="preserve"> את המצב החדש, </w:t>
+      </w:r>
+      <w:r>
+        <w:rPr>
+          <w:rFonts w:eastAsiaTheme="minorEastAsia" w:hint="cs"/>
+          <w:b/>
+          <w:bCs/>
+          <w:rtl/>
+        </w:rPr>
+        <w:t>לפני</w:t>
+      </w:r>
+      <w:r>
+        <w:rPr>
+          <w:rFonts w:eastAsiaTheme="minorEastAsia" w:hint="cs"/>
+          <w:rtl/>
+        </w:rPr>
+        <w:t xml:space="preserve"> שמוסיפים אותו ל</w:t>
+      </w:r>
+      <w:r>
+        <w:rPr>
+          <w:rFonts w:eastAsiaTheme="minorEastAsia" w:hint="cs"/>
+        </w:rPr>
+        <w:t>OPEN</w:t>
+      </w:r>
+      <w:r>
+        <w:rPr>
+          <w:rFonts w:eastAsiaTheme="minorEastAsia" w:hint="cs"/>
+          <w:rtl/>
+        </w:rPr>
+        <w:t xml:space="preserve"> (ולכן לא ימחק כי אפילו לא בודקים אם הוא כבר נמצא).</w:t>
+      </w:r>
+    </w:p>
+    <w:p>
+      <w:pPr>
         <w:pStyle w:val="ListParagraph"/>
         <w:spacing w:line="259" w:lineRule="auto"/>
         <w:ind w:left="0"/>
@@ -15530,6 +15873,7 @@
           <w:rFonts w:hint="cs"/>
           <w:rtl/>
         </w:rPr>
+        <w:lastRenderedPageBreak/>
         <w:t xml:space="preserve">הפרכה: עבור </w:t>
       </w:r>
       <m:oMath>
@@ -15551,21 +15895,74 @@
           <w:rFonts w:eastAsiaTheme="minorEastAsia" w:hint="cs"/>
           <w:rtl/>
         </w:rPr>
-        <w:t xml:space="preserve">, קיבולת אמבולנס של 3 </w:t>
-      </w:r>
-      <w:r>
-        <w:rPr>
-          <w:rFonts w:hint="cs"/>
-          <w:rtl/>
-        </w:rPr>
-        <w:t>מבחנות</w:t>
-      </w:r>
-      <w:r>
-        <w:rPr>
-          <w:rFonts w:hint="cs"/>
-          <w:rtl/>
-        </w:rPr>
-        <w:t xml:space="preserve">, היוריסטיקת מרחק אווירי, </w:t>
+        <w:t xml:space="preserve">, קיבולת אמבולנס של </w:t>
+      </w:r>
+      <w:r>
+        <w:rPr>
+          <w:rFonts w:eastAsiaTheme="minorEastAsia" w:hint="cs"/>
+          <w:rtl/>
+        </w:rPr>
+        <w:t>1</w:t>
+      </w:r>
+      <w:r>
+        <w:rPr>
+          <w:rFonts w:eastAsiaTheme="minorEastAsia" w:hint="cs"/>
+          <w:rtl/>
+        </w:rPr>
+        <w:t xml:space="preserve"> </w:t>
+      </w:r>
+      <w:r>
+        <w:rPr>
+          <w:rFonts w:hint="cs"/>
+          <w:rtl/>
+        </w:rPr>
+        <w:t>מבחנ</w:t>
+      </w:r>
+      <w:r>
+        <w:rPr>
+          <w:rFonts w:hint="cs"/>
+          <w:rtl/>
+        </w:rPr>
+        <w:t>ה</w:t>
+      </w:r>
+      <w:r>
+        <w:rPr>
+          <w:rFonts w:hint="cs"/>
+          <w:rtl/>
+        </w:rPr>
+        <w:t xml:space="preserve">, </w:t>
+      </w:r>
+      <w:proofErr w:type="spellStart"/>
+      <w:r>
+        <w:rPr>
+          <w:rFonts w:hint="cs"/>
+          <w:rtl/>
+        </w:rPr>
+        <w:t>היוריסטיקת</w:t>
+      </w:r>
+      <w:proofErr w:type="spellEnd"/>
+      <w:r>
+        <w:rPr>
+          <w:rFonts w:hint="cs"/>
+          <w:rtl/>
+        </w:rPr>
+        <w:t xml:space="preserve"> </w:t>
+      </w:r>
+      <w:proofErr w:type="spellStart"/>
+      <w:r>
+        <w:rPr>
+          <w:rFonts w:hint="cs"/>
+          <w:rtl/>
+        </w:rPr>
+        <w:t>עפ"מ</w:t>
+      </w:r>
+      <w:proofErr w:type="spellEnd"/>
+      <w:r>
+        <w:rPr>
+          <w:rFonts w:hint="cs"/>
+          <w:rtl/>
+        </w:rPr>
+        <w:t xml:space="preserve">, </w:t>
       </w:r>
       <w:r>
         <w:rPr>
@@ -15579,7 +15976,21 @@
           <w:rFonts w:eastAsiaTheme="minorEastAsia" w:hint="cs"/>
           <w:rtl/>
         </w:rPr>
-        <w:t xml:space="preserve"> הבא: </w:t>
+        <w:t xml:space="preserve"> הבא</w:t>
+      </w:r>
+      <w:r>
+        <w:rPr>
+          <w:rFonts w:eastAsiaTheme="minorEastAsia" w:hint="cs"/>
+          <w:rtl/>
+        </w:rPr>
+        <w:t xml:space="preserve"> (כל מרחקי הקשתות הן 1)</w:t>
+      </w:r>
+      <w:r>
+        <w:rPr>
+          <w:rFonts w:eastAsiaTheme="minorEastAsia" w:hint="cs"/>
+          <w:rtl/>
+        </w:rPr>
+        <w:t xml:space="preserve">: </w:t>
       </w:r>
       <w:r>
         <w:rPr>
@@ -15589,9 +16000,9 @@
           <w:lang w:val="he-IL"/>
         </w:rPr>
         <w:drawing>
-          <wp:inline distT="0" distB="0" distL="0" distR="0" wp14:anchorId="0DC541C6" wp14:editId="6378FC41">
-            <wp:extent cx="5274310" cy="1036622"/>
-            <wp:effectExtent l="0" t="0" r="21590" b="49530"/>
+          <wp:inline distT="0" distB="0" distL="0" distR="0" wp14:anchorId="0DC541C6" wp14:editId="6917061B">
+            <wp:extent cx="5274310" cy="2084119"/>
+            <wp:effectExtent l="0" t="0" r="0" b="0"/>
             <wp:docPr id="4" name="Diagram 4"/>
             <wp:cNvGraphicFramePr/>
             <a:graphic xmlns:a="http://schemas.openxmlformats.org/drawingml/2006/main">
@@ -15618,7 +16029,37 @@
           <w:rFonts w:eastAsiaTheme="minorEastAsia" w:hint="cs"/>
           <w:rtl/>
         </w:rPr>
-        <w:t>יש פתרון טריויאלי לבעיה (מעבר על 2 הקשתות), אך נקבל את טבלת המעקב הבאה:</w:t>
+        <w:t xml:space="preserve">יש פתרון </w:t>
+      </w:r>
+      <w:proofErr w:type="spellStart"/>
+      <w:r>
+        <w:rPr>
+          <w:rFonts w:eastAsiaTheme="minorEastAsia" w:hint="cs"/>
+          <w:rtl/>
+        </w:rPr>
+        <w:t>טריויאלי</w:t>
+      </w:r>
+      <w:proofErr w:type="spellEnd"/>
+      <w:r>
+        <w:rPr>
+          <w:rFonts w:eastAsiaTheme="minorEastAsia" w:hint="cs"/>
+          <w:rtl/>
+        </w:rPr>
+        <w:t xml:space="preserve"> לבעיה (מעבר </w:t>
+      </w:r>
+      <w:r>
+        <w:rPr>
+          <w:rFonts w:eastAsiaTheme="minorEastAsia" w:hint="cs"/>
+          <w:rtl/>
+        </w:rPr>
+        <w:t>לדירה ואז למעבדה</w:t>
+      </w:r>
+      <w:r>
+        <w:rPr>
+          <w:rFonts w:eastAsiaTheme="minorEastAsia" w:hint="cs"/>
+          <w:rtl/>
+        </w:rPr>
+        <w:t>), אך נקבל את טבלת המעקב הבאה:</w:t>
       </w:r>
     </w:p>
     <w:tbl>
@@ -15630,8 +16071,8 @@
       </w:tblPr>
       <w:tblGrid>
         <w:gridCol w:w="591"/>
-        <w:gridCol w:w="5594"/>
-        <w:gridCol w:w="1187"/>
+        <w:gridCol w:w="5624"/>
+        <w:gridCol w:w="1157"/>
         <w:gridCol w:w="813"/>
         <w:gridCol w:w="411"/>
         <w:gridCol w:w="853"/>
@@ -15863,7 +16304,21 @@
                 <w:rFonts w:hint="cs"/>
                 <w:rtl/>
               </w:rPr>
-              <w:t xml:space="preserve">(מיקום התחלה, 0 מבחנות באמבולנס, 0 מבחנות נמסרו, 3 מטושים באמבולנס, 0 מעבדות נבקרו, </w:t>
+              <w:t xml:space="preserve">(מיקום התחלה, 0 מבחנות באמבולנס, 0 מבחנות נמסרו, </w:t>
+            </w:r>
+            <w:r>
+              <w:rPr>
+                <w:rFonts w:hint="cs"/>
+                <w:rtl/>
+              </w:rPr>
+              <w:t>1</w:t>
+            </w:r>
+            <w:r>
+              <w:rPr>
+                <w:rFonts w:hint="cs"/>
+                <w:rtl/>
+              </w:rPr>
+              <w:t xml:space="preserve"> מטושים באמבולנס, 0 מעבדות נבקרו, </w:t>
             </w:r>
             <w:r>
               <w:rPr>
@@ -15889,7 +16344,21 @@
                 <w:rFonts w:hint="cs"/>
                 <w:rtl/>
               </w:rPr>
-              <w:t xml:space="preserve">=2, </w:t>
+              <w:t>=</w:t>
+            </w:r>
+            <w:r>
+              <w:rPr>
+                <w:rFonts w:hint="cs"/>
+                <w:rtl/>
+              </w:rPr>
+              <w:t>1</w:t>
+            </w:r>
+            <w:r>
+              <w:rPr>
+                <w:rFonts w:hint="cs"/>
+                <w:rtl/>
+              </w:rPr>
+              <w:t xml:space="preserve">, </w:t>
             </w:r>
             <w:r>
               <w:rPr>
@@ -15902,7 +16371,21 @@
                 <w:rFonts w:hint="cs"/>
                 <w:rtl/>
               </w:rPr>
-              <w:t>=2)</w:t>
+              <w:t>=</w:t>
+            </w:r>
+            <w:r>
+              <w:rPr>
+                <w:rFonts w:hint="cs"/>
+                <w:rtl/>
+              </w:rPr>
+              <w:t>1</w:t>
+            </w:r>
+            <w:r>
+              <w:rPr>
+                <w:rFonts w:hint="cs"/>
+                <w:rtl/>
+              </w:rPr>
+              <w:t>)</w:t>
             </w:r>
           </w:p>
         </w:tc>
@@ -16053,7 +16536,79 @@
                 <w:rFonts w:hint="cs"/>
                 <w:rtl/>
               </w:rPr>
-              <w:t xml:space="preserve">(מיקום דירה 1, 3 מבחנות באמבולנס, 0 מבחנות נמסרו, 0 מטושים באמבולנס, 0 מעבדות נבקרו, </w:t>
+              <w:t xml:space="preserve">(מיקום </w:t>
+            </w:r>
+            <w:r>
+              <w:rPr>
+                <w:rFonts w:hint="cs"/>
+                <w:rtl/>
+              </w:rPr>
+              <w:t>מעבדה</w:t>
+            </w:r>
+            <w:r>
+              <w:rPr>
+                <w:rFonts w:hint="cs"/>
+                <w:rtl/>
+              </w:rPr>
+              <w:t xml:space="preserve"> 1, </w:t>
+            </w:r>
+            <w:r>
+              <w:rPr>
+                <w:rFonts w:hint="cs"/>
+                <w:rtl/>
+              </w:rPr>
+              <w:t>0</w:t>
+            </w:r>
+            <w:r>
+              <w:rPr>
+                <w:rFonts w:hint="cs"/>
+                <w:rtl/>
+              </w:rPr>
+              <w:t xml:space="preserve"> מבחנות באמבולנס, 0 מבחנות נמסרו, </w:t>
+            </w:r>
+            <w:r>
+              <w:rPr>
+                <w:rFonts w:hint="cs"/>
+                <w:rtl/>
+              </w:rPr>
+              <w:t>1</w:t>
+            </w:r>
+            <w:r>
+              <w:rPr>
+                <w:rFonts w:hint="cs"/>
+                <w:rtl/>
+              </w:rPr>
+              <w:t xml:space="preserve"> מטושים באמבולנס, </w:t>
+            </w:r>
+            <w:r>
+              <w:rPr>
+                <w:rFonts w:hint="cs"/>
+                <w:rtl/>
+              </w:rPr>
+              <w:t>1</w:t>
+            </w:r>
+            <w:r>
+              <w:rPr>
+                <w:rFonts w:hint="cs"/>
+                <w:rtl/>
+              </w:rPr>
+              <w:t xml:space="preserve"> מעבדות </w:t>
+            </w:r>
+            <w:proofErr w:type="spellStart"/>
+            <w:r>
+              <w:rPr>
+                <w:rFonts w:hint="cs"/>
+                <w:rtl/>
+              </w:rPr>
+              <w:t>נבקרו</w:t>
+            </w:r>
+            <w:proofErr w:type="spellEnd"/>
+            <w:r>
+              <w:rPr>
+                <w:rFonts w:hint="cs"/>
+                <w:rtl/>
+              </w:rPr>
+              <w:t xml:space="preserve">, </w:t>
             </w:r>
             <w:r>
               <w:rPr>
@@ -16066,12 +16621,134 @@
                 <w:rFonts w:hint="cs"/>
                 <w:rtl/>
               </w:rPr>
+              <w:t>=</w:t>
+            </w:r>
+            <w:r>
+              <w:rPr>
+                <w:rFonts w:hint="cs"/>
+                <w:rtl/>
+              </w:rPr>
+              <w:t>0</w:t>
+            </w:r>
+            <w:r>
+              <w:rPr>
+                <w:rFonts w:hint="cs"/>
+                <w:rtl/>
+              </w:rPr>
+              <w:t xml:space="preserve">, </w:t>
+            </w:r>
+            <w:r>
+              <w:rPr>
+                <w:rFonts w:hint="cs"/>
+              </w:rPr>
+              <w:t>H</w:t>
+            </w:r>
+            <w:r>
+              <w:rPr>
+                <w:rFonts w:hint="cs"/>
+                <w:rtl/>
+              </w:rPr>
               <w:t xml:space="preserve">=1, </w:t>
             </w:r>
             <w:r>
               <w:rPr>
                 <w:rFonts w:hint="cs"/>
               </w:rPr>
+              <w:t>F</w:t>
+            </w:r>
+            <w:r>
+              <w:rPr>
+                <w:rFonts w:hint="cs"/>
+                <w:rtl/>
+              </w:rPr>
+              <w:t>=</w:t>
+            </w:r>
+            <w:r>
+              <w:rPr>
+                <w:rFonts w:hint="cs"/>
+                <w:rtl/>
+              </w:rPr>
+              <w:t>1</w:t>
+            </w:r>
+            <w:r>
+              <w:rPr>
+                <w:rFonts w:hint="cs"/>
+                <w:rtl/>
+              </w:rPr>
+              <w:t>)</w:t>
+            </w:r>
+            <w:r>
+              <w:rPr>
+                <w:rFonts w:hint="cs"/>
+                <w:rtl/>
+              </w:rPr>
+              <w:t>,</w:t>
+            </w:r>
+          </w:p>
+          <w:p>
+            <w:pPr>
+              <w:pStyle w:val="ListParagraph"/>
+              <w:spacing w:line="259" w:lineRule="auto"/>
+              <w:ind w:left="0"/>
+            </w:pPr>
+            <w:r>
+              <w:t>S</w:t>
+            </w:r>
+            <w:proofErr w:type="gramStart"/>
+            <w:r>
+              <w:t>2:=</w:t>
+            </w:r>
+            <w:proofErr w:type="gramEnd"/>
+          </w:p>
+          <w:p>
+            <w:pPr>
+              <w:pStyle w:val="ListParagraph"/>
+              <w:spacing w:line="259" w:lineRule="auto"/>
+              <w:ind w:left="0"/>
+              <w:rPr>
+                <w:rtl/>
+              </w:rPr>
+            </w:pPr>
+            <w:r>
+              <w:rPr>
+                <w:rFonts w:hint="cs"/>
+                <w:rtl/>
+              </w:rPr>
+              <w:t xml:space="preserve">(מיקום דירה 1, 1 מבחנות באמבולנס, 0 מבחנות נמסרו, 0 מטושים באמבולנס, 0 מעבדות </w:t>
+            </w:r>
+            <w:proofErr w:type="spellStart"/>
+            <w:r>
+              <w:rPr>
+                <w:rFonts w:hint="cs"/>
+                <w:rtl/>
+              </w:rPr>
+              <w:t>נבקרו</w:t>
+            </w:r>
+            <w:proofErr w:type="spellEnd"/>
+            <w:r>
+              <w:rPr>
+                <w:rFonts w:hint="cs"/>
+                <w:rtl/>
+              </w:rPr>
+              <w:t xml:space="preserve">, </w:t>
+            </w:r>
+            <w:r>
+              <w:rPr>
+                <w:rFonts w:hint="cs"/>
+              </w:rPr>
+              <w:t>G</w:t>
+            </w:r>
+            <w:r>
+              <w:rPr>
+                <w:rFonts w:hint="cs"/>
+                <w:rtl/>
+              </w:rPr>
+              <w:t xml:space="preserve">=0, </w:t>
+            </w:r>
+            <w:r>
+              <w:rPr>
+                <w:rFonts w:hint="cs"/>
+              </w:rPr>
               <w:t>H</w:t>
             </w:r>
             <w:r>
@@ -16092,7 +16769,17 @@
                 <w:rFonts w:hint="cs"/>
                 <w:rtl/>
               </w:rPr>
-              <w:t>=2)</w:t>
+              <w:t>=</w:t>
+            </w:r>
+            <w:r>
+              <w:t>1</w:t>
+            </w:r>
+            <w:r>
+              <w:rPr>
+                <w:rFonts w:hint="cs"/>
+                <w:rtl/>
+              </w:rPr>
+              <w:t>)</w:t>
             </w:r>
           </w:p>
         </w:tc>
@@ -16123,12 +16810,9 @@
               <w:pStyle w:val="ListParagraph"/>
               <w:spacing w:line="259" w:lineRule="auto"/>
               <w:ind w:left="0"/>
-              <w:rPr>
-                <w:rtl/>
-              </w:rPr>
             </w:pPr>
             <w:r>
-              <w:t>S1</w:t>
+              <w:t>S2</w:t>
             </w:r>
           </w:p>
         </w:tc>
@@ -16221,7 +16905,10 @@
             </w:r>
             <w:proofErr w:type="gramStart"/>
             <w:r>
-              <w:t>2:=</w:t>
+              <w:t>3</w:t>
+            </w:r>
+            <w:r>
+              <w:t>:=</w:t>
             </w:r>
             <w:proofErr w:type="gramEnd"/>
           </w:p>
@@ -16239,7 +16926,43 @@
                 <w:rFonts w:hint="cs"/>
                 <w:rtl/>
               </w:rPr>
-              <w:t xml:space="preserve">(מיקום מעבדה 1, 0 מבחנות באמבולנס, 3 מבחנות נמסרו, 1 מטושים באמבולנס, 1 מעבדות נבקרו, </w:t>
+              <w:t xml:space="preserve">(מיקום מעבדה 1, 0 מבחנות באמבולנס, </w:t>
+            </w:r>
+            <w:r>
+              <w:t>1</w:t>
+            </w:r>
+            <w:r>
+              <w:rPr>
+                <w:rFonts w:hint="cs"/>
+                <w:rtl/>
+              </w:rPr>
+              <w:t xml:space="preserve"> מבחנות נמסרו, </w:t>
+            </w:r>
+            <w:r>
+              <w:t>0</w:t>
+            </w:r>
+            <w:r>
+              <w:rPr>
+                <w:rFonts w:hint="cs"/>
+                <w:rtl/>
+              </w:rPr>
+              <w:t xml:space="preserve"> מטושים באמבולנס, 1 מעבדות </w:t>
+            </w:r>
+            <w:proofErr w:type="spellStart"/>
+            <w:r>
+              <w:rPr>
+                <w:rFonts w:hint="cs"/>
+                <w:rtl/>
+              </w:rPr>
+              <w:t>נבקרו</w:t>
+            </w:r>
+            <w:proofErr w:type="spellEnd"/>
+            <w:r>
+              <w:rPr>
+                <w:rFonts w:hint="cs"/>
+                <w:rtl/>
+              </w:rPr>
+              <w:t xml:space="preserve">, </w:t>
             </w:r>
             <w:r>
               <w:rPr>
@@ -16252,7 +16975,17 @@
                 <w:rFonts w:hint="cs"/>
                 <w:rtl/>
               </w:rPr>
-              <w:t xml:space="preserve">=2, </w:t>
+              <w:t>=</w:t>
+            </w:r>
+            <w:r>
+              <w:t>1</w:t>
+            </w:r>
+            <w:r>
+              <w:rPr>
+                <w:rFonts w:hint="cs"/>
+                <w:rtl/>
+              </w:rPr>
+              <w:t xml:space="preserve">, </w:t>
             </w:r>
             <w:r>
               <w:rPr>
@@ -16278,7 +17011,33 @@
                 <w:rFonts w:hint="cs"/>
                 <w:rtl/>
               </w:rPr>
-              <w:t>=2)</w:t>
+              <w:t>=</w:t>
+            </w:r>
+            <w:r>
+              <w:t>1</w:t>
+            </w:r>
+            <w:r>
+              <w:rPr>
+                <w:rFonts w:hint="cs"/>
+                <w:rtl/>
+              </w:rPr>
+              <w:t>)</w:t>
+            </w:r>
+            <w:r>
+              <w:rPr>
+                <w:rFonts w:hint="cs"/>
+                <w:rtl/>
+              </w:rPr>
+              <w:t xml:space="preserve">, </w:t>
+            </w:r>
+            <w:r>
+              <w:rPr>
+                <w:rFonts w:hint="cs"/>
+              </w:rPr>
+              <w:t>S</w:t>
+            </w:r>
+            <w:r>
+              <w:t>1</w:t>
             </w:r>
           </w:p>
         </w:tc>
@@ -16304,7 +17063,7 @@
             </w:r>
             <w:proofErr w:type="gramEnd"/>
             <w:r>
-              <w:t>1</w:t>
+              <w:t>2</w:t>
             </w:r>
           </w:p>
         </w:tc>
@@ -16322,7 +17081,10 @@
               </w:rPr>
             </w:pPr>
             <w:r>
-              <w:t>S2</w:t>
+              <w:t>S</w:t>
+            </w:r>
+            <w:r>
+              <w:t>3</w:t>
             </w:r>
           </w:p>
         </w:tc>
@@ -16411,11 +17173,7 @@
               </w:rPr>
             </w:pPr>
             <w:r>
-              <w:rPr>
-                <w:rFonts w:hint="cs"/>
-                <w:rtl/>
-              </w:rPr>
-              <w:t>-</w:t>
+              <w:t>S1</w:t>
             </w:r>
           </w:p>
         </w:tc>
@@ -16441,7 +17199,10 @@
             </w:r>
             <w:proofErr w:type="gramEnd"/>
             <w:r>
-              <w:t>1,S2</w:t>
+              <w:t>3</w:t>
+            </w:r>
+            <w:r>
+              <w:t>,S2</w:t>
             </w:r>
           </w:p>
         </w:tc>
@@ -16523,7 +17284,6 @@
               </w:rPr>
             </w:pPr>
             <w:r>
-              <w:lastRenderedPageBreak/>
               <w:t>(ii)</w:t>
             </w:r>
           </w:p>
@@ -16647,7 +17407,7 @@
               <w:ind w:left="0"/>
             </w:pPr>
             <w:r>
-              <w:t>&lt;S0&gt;</w:t>
+              <w:t>S0</w:t>
             </w:r>
           </w:p>
         </w:tc>
@@ -16677,7 +17437,7 @@
               <w:ind w:left="0"/>
             </w:pPr>
             <w:r>
-              <w:t>&lt;S0&gt;</w:t>
+              <w:t>S0</w:t>
             </w:r>
           </w:p>
         </w:tc>
@@ -16746,15 +17506,15 @@
               <w:ind w:left="0"/>
             </w:pPr>
             <w:r>
-              <w:t>&lt;S</w:t>
+              <w:t>S</w:t>
             </w:r>
             <w:proofErr w:type="gramStart"/>
             <w:r>
-              <w:t>0,S</w:t>
+              <w:t>2,S</w:t>
             </w:r>
             <w:proofErr w:type="gramEnd"/>
             <w:r>
-              <w:t>1&gt;</w:t>
+              <w:t>1</w:t>
             </w:r>
           </w:p>
         </w:tc>
@@ -16769,7 +17529,7 @@
               <w:ind w:left="0"/>
             </w:pPr>
             <w:r>
-              <w:t>&lt;S0&gt;</w:t>
+              <w:t>S0</w:t>
             </w:r>
           </w:p>
         </w:tc>
@@ -16784,15 +17544,7 @@
               <w:ind w:left="0"/>
             </w:pPr>
             <w:r>
-              <w:t>&lt;S</w:t>
-            </w:r>
-            <w:proofErr w:type="gramStart"/>
-            <w:r>
-              <w:t>0,S</w:t>
-            </w:r>
-            <w:proofErr w:type="gramEnd"/>
-            <w:r>
-              <w:t>1&gt;</w:t>
+              <w:t>S1</w:t>
             </w:r>
           </w:p>
         </w:tc>
@@ -16861,11 +17613,7 @@
               <w:ind w:left="0"/>
             </w:pPr>
             <w:r>
-              <w:rPr>
-                <w:rFonts w:hint="cs"/>
-                <w:rtl/>
-              </w:rPr>
-              <w:t>-</w:t>
+              <w:t>S2, S4</w:t>
             </w:r>
           </w:p>
         </w:tc>
@@ -16880,15 +17628,15 @@
               <w:ind w:left="0"/>
             </w:pPr>
             <w:r>
-              <w:t>&lt;S0</w:t>
+              <w:t>S</w:t>
             </w:r>
             <w:proofErr w:type="gramStart"/>
             <w:r>
-              <w:t>&gt;,&lt;</w:t>
+              <w:t>0,S</w:t>
             </w:r>
             <w:proofErr w:type="gramEnd"/>
             <w:r>
-              <w:t>S0,S1&gt;</w:t>
+              <w:t>1</w:t>
             </w:r>
           </w:p>
         </w:tc>
@@ -17065,69 +17813,7 @@
           <w:rFonts w:hint="cs"/>
           <w:rtl/>
         </w:rPr>
-        <w:t xml:space="preserve"> והאלגוריתם יתקע ללא תנועות חוקיות ולא במצב סוף (שהרי לא הגענו למצב מעבדה).  (תיקון קטן: יש לשים לב שבמהלך שלב </w:t>
-      </w:r>
-      <w:r>
-        <w:t>(iii)</w:t>
-      </w:r>
-      <w:r>
-        <w:rPr>
-          <w:rFonts w:hint="cs"/>
-          <w:rtl/>
-        </w:rPr>
-        <w:t xml:space="preserve"> מתקיים </w:t>
-      </w:r>
-      <w:r>
-        <w:rPr>
-          <w:rFonts w:hint="cs"/>
-        </w:rPr>
-        <w:t>H</w:t>
-      </w:r>
-      <w:r>
-        <w:rPr>
-          <w:rFonts w:hint="cs"/>
-          <w:rtl/>
-        </w:rPr>
-        <w:t xml:space="preserve">=0 תמיד, לפי הגדרת </w:t>
-      </w:r>
-      <w:r>
-        <w:rPr>
-          <w:rFonts w:hint="cs"/>
-        </w:rPr>
-        <w:t>UCS</w:t>
-      </w:r>
-      <w:r>
-        <w:rPr>
-          <w:rFonts w:hint="cs"/>
-          <w:rtl/>
-        </w:rPr>
-        <w:t xml:space="preserve"> ולכן </w:t>
-      </w:r>
-      <w:r>
-        <w:rPr>
-          <w:rFonts w:hint="cs"/>
-        </w:rPr>
-        <w:t>F</w:t>
-      </w:r>
-      <w:r>
-        <w:rPr>
-          <w:rFonts w:hint="cs"/>
-          <w:rtl/>
-        </w:rPr>
-        <w:t>=</w:t>
-      </w:r>
-      <w:r>
-        <w:rPr>
-          <w:rFonts w:hint="cs"/>
-        </w:rPr>
-        <w:t>G</w:t>
-      </w:r>
-      <w:r>
-        <w:rPr>
-          <w:rFonts w:hint="cs"/>
-          <w:rtl/>
-        </w:rPr>
-        <w:t xml:space="preserve"> לאורך כל המסלול).</w:t>
+        <w:t xml:space="preserve"> והאלגוריתם יתקע ללא תנועות חוקיות ולא במצב סוף (שהרי לא הגענו למצב מעבדה).</w:t>
       </w:r>
     </w:p>
     <w:p>
@@ -17307,7 +17993,10 @@
         <w:t xml:space="preserve">הוכחה: נניח שהאלגוריתם החזיר פתרון במחיר </w:t>
       </w:r>
       <w:r>
-        <w:t>P</w:t>
+        <w:rPr>
+          <w:rFonts w:hint="cs"/>
+        </w:rPr>
+        <w:t>C</w:t>
       </w:r>
       <w:r>
         <w:rPr>
@@ -17341,15 +18030,15 @@
           </w:rPr>
           <m:t>*</m:t>
         </m:r>
-        <m:sSup>
-          <m:sSupPr>
+        <m:sSubSup>
+          <m:sSubSupPr>
             <m:ctrlPr>
               <w:rPr>
                 <w:rFonts w:ascii="Cambria Math" w:hAnsi="Cambria Math"/>
                 <w:i/>
               </w:rPr>
             </m:ctrlPr>
-          </m:sSupPr>
+          </m:sSubSupPr>
           <m:e>
             <m:r>
               <w:rPr>
@@ -17358,6 +18047,14 @@
               <m:t>C</m:t>
             </m:r>
           </m:e>
+          <m:sub>
+            <m:r>
+              <w:rPr>
+                <w:rFonts w:ascii="Cambria Math" w:hAnsi="Cambria Math"/>
+              </w:rPr>
+              <m:t>dist</m:t>
+            </m:r>
+          </m:sub>
           <m:sup>
             <m:r>
               <w:rPr>
@@ -17366,7 +18063,7 @@
               <m:t>*</m:t>
             </m:r>
           </m:sup>
-        </m:sSup>
+        </m:sSubSup>
       </m:oMath>
       <w:r>
         <w:rPr>
@@ -17391,15 +18088,179 @@
       <w:r>
         <w:rPr>
           <w:rFonts w:eastAsiaTheme="minorEastAsia" w:hint="cs"/>
+          <w:rtl/>
+        </w:rPr>
+        <w:t xml:space="preserve">.  יהי </w:t>
+      </w:r>
+      <w:r>
+        <w:rPr>
+          <w:rFonts w:eastAsiaTheme="minorEastAsia"/>
         </w:rPr>
         <w:t xml:space="preserve"> </w:t>
       </w:r>
-      <w:r>
-        <w:rPr>
-          <w:rFonts w:eastAsiaTheme="minorEastAsia" w:hint="cs"/>
-          <w:rtl/>
-        </w:rPr>
-        <w:t xml:space="preserve">ומקבילות של אלגוריתם </w:t>
+      <m:oMath>
+        <m:r>
+          <w:rPr>
+            <w:rFonts w:ascii="Cambria Math" w:eastAsiaTheme="minorEastAsia" w:hAnsi="Cambria Math"/>
+          </w:rPr>
+          <m:t>P=(</m:t>
+        </m:r>
+        <m:sSub>
+          <m:sSubPr>
+            <m:ctrlPr>
+              <w:rPr>
+                <w:rFonts w:ascii="Cambria Math" w:eastAsiaTheme="minorEastAsia" w:hAnsi="Cambria Math"/>
+                <w:i/>
+              </w:rPr>
+            </m:ctrlPr>
+          </m:sSubPr>
+          <m:e>
+            <m:r>
+              <w:rPr>
+                <w:rFonts w:ascii="Cambria Math" w:eastAsiaTheme="minorEastAsia" w:hAnsi="Cambria Math"/>
+              </w:rPr>
+              <m:t>S</m:t>
+            </m:r>
+          </m:e>
+          <m:sub>
+            <m:r>
+              <w:rPr>
+                <w:rFonts w:ascii="Cambria Math" w:eastAsiaTheme="minorEastAsia" w:hAnsi="Cambria Math"/>
+              </w:rPr>
+              <m:t>1</m:t>
+            </m:r>
+          </m:sub>
+        </m:sSub>
+        <m:r>
+          <w:rPr>
+            <w:rFonts w:ascii="Cambria Math" w:eastAsiaTheme="minorEastAsia" w:hAnsi="Cambria Math"/>
+          </w:rPr>
+          <m:t>,</m:t>
+        </m:r>
+        <m:sSub>
+          <m:sSubPr>
+            <m:ctrlPr>
+              <w:rPr>
+                <w:rFonts w:ascii="Cambria Math" w:eastAsiaTheme="minorEastAsia" w:hAnsi="Cambria Math"/>
+                <w:i/>
+              </w:rPr>
+            </m:ctrlPr>
+          </m:sSubPr>
+          <m:e>
+            <m:r>
+              <w:rPr>
+                <w:rFonts w:ascii="Cambria Math" w:eastAsiaTheme="minorEastAsia" w:hAnsi="Cambria Math"/>
+              </w:rPr>
+              <m:t>S</m:t>
+            </m:r>
+          </m:e>
+          <m:sub>
+            <m:r>
+              <w:rPr>
+                <w:rFonts w:ascii="Cambria Math" w:eastAsiaTheme="minorEastAsia" w:hAnsi="Cambria Math"/>
+              </w:rPr>
+              <m:t>2</m:t>
+            </m:r>
+          </m:sub>
+        </m:sSub>
+        <m:r>
+          <w:rPr>
+            <w:rFonts w:ascii="Cambria Math" w:eastAsiaTheme="minorEastAsia" w:hAnsi="Cambria Math"/>
+          </w:rPr>
+          <m:t>,…,</m:t>
+        </m:r>
+        <m:sSub>
+          <m:sSubPr>
+            <m:ctrlPr>
+              <w:rPr>
+                <w:rFonts w:ascii="Cambria Math" w:eastAsiaTheme="minorEastAsia" w:hAnsi="Cambria Math"/>
+                <w:i/>
+              </w:rPr>
+            </m:ctrlPr>
+          </m:sSubPr>
+          <m:e>
+            <m:r>
+              <w:rPr>
+                <w:rFonts w:ascii="Cambria Math" w:eastAsiaTheme="minorEastAsia" w:hAnsi="Cambria Math"/>
+              </w:rPr>
+              <m:t>S</m:t>
+            </m:r>
+          </m:e>
+          <m:sub>
+            <m:r>
+              <w:rPr>
+                <w:rFonts w:ascii="Cambria Math" w:eastAsiaTheme="minorEastAsia" w:hAnsi="Cambria Math"/>
+              </w:rPr>
+              <m:t>t</m:t>
+            </m:r>
+          </m:sub>
+        </m:sSub>
+        <m:r>
+          <w:rPr>
+            <w:rFonts w:ascii="Cambria Math" w:eastAsiaTheme="minorEastAsia" w:hAnsi="Cambria Math"/>
+          </w:rPr>
+          <m:t>)</m:t>
+        </m:r>
+      </m:oMath>
+      <w:r>
+        <w:rPr>
+          <w:rFonts w:eastAsiaTheme="minorEastAsia" w:hint="cs"/>
+          <w:rtl/>
+        </w:rPr>
+        <w:t>מסלול אופטימלי לפי הקריטריון המשולב</w:t>
+      </w:r>
+      <w:r>
+        <w:rPr>
+          <w:rFonts w:eastAsiaTheme="minorEastAsia" w:hint="cs"/>
+          <w:rtl/>
+        </w:rPr>
+        <w:t xml:space="preserve"> (חוקי)</w:t>
+      </w:r>
+      <w:r>
+        <w:rPr>
+          <w:rFonts w:eastAsiaTheme="minorEastAsia" w:hint="cs"/>
+          <w:rtl/>
+        </w:rPr>
+        <w:t>.  כאמור בסעיף 39, עקב כך שהאלגוריתם רק מוחק צמתים ב</w:t>
+      </w:r>
+      <w:r>
+        <w:rPr>
+          <w:rFonts w:eastAsiaTheme="minorEastAsia" w:hint="cs"/>
+          <w:b/>
+          <w:bCs/>
+          <w:rtl/>
+        </w:rPr>
+        <w:t>עץ</w:t>
+      </w:r>
+      <w:r>
+        <w:rPr>
+          <w:rFonts w:eastAsiaTheme="minorEastAsia" w:hint="cs"/>
+          <w:rtl/>
+        </w:rPr>
+        <w:t xml:space="preserve"> החיפוש, </w:t>
+      </w:r>
+      <w:r>
+        <w:rPr>
+          <w:rFonts w:eastAsiaTheme="minorEastAsia" w:hint="cs"/>
+          <w:rtl/>
+        </w:rPr>
+        <w:t xml:space="preserve">מסלול זה תמיד יהיה בעץ החיפוש ולא ימחק (נובע מההנחה שהוא אופטימלי ולכן חוקי).  לכן, בכל </w:t>
+      </w:r>
+      <w:proofErr w:type="spellStart"/>
+      <w:r>
+        <w:rPr>
+          <w:rFonts w:eastAsiaTheme="minorEastAsia" w:hint="cs"/>
+          <w:rtl/>
+        </w:rPr>
+        <w:t>איטרציה</w:t>
+      </w:r>
+      <w:proofErr w:type="spellEnd"/>
+      <w:r>
+        <w:rPr>
+          <w:rFonts w:eastAsiaTheme="minorEastAsia" w:hint="cs"/>
+          <w:rtl/>
+        </w:rPr>
+        <w:t xml:space="preserve"> אלגוריתם </w:t>
       </w:r>
       <w:r>
         <w:rPr>
@@ -17412,6 +18273,214 @@
           <w:rFonts w:eastAsiaTheme="minorEastAsia" w:hint="cs"/>
           <w:rtl/>
         </w:rPr>
+        <w:t xml:space="preserve"> לא יפתח מסלולים שמרחק המבחנות שלהם עולה על מרחק המבחנות של הצומת </w:t>
+      </w:r>
+      <m:oMath>
+        <m:sSub>
+          <m:sSubPr>
+            <m:ctrlPr>
+              <w:rPr>
+                <w:rFonts w:ascii="Cambria Math" w:eastAsiaTheme="minorEastAsia" w:hAnsi="Cambria Math"/>
+                <w:i/>
+              </w:rPr>
+            </m:ctrlPr>
+          </m:sSubPr>
+          <m:e>
+            <m:r>
+              <w:rPr>
+                <w:rFonts w:ascii="Cambria Math" w:eastAsiaTheme="minorEastAsia" w:hAnsi="Cambria Math"/>
+              </w:rPr>
+              <m:t>S</m:t>
+            </m:r>
+          </m:e>
+          <m:sub>
+            <m:r>
+              <w:rPr>
+                <w:rFonts w:ascii="Cambria Math" w:eastAsiaTheme="minorEastAsia" w:hAnsi="Cambria Math"/>
+              </w:rPr>
+              <m:t>k</m:t>
+            </m:r>
+          </m:sub>
+        </m:sSub>
+      </m:oMath>
+      <w:r>
+        <w:rPr>
+          <w:rFonts w:eastAsiaTheme="minorEastAsia" w:hint="cs"/>
+          <w:rtl/>
+        </w:rPr>
+        <w:t xml:space="preserve"> </w:t>
+      </w:r>
+      <w:r>
+        <w:rPr>
+          <w:rFonts w:eastAsiaTheme="minorEastAsia" w:hint="cs"/>
+          <w:rtl/>
+        </w:rPr>
+        <w:t xml:space="preserve">(מתוך </w:t>
+      </w:r>
+      <w:r>
+        <w:rPr>
+          <w:rFonts w:eastAsiaTheme="minorEastAsia" w:hint="cs"/>
+        </w:rPr>
+        <w:t>P</w:t>
+      </w:r>
+      <w:r>
+        <w:rPr>
+          <w:rFonts w:eastAsiaTheme="minorEastAsia" w:hint="cs"/>
+          <w:rtl/>
+        </w:rPr>
+        <w:t>)</w:t>
+      </w:r>
+      <w:r>
+        <w:rPr>
+          <w:rFonts w:eastAsiaTheme="minorEastAsia" w:hint="cs"/>
+        </w:rPr>
+        <w:t xml:space="preserve"> </w:t>
+      </w:r>
+      <w:r>
+        <w:rPr>
+          <w:rFonts w:eastAsiaTheme="minorEastAsia" w:hint="cs"/>
+          <w:rtl/>
+        </w:rPr>
+        <w:t xml:space="preserve">בעל </w:t>
+      </w:r>
+      <w:r>
+        <w:rPr>
+          <w:rFonts w:eastAsiaTheme="minorEastAsia"/>
+        </w:rPr>
+        <w:t>k</w:t>
+      </w:r>
+      <w:r>
+        <w:rPr>
+          <w:rFonts w:eastAsiaTheme="minorEastAsia" w:hint="cs"/>
+          <w:rtl/>
+        </w:rPr>
+        <w:t xml:space="preserve"> הגדול ביותר שנמצא ב</w:t>
+      </w:r>
+      <w:r>
+        <w:rPr>
+          <w:rFonts w:eastAsiaTheme="minorEastAsia" w:hint="cs"/>
+        </w:rPr>
+        <w:t>OPEN</w:t>
+      </w:r>
+      <w:r>
+        <w:rPr>
+          <w:rFonts w:eastAsiaTheme="minorEastAsia" w:hint="cs"/>
+          <w:rtl/>
+        </w:rPr>
+        <w:t xml:space="preserve"> (ותמיד יש לפחות מצב אחד כזה ב</w:t>
+      </w:r>
+      <w:r>
+        <w:rPr>
+          <w:rFonts w:eastAsiaTheme="minorEastAsia" w:hint="cs"/>
+        </w:rPr>
+        <w:t>OPEN</w:t>
+      </w:r>
+      <w:r>
+        <w:rPr>
+          <w:rFonts w:eastAsiaTheme="minorEastAsia" w:hint="cs"/>
+          <w:rtl/>
+        </w:rPr>
+        <w:t xml:space="preserve"> מתוך ההנחה ש</w:t>
+      </w:r>
+      <w:r>
+        <w:rPr>
+          <w:rFonts w:eastAsiaTheme="minorEastAsia" w:hint="cs"/>
+        </w:rPr>
+        <w:t>P</w:t>
+      </w:r>
+      <w:r>
+        <w:rPr>
+          <w:rFonts w:eastAsiaTheme="minorEastAsia" w:hint="cs"/>
+          <w:rtl/>
+        </w:rPr>
+        <w:t xml:space="preserve"> מסלול חוקי ולכן מתחיל במצב ההתחלה, ומתוך ההנחה שעוד לא סיימנו את ריצת האלגוריתם ולכן עוד לא נמצא מצב סוף).  מחיקת מצבים לא משנה </w:t>
+      </w:r>
+      <w:proofErr w:type="spellStart"/>
+      <w:r>
+        <w:rPr>
+          <w:rFonts w:eastAsiaTheme="minorEastAsia" w:hint="cs"/>
+          <w:rtl/>
+        </w:rPr>
+        <w:t>אינוריאנטה</w:t>
+      </w:r>
+      <w:proofErr w:type="spellEnd"/>
+      <w:r>
+        <w:rPr>
+          <w:rFonts w:eastAsiaTheme="minorEastAsia" w:hint="cs"/>
+          <w:rtl/>
+        </w:rPr>
+        <w:t xml:space="preserve"> זו כיוון שהיא לא משפיעה על היות איזשהו מצב מתוך </w:t>
+      </w:r>
+      <w:r>
+        <w:rPr>
+          <w:rFonts w:eastAsiaTheme="minorEastAsia" w:hint="cs"/>
+        </w:rPr>
+        <w:t>P</w:t>
+      </w:r>
+      <w:r>
+        <w:rPr>
+          <w:rFonts w:eastAsiaTheme="minorEastAsia" w:hint="cs"/>
+          <w:rtl/>
+        </w:rPr>
+        <w:t xml:space="preserve"> ב</w:t>
+      </w:r>
+      <w:r>
+        <w:rPr>
+          <w:rFonts w:eastAsiaTheme="minorEastAsia" w:hint="cs"/>
+        </w:rPr>
+        <w:t>OPEN</w:t>
+      </w:r>
+      <w:r>
+        <w:rPr>
+          <w:rFonts w:eastAsiaTheme="minorEastAsia" w:hint="cs"/>
+          <w:rtl/>
+        </w:rPr>
+        <w:t xml:space="preserve"> (כולל המרחק הנלווה אליו תחת הפתרון האופטימלי </w:t>
+      </w:r>
+      <w:r>
+        <w:rPr>
+          <w:rFonts w:eastAsiaTheme="minorEastAsia" w:hint="cs"/>
+        </w:rPr>
+        <w:t>P</w:t>
+      </w:r>
+      <w:r>
+        <w:rPr>
+          <w:rFonts w:eastAsiaTheme="minorEastAsia" w:hint="cs"/>
+          <w:rtl/>
+        </w:rPr>
+        <w:t xml:space="preserve">) ורק מצמצמת את </w:t>
+      </w:r>
+      <w:r>
+        <w:rPr>
+          <w:rFonts w:eastAsiaTheme="minorEastAsia" w:hint="cs"/>
+        </w:rPr>
+        <w:t>OPEN</w:t>
+      </w:r>
+      <w:r>
+        <w:rPr>
+          <w:rFonts w:eastAsiaTheme="minorEastAsia" w:hint="cs"/>
+          <w:rtl/>
+        </w:rPr>
+        <w:t xml:space="preserve"> (ולא מוסיפה אליו).  לכן, </w:t>
+      </w:r>
+      <w:r>
+        <w:rPr>
+          <w:rFonts w:eastAsiaTheme="minorEastAsia" w:hint="cs"/>
+          <w:rtl/>
+        </w:rPr>
+        <w:t xml:space="preserve">מקבילות של אלגוריתם </w:t>
+      </w:r>
+      <w:r>
+        <w:rPr>
+          <w:rFonts w:eastAsiaTheme="minorEastAsia" w:hint="cs"/>
+        </w:rPr>
+        <w:t>UCS</w:t>
+      </w:r>
+      <w:r>
+        <w:rPr>
+          <w:rFonts w:eastAsiaTheme="minorEastAsia" w:hint="cs"/>
+          <w:rtl/>
+        </w:rPr>
         <w:t xml:space="preserve"> מתברר כי הוחזר המרחק בעל מרחק הסעת מבחנות האופטימלי מבין הפתרונות החוקיים לפי מרחק כולל</w:t>
       </w:r>
       <w:r>
@@ -17419,20 +18488,20 @@
           <w:rFonts w:eastAsiaTheme="minorEastAsia" w:hint="cs"/>
           <w:rtl/>
         </w:rPr>
-        <w:t xml:space="preserve"> (איך לחשוש שהקבילות של </w:t>
-      </w:r>
-      <w:r>
-        <w:rPr>
-          <w:rFonts w:eastAsiaTheme="minorEastAsia" w:hint="cs"/>
-        </w:rPr>
-        <w:t xml:space="preserve">UCS </w:t>
-      </w:r>
-      <w:r>
-        <w:rPr>
-          <w:rFonts w:eastAsiaTheme="minorEastAsia" w:hint="cs"/>
-          <w:rtl/>
-        </w:rPr>
-        <w:t xml:space="preserve"> תפגע עקב השינוי המוסף, כי ישנה ריצה של אלגוריתם </w:t>
+        <w:t xml:space="preserve"> (כי אף פעם לא נפתח מסלולים בעלי מרחק הסעת מבחנות גדולים מהאופטימלי לפני שנפתח את </w:t>
+      </w:r>
+      <w:r>
+        <w:rPr>
+          <w:rFonts w:eastAsiaTheme="minorEastAsia" w:hint="cs"/>
+        </w:rPr>
+        <w:t>P</w:t>
+      </w:r>
+      <w:r>
+        <w:rPr>
+          <w:rFonts w:eastAsiaTheme="minorEastAsia" w:hint="cs"/>
+          <w:rtl/>
+        </w:rPr>
+        <w:t xml:space="preserve"> (לפי הגדרת אלגוריתם </w:t>
       </w:r>
       <w:r>
         <w:rPr>
@@ -17445,28 +18514,70 @@
           <w:rFonts w:eastAsiaTheme="minorEastAsia" w:hint="cs"/>
           <w:rtl/>
         </w:rPr>
-        <w:t xml:space="preserve"> הסטנדרטי שמתחיל ללא כל המעברים היקרים מדי האלה, שמבצעת את אותו מסלול ומחזירה את אותה תשובה </w:t>
-      </w:r>
-      <w:r>
-        <w:rPr>
-          <w:rFonts w:eastAsiaTheme="minorEastAsia"/>
-          <w:rtl/>
-        </w:rPr>
-        <w:t>–</w:t>
-      </w:r>
-      <w:r>
-        <w:rPr>
-          <w:rFonts w:eastAsiaTheme="minorEastAsia" w:hint="cs"/>
-          <w:rtl/>
-        </w:rPr>
-        <w:t xml:space="preserve"> האופטימלית מבין המסלולים שאין בהם מעברים יקרים מדי)</w:t>
-      </w:r>
-      <w:r>
-        <w:rPr>
-          <w:rFonts w:eastAsiaTheme="minorEastAsia" w:hint="cs"/>
-          <w:rtl/>
-        </w:rPr>
-        <w:t xml:space="preserve">, ולכן אופטימלי לפי הקריטריון המשולב. </w:t>
+        <w:t xml:space="preserve">) ולכן לא נפתח אותן בכלל </w:t>
+      </w:r>
+      <w:r>
+        <w:rPr>
+          <w:rFonts w:eastAsiaTheme="minorEastAsia" w:hint="cs"/>
+          <w:rtl/>
+        </w:rPr>
+        <w:lastRenderedPageBreak/>
+        <w:t xml:space="preserve">(כי בסוף פיתוח </w:t>
+      </w:r>
+      <w:r>
+        <w:rPr>
+          <w:rFonts w:eastAsiaTheme="minorEastAsia" w:hint="cs"/>
+        </w:rPr>
+        <w:t>P</w:t>
+      </w:r>
+      <w:r>
+        <w:rPr>
+          <w:rFonts w:eastAsiaTheme="minorEastAsia" w:hint="cs"/>
+          <w:rtl/>
+        </w:rPr>
+        <w:t xml:space="preserve"> האלגוריתם ייעצר עקב כך שהסוף של </w:t>
+      </w:r>
+      <w:r>
+        <w:rPr>
+          <w:rFonts w:eastAsiaTheme="minorEastAsia" w:hint="cs"/>
+        </w:rPr>
+        <w:t>P</w:t>
+      </w:r>
+      <w:r>
+        <w:rPr>
+          <w:rFonts w:eastAsiaTheme="minorEastAsia" w:hint="cs"/>
+          <w:rtl/>
+        </w:rPr>
+        <w:t xml:space="preserve"> הוא מצב סוף לפי ההנחה ש</w:t>
+      </w:r>
+      <w:r>
+        <w:rPr>
+          <w:rFonts w:eastAsiaTheme="minorEastAsia" w:hint="cs"/>
+        </w:rPr>
+        <w:t>P</w:t>
+      </w:r>
+      <w:r>
+        <w:rPr>
+          <w:rFonts w:eastAsiaTheme="minorEastAsia" w:hint="cs"/>
+          <w:rtl/>
+        </w:rPr>
+        <w:t xml:space="preserve"> מסלול חוקי))</w:t>
+      </w:r>
+      <w:r>
+        <w:rPr>
+          <w:rFonts w:eastAsiaTheme="minorEastAsia" w:hint="cs"/>
+          <w:rtl/>
+        </w:rPr>
+        <w:t>, ולכן אופטי</w:t>
+      </w:r>
+      <w:bookmarkStart w:id="0" w:name="_GoBack"/>
+      <w:bookmarkEnd w:id="0"/>
+      <w:r>
+        <w:rPr>
+          <w:rFonts w:eastAsiaTheme="minorEastAsia" w:hint="cs"/>
+          <w:rtl/>
+        </w:rPr>
+        <w:t xml:space="preserve">מלי לפי הקריטריון המשולב. </w:t>
       </w:r>
       <m:oMath>
         <m:r>
@@ -17807,7 +18918,39 @@
           <w:rFonts w:eastAsiaTheme="minorEastAsia" w:hint="cs"/>
           <w:rtl/>
         </w:rPr>
-        <w:t>לפי אי"ש ברנולי וכך ש</w:t>
+        <w:t xml:space="preserve">לפי </w:t>
+      </w:r>
+      <w:proofErr w:type="spellStart"/>
+      <w:r>
+        <w:rPr>
+          <w:rFonts w:eastAsiaTheme="minorEastAsia" w:hint="cs"/>
+          <w:rtl/>
+        </w:rPr>
+        <w:t>אי"ש</w:t>
+      </w:r>
+      <w:proofErr w:type="spellEnd"/>
+      <w:r>
+        <w:rPr>
+          <w:rFonts w:eastAsiaTheme="minorEastAsia" w:hint="cs"/>
+          <w:rtl/>
+        </w:rPr>
+        <w:t xml:space="preserve"> </w:t>
+      </w:r>
+      <w:proofErr w:type="spellStart"/>
+      <w:r>
+        <w:rPr>
+          <w:rFonts w:eastAsiaTheme="minorEastAsia" w:hint="cs"/>
+          <w:rtl/>
+        </w:rPr>
+        <w:t>ברנולי</w:t>
+      </w:r>
+      <w:proofErr w:type="spellEnd"/>
+      <w:r>
+        <w:rPr>
+          <w:rFonts w:eastAsiaTheme="minorEastAsia" w:hint="cs"/>
+          <w:rtl/>
+        </w:rPr>
+        <w:t xml:space="preserve"> וכך ש</w:t>
       </w:r>
       <w:proofErr w:type="spellStart"/>
       <w:r>
@@ -19036,7 +20179,23 @@
           <w:rFonts w:hint="cs"/>
           <w:rtl/>
         </w:rPr>
-        <w:t xml:space="preserve">מאחר והאלג' מבצע העמקה הדרגתית כי ניתנת לו מגבלת </w:t>
+        <w:t xml:space="preserve">מאחר </w:t>
+      </w:r>
+      <w:proofErr w:type="spellStart"/>
+      <w:r>
+        <w:rPr>
+          <w:rFonts w:hint="cs"/>
+          <w:rtl/>
+        </w:rPr>
+        <w:t>והאלג</w:t>
+      </w:r>
+      <w:proofErr w:type="spellEnd"/>
+      <w:r>
+        <w:rPr>
+          <w:rFonts w:hint="cs"/>
+          <w:rtl/>
+        </w:rPr>
+        <w:t xml:space="preserve">' מבצע העמקה הדרגתית כי ניתנת לו מגבלת </w:t>
       </w:r>
       <w:proofErr w:type="spellStart"/>
       <w:r>
@@ -19379,27 +20538,6 @@
     </w:p>
     <w:p>
       <w:pPr>
-        <w:rPr>
-          <w:rFonts w:eastAsiaTheme="minorEastAsia"/>
-          <w:b/>
-          <w:bCs/>
-          <w:u w:val="single"/>
-          <w:rtl/>
-        </w:rPr>
-      </w:pPr>
-      <w:r>
-        <w:rPr>
-          <w:rFonts w:eastAsiaTheme="minorEastAsia" w:hint="cs"/>
-          <w:b/>
-          <w:bCs/>
-          <w:u w:val="single"/>
-          <w:rtl/>
-        </w:rPr>
-        <w:t>לבדוק את כל התשובות , לא בטוח !</w:t>
-      </w:r>
-    </w:p>
-    <w:p>
-      <w:pPr>
         <w:pStyle w:val="ListParagraph"/>
         <w:numPr>
           <w:ilvl w:val="0"/>
@@ -19556,7 +20694,74 @@
           <w:rFonts w:hint="cs"/>
           <w:rtl/>
         </w:rPr>
-        <w:t xml:space="preserve"> אנחנו גם מפתחים את אותם הצמתים שפותחו בעבר (מכניזם דומה), אבל הפגיעה קשה יותר כי כעת כל הקשתות בעלות משקל 1 ולכן יהיה הרבה יותר איטרציות(אחת לכל עלות שקיימת בגרף החיפוש) במקום איטרציה אחת לכל קשת כמו שהיה ב-</w:t>
+        <w:t xml:space="preserve"> אנחנו גם מפתחים את אותם הצמתים שפותחו בעבר (מכניזם דומה), אבל הפגיעה קשה יותר כי כעת</w:t>
+      </w:r>
+      <w:r>
+        <w:rPr>
+          <w:rFonts w:hint="cs"/>
+          <w:rtl/>
+        </w:rPr>
+        <w:t xml:space="preserve"> לא</w:t>
+      </w:r>
+      <w:r>
+        <w:rPr>
+          <w:rFonts w:hint="cs"/>
+          <w:rtl/>
+        </w:rPr>
+        <w:t xml:space="preserve"> כל הקשתות בעלות משקל 1 ולכן יהיה הרבה יותר </w:t>
+      </w:r>
+      <w:proofErr w:type="spellStart"/>
+      <w:r>
+        <w:rPr>
+          <w:rFonts w:hint="cs"/>
+          <w:rtl/>
+        </w:rPr>
+        <w:t>איטרציות</w:t>
+      </w:r>
+      <w:proofErr w:type="spellEnd"/>
+      <w:r>
+        <w:rPr>
+          <w:rFonts w:hint="cs"/>
+          <w:rtl/>
+        </w:rPr>
+        <w:t xml:space="preserve"> </w:t>
+      </w:r>
+      <w:r>
+        <w:rPr>
+          <w:rFonts w:hint="cs"/>
+          <w:rtl/>
+        </w:rPr>
+        <w:t xml:space="preserve">(אחת לכל עלות שקיימת בגרף החיפוש) במקום </w:t>
+      </w:r>
+      <w:proofErr w:type="spellStart"/>
+      <w:r>
+        <w:rPr>
+          <w:rFonts w:hint="cs"/>
+          <w:rtl/>
+        </w:rPr>
+        <w:t>איטרציה</w:t>
+      </w:r>
+      <w:proofErr w:type="spellEnd"/>
+      <w:r>
+        <w:rPr>
+          <w:rFonts w:hint="cs"/>
+          <w:rtl/>
+        </w:rPr>
+        <w:t xml:space="preserve"> אחת לכל </w:t>
+      </w:r>
+      <w:r>
+        <w:rPr>
+          <w:rFonts w:hint="cs"/>
+          <w:rtl/>
+        </w:rPr>
+        <w:t>עומק</w:t>
+      </w:r>
+      <w:r>
+        <w:rPr>
+          <w:rFonts w:hint="cs"/>
+          <w:rtl/>
+        </w:rPr>
+        <w:t xml:space="preserve"> כמו שהיה ב-</w:t>
       </w:r>
       <w:r>
         <w:rPr>
@@ -20704,13 +21909,7 @@
           <w:rPr>
             <w:rFonts w:ascii="Cambria Math" w:eastAsiaTheme="minorEastAsia" w:hAnsi="Cambria Math"/>
           </w:rPr>
-          <m:t xml:space="preserve"> </m:t>
-        </m:r>
-        <m:r>
-          <w:rPr>
-            <w:rFonts w:ascii="Cambria Math" w:eastAsiaTheme="minorEastAsia" w:hAnsi="Cambria Math"/>
-          </w:rPr>
-          <m:t>2|</m:t>
+          <m:t xml:space="preserve"> 2|</m:t>
         </m:r>
         <m:r>
           <m:rPr>
@@ -20719,13 +21918,7 @@
           <w:rPr>
             <w:rFonts w:ascii="Cambria Math" w:eastAsiaTheme="minorEastAsia" w:hAnsi="Cambria Math"/>
           </w:rPr>
-          <m:t>S</m:t>
-        </m:r>
-        <m:r>
-          <w:rPr>
-            <w:rFonts w:ascii="Cambria Math" w:eastAsiaTheme="minorEastAsia" w:hAnsi="Cambria Math"/>
-          </w:rPr>
-          <m:t>|</m:t>
+          <m:t>S|</m:t>
         </m:r>
       </m:oMath>
       <w:r>
@@ -21183,19 +22376,7 @@
                     <w:rPr>
                       <w:rFonts w:ascii="Cambria Math" w:eastAsiaTheme="minorEastAsia" w:hAnsi="Cambria Math"/>
                     </w:rPr>
-                    <m:t>,</m:t>
-                  </m:r>
-                  <m:r>
-                    <w:rPr>
-                      <w:rFonts w:ascii="Cambria Math" w:eastAsiaTheme="minorEastAsia" w:hAnsi="Cambria Math"/>
-                    </w:rPr>
-                    <m:t xml:space="preserve"> </m:t>
-                  </m:r>
-                  <m:r>
-                    <w:rPr>
-                      <w:rFonts w:ascii="Cambria Math" w:eastAsiaTheme="minorEastAsia" w:hAnsi="Cambria Math"/>
-                    </w:rPr>
-                    <m:t>2|</m:t>
+                    <m:t>, 2|</m:t>
                   </m:r>
                   <m:r>
                     <m:rPr>
@@ -21821,7 +23002,7 @@
 </file>
 
 <file path=word/endnotes.xml><?xml version="1.0" encoding="utf-8"?>
-<w:endnotes xmlns:wpc="http://schemas.microsoft.com/office/word/2010/wordprocessingCanvas" xmlns:cx="http://schemas.microsoft.com/office/drawing/2014/chartex" xmlns:cx1="http://schemas.microsoft.com/office/drawing/2015/9/8/chartex" xmlns:cx2="http://schemas.microsoft.com/office/drawing/2015/10/21/chartex" xmlns:cx3="http://schemas.microsoft.com/office/drawing/2016/5/9/chartex" xmlns:cx4="http://schemas.microsoft.com/office/drawing/2016/5/10/chartex" xmlns:cx5="http://schemas.microsoft.com/office/drawing/2016/5/11/chartex" xmlns:cx6="http://schemas.microsoft.com/office/drawing/2016/5/12/chartex" xmlns:cx7="http://schemas.microsoft.com/office/drawing/2016/5/13/chartex" xmlns:cx8="http://schemas.microsoft.com/office/drawing/2016/5/14/chartex" xmlns:mc="http://schemas.openxmlformats.org/markup-compatibility/2006" xmlns:aink="http://schemas.microsoft.com/office/drawing/2016/ink" xmlns:am3d="http://schemas.microsoft.com/office/drawing/2017/model3d" xmlns:o="urn:schemas-microsoft-com:office:office" xmlns:r="http://schemas.openxmlformats.org/officeDocument/2006/relationships" xmlns:m="http://schemas.openxmlformats.org/officeDocument/2006/math" xmlns:v="urn:schemas-microsoft-com:vml" xmlns:wp14="http://schemas.microsoft.com/office/word/2010/wordprocessingDrawing" xmlns:wp="http://schemas.openxmlformats.org/drawingml/2006/wordprocessingDrawing" xmlns:w10="urn:schemas-microsoft-com:office:word" xmlns:w="http://schemas.openxmlformats.org/wordprocessingml/2006/main" xmlns:w14="http://schemas.microsoft.com/office/word/2010/wordml" xmlns:w15="http://schemas.microsoft.com/office/word/2012/wordml" xmlns:w16cex="http://schemas.microsoft.com/office/word/2018/wordml/cex" xmlns:w16cid="http://schemas.microsoft.com/office/word/2016/wordml/cid" xmlns:w16="http://schemas.microsoft.com/office/word/2018/wordml" xmlns:w16se="http://schemas.microsoft.com/office/word/2015/wordml/symex" xmlns:wpg="http://schemas.microsoft.com/office/word/2010/wordprocessingGroup" xmlns:wpi="http://schemas.microsoft.com/office/word/2010/wordprocessingInk" xmlns:wne="http://schemas.microsoft.com/office/word/2006/wordml" xmlns:wps="http://schemas.microsoft.com/office/word/2010/wordprocessingShape" mc:Ignorable="w14 w15 w16se w16cid w16 w16cex wp14">
+<w:endnotes xmlns:wpc="http://schemas.microsoft.com/office/word/2010/wordprocessingCanvas" xmlns:cx="http://schemas.microsoft.com/office/drawing/2014/chartex" xmlns:cx1="http://schemas.microsoft.com/office/drawing/2015/9/8/chartex" xmlns:cx2="http://schemas.microsoft.com/office/drawing/2015/10/21/chartex" xmlns:cx3="http://schemas.microsoft.com/office/drawing/2016/5/9/chartex" xmlns:cx4="http://schemas.microsoft.com/office/drawing/2016/5/10/chartex" xmlns:cx5="http://schemas.microsoft.com/office/drawing/2016/5/11/chartex" xmlns:cx6="http://schemas.microsoft.com/office/drawing/2016/5/12/chartex" xmlns:cx7="http://schemas.microsoft.com/office/drawing/2016/5/13/chartex" xmlns:cx8="http://schemas.microsoft.com/office/drawing/2016/5/14/chartex" xmlns:mc="http://schemas.openxmlformats.org/markup-compatibility/2006" xmlns:aink="http://schemas.microsoft.com/office/drawing/2016/ink" xmlns:am3d="http://schemas.microsoft.com/office/drawing/2017/model3d" xmlns:o="urn:schemas-microsoft-com:office:office" xmlns:r="http://schemas.openxmlformats.org/officeDocument/2006/relationships" xmlns:m="http://schemas.openxmlformats.org/officeDocument/2006/math" xmlns:v="urn:schemas-microsoft-com:vml" xmlns:wp14="http://schemas.microsoft.com/office/word/2010/wordprocessingDrawing" xmlns:wp="http://schemas.openxmlformats.org/drawingml/2006/wordprocessingDrawing" xmlns:w10="urn:schemas-microsoft-com:office:word" xmlns:w="http://schemas.openxmlformats.org/wordprocessingml/2006/main" xmlns:w14="http://schemas.microsoft.com/office/word/2010/wordml" xmlns:w15="http://schemas.microsoft.com/office/word/2012/wordml" xmlns:w16cid="http://schemas.microsoft.com/office/word/2016/wordml/cid" xmlns:w16se="http://schemas.microsoft.com/office/word/2015/wordml/symex" xmlns:wpg="http://schemas.microsoft.com/office/word/2010/wordprocessingGroup" xmlns:wpi="http://schemas.microsoft.com/office/word/2010/wordprocessingInk" xmlns:wne="http://schemas.microsoft.com/office/word/2006/wordml" xmlns:wps="http://schemas.microsoft.com/office/word/2010/wordprocessingShape" mc:Ignorable="w14 w15 w16se w16cid wp14">
   <w:endnote w:type="separator" w:id="-1">
     <w:p>
       <w:pPr>
@@ -21846,7 +23027,7 @@
 </file>
 
 <file path=word/footer1.xml><?xml version="1.0" encoding="utf-8"?>
-<w:ftr xmlns:wpc="http://schemas.microsoft.com/office/word/2010/wordprocessingCanvas" xmlns:cx="http://schemas.microsoft.com/office/drawing/2014/chartex" xmlns:cx1="http://schemas.microsoft.com/office/drawing/2015/9/8/chartex" xmlns:cx2="http://schemas.microsoft.com/office/drawing/2015/10/21/chartex" xmlns:cx3="http://schemas.microsoft.com/office/drawing/2016/5/9/chartex" xmlns:cx4="http://schemas.microsoft.com/office/drawing/2016/5/10/chartex" xmlns:cx5="http://schemas.microsoft.com/office/drawing/2016/5/11/chartex" xmlns:cx6="http://schemas.microsoft.com/office/drawing/2016/5/12/chartex" xmlns:cx7="http://schemas.microsoft.com/office/drawing/2016/5/13/chartex" xmlns:cx8="http://schemas.microsoft.com/office/drawing/2016/5/14/chartex" xmlns:mc="http://schemas.openxmlformats.org/markup-compatibility/2006" xmlns:aink="http://schemas.microsoft.com/office/drawing/2016/ink" xmlns:am3d="http://schemas.microsoft.com/office/drawing/2017/model3d" xmlns:o="urn:schemas-microsoft-com:office:office" xmlns:r="http://schemas.openxmlformats.org/officeDocument/2006/relationships" xmlns:m="http://schemas.openxmlformats.org/officeDocument/2006/math" xmlns:v="urn:schemas-microsoft-com:vml" xmlns:wp14="http://schemas.microsoft.com/office/word/2010/wordprocessingDrawing" xmlns:wp="http://schemas.openxmlformats.org/drawingml/2006/wordprocessingDrawing" xmlns:w10="urn:schemas-microsoft-com:office:word" xmlns:w="http://schemas.openxmlformats.org/wordprocessingml/2006/main" xmlns:w14="http://schemas.microsoft.com/office/word/2010/wordml" xmlns:w15="http://schemas.microsoft.com/office/word/2012/wordml" xmlns:w16cex="http://schemas.microsoft.com/office/word/2018/wordml/cex" xmlns:w16cid="http://schemas.microsoft.com/office/word/2016/wordml/cid" xmlns:w16="http://schemas.microsoft.com/office/word/2018/wordml" xmlns:w16se="http://schemas.microsoft.com/office/word/2015/wordml/symex" xmlns:wpg="http://schemas.microsoft.com/office/word/2010/wordprocessingGroup" xmlns:wpi="http://schemas.microsoft.com/office/word/2010/wordprocessingInk" xmlns:wne="http://schemas.microsoft.com/office/word/2006/wordml" xmlns:wps="http://schemas.microsoft.com/office/word/2010/wordprocessingShape" mc:Ignorable="w14 w15 w16se w16cid w16 w16cex wp14">
+<w:ftr xmlns:wpc="http://schemas.microsoft.com/office/word/2010/wordprocessingCanvas" xmlns:cx="http://schemas.microsoft.com/office/drawing/2014/chartex" xmlns:cx1="http://schemas.microsoft.com/office/drawing/2015/9/8/chartex" xmlns:cx2="http://schemas.microsoft.com/office/drawing/2015/10/21/chartex" xmlns:cx3="http://schemas.microsoft.com/office/drawing/2016/5/9/chartex" xmlns:cx4="http://schemas.microsoft.com/office/drawing/2016/5/10/chartex" xmlns:cx5="http://schemas.microsoft.com/office/drawing/2016/5/11/chartex" xmlns:cx6="http://schemas.microsoft.com/office/drawing/2016/5/12/chartex" xmlns:cx7="http://schemas.microsoft.com/office/drawing/2016/5/13/chartex" xmlns:cx8="http://schemas.microsoft.com/office/drawing/2016/5/14/chartex" xmlns:mc="http://schemas.openxmlformats.org/markup-compatibility/2006" xmlns:aink="http://schemas.microsoft.com/office/drawing/2016/ink" xmlns:am3d="http://schemas.microsoft.com/office/drawing/2017/model3d" xmlns:o="urn:schemas-microsoft-com:office:office" xmlns:r="http://schemas.openxmlformats.org/officeDocument/2006/relationships" xmlns:m="http://schemas.openxmlformats.org/officeDocument/2006/math" xmlns:v="urn:schemas-microsoft-com:vml" xmlns:wp14="http://schemas.microsoft.com/office/word/2010/wordprocessingDrawing" xmlns:wp="http://schemas.openxmlformats.org/drawingml/2006/wordprocessingDrawing" xmlns:w10="urn:schemas-microsoft-com:office:word" xmlns:w="http://schemas.openxmlformats.org/wordprocessingml/2006/main" xmlns:w14="http://schemas.microsoft.com/office/word/2010/wordml" xmlns:w15="http://schemas.microsoft.com/office/word/2012/wordml" xmlns:w16cid="http://schemas.microsoft.com/office/word/2016/wordml/cid" xmlns:w16se="http://schemas.microsoft.com/office/word/2015/wordml/symex" xmlns:wpg="http://schemas.microsoft.com/office/word/2010/wordprocessingGroup" xmlns:wpi="http://schemas.microsoft.com/office/word/2010/wordprocessingInk" xmlns:wne="http://schemas.microsoft.com/office/word/2006/wordml" xmlns:wps="http://schemas.microsoft.com/office/word/2010/wordprocessingShape" mc:Ignorable="w14 w15 w16se w16cid wp14">
   <w:p>
     <w:pPr>
       <w:pStyle w:val="Footer"/>
@@ -21857,7 +23038,7 @@
 </file>
 
 <file path=word/footnotes.xml><?xml version="1.0" encoding="utf-8"?>
-<w:footnotes xmlns:wpc="http://schemas.microsoft.com/office/word/2010/wordprocessingCanvas" xmlns:cx="http://schemas.microsoft.com/office/drawing/2014/chartex" xmlns:cx1="http://schemas.microsoft.com/office/drawing/2015/9/8/chartex" xmlns:cx2="http://schemas.microsoft.com/office/drawing/2015/10/21/chartex" xmlns:cx3="http://schemas.microsoft.com/office/drawing/2016/5/9/chartex" xmlns:cx4="http://schemas.microsoft.com/office/drawing/2016/5/10/chartex" xmlns:cx5="http://schemas.microsoft.com/office/drawing/2016/5/11/chartex" xmlns:cx6="http://schemas.microsoft.com/office/drawing/2016/5/12/chartex" xmlns:cx7="http://schemas.microsoft.com/office/drawing/2016/5/13/chartex" xmlns:cx8="http://schemas.microsoft.com/office/drawing/2016/5/14/chartex" xmlns:mc="http://schemas.openxmlformats.org/markup-compatibility/2006" xmlns:aink="http://schemas.microsoft.com/office/drawing/2016/ink" xmlns:am3d="http://schemas.microsoft.com/office/drawing/2017/model3d" xmlns:o="urn:schemas-microsoft-com:office:office" xmlns:r="http://schemas.openxmlformats.org/officeDocument/2006/relationships" xmlns:m="http://schemas.openxmlformats.org/officeDocument/2006/math" xmlns:v="urn:schemas-microsoft-com:vml" xmlns:wp14="http://schemas.microsoft.com/office/word/2010/wordprocessingDrawing" xmlns:wp="http://schemas.openxmlformats.org/drawingml/2006/wordprocessingDrawing" xmlns:w10="urn:schemas-microsoft-com:office:word" xmlns:w="http://schemas.openxmlformats.org/wordprocessingml/2006/main" xmlns:w14="http://schemas.microsoft.com/office/word/2010/wordml" xmlns:w15="http://schemas.microsoft.com/office/word/2012/wordml" xmlns:w16cex="http://schemas.microsoft.com/office/word/2018/wordml/cex" xmlns:w16cid="http://schemas.microsoft.com/office/word/2016/wordml/cid" xmlns:w16="http://schemas.microsoft.com/office/word/2018/wordml" xmlns:w16se="http://schemas.microsoft.com/office/word/2015/wordml/symex" xmlns:wpg="http://schemas.microsoft.com/office/word/2010/wordprocessingGroup" xmlns:wpi="http://schemas.microsoft.com/office/word/2010/wordprocessingInk" xmlns:wne="http://schemas.microsoft.com/office/word/2006/wordml" xmlns:wps="http://schemas.microsoft.com/office/word/2010/wordprocessingShape" mc:Ignorable="w14 w15 w16se w16cid w16 w16cex wp14">
+<w:footnotes xmlns:wpc="http://schemas.microsoft.com/office/word/2010/wordprocessingCanvas" xmlns:cx="http://schemas.microsoft.com/office/drawing/2014/chartex" xmlns:cx1="http://schemas.microsoft.com/office/drawing/2015/9/8/chartex" xmlns:cx2="http://schemas.microsoft.com/office/drawing/2015/10/21/chartex" xmlns:cx3="http://schemas.microsoft.com/office/drawing/2016/5/9/chartex" xmlns:cx4="http://schemas.microsoft.com/office/drawing/2016/5/10/chartex" xmlns:cx5="http://schemas.microsoft.com/office/drawing/2016/5/11/chartex" xmlns:cx6="http://schemas.microsoft.com/office/drawing/2016/5/12/chartex" xmlns:cx7="http://schemas.microsoft.com/office/drawing/2016/5/13/chartex" xmlns:cx8="http://schemas.microsoft.com/office/drawing/2016/5/14/chartex" xmlns:mc="http://schemas.openxmlformats.org/markup-compatibility/2006" xmlns:aink="http://schemas.microsoft.com/office/drawing/2016/ink" xmlns:am3d="http://schemas.microsoft.com/office/drawing/2017/model3d" xmlns:o="urn:schemas-microsoft-com:office:office" xmlns:r="http://schemas.openxmlformats.org/officeDocument/2006/relationships" xmlns:m="http://schemas.openxmlformats.org/officeDocument/2006/math" xmlns:v="urn:schemas-microsoft-com:vml" xmlns:wp14="http://schemas.microsoft.com/office/word/2010/wordprocessingDrawing" xmlns:wp="http://schemas.openxmlformats.org/drawingml/2006/wordprocessingDrawing" xmlns:w10="urn:schemas-microsoft-com:office:word" xmlns:w="http://schemas.openxmlformats.org/wordprocessingml/2006/main" xmlns:w14="http://schemas.microsoft.com/office/word/2010/wordml" xmlns:w15="http://schemas.microsoft.com/office/word/2012/wordml" xmlns:w16cid="http://schemas.microsoft.com/office/word/2016/wordml/cid" xmlns:w16se="http://schemas.microsoft.com/office/word/2015/wordml/symex" xmlns:wpg="http://schemas.microsoft.com/office/word/2010/wordprocessingGroup" xmlns:wpi="http://schemas.microsoft.com/office/word/2010/wordprocessingInk" xmlns:wne="http://schemas.microsoft.com/office/word/2006/wordml" xmlns:wps="http://schemas.microsoft.com/office/word/2010/wordprocessingShape" mc:Ignorable="w14 w15 w16se w16cid wp14">
   <w:footnote w:type="separator" w:id="-1">
     <w:p>
       <w:pPr>
@@ -21882,7 +23063,7 @@
 </file>
 
 <file path=word/header1.xml><?xml version="1.0" encoding="utf-8"?>
-<w:hdr xmlns:wpc="http://schemas.microsoft.com/office/word/2010/wordprocessingCanvas" xmlns:cx="http://schemas.microsoft.com/office/drawing/2014/chartex" xmlns:cx1="http://schemas.microsoft.com/office/drawing/2015/9/8/chartex" xmlns:cx2="http://schemas.microsoft.com/office/drawing/2015/10/21/chartex" xmlns:cx3="http://schemas.microsoft.com/office/drawing/2016/5/9/chartex" xmlns:cx4="http://schemas.microsoft.com/office/drawing/2016/5/10/chartex" xmlns:cx5="http://schemas.microsoft.com/office/drawing/2016/5/11/chartex" xmlns:cx6="http://schemas.microsoft.com/office/drawing/2016/5/12/chartex" xmlns:cx7="http://schemas.microsoft.com/office/drawing/2016/5/13/chartex" xmlns:cx8="http://schemas.microsoft.com/office/drawing/2016/5/14/chartex" xmlns:mc="http://schemas.openxmlformats.org/markup-compatibility/2006" xmlns:aink="http://schemas.microsoft.com/office/drawing/2016/ink" xmlns:am3d="http://schemas.microsoft.com/office/drawing/2017/model3d" xmlns:o="urn:schemas-microsoft-com:office:office" xmlns:r="http://schemas.openxmlformats.org/officeDocument/2006/relationships" xmlns:m="http://schemas.openxmlformats.org/officeDocument/2006/math" xmlns:v="urn:schemas-microsoft-com:vml" xmlns:wp14="http://schemas.microsoft.com/office/word/2010/wordprocessingDrawing" xmlns:wp="http://schemas.openxmlformats.org/drawingml/2006/wordprocessingDrawing" xmlns:w10="urn:schemas-microsoft-com:office:word" xmlns:w="http://schemas.openxmlformats.org/wordprocessingml/2006/main" xmlns:w14="http://schemas.microsoft.com/office/word/2010/wordml" xmlns:w15="http://schemas.microsoft.com/office/word/2012/wordml" xmlns:w16cex="http://schemas.microsoft.com/office/word/2018/wordml/cex" xmlns:w16cid="http://schemas.microsoft.com/office/word/2016/wordml/cid" xmlns:w16="http://schemas.microsoft.com/office/word/2018/wordml" xmlns:w16se="http://schemas.microsoft.com/office/word/2015/wordml/symex" xmlns:wpg="http://schemas.microsoft.com/office/word/2010/wordprocessingGroup" xmlns:wpi="http://schemas.microsoft.com/office/word/2010/wordprocessingInk" xmlns:wne="http://schemas.microsoft.com/office/word/2006/wordml" xmlns:wps="http://schemas.microsoft.com/office/word/2010/wordprocessingShape" mc:Ignorable="w14 w15 w16se w16cid w16 w16cex wp14">
+<w:hdr xmlns:wpc="http://schemas.microsoft.com/office/word/2010/wordprocessingCanvas" xmlns:cx="http://schemas.microsoft.com/office/drawing/2014/chartex" xmlns:cx1="http://schemas.microsoft.com/office/drawing/2015/9/8/chartex" xmlns:cx2="http://schemas.microsoft.com/office/drawing/2015/10/21/chartex" xmlns:cx3="http://schemas.microsoft.com/office/drawing/2016/5/9/chartex" xmlns:cx4="http://schemas.microsoft.com/office/drawing/2016/5/10/chartex" xmlns:cx5="http://schemas.microsoft.com/office/drawing/2016/5/11/chartex" xmlns:cx6="http://schemas.microsoft.com/office/drawing/2016/5/12/chartex" xmlns:cx7="http://schemas.microsoft.com/office/drawing/2016/5/13/chartex" xmlns:cx8="http://schemas.microsoft.com/office/drawing/2016/5/14/chartex" xmlns:mc="http://schemas.openxmlformats.org/markup-compatibility/2006" xmlns:aink="http://schemas.microsoft.com/office/drawing/2016/ink" xmlns:am3d="http://schemas.microsoft.com/office/drawing/2017/model3d" xmlns:o="urn:schemas-microsoft-com:office:office" xmlns:r="http://schemas.openxmlformats.org/officeDocument/2006/relationships" xmlns:m="http://schemas.openxmlformats.org/officeDocument/2006/math" xmlns:v="urn:schemas-microsoft-com:vml" xmlns:wp14="http://schemas.microsoft.com/office/word/2010/wordprocessingDrawing" xmlns:wp="http://schemas.openxmlformats.org/drawingml/2006/wordprocessingDrawing" xmlns:w10="urn:schemas-microsoft-com:office:word" xmlns:w="http://schemas.openxmlformats.org/wordprocessingml/2006/main" xmlns:w14="http://schemas.microsoft.com/office/word/2010/wordml" xmlns:w15="http://schemas.microsoft.com/office/word/2012/wordml" xmlns:w16cid="http://schemas.microsoft.com/office/word/2016/wordml/cid" xmlns:w16se="http://schemas.microsoft.com/office/word/2015/wordml/symex" xmlns:wpg="http://schemas.microsoft.com/office/word/2010/wordprocessingGroup" xmlns:wpi="http://schemas.microsoft.com/office/word/2010/wordprocessingInk" xmlns:wne="http://schemas.microsoft.com/office/word/2006/wordml" xmlns:wps="http://schemas.microsoft.com/office/word/2010/wordprocessingShape" mc:Ignorable="w14 w15 w16se w16cid wp14">
   <w:p>
     <w:pPr>
       <w:pStyle w:val="Header"/>
@@ -21893,7 +23074,7 @@
 </file>
 
 <file path=word/numbering.xml><?xml version="1.0" encoding="utf-8"?>
-<w:numbering xmlns:wpc="http://schemas.microsoft.com/office/word/2010/wordprocessingCanvas" xmlns:cx="http://schemas.microsoft.com/office/drawing/2014/chartex" xmlns:cx1="http://schemas.microsoft.com/office/drawing/2015/9/8/chartex" xmlns:cx2="http://schemas.microsoft.com/office/drawing/2015/10/21/chartex" xmlns:cx3="http://schemas.microsoft.com/office/drawing/2016/5/9/chartex" xmlns:cx4="http://schemas.microsoft.com/office/drawing/2016/5/10/chartex" xmlns:cx5="http://schemas.microsoft.com/office/drawing/2016/5/11/chartex" xmlns:cx6="http://schemas.microsoft.com/office/drawing/2016/5/12/chartex" xmlns:cx7="http://schemas.microsoft.com/office/drawing/2016/5/13/chartex" xmlns:cx8="http://schemas.microsoft.com/office/drawing/2016/5/14/chartex" xmlns:mc="http://schemas.openxmlformats.org/markup-compatibility/2006" xmlns:aink="http://schemas.microsoft.com/office/drawing/2016/ink" xmlns:am3d="http://schemas.microsoft.com/office/drawing/2017/model3d" xmlns:o="urn:schemas-microsoft-com:office:office" xmlns:r="http://schemas.openxmlformats.org/officeDocument/2006/relationships" xmlns:m="http://schemas.openxmlformats.org/officeDocument/2006/math" xmlns:v="urn:schemas-microsoft-com:vml" xmlns:wp14="http://schemas.microsoft.com/office/word/2010/wordprocessingDrawing" xmlns:wp="http://schemas.openxmlformats.org/drawingml/2006/wordprocessingDrawing" xmlns:w10="urn:schemas-microsoft-com:office:word" xmlns:w="http://schemas.openxmlformats.org/wordprocessingml/2006/main" xmlns:w14="http://schemas.microsoft.com/office/word/2010/wordml" xmlns:w15="http://schemas.microsoft.com/office/word/2012/wordml" xmlns:w16cex="http://schemas.microsoft.com/office/word/2018/wordml/cex" xmlns:w16cid="http://schemas.microsoft.com/office/word/2016/wordml/cid" xmlns:w16="http://schemas.microsoft.com/office/word/2018/wordml" xmlns:w16se="http://schemas.microsoft.com/office/word/2015/wordml/symex" xmlns:wpg="http://schemas.microsoft.com/office/word/2010/wordprocessingGroup" xmlns:wpi="http://schemas.microsoft.com/office/word/2010/wordprocessingInk" xmlns:wne="http://schemas.microsoft.com/office/word/2006/wordml" xmlns:wps="http://schemas.microsoft.com/office/word/2010/wordprocessingShape" mc:Ignorable="w14 w15 w16se w16cid w16 w16cex wp14">
+<w:numbering xmlns:wpc="http://schemas.microsoft.com/office/word/2010/wordprocessingCanvas" xmlns:cx="http://schemas.microsoft.com/office/drawing/2014/chartex" xmlns:cx1="http://schemas.microsoft.com/office/drawing/2015/9/8/chartex" xmlns:cx2="http://schemas.microsoft.com/office/drawing/2015/10/21/chartex" xmlns:cx3="http://schemas.microsoft.com/office/drawing/2016/5/9/chartex" xmlns:cx4="http://schemas.microsoft.com/office/drawing/2016/5/10/chartex" xmlns:cx5="http://schemas.microsoft.com/office/drawing/2016/5/11/chartex" xmlns:cx6="http://schemas.microsoft.com/office/drawing/2016/5/12/chartex" xmlns:cx7="http://schemas.microsoft.com/office/drawing/2016/5/13/chartex" xmlns:cx8="http://schemas.microsoft.com/office/drawing/2016/5/14/chartex" xmlns:mc="http://schemas.openxmlformats.org/markup-compatibility/2006" xmlns:aink="http://schemas.microsoft.com/office/drawing/2016/ink" xmlns:am3d="http://schemas.microsoft.com/office/drawing/2017/model3d" xmlns:o="urn:schemas-microsoft-com:office:office" xmlns:r="http://schemas.openxmlformats.org/officeDocument/2006/relationships" xmlns:m="http://schemas.openxmlformats.org/officeDocument/2006/math" xmlns:v="urn:schemas-microsoft-com:vml" xmlns:wp14="http://schemas.microsoft.com/office/word/2010/wordprocessingDrawing" xmlns:wp="http://schemas.openxmlformats.org/drawingml/2006/wordprocessingDrawing" xmlns:w10="urn:schemas-microsoft-com:office:word" xmlns:w="http://schemas.openxmlformats.org/wordprocessingml/2006/main" xmlns:w14="http://schemas.microsoft.com/office/word/2010/wordml" xmlns:w15="http://schemas.microsoft.com/office/word/2012/wordml" xmlns:w16cid="http://schemas.microsoft.com/office/word/2016/wordml/cid" xmlns:w16se="http://schemas.microsoft.com/office/word/2015/wordml/symex" xmlns:wpg="http://schemas.microsoft.com/office/word/2010/wordprocessingGroup" xmlns:wpi="http://schemas.microsoft.com/office/word/2010/wordprocessingInk" xmlns:wne="http://schemas.microsoft.com/office/word/2006/wordml" xmlns:wps="http://schemas.microsoft.com/office/word/2010/wordprocessingShape" mc:Ignorable="w14 w15 w16se w16cid wp14">
   <w:abstractNum w:abstractNumId="0" w15:restartNumberingAfterBreak="0">
     <w:nsid w:val="078F168F"/>
     <w:multiLevelType w:val="hybridMultilevel"/>
@@ -25671,7 +26852,7 @@
 </file>
 
 <file path=word/styles.xml><?xml version="1.0" encoding="utf-8"?>
-<w:styles xmlns:mc="http://schemas.openxmlformats.org/markup-compatibility/2006" xmlns:r="http://schemas.openxmlformats.org/officeDocument/2006/relationships" xmlns:w="http://schemas.openxmlformats.org/wordprocessingml/2006/main" xmlns:w14="http://schemas.microsoft.com/office/word/2010/wordml" xmlns:w15="http://schemas.microsoft.com/office/word/2012/wordml" xmlns:w16cex="http://schemas.microsoft.com/office/word/2018/wordml/cex" xmlns:w16cid="http://schemas.microsoft.com/office/word/2016/wordml/cid" xmlns:w16="http://schemas.microsoft.com/office/word/2018/wordml" xmlns:w16se="http://schemas.microsoft.com/office/word/2015/wordml/symex" mc:Ignorable="w14 w15 w16se w16cid w16 w16cex">
+<w:styles xmlns:mc="http://schemas.openxmlformats.org/markup-compatibility/2006" xmlns:r="http://schemas.openxmlformats.org/officeDocument/2006/relationships" xmlns:w="http://schemas.openxmlformats.org/wordprocessingml/2006/main" xmlns:w14="http://schemas.microsoft.com/office/word/2010/wordml" xmlns:w15="http://schemas.microsoft.com/office/word/2012/wordml" xmlns:w16cid="http://schemas.microsoft.com/office/word/2016/wordml/cid" xmlns:w16se="http://schemas.microsoft.com/office/word/2015/wordml/symex" mc:Ignorable="w14 w15 w16se w16cid">
   <w:docDefaults>
     <w:rPrDefault>
       <w:rPr>
@@ -26150,7 +27331,6 @@
   <w:style w:type="character" w:default="1" w:styleId="DefaultParagraphFont">
     <w:name w:val="Default Paragraph Font"/>
     <w:uiPriority w:val="1"/>
-    <w:semiHidden/>
     <w:unhideWhenUsed/>
   </w:style>
   <w:style w:type="table" w:default="1" w:styleId="TableNormal">
@@ -28413,7 +29593,7 @@
 <dgm:dataModel xmlns:dgm="http://schemas.openxmlformats.org/drawingml/2006/diagram" xmlns:a="http://schemas.openxmlformats.org/drawingml/2006/main">
   <dgm:ptLst>
     <dgm:pt modelId="{E9D3D202-705A-4F63-99F8-397CFAF2F108}" type="doc">
-      <dgm:prSet loTypeId="urn:microsoft.com/office/officeart/2005/8/layout/process1" loCatId="process" qsTypeId="urn:microsoft.com/office/officeart/2005/8/quickstyle/simple1" qsCatId="simple" csTypeId="urn:microsoft.com/office/officeart/2005/8/colors/accent1_2" csCatId="accent1" phldr="1"/>
+      <dgm:prSet loTypeId="urn:microsoft.com/office/officeart/2005/8/layout/cycle6" loCatId="cycle" qsTypeId="urn:microsoft.com/office/officeart/2005/8/quickstyle/simple1" qsCatId="simple" csTypeId="urn:microsoft.com/office/officeart/2005/8/colors/accent1_2" csCatId="accent1" phldr="1"/>
       <dgm:spPr/>
     </dgm:pt>
     <dgm:pt modelId="{ABA4C074-8703-4210-AE9D-CB34409FF552}">
@@ -28431,7 +29611,7 @@
         <a:p>
           <a:r>
             <a:rPr lang="he-IL"/>
-            <a:t>3 מטושים</a:t>
+            <a:t>1 מטושים</a:t>
           </a:r>
         </a:p>
       </dgm:t>
@@ -28450,17 +29630,6 @@
     <dgm:pt modelId="{FDA21F9F-C15B-48E3-9767-DDB871C22074}" type="sibTrans" cxnId="{1DE2CAA7-B966-4B97-82A6-1606372BC724}">
       <dgm:prSet/>
       <dgm:spPr/>
-      <dgm:t>
-        <a:bodyPr/>
-        <a:lstStyle/>
-        <a:p>
-          <a:r>
-            <a:rPr lang="he-IL"/>
-            <a:t>מרחק 1</a:t>
-          </a:r>
-          <a:endParaRPr lang="en-US"/>
-        </a:p>
-      </dgm:t>
     </dgm:pt>
     <dgm:pt modelId="{49F7A052-6D3C-430D-979B-5A504F5948DC}">
       <dgm:prSet phldrT="[Text]"/>
@@ -28477,7 +29646,7 @@
         <a:p>
           <a:r>
             <a:rPr lang="he-IL"/>
-            <a:t>3 דיירים</a:t>
+            <a:t>1 דיירים</a:t>
           </a:r>
           <a:endParaRPr lang="en-US"/>
         </a:p>
@@ -28497,17 +29666,6 @@
     <dgm:pt modelId="{7A1CFDE1-53C0-46D7-866A-09E7B8B62B37}" type="sibTrans" cxnId="{6477E2C2-CB0A-4DDE-9651-0AEFA21F82E5}">
       <dgm:prSet/>
       <dgm:spPr/>
-      <dgm:t>
-        <a:bodyPr/>
-        <a:lstStyle/>
-        <a:p>
-          <a:r>
-            <a:rPr lang="he-IL"/>
-            <a:t>מרחק 1</a:t>
-          </a:r>
-          <a:endParaRPr lang="en-US"/>
-        </a:p>
-      </dgm:t>
     </dgm:pt>
     <dgm:pt modelId="{F1369C8A-7C95-4DFA-AA4E-B864DC7F1D8E}">
       <dgm:prSet phldrT="[Text]"/>
@@ -28552,8 +29710,8 @@
         </a:p>
       </dgm:t>
     </dgm:pt>
-    <dgm:pt modelId="{0F7DF4EE-A211-4536-A1FF-EE5290783B94}" type="pres">
-      <dgm:prSet presAssocID="{E9D3D202-705A-4F63-99F8-397CFAF2F108}" presName="Name0" presStyleCnt="0">
+    <dgm:pt modelId="{465B7023-8BF9-48C3-B840-3B0D7D3E2CBB}" type="pres">
+      <dgm:prSet presAssocID="{E9D3D202-705A-4F63-99F8-397CFAF2F108}" presName="cycle" presStyleCnt="0">
         <dgm:presLayoutVars>
           <dgm:dir/>
           <dgm:resizeHandles val="exact"/>
@@ -28561,7 +29719,7 @@
       </dgm:prSet>
       <dgm:spPr/>
     </dgm:pt>
-    <dgm:pt modelId="{9D789FC4-D0D9-42CE-AF93-C30B561CE019}" type="pres">
+    <dgm:pt modelId="{DF661695-E5AE-4F68-B793-9B5D18DA84D4}" type="pres">
       <dgm:prSet presAssocID="{ABA4C074-8703-4210-AE9D-CB34409FF552}" presName="node" presStyleLbl="node1" presStyleIdx="0" presStyleCnt="3">
         <dgm:presLayoutVars>
           <dgm:bulletEnabled val="1"/>
@@ -28569,15 +29727,15 @@
       </dgm:prSet>
       <dgm:spPr/>
     </dgm:pt>
-    <dgm:pt modelId="{BE1375C4-0A0E-40BA-AEA8-9B3C95F0EE2F}" type="pres">
-      <dgm:prSet presAssocID="{FDA21F9F-C15B-48E3-9767-DDB871C22074}" presName="sibTrans" presStyleLbl="sibTrans2D1" presStyleIdx="0" presStyleCnt="2"/>
+    <dgm:pt modelId="{D5A98CA1-EC71-4213-9061-82F0D35AA070}" type="pres">
+      <dgm:prSet presAssocID="{ABA4C074-8703-4210-AE9D-CB34409FF552}" presName="spNode" presStyleCnt="0"/>
       <dgm:spPr/>
     </dgm:pt>
-    <dgm:pt modelId="{269EF978-26A3-499F-BE29-DE3BAC695248}" type="pres">
-      <dgm:prSet presAssocID="{FDA21F9F-C15B-48E3-9767-DDB871C22074}" presName="connectorText" presStyleLbl="sibTrans2D1" presStyleIdx="0" presStyleCnt="2"/>
+    <dgm:pt modelId="{647326ED-E5FA-4291-BD91-4C660F7FC055}" type="pres">
+      <dgm:prSet presAssocID="{FDA21F9F-C15B-48E3-9767-DDB871C22074}" presName="sibTrans" presStyleLbl="sibTrans1D1" presStyleIdx="0" presStyleCnt="3"/>
       <dgm:spPr/>
     </dgm:pt>
-    <dgm:pt modelId="{70612FC6-C092-41AB-B194-3EBF17E55E1D}" type="pres">
+    <dgm:pt modelId="{0D5CFD39-8E45-444C-8F2F-B5AB73FA52B5}" type="pres">
       <dgm:prSet presAssocID="{49F7A052-6D3C-430D-979B-5A504F5948DC}" presName="node" presStyleLbl="node1" presStyleIdx="1" presStyleCnt="3">
         <dgm:presLayoutVars>
           <dgm:bulletEnabled val="1"/>
@@ -28585,15 +29743,15 @@
       </dgm:prSet>
       <dgm:spPr/>
     </dgm:pt>
-    <dgm:pt modelId="{71D4B7E0-D0B7-4A84-8B9B-FC0C133C1734}" type="pres">
-      <dgm:prSet presAssocID="{7A1CFDE1-53C0-46D7-866A-09E7B8B62B37}" presName="sibTrans" presStyleLbl="sibTrans2D1" presStyleIdx="1" presStyleCnt="2"/>
+    <dgm:pt modelId="{21AF5660-C6C8-4164-955D-BC9454465957}" type="pres">
+      <dgm:prSet presAssocID="{49F7A052-6D3C-430D-979B-5A504F5948DC}" presName="spNode" presStyleCnt="0"/>
       <dgm:spPr/>
     </dgm:pt>
-    <dgm:pt modelId="{33DCC082-6E27-4BFF-B509-B86128A23F74}" type="pres">
-      <dgm:prSet presAssocID="{7A1CFDE1-53C0-46D7-866A-09E7B8B62B37}" presName="connectorText" presStyleLbl="sibTrans2D1" presStyleIdx="1" presStyleCnt="2"/>
+    <dgm:pt modelId="{8A5058CD-B347-4A9F-9086-77302777B138}" type="pres">
+      <dgm:prSet presAssocID="{7A1CFDE1-53C0-46D7-866A-09E7B8B62B37}" presName="sibTrans" presStyleLbl="sibTrans1D1" presStyleIdx="1" presStyleCnt="3"/>
       <dgm:spPr/>
     </dgm:pt>
-    <dgm:pt modelId="{A1BF02C2-20DB-40F1-A6B9-375002ED34F9}" type="pres">
+    <dgm:pt modelId="{B12813D5-3E90-478E-AFAF-6C346400AA53}" type="pres">
       <dgm:prSet presAssocID="{F1369C8A-7C95-4DFA-AA4E-B864DC7F1D8E}" presName="node" presStyleLbl="node1" presStyleIdx="2" presStyleCnt="3">
         <dgm:presLayoutVars>
           <dgm:bulletEnabled val="1"/>
@@ -28601,26 +29759,35 @@
       </dgm:prSet>
       <dgm:spPr/>
     </dgm:pt>
+    <dgm:pt modelId="{CF91C09E-4F13-4EBB-A3FB-CC7ACF958185}" type="pres">
+      <dgm:prSet presAssocID="{F1369C8A-7C95-4DFA-AA4E-B864DC7F1D8E}" presName="spNode" presStyleCnt="0"/>
+      <dgm:spPr/>
+    </dgm:pt>
+    <dgm:pt modelId="{5B49E2D0-0C9B-48EE-8671-D136E114701E}" type="pres">
+      <dgm:prSet presAssocID="{B910E9BB-3A8C-43C5-AA5F-DBA5D419B9E4}" presName="sibTrans" presStyleLbl="sibTrans1D1" presStyleIdx="2" presStyleCnt="3"/>
+      <dgm:spPr/>
+    </dgm:pt>
   </dgm:ptLst>
   <dgm:cxnLst>
-    <dgm:cxn modelId="{ACDFE10F-26BC-42CC-980F-8C056D42218C}" type="presOf" srcId="{ABA4C074-8703-4210-AE9D-CB34409FF552}" destId="{9D789FC4-D0D9-42CE-AF93-C30B561CE019}" srcOrd="0" destOrd="0" presId="urn:microsoft.com/office/officeart/2005/8/layout/process1"/>
-    <dgm:cxn modelId="{8F7F412F-22E6-4BF7-B067-A035D8F1107D}" type="presOf" srcId="{E9D3D202-705A-4F63-99F8-397CFAF2F108}" destId="{0F7DF4EE-A211-4536-A1FF-EE5290783B94}" srcOrd="0" destOrd="0" presId="urn:microsoft.com/office/officeart/2005/8/layout/process1"/>
-    <dgm:cxn modelId="{BB189148-7765-4B7E-B608-1B13151AB880}" type="presOf" srcId="{F1369C8A-7C95-4DFA-AA4E-B864DC7F1D8E}" destId="{A1BF02C2-20DB-40F1-A6B9-375002ED34F9}" srcOrd="0" destOrd="0" presId="urn:microsoft.com/office/officeart/2005/8/layout/process1"/>
-    <dgm:cxn modelId="{328F566B-BC29-40FA-B925-946707020BD1}" type="presOf" srcId="{FDA21F9F-C15B-48E3-9767-DDB871C22074}" destId="{269EF978-26A3-499F-BE29-DE3BAC695248}" srcOrd="1" destOrd="0" presId="urn:microsoft.com/office/officeart/2005/8/layout/process1"/>
-    <dgm:cxn modelId="{936FCA55-A80C-4D7D-A0DF-CBA7C94F7EDA}" type="presOf" srcId="{49F7A052-6D3C-430D-979B-5A504F5948DC}" destId="{70612FC6-C092-41AB-B194-3EBF17E55E1D}" srcOrd="0" destOrd="0" presId="urn:microsoft.com/office/officeart/2005/8/layout/process1"/>
+    <dgm:cxn modelId="{4D69A01D-73C4-40E4-A5D0-96C160469845}" type="presOf" srcId="{7A1CFDE1-53C0-46D7-866A-09E7B8B62B37}" destId="{8A5058CD-B347-4A9F-9086-77302777B138}" srcOrd="0" destOrd="0" presId="urn:microsoft.com/office/officeart/2005/8/layout/cycle6"/>
+    <dgm:cxn modelId="{2C81B61D-492B-45E6-9E47-CD5682190B32}" type="presOf" srcId="{ABA4C074-8703-4210-AE9D-CB34409FF552}" destId="{DF661695-E5AE-4F68-B793-9B5D18DA84D4}" srcOrd="0" destOrd="0" presId="urn:microsoft.com/office/officeart/2005/8/layout/cycle6"/>
+    <dgm:cxn modelId="{7CF65A2D-4AE6-4140-B107-0EC64568F8DE}" type="presOf" srcId="{F1369C8A-7C95-4DFA-AA4E-B864DC7F1D8E}" destId="{B12813D5-3E90-478E-AFAF-6C346400AA53}" srcOrd="0" destOrd="0" presId="urn:microsoft.com/office/officeart/2005/8/layout/cycle6"/>
+    <dgm:cxn modelId="{13BC8C5E-7725-47D6-B6B4-DDB8D72CDDAE}" type="presOf" srcId="{E9D3D202-705A-4F63-99F8-397CFAF2F108}" destId="{465B7023-8BF9-48C3-B840-3B0D7D3E2CBB}" srcOrd="0" destOrd="0" presId="urn:microsoft.com/office/officeart/2005/8/layout/cycle6"/>
     <dgm:cxn modelId="{5A42597D-CB52-4716-9BCD-E969AB6F968B}" srcId="{E9D3D202-705A-4F63-99F8-397CFAF2F108}" destId="{F1369C8A-7C95-4DFA-AA4E-B864DC7F1D8E}" srcOrd="2" destOrd="0" parTransId="{33DAB51F-674C-4F5D-A87B-326D55541125}" sibTransId="{B910E9BB-3A8C-43C5-AA5F-DBA5D419B9E4}"/>
     <dgm:cxn modelId="{1DE2CAA7-B966-4B97-82A6-1606372BC724}" srcId="{E9D3D202-705A-4F63-99F8-397CFAF2F108}" destId="{ABA4C074-8703-4210-AE9D-CB34409FF552}" srcOrd="0" destOrd="0" parTransId="{7DB70629-4FE3-48F0-94E7-E8FC2509F5C0}" sibTransId="{FDA21F9F-C15B-48E3-9767-DDB871C22074}"/>
+    <dgm:cxn modelId="{266383AB-AADA-4D59-AAD1-7F3B1327F7F1}" type="presOf" srcId="{49F7A052-6D3C-430D-979B-5A504F5948DC}" destId="{0D5CFD39-8E45-444C-8F2F-B5AB73FA52B5}" srcOrd="0" destOrd="0" presId="urn:microsoft.com/office/officeart/2005/8/layout/cycle6"/>
     <dgm:cxn modelId="{6477E2C2-CB0A-4DDE-9651-0AEFA21F82E5}" srcId="{E9D3D202-705A-4F63-99F8-397CFAF2F108}" destId="{49F7A052-6D3C-430D-979B-5A504F5948DC}" srcOrd="1" destOrd="0" parTransId="{B5993E9A-4293-4FD9-AF15-074A6E432954}" sibTransId="{7A1CFDE1-53C0-46D7-866A-09E7B8B62B37}"/>
-    <dgm:cxn modelId="{2E6B72CB-3A5B-4EB7-BBFF-C014DCE2DF08}" type="presOf" srcId="{FDA21F9F-C15B-48E3-9767-DDB871C22074}" destId="{BE1375C4-0A0E-40BA-AEA8-9B3C95F0EE2F}" srcOrd="0" destOrd="0" presId="urn:microsoft.com/office/officeart/2005/8/layout/process1"/>
-    <dgm:cxn modelId="{68C85EE6-34FC-4D4D-83C1-5A5AA13ED067}" type="presOf" srcId="{7A1CFDE1-53C0-46D7-866A-09E7B8B62B37}" destId="{33DCC082-6E27-4BFF-B509-B86128A23F74}" srcOrd="1" destOrd="0" presId="urn:microsoft.com/office/officeart/2005/8/layout/process1"/>
-    <dgm:cxn modelId="{5E3420F3-7A2E-4370-9340-6B7FE2BCC500}" type="presOf" srcId="{7A1CFDE1-53C0-46D7-866A-09E7B8B62B37}" destId="{71D4B7E0-D0B7-4A84-8B9B-FC0C133C1734}" srcOrd="0" destOrd="0" presId="urn:microsoft.com/office/officeart/2005/8/layout/process1"/>
-    <dgm:cxn modelId="{4F4B0F93-B3EE-450D-9A47-BAE66E114ABF}" type="presParOf" srcId="{0F7DF4EE-A211-4536-A1FF-EE5290783B94}" destId="{9D789FC4-D0D9-42CE-AF93-C30B561CE019}" srcOrd="0" destOrd="0" presId="urn:microsoft.com/office/officeart/2005/8/layout/process1"/>
-    <dgm:cxn modelId="{7DF53B6F-01D0-4BA9-A6CF-46F82937EA45}" type="presParOf" srcId="{0F7DF4EE-A211-4536-A1FF-EE5290783B94}" destId="{BE1375C4-0A0E-40BA-AEA8-9B3C95F0EE2F}" srcOrd="1" destOrd="0" presId="urn:microsoft.com/office/officeart/2005/8/layout/process1"/>
-    <dgm:cxn modelId="{3EAC3975-4282-4C41-855E-4AF6C28A322F}" type="presParOf" srcId="{BE1375C4-0A0E-40BA-AEA8-9B3C95F0EE2F}" destId="{269EF978-26A3-499F-BE29-DE3BAC695248}" srcOrd="0" destOrd="0" presId="urn:microsoft.com/office/officeart/2005/8/layout/process1"/>
-    <dgm:cxn modelId="{A6198C6C-6B8A-4038-AC4C-0DB8A9DFF8B5}" type="presParOf" srcId="{0F7DF4EE-A211-4536-A1FF-EE5290783B94}" destId="{70612FC6-C092-41AB-B194-3EBF17E55E1D}" srcOrd="2" destOrd="0" presId="urn:microsoft.com/office/officeart/2005/8/layout/process1"/>
-    <dgm:cxn modelId="{ADF04112-3DE8-4BF9-8482-462BE8908513}" type="presParOf" srcId="{0F7DF4EE-A211-4536-A1FF-EE5290783B94}" destId="{71D4B7E0-D0B7-4A84-8B9B-FC0C133C1734}" srcOrd="3" destOrd="0" presId="urn:microsoft.com/office/officeart/2005/8/layout/process1"/>
-    <dgm:cxn modelId="{FF2DC5F7-D082-4A90-B944-5856BE4BC6C3}" type="presParOf" srcId="{71D4B7E0-D0B7-4A84-8B9B-FC0C133C1734}" destId="{33DCC082-6E27-4BFF-B509-B86128A23F74}" srcOrd="0" destOrd="0" presId="urn:microsoft.com/office/officeart/2005/8/layout/process1"/>
-    <dgm:cxn modelId="{567C2480-773B-43FD-9327-F05A6406537A}" type="presParOf" srcId="{0F7DF4EE-A211-4536-A1FF-EE5290783B94}" destId="{A1BF02C2-20DB-40F1-A6B9-375002ED34F9}" srcOrd="4" destOrd="0" presId="urn:microsoft.com/office/officeart/2005/8/layout/process1"/>
+    <dgm:cxn modelId="{7BC51BEA-0324-46A7-B9D9-25D126589701}" type="presOf" srcId="{FDA21F9F-C15B-48E3-9767-DDB871C22074}" destId="{647326ED-E5FA-4291-BD91-4C660F7FC055}" srcOrd="0" destOrd="0" presId="urn:microsoft.com/office/officeart/2005/8/layout/cycle6"/>
+    <dgm:cxn modelId="{6DB661F9-2A23-45F0-A8C6-4EE51439B178}" type="presOf" srcId="{B910E9BB-3A8C-43C5-AA5F-DBA5D419B9E4}" destId="{5B49E2D0-0C9B-48EE-8671-D136E114701E}" srcOrd="0" destOrd="0" presId="urn:microsoft.com/office/officeart/2005/8/layout/cycle6"/>
+    <dgm:cxn modelId="{EE415E80-AFFD-4FD3-8B17-36AB5AF890B0}" type="presParOf" srcId="{465B7023-8BF9-48C3-B840-3B0D7D3E2CBB}" destId="{DF661695-E5AE-4F68-B793-9B5D18DA84D4}" srcOrd="0" destOrd="0" presId="urn:microsoft.com/office/officeart/2005/8/layout/cycle6"/>
+    <dgm:cxn modelId="{5B256757-DBF1-4E47-B371-0B9F7AFFC1DF}" type="presParOf" srcId="{465B7023-8BF9-48C3-B840-3B0D7D3E2CBB}" destId="{D5A98CA1-EC71-4213-9061-82F0D35AA070}" srcOrd="1" destOrd="0" presId="urn:microsoft.com/office/officeart/2005/8/layout/cycle6"/>
+    <dgm:cxn modelId="{52347A1F-B68E-41CB-A274-B4E1B477497F}" type="presParOf" srcId="{465B7023-8BF9-48C3-B840-3B0D7D3E2CBB}" destId="{647326ED-E5FA-4291-BD91-4C660F7FC055}" srcOrd="2" destOrd="0" presId="urn:microsoft.com/office/officeart/2005/8/layout/cycle6"/>
+    <dgm:cxn modelId="{2455B410-F335-45C4-BD53-06618DB39354}" type="presParOf" srcId="{465B7023-8BF9-48C3-B840-3B0D7D3E2CBB}" destId="{0D5CFD39-8E45-444C-8F2F-B5AB73FA52B5}" srcOrd="3" destOrd="0" presId="urn:microsoft.com/office/officeart/2005/8/layout/cycle6"/>
+    <dgm:cxn modelId="{7E018518-00F3-45CC-8641-01BF5F51A514}" type="presParOf" srcId="{465B7023-8BF9-48C3-B840-3B0D7D3E2CBB}" destId="{21AF5660-C6C8-4164-955D-BC9454465957}" srcOrd="4" destOrd="0" presId="urn:microsoft.com/office/officeart/2005/8/layout/cycle6"/>
+    <dgm:cxn modelId="{22A0EDAE-7B8F-4BB2-99FE-DAE70FA93304}" type="presParOf" srcId="{465B7023-8BF9-48C3-B840-3B0D7D3E2CBB}" destId="{8A5058CD-B347-4A9F-9086-77302777B138}" srcOrd="5" destOrd="0" presId="urn:microsoft.com/office/officeart/2005/8/layout/cycle6"/>
+    <dgm:cxn modelId="{A3C8C96B-DDD1-4B0D-A679-0B2B076DFDB3}" type="presParOf" srcId="{465B7023-8BF9-48C3-B840-3B0D7D3E2CBB}" destId="{B12813D5-3E90-478E-AFAF-6C346400AA53}" srcOrd="6" destOrd="0" presId="urn:microsoft.com/office/officeart/2005/8/layout/cycle6"/>
+    <dgm:cxn modelId="{F3FCB724-5B49-4CD7-ADE0-6356E62228EC}" type="presParOf" srcId="{465B7023-8BF9-48C3-B840-3B0D7D3E2CBB}" destId="{CF91C09E-4F13-4EBB-A3FB-CC7ACF958185}" srcOrd="7" destOrd="0" presId="urn:microsoft.com/office/officeart/2005/8/layout/cycle6"/>
+    <dgm:cxn modelId="{E34EFA9B-4B04-4BB3-BD12-7A2ED1A52075}" type="presParOf" srcId="{465B7023-8BF9-48C3-B840-3B0D7D3E2CBB}" destId="{5B49E2D0-0C9B-48EE-8671-D136E114701E}" srcOrd="8" destOrd="0" presId="urn:microsoft.com/office/officeart/2005/8/layout/cycle6"/>
   </dgm:cxnLst>
   <dgm:bg/>
   <dgm:whole/>
@@ -29231,20 +30398,18 @@
       <dsp:cNvGrpSpPr/>
     </dsp:nvGrpSpPr>
     <dsp:grpSpPr/>
-    <dsp:sp modelId="{9D789FC4-D0D9-42CE-AF93-C30B561CE019}">
+    <dsp:sp modelId="{DF661695-E5AE-4F68-B793-9B5D18DA84D4}">
       <dsp:nvSpPr>
         <dsp:cNvPr id="0" name=""/>
         <dsp:cNvSpPr/>
       </dsp:nvSpPr>
       <dsp:spPr>
         <a:xfrm>
-          <a:off x="4635" y="5229"/>
-          <a:ext cx="1385536" cy="1026162"/>
+          <a:off x="2159428" y="699"/>
+          <a:ext cx="955453" cy="621044"/>
         </a:xfrm>
         <a:prstGeom prst="roundRect">
-          <a:avLst>
-            <a:gd name="adj" fmla="val 10000"/>
-          </a:avLst>
+          <a:avLst/>
         </a:prstGeom>
         <a:solidFill>
           <a:schemeClr val="accent1">
@@ -29283,12 +30448,12 @@
         </a:fontRef>
       </dsp:style>
       <dsp:txBody>
-        <a:bodyPr spcFirstLastPara="0" vert="horz" wrap="square" lIns="68580" tIns="68580" rIns="68580" bIns="68580" numCol="1" spcCol="1270" anchor="ctr" anchorCtr="0">
+        <a:bodyPr spcFirstLastPara="0" vert="horz" wrap="square" lIns="41910" tIns="41910" rIns="41910" bIns="41910" numCol="1" spcCol="1270" anchor="ctr" anchorCtr="0">
           <a:noAutofit/>
         </a:bodyPr>
         <a:lstStyle/>
         <a:p>
-          <a:pPr marL="0" lvl="0" indent="0" algn="ctr" defTabSz="800100">
+          <a:pPr marL="0" lvl="0" indent="0" algn="ctr" defTabSz="488950">
             <a:lnSpc>
               <a:spcPct val="90000"/>
             </a:lnSpc>
@@ -29301,12 +30466,12 @@
             <a:buNone/>
           </a:pPr>
           <a:r>
-            <a:rPr lang="he-IL" sz="1800" kern="1200"/>
+            <a:rPr lang="he-IL" sz="1100" kern="1200"/>
             <a:t>נקודת התחלה</a:t>
           </a:r>
         </a:p>
         <a:p>
-          <a:pPr marL="0" lvl="0" indent="0" algn="ctr" defTabSz="800100">
+          <a:pPr marL="0" lvl="0" indent="0" algn="ctr" defTabSz="488950">
             <a:lnSpc>
               <a:spcPct val="90000"/>
             </a:lnSpc>
@@ -29319,104 +30484,81 @@
             <a:buNone/>
           </a:pPr>
           <a:r>
-            <a:rPr lang="he-IL" sz="1800" kern="1200"/>
-            <a:t>3 מטושים</a:t>
+            <a:rPr lang="he-IL" sz="1100" kern="1200"/>
+            <a:t>1 מטושים</a:t>
           </a:r>
         </a:p>
       </dsp:txBody>
       <dsp:txXfrm>
-        <a:off x="34690" y="35284"/>
-        <a:ext cx="1325426" cy="966052"/>
+        <a:off x="2189745" y="31016"/>
+        <a:ext cx="894819" cy="560410"/>
       </dsp:txXfrm>
     </dsp:sp>
-    <dsp:sp modelId="{BE1375C4-0A0E-40BA-AEA8-9B3C95F0EE2F}">
+    <dsp:sp modelId="{647326ED-E5FA-4291-BD91-4C660F7FC055}">
       <dsp:nvSpPr>
         <dsp:cNvPr id="0" name=""/>
         <dsp:cNvSpPr/>
       </dsp:nvSpPr>
       <dsp:spPr>
         <a:xfrm>
-          <a:off x="1528725" y="346504"/>
-          <a:ext cx="293733" cy="343613"/>
+          <a:off x="1808383" y="311222"/>
+          <a:ext cx="1657542" cy="1657542"/>
         </a:xfrm>
-        <a:prstGeom prst="rightArrow">
-          <a:avLst>
-            <a:gd name="adj1" fmla="val 60000"/>
-            <a:gd name="adj2" fmla="val 50000"/>
-          </a:avLst>
-        </a:prstGeom>
-        <a:solidFill>
-          <a:schemeClr val="accent1">
-            <a:tint val="60000"/>
-            <a:hueOff val="0"/>
-            <a:satOff val="0"/>
-            <a:lumOff val="0"/>
-            <a:alphaOff val="0"/>
-          </a:schemeClr>
-        </a:solidFill>
-        <a:ln>
-          <a:noFill/>
+        <a:custGeom>
+          <a:avLst/>
+          <a:gdLst/>
+          <a:ahLst/>
+          <a:cxnLst/>
+          <a:rect l="0" t="0" r="0" b="0"/>
+          <a:pathLst>
+            <a:path>
+              <a:moveTo>
+                <a:pt x="1313448" y="156499"/>
+              </a:moveTo>
+              <a:arcTo wR="828771" hR="828771" stAng="18347392" swAng="3649157"/>
+            </a:path>
+          </a:pathLst>
+        </a:custGeom>
+        <a:noFill/>
+        <a:ln w="6350" cap="flat" cmpd="sng" algn="ctr">
+          <a:solidFill>
+            <a:schemeClr val="accent1">
+              <a:hueOff val="0"/>
+              <a:satOff val="0"/>
+              <a:lumOff val="0"/>
+              <a:alphaOff val="0"/>
+            </a:schemeClr>
+          </a:solidFill>
+          <a:prstDash val="solid"/>
+          <a:miter lim="800000"/>
         </a:ln>
         <a:effectLst/>
       </dsp:spPr>
       <dsp:style>
-        <a:lnRef idx="0">
+        <a:lnRef idx="1">
           <a:scrgbClr r="0" g="0" b="0"/>
         </a:lnRef>
-        <a:fillRef idx="1">
+        <a:fillRef idx="0">
           <a:scrgbClr r="0" g="0" b="0"/>
         </a:fillRef>
         <a:effectRef idx="0">
           <a:scrgbClr r="0" g="0" b="0"/>
         </a:effectRef>
-        <a:fontRef idx="minor">
-          <a:schemeClr val="lt1"/>
-        </a:fontRef>
+        <a:fontRef idx="minor"/>
       </dsp:style>
-      <dsp:txBody>
-        <a:bodyPr spcFirstLastPara="0" vert="horz" wrap="square" lIns="0" tIns="0" rIns="0" bIns="0" numCol="1" spcCol="1270" anchor="ctr" anchorCtr="0">
-          <a:noAutofit/>
-        </a:bodyPr>
-        <a:lstStyle/>
-        <a:p>
-          <a:pPr marL="0" lvl="0" indent="0" algn="ctr" defTabSz="311150">
-            <a:lnSpc>
-              <a:spcPct val="90000"/>
-            </a:lnSpc>
-            <a:spcBef>
-              <a:spcPct val="0"/>
-            </a:spcBef>
-            <a:spcAft>
-              <a:spcPct val="35000"/>
-            </a:spcAft>
-            <a:buNone/>
-          </a:pPr>
-          <a:r>
-            <a:rPr lang="he-IL" sz="700" kern="1200"/>
-            <a:t>מרחק 1</a:t>
-          </a:r>
-          <a:endParaRPr lang="en-US" sz="700" kern="1200"/>
-        </a:p>
-      </dsp:txBody>
-      <dsp:txXfrm>
-        <a:off x="1528725" y="415227"/>
-        <a:ext cx="205613" cy="206167"/>
-      </dsp:txXfrm>
     </dsp:sp>
-    <dsp:sp modelId="{70612FC6-C092-41AB-B194-3EBF17E55E1D}">
+    <dsp:sp modelId="{0D5CFD39-8E45-444C-8F2F-B5AB73FA52B5}">
       <dsp:nvSpPr>
         <dsp:cNvPr id="0" name=""/>
         <dsp:cNvSpPr/>
       </dsp:nvSpPr>
       <dsp:spPr>
         <a:xfrm>
-          <a:off x="1944386" y="5229"/>
-          <a:ext cx="1385536" cy="1026162"/>
+          <a:off x="2877165" y="1243856"/>
+          <a:ext cx="955453" cy="621044"/>
         </a:xfrm>
         <a:prstGeom prst="roundRect">
-          <a:avLst>
-            <a:gd name="adj" fmla="val 10000"/>
-          </a:avLst>
+          <a:avLst/>
         </a:prstGeom>
         <a:solidFill>
           <a:schemeClr val="accent1">
@@ -29455,12 +30597,12 @@
         </a:fontRef>
       </dsp:style>
       <dsp:txBody>
-        <a:bodyPr spcFirstLastPara="0" vert="horz" wrap="square" lIns="68580" tIns="68580" rIns="68580" bIns="68580" numCol="1" spcCol="1270" anchor="ctr" anchorCtr="0">
+        <a:bodyPr spcFirstLastPara="0" vert="horz" wrap="square" lIns="41910" tIns="41910" rIns="41910" bIns="41910" numCol="1" spcCol="1270" anchor="ctr" anchorCtr="0">
           <a:noAutofit/>
         </a:bodyPr>
         <a:lstStyle/>
         <a:p>
-          <a:pPr marL="0" lvl="0" indent="0" algn="ctr" defTabSz="800100">
+          <a:pPr marL="0" lvl="0" indent="0" algn="ctr" defTabSz="488950">
             <a:lnSpc>
               <a:spcPct val="90000"/>
             </a:lnSpc>
@@ -29473,12 +30615,12 @@
             <a:buNone/>
           </a:pPr>
           <a:r>
-            <a:rPr lang="he-IL" sz="1800" kern="1200"/>
+            <a:rPr lang="he-IL" sz="1100" kern="1200"/>
             <a:t>דירה 1</a:t>
           </a:r>
         </a:p>
         <a:p>
-          <a:pPr marL="0" lvl="0" indent="0" algn="ctr" defTabSz="800100">
+          <a:pPr marL="0" lvl="0" indent="0" algn="ctr" defTabSz="488950">
             <a:lnSpc>
               <a:spcPct val="90000"/>
             </a:lnSpc>
@@ -29491,105 +30633,82 @@
             <a:buNone/>
           </a:pPr>
           <a:r>
-            <a:rPr lang="he-IL" sz="1800" kern="1200"/>
-            <a:t>3 דיירים</a:t>
+            <a:rPr lang="he-IL" sz="1100" kern="1200"/>
+            <a:t>1 דיירים</a:t>
           </a:r>
-          <a:endParaRPr lang="en-US" sz="1800" kern="1200"/>
+          <a:endParaRPr lang="en-US" sz="1100" kern="1200"/>
         </a:p>
       </dsp:txBody>
       <dsp:txXfrm>
-        <a:off x="1974441" y="35284"/>
-        <a:ext cx="1325426" cy="966052"/>
+        <a:off x="2907482" y="1274173"/>
+        <a:ext cx="894819" cy="560410"/>
       </dsp:txXfrm>
     </dsp:sp>
-    <dsp:sp modelId="{71D4B7E0-D0B7-4A84-8B9B-FC0C133C1734}">
+    <dsp:sp modelId="{8A5058CD-B347-4A9F-9086-77302777B138}">
       <dsp:nvSpPr>
         <dsp:cNvPr id="0" name=""/>
         <dsp:cNvSpPr/>
       </dsp:nvSpPr>
       <dsp:spPr>
         <a:xfrm>
-          <a:off x="3468476" y="346504"/>
-          <a:ext cx="293733" cy="343613"/>
+          <a:off x="1808383" y="311222"/>
+          <a:ext cx="1657542" cy="1657542"/>
         </a:xfrm>
-        <a:prstGeom prst="rightArrow">
-          <a:avLst>
-            <a:gd name="adj1" fmla="val 60000"/>
-            <a:gd name="adj2" fmla="val 50000"/>
-          </a:avLst>
-        </a:prstGeom>
-        <a:solidFill>
-          <a:schemeClr val="accent1">
-            <a:tint val="60000"/>
-            <a:hueOff val="0"/>
-            <a:satOff val="0"/>
-            <a:lumOff val="0"/>
-            <a:alphaOff val="0"/>
-          </a:schemeClr>
-        </a:solidFill>
-        <a:ln>
-          <a:noFill/>
+        <a:custGeom>
+          <a:avLst/>
+          <a:gdLst/>
+          <a:ahLst/>
+          <a:cxnLst/>
+          <a:rect l="0" t="0" r="0" b="0"/>
+          <a:pathLst>
+            <a:path>
+              <a:moveTo>
+                <a:pt x="1223434" y="1557539"/>
+              </a:moveTo>
+              <a:arcTo wR="828771" hR="828771" stAng="3693740" swAng="3412520"/>
+            </a:path>
+          </a:pathLst>
+        </a:custGeom>
+        <a:noFill/>
+        <a:ln w="6350" cap="flat" cmpd="sng" algn="ctr">
+          <a:solidFill>
+            <a:schemeClr val="accent1">
+              <a:hueOff val="0"/>
+              <a:satOff val="0"/>
+              <a:lumOff val="0"/>
+              <a:alphaOff val="0"/>
+            </a:schemeClr>
+          </a:solidFill>
+          <a:prstDash val="solid"/>
+          <a:miter lim="800000"/>
         </a:ln>
         <a:effectLst/>
       </dsp:spPr>
       <dsp:style>
-        <a:lnRef idx="0">
+        <a:lnRef idx="1">
           <a:scrgbClr r="0" g="0" b="0"/>
         </a:lnRef>
-        <a:fillRef idx="1">
+        <a:fillRef idx="0">
           <a:scrgbClr r="0" g="0" b="0"/>
         </a:fillRef>
         <a:effectRef idx="0">
           <a:scrgbClr r="0" g="0" b="0"/>
         </a:effectRef>
-        <a:fontRef idx="minor">
-          <a:schemeClr val="lt1"/>
-        </a:fontRef>
+        <a:fontRef idx="minor"/>
       </dsp:style>
-      <dsp:txBody>
-        <a:bodyPr spcFirstLastPara="0" vert="horz" wrap="square" lIns="0" tIns="0" rIns="0" bIns="0" numCol="1" spcCol="1270" anchor="ctr" anchorCtr="0">
-          <a:noAutofit/>
-        </a:bodyPr>
-        <a:lstStyle/>
-        <a:p>
-          <a:pPr marL="0" lvl="0" indent="0" algn="ctr" defTabSz="311150">
-            <a:lnSpc>
-              <a:spcPct val="90000"/>
-            </a:lnSpc>
-            <a:spcBef>
-              <a:spcPct val="0"/>
-            </a:spcBef>
-            <a:spcAft>
-              <a:spcPct val="35000"/>
-            </a:spcAft>
-            <a:buNone/>
-          </a:pPr>
-          <a:r>
-            <a:rPr lang="he-IL" sz="700" kern="1200"/>
-            <a:t>מרחק 1</a:t>
-          </a:r>
-          <a:endParaRPr lang="en-US" sz="700" kern="1200"/>
-        </a:p>
-      </dsp:txBody>
-      <dsp:txXfrm>
-        <a:off x="3468476" y="415227"/>
-        <a:ext cx="205613" cy="206167"/>
-      </dsp:txXfrm>
     </dsp:sp>
-    <dsp:sp modelId="{A1BF02C2-20DB-40F1-A6B9-375002ED34F9}">
+    <dsp:sp modelId="{B12813D5-3E90-478E-AFAF-6C346400AA53}">
       <dsp:nvSpPr>
         <dsp:cNvPr id="0" name=""/>
         <dsp:cNvSpPr/>
       </dsp:nvSpPr>
       <dsp:spPr>
         <a:xfrm>
-          <a:off x="3884137" y="5229"/>
-          <a:ext cx="1385536" cy="1026162"/>
+          <a:off x="1441691" y="1243856"/>
+          <a:ext cx="955453" cy="621044"/>
         </a:xfrm>
         <a:prstGeom prst="roundRect">
-          <a:avLst>
-            <a:gd name="adj" fmla="val 10000"/>
-          </a:avLst>
+          <a:avLst/>
         </a:prstGeom>
         <a:solidFill>
           <a:schemeClr val="accent1">
@@ -29628,12 +30747,12 @@
         </a:fontRef>
       </dsp:style>
       <dsp:txBody>
-        <a:bodyPr spcFirstLastPara="0" vert="horz" wrap="square" lIns="68580" tIns="68580" rIns="68580" bIns="68580" numCol="1" spcCol="1270" anchor="ctr" anchorCtr="0">
+        <a:bodyPr spcFirstLastPara="0" vert="horz" wrap="square" lIns="41910" tIns="41910" rIns="41910" bIns="41910" numCol="1" spcCol="1270" anchor="ctr" anchorCtr="0">
           <a:noAutofit/>
         </a:bodyPr>
         <a:lstStyle/>
         <a:p>
-          <a:pPr marL="0" lvl="0" indent="0" algn="ctr" defTabSz="800100">
+          <a:pPr marL="0" lvl="0" indent="0" algn="ctr" defTabSz="488950">
             <a:lnSpc>
               <a:spcPct val="90000"/>
             </a:lnSpc>
@@ -29646,12 +30765,12 @@
             <a:buNone/>
           </a:pPr>
           <a:r>
-            <a:rPr lang="he-IL" sz="1800" kern="1200"/>
+            <a:rPr lang="he-IL" sz="1100" kern="1200"/>
             <a:t>מעבדה 1</a:t>
           </a:r>
         </a:p>
         <a:p>
-          <a:pPr marL="0" lvl="0" indent="0" algn="ctr" defTabSz="800100">
+          <a:pPr marL="0" lvl="0" indent="0" algn="ctr" defTabSz="488950">
             <a:lnSpc>
               <a:spcPct val="90000"/>
             </a:lnSpc>
@@ -29664,16 +30783,69 @@
             <a:buNone/>
           </a:pPr>
           <a:r>
-            <a:rPr lang="he-IL" sz="1800" kern="1200"/>
+            <a:rPr lang="he-IL" sz="1100" kern="1200"/>
             <a:t>0 מטושים</a:t>
           </a:r>
-          <a:endParaRPr lang="en-US" sz="1800" kern="1200"/>
+          <a:endParaRPr lang="en-US" sz="1100" kern="1200"/>
         </a:p>
       </dsp:txBody>
       <dsp:txXfrm>
-        <a:off x="3914192" y="35284"/>
-        <a:ext cx="1325426" cy="966052"/>
+        <a:off x="1472008" y="1274173"/>
+        <a:ext cx="894819" cy="560410"/>
       </dsp:txXfrm>
+    </dsp:sp>
+    <dsp:sp modelId="{5B49E2D0-0C9B-48EE-8671-D136E114701E}">
+      <dsp:nvSpPr>
+        <dsp:cNvPr id="0" name=""/>
+        <dsp:cNvSpPr/>
+      </dsp:nvSpPr>
+      <dsp:spPr>
+        <a:xfrm>
+          <a:off x="1808383" y="311222"/>
+          <a:ext cx="1657542" cy="1657542"/>
+        </a:xfrm>
+        <a:custGeom>
+          <a:avLst/>
+          <a:gdLst/>
+          <a:ahLst/>
+          <a:cxnLst/>
+          <a:rect l="0" t="0" r="0" b="0"/>
+          <a:pathLst>
+            <a:path>
+              <a:moveTo>
+                <a:pt x="5507" y="924159"/>
+              </a:moveTo>
+              <a:arcTo wR="828771" hR="828771" stAng="10403450" swAng="3649157"/>
+            </a:path>
+          </a:pathLst>
+        </a:custGeom>
+        <a:noFill/>
+        <a:ln w="6350" cap="flat" cmpd="sng" algn="ctr">
+          <a:solidFill>
+            <a:schemeClr val="accent1">
+              <a:hueOff val="0"/>
+              <a:satOff val="0"/>
+              <a:lumOff val="0"/>
+              <a:alphaOff val="0"/>
+            </a:schemeClr>
+          </a:solidFill>
+          <a:prstDash val="solid"/>
+          <a:miter lim="800000"/>
+        </a:ln>
+        <a:effectLst/>
+      </dsp:spPr>
+      <dsp:style>
+        <a:lnRef idx="1">
+          <a:scrgbClr r="0" g="0" b="0"/>
+        </a:lnRef>
+        <a:fillRef idx="0">
+          <a:scrgbClr r="0" g="0" b="0"/>
+        </a:fillRef>
+        <a:effectRef idx="0">
+          <a:scrgbClr r="0" g="0" b="0"/>
+        </a:effectRef>
+        <a:fontRef idx="minor"/>
+      </dsp:style>
     </dsp:sp>
   </dsp:spTree>
 </dsp:drawing>
@@ -29826,16 +30998,40 @@
 </file>
 
 <file path=word/diagrams/layout2.xml><?xml version="1.0" encoding="utf-8"?>
-<dgm:layoutDef xmlns:dgm="http://schemas.openxmlformats.org/drawingml/2006/diagram" xmlns:a="http://schemas.openxmlformats.org/drawingml/2006/main" uniqueId="urn:microsoft.com/office/officeart/2005/8/layout/process1">
+<dgm:layoutDef xmlns:dgm="http://schemas.openxmlformats.org/drawingml/2006/diagram" xmlns:a="http://schemas.openxmlformats.org/drawingml/2006/main" uniqueId="urn:microsoft.com/office/officeart/2005/8/layout/cycle6">
   <dgm:title val=""/>
   <dgm:desc val=""/>
   <dgm:catLst>
-    <dgm:cat type="process" pri="1000"/>
-    <dgm:cat type="convert" pri="15000"/>
+    <dgm:cat type="cycle" pri="4000"/>
+    <dgm:cat type="relationship" pri="24000"/>
   </dgm:catLst>
-  <dgm:sampData useDef="1">
+  <dgm:sampData>
     <dgm:dataModel>
-      <dgm:ptLst/>
+      <dgm:ptLst>
+        <dgm:pt modelId="0" type="doc"/>
+        <dgm:pt modelId="1">
+          <dgm:prSet phldr="1"/>
+        </dgm:pt>
+        <dgm:pt modelId="2">
+          <dgm:prSet phldr="1"/>
+        </dgm:pt>
+        <dgm:pt modelId="3">
+          <dgm:prSet phldr="1"/>
+        </dgm:pt>
+        <dgm:pt modelId="4">
+          <dgm:prSet phldr="1"/>
+        </dgm:pt>
+        <dgm:pt modelId="5">
+          <dgm:prSet phldr="1"/>
+        </dgm:pt>
+      </dgm:ptLst>
+      <dgm:cxnLst>
+        <dgm:cxn modelId="6" srcId="0" destId="1" srcOrd="0" destOrd="0"/>
+        <dgm:cxn modelId="7" srcId="0" destId="2" srcOrd="1" destOrd="0"/>
+        <dgm:cxn modelId="8" srcId="0" destId="3" srcOrd="2" destOrd="0"/>
+        <dgm:cxn modelId="9" srcId="0" destId="4" srcOrd="3" destOrd="0"/>
+        <dgm:cxn modelId="10" srcId="0" destId="5" srcOrd="4" destOrd="0"/>
+      </dgm:cxnLst>
       <dgm:bg/>
       <dgm:whole/>
     </dgm:dataModel>
@@ -29846,10 +31042,12 @@
         <dgm:pt modelId="0" type="doc"/>
         <dgm:pt modelId="1"/>
         <dgm:pt modelId="2"/>
+        <dgm:pt modelId="3"/>
       </dgm:ptLst>
       <dgm:cxnLst>
-        <dgm:cxn modelId="3" srcId="0" destId="1" srcOrd="0" destOrd="0"/>
-        <dgm:cxn modelId="4" srcId="0" destId="2" srcOrd="1" destOrd="0"/>
+        <dgm:cxn modelId="4" srcId="0" destId="1" srcOrd="0" destOrd="0"/>
+        <dgm:cxn modelId="5" srcId="0" destId="2" srcOrd="1" destOrd="0"/>
+        <dgm:cxn modelId="6" srcId="0" destId="3" srcOrd="2" destOrd="0"/>
       </dgm:cxnLst>
       <dgm:bg/>
       <dgm:whole/>
@@ -29863,109 +31061,146 @@
         <dgm:pt modelId="2"/>
         <dgm:pt modelId="3"/>
         <dgm:pt modelId="4"/>
+        <dgm:pt modelId="5"/>
+        <dgm:pt modelId="6"/>
       </dgm:ptLst>
       <dgm:cxnLst>
-        <dgm:cxn modelId="5" srcId="0" destId="1" srcOrd="0" destOrd="0"/>
-        <dgm:cxn modelId="6" srcId="0" destId="2" srcOrd="1" destOrd="0"/>
-        <dgm:cxn modelId="7" srcId="0" destId="3" srcOrd="2" destOrd="0"/>
-        <dgm:cxn modelId="8" srcId="0" destId="4" srcOrd="3" destOrd="0"/>
+        <dgm:cxn modelId="7" srcId="0" destId="1" srcOrd="0" destOrd="0"/>
+        <dgm:cxn modelId="8" srcId="0" destId="2" srcOrd="1" destOrd="0"/>
+        <dgm:cxn modelId="9" srcId="0" destId="3" srcOrd="2" destOrd="0"/>
+        <dgm:cxn modelId="10" srcId="0" destId="4" srcOrd="3" destOrd="0"/>
+        <dgm:cxn modelId="11" srcId="0" destId="5" srcOrd="4" destOrd="0"/>
+        <dgm:cxn modelId="12" srcId="0" destId="6" srcOrd="5" destOrd="0"/>
       </dgm:cxnLst>
       <dgm:bg/>
       <dgm:whole/>
     </dgm:dataModel>
   </dgm:clrData>
-  <dgm:layoutNode name="Name0">
+  <dgm:layoutNode name="cycle">
     <dgm:varLst>
       <dgm:dir/>
       <dgm:resizeHandles val="exact"/>
     </dgm:varLst>
-    <dgm:choose name="Name1">
-      <dgm:if name="Name2" func="var" arg="dir" op="equ" val="norm">
-        <dgm:alg type="lin"/>
+    <dgm:choose name="Name0">
+      <dgm:if name="Name1" func="var" arg="dir" op="equ" val="norm">
+        <dgm:choose name="Name2">
+          <dgm:if name="Name3" axis="ch" ptType="node" func="cnt" op="gt" val="2">
+            <dgm:alg type="cycle">
+              <dgm:param type="stAng" val="0"/>
+              <dgm:param type="spanAng" val="360"/>
+            </dgm:alg>
+          </dgm:if>
+          <dgm:else name="Name4">
+            <dgm:alg type="cycle">
+              <dgm:param type="stAng" val="-90"/>
+              <dgm:param type="spanAng" val="360"/>
+            </dgm:alg>
+          </dgm:else>
+        </dgm:choose>
       </dgm:if>
-      <dgm:else name="Name3">
-        <dgm:alg type="lin">
-          <dgm:param type="linDir" val="fromR"/>
-        </dgm:alg>
+      <dgm:else name="Name5">
+        <dgm:choose name="Name6">
+          <dgm:if name="Name7" axis="ch" ptType="node" func="cnt" op="gt" val="2">
+            <dgm:alg type="cycle">
+              <dgm:param type="stAng" val="0"/>
+              <dgm:param type="spanAng" val="-360"/>
+            </dgm:alg>
+          </dgm:if>
+          <dgm:else name="Name8">
+            <dgm:alg type="cycle">
+              <dgm:param type="stAng" val="90"/>
+              <dgm:param type="spanAng" val="-360"/>
+            </dgm:alg>
+          </dgm:else>
+        </dgm:choose>
       </dgm:else>
     </dgm:choose>
     <dgm:shape xmlns:r="http://schemas.openxmlformats.org/officeDocument/2006/relationships" r:blip="">
       <dgm:adjLst/>
     </dgm:shape>
     <dgm:presOf/>
-    <dgm:constrLst>
-      <dgm:constr type="w" for="ch" ptType="node" refType="w"/>
-      <dgm:constr type="h" for="ch" ptType="node" op="equ"/>
-      <dgm:constr type="primFontSz" for="ch" ptType="node" op="equ" val="65"/>
-      <dgm:constr type="w" for="ch" ptType="sibTrans" refType="w" refFor="ch" refPtType="node" op="equ" fact="0.4"/>
-      <dgm:constr type="h" for="ch" ptType="sibTrans" op="equ"/>
-      <dgm:constr type="primFontSz" for="des" forName="connectorText" op="equ" val="55"/>
-      <dgm:constr type="primFontSz" for="des" forName="connectorText" refType="primFontSz" refFor="ch" refPtType="node" op="lte" fact="0.8"/>
-    </dgm:constrLst>
+    <dgm:choose name="Name9">
+      <dgm:if name="Name10" func="var" arg="dir" op="equ" val="norm">
+        <dgm:constrLst>
+          <dgm:constr type="w" for="ch" forName="node" refType="w"/>
+          <dgm:constr type="w" for="ch" ptType="sibTrans" refType="w" refFor="ch" refForName="node" op="equ" fact="0.3"/>
+          <dgm:constr type="diam" for="ch" ptType="sibTrans" refType="diam" op="equ"/>
+          <dgm:constr type="sibSp" refType="w" refFor="ch" refForName="node" op="equ" fact="0.15"/>
+          <dgm:constr type="w" for="ch" forName="spNode" refType="sibSp" fact="1.6"/>
+          <dgm:constr type="primFontSz" for="ch" forName="node" op="equ" val="65"/>
+        </dgm:constrLst>
+      </dgm:if>
+      <dgm:else name="Name11">
+        <dgm:constrLst>
+          <dgm:constr type="w" for="ch" forName="node" refType="w"/>
+          <dgm:constr type="w" for="ch" ptType="sibTrans" refType="w" refFor="ch" refForName="node" op="equ" fact="0.3"/>
+          <dgm:constr type="diam" for="ch" ptType="sibTrans" refType="diam" op="equ" fact="-1"/>
+          <dgm:constr type="sibSp" refType="w" refFor="ch" refForName="node" op="equ" fact="0.15"/>
+          <dgm:constr type="w" for="ch" forName="spNode" refType="sibSp" fact="1.6"/>
+          <dgm:constr type="primFontSz" for="ch" forName="node" op="equ" val="65"/>
+        </dgm:constrLst>
+      </dgm:else>
+    </dgm:choose>
     <dgm:ruleLst/>
-    <dgm:forEach name="nodesForEach" axis="ch" ptType="node">
+    <dgm:forEach name="Name12" axis="ch" ptType="node">
       <dgm:layoutNode name="node">
         <dgm:varLst>
           <dgm:bulletEnabled val="1"/>
         </dgm:varLst>
         <dgm:alg type="tx"/>
         <dgm:shape xmlns:r="http://schemas.openxmlformats.org/officeDocument/2006/relationships" type="roundRect" r:blip="">
-          <dgm:adjLst>
-            <dgm:adj idx="1" val="0.1"/>
-          </dgm:adjLst>
+          <dgm:adjLst/>
         </dgm:shape>
         <dgm:presOf axis="desOrSelf" ptType="node"/>
         <dgm:constrLst>
-          <dgm:constr type="h" refType="w" fact="0.6"/>
+          <dgm:constr type="h" refType="w" fact="0.65"/>
           <dgm:constr type="tMarg" refType="primFontSz" fact="0.3"/>
           <dgm:constr type="bMarg" refType="primFontSz" fact="0.3"/>
           <dgm:constr type="lMarg" refType="primFontSz" fact="0.3"/>
           <dgm:constr type="rMarg" refType="primFontSz" fact="0.3"/>
         </dgm:constrLst>
         <dgm:ruleLst>
-          <dgm:rule type="primFontSz" val="18" fact="NaN" max="NaN"/>
-          <dgm:rule type="h" val="NaN" fact="1.5" max="NaN"/>
           <dgm:rule type="primFontSz" val="5" fact="NaN" max="NaN"/>
-          <dgm:rule type="h" val="INF" fact="NaN" max="NaN"/>
         </dgm:ruleLst>
       </dgm:layoutNode>
-      <dgm:forEach name="sibTransForEach" axis="followSib" ptType="sibTrans" cnt="1">
-        <dgm:layoutNode name="sibTrans">
-          <dgm:alg type="conn">
-            <dgm:param type="begPts" val="auto"/>
-            <dgm:param type="endPts" val="auto"/>
-          </dgm:alg>
-          <dgm:shape xmlns:r="http://schemas.openxmlformats.org/officeDocument/2006/relationships" type="conn" r:blip="">
-            <dgm:adjLst/>
-          </dgm:shape>
-          <dgm:presOf axis="self"/>
-          <dgm:constrLst>
-            <dgm:constr type="h" refType="w" fact="0.62"/>
-            <dgm:constr type="connDist"/>
-            <dgm:constr type="begPad" refType="connDist" fact="0.25"/>
-            <dgm:constr type="endPad" refType="connDist" fact="0.22"/>
-          </dgm:constrLst>
-          <dgm:ruleLst/>
-          <dgm:layoutNode name="connectorText">
-            <dgm:alg type="tx">
-              <dgm:param type="autoTxRot" val="grav"/>
-            </dgm:alg>
-            <dgm:shape xmlns:r="http://schemas.openxmlformats.org/officeDocument/2006/relationships" type="conn" r:blip="" hideGeom="1">
+      <dgm:choose name="Name13">
+        <dgm:if name="Name14" axis="par ch" ptType="doc node" func="cnt" op="gt" val="1">
+          <dgm:layoutNode name="spNode">
+            <dgm:alg type="sp"/>
+            <dgm:shape xmlns:r="http://schemas.openxmlformats.org/officeDocument/2006/relationships" r:blip="">
               <dgm:adjLst/>
             </dgm:shape>
-            <dgm:presOf axis="self"/>
+            <dgm:presOf/>
             <dgm:constrLst>
-              <dgm:constr type="lMarg"/>
-              <dgm:constr type="rMarg"/>
-              <dgm:constr type="tMarg"/>
-              <dgm:constr type="bMarg"/>
+              <dgm:constr type="h" refType="w"/>
             </dgm:constrLst>
-            <dgm:ruleLst>
-              <dgm:rule type="primFontSz" val="5" fact="NaN" max="NaN"/>
-            </dgm:ruleLst>
+            <dgm:ruleLst/>
           </dgm:layoutNode>
-        </dgm:layoutNode>
-      </dgm:forEach>
+          <dgm:forEach name="Name15" axis="followSib" ptType="sibTrans" hideLastTrans="0" cnt="1">
+            <dgm:layoutNode name="sibTrans">
+              <dgm:alg type="conn">
+                <dgm:param type="dim" val="1D"/>
+                <dgm:param type="connRout" val="curve"/>
+                <dgm:param type="begPts" val="radial"/>
+                <dgm:param type="endPts" val="radial"/>
+                <dgm:param type="endSty" val="noArr"/>
+              </dgm:alg>
+              <dgm:shape xmlns:r="http://schemas.openxmlformats.org/officeDocument/2006/relationships" type="conn" r:blip="">
+                <dgm:adjLst/>
+              </dgm:shape>
+              <dgm:presOf axis="self"/>
+              <dgm:constrLst>
+                <dgm:constr type="h" refType="w" fact="0.65"/>
+                <dgm:constr type="connDist"/>
+                <dgm:constr type="begPad" refType="connDist" fact="0.01"/>
+                <dgm:constr type="endPad" refType="connDist" fact="0.01"/>
+              </dgm:constrLst>
+              <dgm:ruleLst/>
+            </dgm:layoutNode>
+          </dgm:forEach>
+        </dgm:if>
+        <dgm:else name="Name16"/>
+      </dgm:choose>
     </dgm:forEach>
   </dgm:layoutNode>
 </dgm:layoutDef>
@@ -32339,7 +33574,7 @@
 </file>
 
 <file path=customXml/itemProps1.xml><?xml version="1.0" encoding="utf-8"?>
-<ds:datastoreItem xmlns:ds="http://schemas.openxmlformats.org/officeDocument/2006/customXml" ds:itemID="{C155289B-08EA-4FD5-9607-CCE57525990C}">
+<ds:datastoreItem xmlns:ds="http://schemas.openxmlformats.org/officeDocument/2006/customXml" ds:itemID="{BA3B01E4-9ABB-4BD3-9CDC-67CC0FE867D6}">
   <ds:schemaRefs>
     <ds:schemaRef ds:uri="http://schemas.openxmlformats.org/officeDocument/2006/bibliography"/>
   </ds:schemaRefs>

</xml_diff>